<commit_message>
Section 5 - Conclusion
</commit_message>
<xml_diff>
--- a/01 - Agile for Model-Based Standards Development/C - Final DRAFT/Agile-for-Model-Based-Standards-Development.docx
+++ b/01 - Agile for Model-Based Standards Development/C - Final DRAFT/Agile-for-Model-Based-Standards-Development.docx
@@ -1,6 +1,6 @@
 
 <file path=word/document.xml><?xml version="1.0" encoding="utf-8"?>
-<w:document xmlns:wpc="http://schemas.microsoft.com/office/word/2010/wordprocessingCanvas" xmlns:cx="http://schemas.microsoft.com/office/drawing/2014/chartex" xmlns:cx1="http://schemas.microsoft.com/office/drawing/2015/9/8/chartex" xmlns:mc="http://schemas.openxmlformats.org/markup-compatibility/2006" xmlns:o="urn:schemas-microsoft-com:office:office" xmlns:r="http://schemas.openxmlformats.org/officeDocument/2006/relationships" xmlns:m="http://schemas.openxmlformats.org/officeDocument/2006/math" xmlns:v="urn:schemas-microsoft-com:vml" xmlns:wp14="http://schemas.microsoft.com/office/word/2010/wordprocessingDrawing" xmlns:wp="http://schemas.openxmlformats.org/drawingml/2006/wordprocessingDrawing" xmlns:w10="urn:schemas-microsoft-com:office:word" xmlns:w="http://schemas.openxmlformats.org/wordprocessingml/2006/main" xmlns:w14="http://schemas.microsoft.com/office/word/2010/wordml" xmlns:w15="http://schemas.microsoft.com/office/word/2012/wordml" xmlns:w16se="http://schemas.microsoft.com/office/word/2015/wordml/symex" xmlns:wpg="http://schemas.microsoft.com/office/word/2010/wordprocessingGroup" xmlns:wpi="http://schemas.microsoft.com/office/word/2010/wordprocessingInk" xmlns:wne="http://schemas.microsoft.com/office/word/2006/wordml" xmlns:wps="http://schemas.microsoft.com/office/word/2010/wordprocessingShape" mc:Ignorable="w14 w15 w16se wp14">
+<w:document xmlns:wpc="http://schemas.microsoft.com/office/word/2010/wordprocessingCanvas" xmlns:cx="http://schemas.microsoft.com/office/drawing/2014/chartex" xmlns:cx1="http://schemas.microsoft.com/office/drawing/2015/9/8/chartex" xmlns:cx2="http://schemas.microsoft.com/office/drawing/2015/10/21/chartex" xmlns:cx3="http://schemas.microsoft.com/office/drawing/2016/5/9/chartex" xmlns:cx4="http://schemas.microsoft.com/office/drawing/2016/5/10/chartex" xmlns:cx5="http://schemas.microsoft.com/office/drawing/2016/5/11/chartex" xmlns:cx6="http://schemas.microsoft.com/office/drawing/2016/5/12/chartex" xmlns:cx7="http://schemas.microsoft.com/office/drawing/2016/5/13/chartex" xmlns:cx8="http://schemas.microsoft.com/office/drawing/2016/5/14/chartex" xmlns:mc="http://schemas.openxmlformats.org/markup-compatibility/2006" xmlns:aink="http://schemas.microsoft.com/office/drawing/2016/ink" xmlns:am3d="http://schemas.microsoft.com/office/drawing/2017/model3d" xmlns:o="urn:schemas-microsoft-com:office:office" xmlns:r="http://schemas.openxmlformats.org/officeDocument/2006/relationships" xmlns:m="http://schemas.openxmlformats.org/officeDocument/2006/math" xmlns:v="urn:schemas-microsoft-com:vml" xmlns:wp14="http://schemas.microsoft.com/office/word/2010/wordprocessingDrawing" xmlns:wp="http://schemas.openxmlformats.org/drawingml/2006/wordprocessingDrawing" xmlns:w10="urn:schemas-microsoft-com:office:word" xmlns:w="http://schemas.openxmlformats.org/wordprocessingml/2006/main" xmlns:w14="http://schemas.microsoft.com/office/word/2010/wordml" xmlns:w15="http://schemas.microsoft.com/office/word/2012/wordml" xmlns:w16cid="http://schemas.microsoft.com/office/word/2016/wordml/cid" xmlns:w16se="http://schemas.microsoft.com/office/word/2015/wordml/symex" xmlns:wpg="http://schemas.microsoft.com/office/word/2010/wordprocessingGroup" xmlns:wpi="http://schemas.microsoft.com/office/word/2010/wordprocessingInk" xmlns:wne="http://schemas.microsoft.com/office/word/2006/wordml" xmlns:wps="http://schemas.microsoft.com/office/word/2010/wordprocessingShape" mc:Ignorable="w14 w15 w16se w16cid wp14">
   <w:body>
     <w:p>
       <w:pPr>
@@ -434,19 +434,11 @@
           <w:rFonts w:ascii="Arial" w:hAnsi="Arial" w:cs="Arial"/>
         </w:rPr>
       </w:pPr>
-      <w:proofErr w:type="spellStart"/>
-      <w:r>
-        <w:rPr>
-          <w:rFonts w:ascii="Arial" w:hAnsi="Arial" w:cs="Arial"/>
-        </w:rPr>
-        <w:t>Engisis</w:t>
-      </w:r>
-      <w:proofErr w:type="spellEnd"/>
-      <w:r>
-        <w:rPr>
-          <w:rFonts w:ascii="Arial" w:hAnsi="Arial" w:cs="Arial"/>
-        </w:rPr>
-        <w:t>, LLC</w:t>
+      <w:r>
+        <w:rPr>
+          <w:rFonts w:ascii="Arial" w:hAnsi="Arial" w:cs="Arial"/>
+        </w:rPr>
+        <w:t>Engisis, LLC</w:t>
       </w:r>
     </w:p>
     <w:p>
@@ -4665,8 +4657,6 @@
         <w:t>List of Figures</w:t>
       </w:r>
     </w:p>
-    <w:bookmarkStart w:id="1" w:name="_GoBack"/>
-    <w:bookmarkEnd w:id="1"/>
     <w:p>
       <w:pPr>
         <w:pStyle w:val="TableofFigures"/>
@@ -5365,22 +5355,22 @@
       <w:pPr>
         <w:pStyle w:val="Heading1"/>
       </w:pPr>
-      <w:bookmarkStart w:id="2" w:name="_Toc22803661"/>
-      <w:commentRangeStart w:id="3"/>
+      <w:bookmarkStart w:id="1" w:name="_Toc22803661"/>
+      <w:commentRangeStart w:id="2"/>
       <w:r>
         <w:lastRenderedPageBreak/>
         <w:t>Introduction</w:t>
       </w:r>
-      <w:commentRangeEnd w:id="3"/>
+      <w:commentRangeEnd w:id="2"/>
       <w:r>
         <w:rPr>
           <w:rStyle w:val="CommentReference"/>
           <w:sz w:val="24"/>
           <w:szCs w:val="24"/>
         </w:rPr>
-        <w:commentReference w:id="3"/>
-      </w:r>
-      <w:bookmarkEnd w:id="2"/>
+        <w:commentReference w:id="2"/>
+      </w:r>
+      <w:bookmarkEnd w:id="1"/>
     </w:p>
     <w:p>
       <w:pPr>
@@ -5392,7 +5382,7 @@
           <w:color w:val="000000" w:themeColor="text1"/>
         </w:rPr>
       </w:pPr>
-      <w:commentRangeStart w:id="4"/>
+      <w:commentRangeStart w:id="3"/>
       <w:r>
         <w:rPr>
           <w:rFonts w:ascii="Arial" w:hAnsi="Arial" w:cs="Arial"/>
@@ -5400,14 +5390,14 @@
         </w:rPr>
         <w:t>TBD</w:t>
       </w:r>
-      <w:commentRangeEnd w:id="4"/>
+      <w:commentRangeEnd w:id="3"/>
       <w:r>
         <w:rPr>
           <w:rStyle w:val="CommentReference"/>
           <w:rFonts w:ascii="Arial" w:hAnsi="Arial" w:cs="Arial"/>
           <w:color w:val="000000" w:themeColor="text1"/>
         </w:rPr>
-        <w:commentReference w:id="4"/>
+        <w:commentReference w:id="3"/>
       </w:r>
     </w:p>
     <w:p>
@@ -5425,11 +5415,11 @@
       <w:pPr>
         <w:pStyle w:val="Heading2"/>
       </w:pPr>
-      <w:bookmarkStart w:id="5" w:name="_Toc22803662"/>
+      <w:bookmarkStart w:id="4" w:name="_Toc22803662"/>
       <w:r>
         <w:t>Statement of Industry</w:t>
       </w:r>
-      <w:bookmarkEnd w:id="5"/>
+      <w:bookmarkEnd w:id="4"/>
     </w:p>
     <w:p>
       <w:pPr>
@@ -5645,7 +5635,7 @@
           <w:color w:val="000000" w:themeColor="text1"/>
         </w:rPr>
       </w:pPr>
-      <w:bookmarkStart w:id="6" w:name="_Toc22803663"/>
+      <w:bookmarkStart w:id="5" w:name="_Toc22803663"/>
       <w:r>
         <w:rPr>
           <w:rFonts w:cs="Arial"/>
@@ -5653,18 +5643,18 @@
         </w:rPr>
         <w:t>Information Standards and How They Support Business Needs</w:t>
       </w:r>
+      <w:bookmarkEnd w:id="5"/>
+    </w:p>
+    <w:p/>
+    <w:p>
+      <w:pPr>
+        <w:pStyle w:val="Heading3"/>
+      </w:pPr>
+      <w:bookmarkStart w:id="6" w:name="_Toc22803664"/>
+      <w:r>
+        <w:t>What are Standards</w:t>
+      </w:r>
       <w:bookmarkEnd w:id="6"/>
-    </w:p>
-    <w:p/>
-    <w:p>
-      <w:pPr>
-        <w:pStyle w:val="Heading3"/>
-      </w:pPr>
-      <w:bookmarkStart w:id="7" w:name="_Toc22803664"/>
-      <w:r>
-        <w:t>What are Standards</w:t>
-      </w:r>
-      <w:bookmarkEnd w:id="7"/>
     </w:p>
     <w:p/>
     <w:p>
@@ -5836,8 +5826,8 @@
           <w:color w:val="000000" w:themeColor="text1"/>
         </w:rPr>
       </w:pPr>
-      <w:bookmarkStart w:id="8" w:name="_Toc22803665"/>
-      <w:bookmarkStart w:id="9" w:name="_Hlk4138713"/>
+      <w:bookmarkStart w:id="7" w:name="_Toc22803665"/>
+      <w:bookmarkStart w:id="8" w:name="_Hlk4138713"/>
       <w:r>
         <w:rPr>
           <w:rFonts w:cs="Arial"/>
@@ -5845,7 +5835,7 @@
         </w:rPr>
         <w:t>Who Creates Them</w:t>
       </w:r>
-      <w:bookmarkEnd w:id="8"/>
+      <w:bookmarkEnd w:id="7"/>
     </w:p>
     <w:p/>
     <w:p>
@@ -5890,7 +5880,7 @@
           <w:color w:val="000000" w:themeColor="text1"/>
         </w:rPr>
       </w:pPr>
-      <w:bookmarkStart w:id="10" w:name="_Toc22803666"/>
+      <w:bookmarkStart w:id="9" w:name="_Toc22803666"/>
       <w:r>
         <w:rPr>
           <w:rFonts w:eastAsia="Times New Roman" w:cs="Arial"/>
@@ -5898,7 +5888,7 @@
         </w:rPr>
         <w:t>Development Lifecycle of Model-Based Standards</w:t>
       </w:r>
-      <w:bookmarkEnd w:id="10"/>
+      <w:bookmarkEnd w:id="9"/>
     </w:p>
     <w:p/>
     <w:p>
@@ -5968,7 +5958,7 @@
           <w:color w:val="000000" w:themeColor="text1"/>
         </w:rPr>
       </w:pPr>
-      <w:bookmarkStart w:id="11" w:name="_Toc22803667"/>
+      <w:bookmarkStart w:id="10" w:name="_Toc22803667"/>
       <w:r>
         <w:rPr>
           <w:rFonts w:cs="Arial"/>
@@ -5976,7 +5966,7 @@
         </w:rPr>
         <w:t>Who Uses Them</w:t>
       </w:r>
-      <w:bookmarkEnd w:id="11"/>
+      <w:bookmarkEnd w:id="10"/>
     </w:p>
     <w:p/>
     <w:p>
@@ -6037,7 +6027,7 @@
           <w:color w:val="000000" w:themeColor="text1"/>
         </w:rPr>
       </w:pPr>
-      <w:bookmarkStart w:id="12" w:name="_Toc22803668"/>
+      <w:bookmarkStart w:id="11" w:name="_Toc22803668"/>
       <w:r>
         <w:rPr>
           <w:rFonts w:eastAsia="Times New Roman" w:cs="Arial"/>
@@ -6045,7 +6035,7 @@
         </w:rPr>
         <w:t>Why are they complex</w:t>
       </w:r>
-      <w:bookmarkEnd w:id="12"/>
+      <w:bookmarkEnd w:id="11"/>
       <w:r>
         <w:rPr>
           <w:rFonts w:eastAsia="Times New Roman" w:cs="Arial"/>
@@ -6112,7 +6102,7 @@
           <w:szCs w:val="24"/>
         </w:rPr>
       </w:pPr>
-      <w:bookmarkStart w:id="13" w:name="_Toc22803669"/>
+      <w:bookmarkStart w:id="12" w:name="_Toc22803669"/>
       <w:r>
         <w:rPr>
           <w:rFonts w:cs="Arial"/>
@@ -6143,7 +6133,7 @@
         <w:lastRenderedPageBreak/>
         <w:t>Issues in Current Development Lifecycle</w:t>
       </w:r>
-      <w:bookmarkEnd w:id="13"/>
+      <w:bookmarkEnd w:id="12"/>
       <w:r>
         <w:rPr>
           <w:rFonts w:cs="Arial"/>
@@ -6354,7 +6344,7 @@
                     </pic:cNvPicPr>
                   </pic:nvPicPr>
                   <pic:blipFill>
-                    <a:blip r:embed="rId18" cstate="print">
+                    <a:blip r:embed="rId19" cstate="print">
                       <a:extLst>
                         <a:ext uri="{28A0092B-C50C-407E-A947-70E740481C1C}">
                           <a14:useLocalDpi xmlns:a14="http://schemas.microsoft.com/office/drawing/2010/main" val="0"/>
@@ -6405,7 +6395,7 @@
           <w:color w:val="000000" w:themeColor="text1"/>
         </w:rPr>
       </w:pPr>
-      <w:bookmarkStart w:id="14" w:name="_Toc22814486"/>
+      <w:bookmarkStart w:id="13" w:name="_Toc22814486"/>
       <w:r>
         <w:rPr>
           <w:rFonts w:ascii="Arial" w:hAnsi="Arial" w:cs="Arial"/>
@@ -6502,7 +6492,7 @@
         </w:rPr>
         <w:t xml:space="preserve"> [1].</w:t>
       </w:r>
-      <w:bookmarkEnd w:id="14"/>
+      <w:bookmarkEnd w:id="13"/>
     </w:p>
     <w:p>
       <w:pPr>
@@ -6626,7 +6616,7 @@
           <w:color w:val="000000" w:themeColor="text1"/>
         </w:rPr>
       </w:pPr>
-      <w:bookmarkStart w:id="15" w:name="_Toc22803670"/>
+      <w:bookmarkStart w:id="14" w:name="_Toc22803670"/>
       <w:r>
         <w:rPr>
           <w:rFonts w:cs="Arial"/>
@@ -6634,7 +6624,7 @@
         </w:rPr>
         <w:t>Development Time Length</w:t>
       </w:r>
-      <w:bookmarkEnd w:id="15"/>
+      <w:bookmarkEnd w:id="14"/>
     </w:p>
     <w:p/>
     <w:p>
@@ -6882,7 +6872,7 @@
           <w:color w:val="000000" w:themeColor="text1"/>
         </w:rPr>
       </w:pPr>
-      <w:bookmarkStart w:id="16" w:name="_Toc22803671"/>
+      <w:bookmarkStart w:id="15" w:name="_Toc22803671"/>
       <w:r>
         <w:rPr>
           <w:rFonts w:cs="Arial"/>
@@ -6890,7 +6880,7 @@
         </w:rPr>
         <w:t>Volunteer staff</w:t>
       </w:r>
-      <w:bookmarkEnd w:id="16"/>
+      <w:bookmarkEnd w:id="15"/>
     </w:p>
     <w:p/>
     <w:p>
@@ -7116,7 +7106,7 @@
           <w:color w:val="000000" w:themeColor="text1"/>
         </w:rPr>
       </w:pPr>
-      <w:bookmarkStart w:id="17" w:name="_Toc22803672"/>
+      <w:bookmarkStart w:id="16" w:name="_Toc22803672"/>
       <w:r>
         <w:rPr>
           <w:rFonts w:cs="Arial"/>
@@ -7138,7 +7128,7 @@
         </w:rPr>
         <w:t>Team</w:t>
       </w:r>
-      <w:bookmarkEnd w:id="17"/>
+      <w:bookmarkEnd w:id="16"/>
     </w:p>
     <w:p/>
     <w:p>
@@ -7246,7 +7236,7 @@
           <w:color w:val="000000" w:themeColor="text1"/>
         </w:rPr>
       </w:pPr>
-      <w:bookmarkStart w:id="18" w:name="_Toc22803673"/>
+      <w:bookmarkStart w:id="17" w:name="_Toc22803673"/>
       <w:r>
         <w:rPr>
           <w:rFonts w:cs="Arial"/>
@@ -7254,7 +7244,7 @@
         </w:rPr>
         <w:t>Quality/Completeness of Standard</w:t>
       </w:r>
-      <w:bookmarkEnd w:id="18"/>
+      <w:bookmarkEnd w:id="17"/>
     </w:p>
     <w:p/>
     <w:p>
@@ -7369,7 +7359,7 @@
                     </pic:cNvPicPr>
                   </pic:nvPicPr>
                   <pic:blipFill>
-                    <a:blip r:embed="rId19" cstate="print">
+                    <a:blip r:embed="rId20" cstate="print">
                       <a:extLst>
                         <a:ext uri="{28A0092B-C50C-407E-A947-70E740481C1C}">
                           <a14:useLocalDpi xmlns:a14="http://schemas.microsoft.com/office/drawing/2010/main" val="0"/>
@@ -7417,7 +7407,7 @@
         <w:spacing w:after="0"/>
         <w:jc w:val="both"/>
       </w:pPr>
-      <w:bookmarkStart w:id="19" w:name="_Toc22814487"/>
+      <w:bookmarkStart w:id="18" w:name="_Toc22814487"/>
       <w:r>
         <w:rPr>
           <w:rFonts w:ascii="Arial" w:hAnsi="Arial" w:cs="Arial"/>
@@ -7498,14 +7488,7 @@
           <w:rFonts w:ascii="Arial" w:hAnsi="Arial" w:cs="Arial"/>
           <w:color w:val="000000" w:themeColor="text1"/>
         </w:rPr>
-        <w:t xml:space="preserve">Research results of analysis </w:t>
-      </w:r>
-      <w:r>
-        <w:rPr>
-          <w:rFonts w:ascii="Arial" w:hAnsi="Arial" w:cs="Arial"/>
-          <w:color w:val="000000" w:themeColor="text1"/>
-        </w:rPr>
-        <w:t>Bugzilla data</w:t>
+        <w:t>Research results of analysis Bugzilla data</w:t>
       </w:r>
       <w:r>
         <w:rPr>
@@ -7528,7 +7511,7 @@
         </w:rPr>
         <w:t>].</w:t>
       </w:r>
-      <w:bookmarkEnd w:id="19"/>
+      <w:bookmarkEnd w:id="18"/>
     </w:p>
     <w:p>
       <w:pPr>
@@ -7805,7 +7788,7 @@
                     </pic:cNvPicPr>
                   </pic:nvPicPr>
                   <pic:blipFill>
-                    <a:blip r:embed="rId20" cstate="print">
+                    <a:blip r:embed="rId21" cstate="print">
                       <a:extLst>
                         <a:ext uri="{28A0092B-C50C-407E-A947-70E740481C1C}">
                           <a14:useLocalDpi xmlns:a14="http://schemas.microsoft.com/office/drawing/2010/main" val="0"/>
@@ -7857,7 +7840,7 @@
           <w:color w:val="000000" w:themeColor="text1"/>
         </w:rPr>
       </w:pPr>
-      <w:bookmarkStart w:id="20" w:name="_Toc22814488"/>
+      <w:bookmarkStart w:id="19" w:name="_Toc22814488"/>
       <w:r>
         <w:rPr>
           <w:rFonts w:ascii="Arial" w:hAnsi="Arial" w:cs="Arial"/>
@@ -7961,7 +7944,7 @@
         </w:rPr>
         <w:t>].</w:t>
       </w:r>
-      <w:bookmarkEnd w:id="20"/>
+      <w:bookmarkEnd w:id="19"/>
     </w:p>
     <w:p/>
     <w:p>
@@ -8099,12 +8082,12 @@
       <w:pPr>
         <w:pStyle w:val="Heading1"/>
       </w:pPr>
-      <w:bookmarkStart w:id="21" w:name="_Toc22803674"/>
+      <w:bookmarkStart w:id="20" w:name="_Toc22803674"/>
       <w:r>
         <w:lastRenderedPageBreak/>
         <w:t>Solution Concepts [using STEP as an example]</w:t>
       </w:r>
-      <w:bookmarkEnd w:id="21"/>
+      <w:bookmarkEnd w:id="20"/>
     </w:p>
     <w:p>
       <w:pPr>
@@ -8116,7 +8099,7 @@
           <w:color w:val="000000" w:themeColor="text1"/>
         </w:rPr>
       </w:pPr>
-      <w:commentRangeStart w:id="22"/>
+      <w:commentRangeStart w:id="21"/>
       <w:r>
         <w:rPr>
           <w:rFonts w:ascii="Arial" w:hAnsi="Arial" w:cs="Arial"/>
@@ -8124,14 +8107,14 @@
         </w:rPr>
         <w:t>TBD</w:t>
       </w:r>
-      <w:commentRangeEnd w:id="22"/>
+      <w:commentRangeEnd w:id="21"/>
       <w:r>
         <w:rPr>
           <w:rStyle w:val="CommentReference"/>
           <w:rFonts w:ascii="Arial" w:hAnsi="Arial" w:cs="Arial"/>
           <w:color w:val="000000" w:themeColor="text1"/>
         </w:rPr>
-        <w:commentReference w:id="22"/>
+        <w:commentReference w:id="21"/>
       </w:r>
     </w:p>
     <w:p>
@@ -8158,7 +8141,7 @@
           <w:color w:val="000000" w:themeColor="text1"/>
         </w:rPr>
       </w:pPr>
-      <w:bookmarkStart w:id="23" w:name="_Toc22803675"/>
+      <w:bookmarkStart w:id="22" w:name="_Toc22803675"/>
       <w:r>
         <w:rPr>
           <w:rFonts w:cs="Arial"/>
@@ -8166,7 +8149,7 @@
         </w:rPr>
         <w:t>Adoption of Agile Framework</w:t>
       </w:r>
-      <w:bookmarkEnd w:id="23"/>
+      <w:bookmarkEnd w:id="22"/>
     </w:p>
     <w:p/>
     <w:p>
@@ -8507,46 +8490,261 @@
         </w:rPr>
         <w:t xml:space="preserve"> </w:t>
       </w:r>
+      <w:commentRangeStart w:id="23"/>
+      <w:r>
+        <w:rPr>
+          <w:rFonts w:ascii="Arial" w:hAnsi="Arial" w:cs="Arial"/>
+          <w:color w:val="000000" w:themeColor="text1"/>
+          <w:szCs w:val="24"/>
+        </w:rPr>
+        <w:t xml:space="preserve">Note, the term “software” can be replaced with any product such as “data models” or </w:t>
+      </w:r>
+      <w:r>
+        <w:rPr>
+          <w:rFonts w:ascii="Arial" w:hAnsi="Arial" w:cs="Arial"/>
+          <w:color w:val="000000" w:themeColor="text1"/>
+          <w:szCs w:val="24"/>
+        </w:rPr>
+        <w:t>“</w:t>
+      </w:r>
+      <w:r>
+        <w:rPr>
+          <w:rFonts w:ascii="Arial" w:hAnsi="Arial" w:cs="Arial"/>
+          <w:color w:val="000000" w:themeColor="text1"/>
+          <w:szCs w:val="24"/>
+        </w:rPr>
+        <w:t>published data standards</w:t>
+      </w:r>
+      <w:r>
+        <w:rPr>
+          <w:rFonts w:ascii="Arial" w:hAnsi="Arial" w:cs="Arial"/>
+          <w:color w:val="000000" w:themeColor="text1"/>
+          <w:szCs w:val="24"/>
+        </w:rPr>
+        <w:t>”</w:t>
+      </w:r>
+      <w:r>
+        <w:rPr>
+          <w:rFonts w:ascii="Arial" w:hAnsi="Arial" w:cs="Arial"/>
+          <w:color w:val="000000" w:themeColor="text1"/>
+          <w:szCs w:val="24"/>
+        </w:rPr>
+        <w:t xml:space="preserve">. </w:t>
+      </w:r>
+      <w:commentRangeEnd w:id="23"/>
+      <w:r>
+        <w:rPr>
+          <w:rStyle w:val="CommentReference"/>
+          <w:rFonts w:ascii="Arial" w:hAnsi="Arial" w:cs="Arial"/>
+          <w:color w:val="000000" w:themeColor="text1"/>
+        </w:rPr>
+        <w:commentReference w:id="23"/>
+      </w:r>
+      <w:r>
+        <w:rPr>
+          <w:rFonts w:ascii="Arial" w:hAnsi="Arial" w:cs="Arial"/>
+          <w:color w:val="000000" w:themeColor="text1"/>
+          <w:szCs w:val="24"/>
+        </w:rPr>
+        <w:t xml:space="preserve">Agile methods </w:t>
+      </w:r>
+      <w:r>
+        <w:rPr>
+          <w:rFonts w:ascii="Arial" w:hAnsi="Arial" w:cs="Arial"/>
+          <w:color w:val="000000" w:themeColor="text1"/>
+          <w:szCs w:val="24"/>
+        </w:rPr>
+        <w:t>include, but</w:t>
+      </w:r>
+      <w:r>
+        <w:rPr>
+          <w:rFonts w:ascii="Arial" w:hAnsi="Arial" w:cs="Arial"/>
+          <w:color w:val="000000" w:themeColor="text1"/>
+          <w:szCs w:val="24"/>
+        </w:rPr>
+        <w:t xml:space="preserve"> </w:t>
+      </w:r>
+      <w:r>
+        <w:rPr>
+          <w:rFonts w:ascii="Arial" w:hAnsi="Arial" w:cs="Arial"/>
+          <w:color w:val="000000" w:themeColor="text1"/>
+          <w:szCs w:val="24"/>
+        </w:rPr>
+        <w:t xml:space="preserve">are </w:t>
+      </w:r>
+      <w:r>
+        <w:rPr>
+          <w:rFonts w:ascii="Arial" w:hAnsi="Arial" w:cs="Arial"/>
+          <w:color w:val="000000" w:themeColor="text1"/>
+          <w:szCs w:val="24"/>
+        </w:rPr>
+        <w:t>not limited to</w:t>
+      </w:r>
+      <w:r>
+        <w:rPr>
+          <w:rFonts w:ascii="Arial" w:hAnsi="Arial" w:cs="Arial"/>
+          <w:color w:val="000000" w:themeColor="text1"/>
+          <w:szCs w:val="24"/>
+        </w:rPr>
+        <w:t>,</w:t>
+      </w:r>
+      <w:r>
+        <w:rPr>
+          <w:rFonts w:ascii="Arial" w:hAnsi="Arial" w:cs="Arial"/>
+          <w:color w:val="000000" w:themeColor="text1"/>
+          <w:szCs w:val="24"/>
+        </w:rPr>
+        <w:t xml:space="preserve"> practices such as Extreme Programming, Scrum, KANBAN, Backlog Management, and Continuous Delivery. </w:t>
+      </w:r>
+    </w:p>
+    <w:p>
+      <w:pPr>
+        <w:jc w:val="both"/>
+        <w:rPr>
+          <w:rFonts w:ascii="Arial" w:hAnsi="Arial" w:cs="Arial"/>
+          <w:color w:val="000000" w:themeColor="text1"/>
+          <w:szCs w:val="24"/>
+        </w:rPr>
+      </w:pPr>
+    </w:p>
+    <w:p>
+      <w:pPr>
+        <w:jc w:val="both"/>
+        <w:rPr>
+          <w:rFonts w:ascii="Arial" w:hAnsi="Arial" w:cs="Arial"/>
+          <w:color w:val="000000" w:themeColor="text1"/>
+          <w:szCs w:val="24"/>
+        </w:rPr>
+      </w:pPr>
+      <w:r>
+        <w:rPr>
+          <w:rFonts w:ascii="Arial" w:hAnsi="Arial" w:cs="Arial"/>
+          <w:color w:val="000000" w:themeColor="text1"/>
+          <w:szCs w:val="24"/>
+        </w:rPr>
+        <w:t>In addition to the s</w:t>
+      </w:r>
+      <w:r>
+        <w:rPr>
+          <w:rFonts w:ascii="Arial" w:hAnsi="Arial" w:cs="Arial"/>
+          <w:color w:val="000000" w:themeColor="text1"/>
+          <w:szCs w:val="24"/>
+        </w:rPr>
+        <w:t>pecific methods used, there are</w:t>
+      </w:r>
+      <w:r>
+        <w:rPr>
+          <w:rFonts w:ascii="Arial" w:hAnsi="Arial" w:cs="Arial"/>
+          <w:color w:val="000000" w:themeColor="text1"/>
+          <w:szCs w:val="24"/>
+        </w:rPr>
+        <w:t xml:space="preserve"> overarching frameworks that help tie them all together to help large organizations implement at different scales. These frameworks include Scaled Agile </w:t>
+      </w:r>
+      <w:r>
+        <w:rPr>
+          <w:rFonts w:ascii="Arial" w:hAnsi="Arial" w:cs="Arial"/>
+          <w:color w:val="000000" w:themeColor="text1"/>
+          <w:szCs w:val="24"/>
+        </w:rPr>
+        <w:t>(</w:t>
+      </w:r>
+      <w:r>
+        <w:rPr>
+          <w:rFonts w:ascii="Arial" w:hAnsi="Arial" w:cs="Arial"/>
+          <w:color w:val="000000" w:themeColor="text1"/>
+          <w:szCs w:val="24"/>
+        </w:rPr>
+        <w:t>SAFe</w:t>
+      </w:r>
+      <w:r>
+        <w:rPr>
+          <w:rFonts w:ascii="Arial" w:hAnsi="Arial" w:cs="Arial"/>
+          <w:color w:val="000000" w:themeColor="text1"/>
+          <w:szCs w:val="24"/>
+        </w:rPr>
+        <w:t>)</w:t>
+      </w:r>
+      <w:r>
+        <w:rPr>
+          <w:rFonts w:ascii="Arial" w:hAnsi="Arial" w:cs="Arial"/>
+          <w:color w:val="000000" w:themeColor="text1"/>
+          <w:szCs w:val="24"/>
+        </w:rPr>
+        <w:t xml:space="preserve">, Disciplined Agile Delivery </w:t>
+      </w:r>
+      <w:r>
+        <w:rPr>
+          <w:rFonts w:ascii="Arial" w:hAnsi="Arial" w:cs="Arial"/>
+          <w:color w:val="000000" w:themeColor="text1"/>
+          <w:szCs w:val="24"/>
+        </w:rPr>
+        <w:t>(</w:t>
+      </w:r>
+      <w:r>
+        <w:rPr>
+          <w:rFonts w:ascii="Arial" w:hAnsi="Arial" w:cs="Arial"/>
+          <w:color w:val="000000" w:themeColor="text1"/>
+          <w:szCs w:val="24"/>
+        </w:rPr>
+        <w:t>DAD</w:t>
+      </w:r>
+      <w:r>
+        <w:rPr>
+          <w:rFonts w:ascii="Arial" w:hAnsi="Arial" w:cs="Arial"/>
+          <w:color w:val="000000" w:themeColor="text1"/>
+          <w:szCs w:val="24"/>
+        </w:rPr>
+        <w:t>)</w:t>
+      </w:r>
+      <w:r>
+        <w:rPr>
+          <w:rFonts w:ascii="Arial" w:hAnsi="Arial" w:cs="Arial"/>
+          <w:color w:val="000000" w:themeColor="text1"/>
+          <w:szCs w:val="24"/>
+        </w:rPr>
+        <w:t xml:space="preserve"> and Large-scale Scrum </w:t>
+      </w:r>
+      <w:r>
+        <w:rPr>
+          <w:rFonts w:ascii="Arial" w:hAnsi="Arial" w:cs="Arial"/>
+          <w:color w:val="000000" w:themeColor="text1"/>
+          <w:szCs w:val="24"/>
+        </w:rPr>
+        <w:t>(</w:t>
+      </w:r>
+      <w:r>
+        <w:rPr>
+          <w:rFonts w:ascii="Arial" w:hAnsi="Arial" w:cs="Arial"/>
+          <w:color w:val="000000" w:themeColor="text1"/>
+          <w:szCs w:val="24"/>
+        </w:rPr>
+        <w:t>LeSS</w:t>
+      </w:r>
+      <w:r>
+        <w:rPr>
+          <w:rFonts w:ascii="Arial" w:hAnsi="Arial" w:cs="Arial"/>
+          <w:color w:val="000000" w:themeColor="text1"/>
+          <w:szCs w:val="24"/>
+        </w:rPr>
+        <w:t>)</w:t>
+      </w:r>
+      <w:r>
+        <w:rPr>
+          <w:rFonts w:ascii="Arial" w:hAnsi="Arial" w:cs="Arial"/>
+          <w:color w:val="000000" w:themeColor="text1"/>
+          <w:szCs w:val="24"/>
+        </w:rPr>
+        <w:t xml:space="preserve">. </w:t>
+      </w:r>
       <w:commentRangeStart w:id="24"/>
-      <w:r>
-        <w:rPr>
-          <w:rFonts w:ascii="Arial" w:hAnsi="Arial" w:cs="Arial"/>
-          <w:color w:val="000000" w:themeColor="text1"/>
-          <w:szCs w:val="24"/>
-        </w:rPr>
-        <w:t xml:space="preserve">Note, the term “software” can be replaced with any product such as “data models” or </w:t>
-      </w:r>
-      <w:r>
-        <w:rPr>
-          <w:rFonts w:ascii="Arial" w:hAnsi="Arial" w:cs="Arial"/>
-          <w:color w:val="000000" w:themeColor="text1"/>
-          <w:szCs w:val="24"/>
-        </w:rPr>
-        <w:t>“</w:t>
-      </w:r>
-      <w:r>
-        <w:rPr>
-          <w:rFonts w:ascii="Arial" w:hAnsi="Arial" w:cs="Arial"/>
-          <w:color w:val="000000" w:themeColor="text1"/>
-          <w:szCs w:val="24"/>
-        </w:rPr>
-        <w:t>published data standards</w:t>
-      </w:r>
-      <w:r>
-        <w:rPr>
-          <w:rFonts w:ascii="Arial" w:hAnsi="Arial" w:cs="Arial"/>
-          <w:color w:val="000000" w:themeColor="text1"/>
-          <w:szCs w:val="24"/>
-        </w:rPr>
-        <w:t>”</w:t>
-      </w:r>
-      <w:r>
-        <w:rPr>
-          <w:rFonts w:ascii="Arial" w:hAnsi="Arial" w:cs="Arial"/>
-          <w:color w:val="000000" w:themeColor="text1"/>
-          <w:szCs w:val="24"/>
-        </w:rPr>
-        <w:t xml:space="preserve">. </w:t>
+      <w:commentRangeStart w:id="25"/>
+      <w:r>
+        <w:rPr>
+          <w:rFonts w:ascii="Arial" w:hAnsi="Arial" w:cs="Arial"/>
+          <w:color w:val="000000" w:themeColor="text1"/>
+          <w:szCs w:val="24"/>
+        </w:rPr>
+        <w:t>While some have criticized SAFe as being too prescriptive</w:t>
       </w:r>
       <w:commentRangeEnd w:id="24"/>
       <w:r>
@@ -8557,212 +8755,6 @@
         </w:rPr>
         <w:commentReference w:id="24"/>
       </w:r>
-      <w:r>
-        <w:rPr>
-          <w:rFonts w:ascii="Arial" w:hAnsi="Arial" w:cs="Arial"/>
-          <w:color w:val="000000" w:themeColor="text1"/>
-          <w:szCs w:val="24"/>
-        </w:rPr>
-        <w:t xml:space="preserve">Agile methods </w:t>
-      </w:r>
-      <w:r>
-        <w:rPr>
-          <w:rFonts w:ascii="Arial" w:hAnsi="Arial" w:cs="Arial"/>
-          <w:color w:val="000000" w:themeColor="text1"/>
-          <w:szCs w:val="24"/>
-        </w:rPr>
-        <w:t>include, but</w:t>
-      </w:r>
-      <w:r>
-        <w:rPr>
-          <w:rFonts w:ascii="Arial" w:hAnsi="Arial" w:cs="Arial"/>
-          <w:color w:val="000000" w:themeColor="text1"/>
-          <w:szCs w:val="24"/>
-        </w:rPr>
-        <w:t xml:space="preserve"> </w:t>
-      </w:r>
-      <w:r>
-        <w:rPr>
-          <w:rFonts w:ascii="Arial" w:hAnsi="Arial" w:cs="Arial"/>
-          <w:color w:val="000000" w:themeColor="text1"/>
-          <w:szCs w:val="24"/>
-        </w:rPr>
-        <w:t xml:space="preserve">are </w:t>
-      </w:r>
-      <w:r>
-        <w:rPr>
-          <w:rFonts w:ascii="Arial" w:hAnsi="Arial" w:cs="Arial"/>
-          <w:color w:val="000000" w:themeColor="text1"/>
-          <w:szCs w:val="24"/>
-        </w:rPr>
-        <w:t>not limited to</w:t>
-      </w:r>
-      <w:r>
-        <w:rPr>
-          <w:rFonts w:ascii="Arial" w:hAnsi="Arial" w:cs="Arial"/>
-          <w:color w:val="000000" w:themeColor="text1"/>
-          <w:szCs w:val="24"/>
-        </w:rPr>
-        <w:t>,</w:t>
-      </w:r>
-      <w:r>
-        <w:rPr>
-          <w:rFonts w:ascii="Arial" w:hAnsi="Arial" w:cs="Arial"/>
-          <w:color w:val="000000" w:themeColor="text1"/>
-          <w:szCs w:val="24"/>
-        </w:rPr>
-        <w:t xml:space="preserve"> practices such as Extreme Programming, Scrum, KANBAN, Backlog Management, and Continuous Delivery. </w:t>
-      </w:r>
-    </w:p>
-    <w:p>
-      <w:pPr>
-        <w:jc w:val="both"/>
-        <w:rPr>
-          <w:rFonts w:ascii="Arial" w:hAnsi="Arial" w:cs="Arial"/>
-          <w:color w:val="000000" w:themeColor="text1"/>
-          <w:szCs w:val="24"/>
-        </w:rPr>
-      </w:pPr>
-    </w:p>
-    <w:p>
-      <w:pPr>
-        <w:jc w:val="both"/>
-        <w:rPr>
-          <w:rFonts w:ascii="Arial" w:hAnsi="Arial" w:cs="Arial"/>
-          <w:color w:val="000000" w:themeColor="text1"/>
-          <w:szCs w:val="24"/>
-        </w:rPr>
-      </w:pPr>
-      <w:r>
-        <w:rPr>
-          <w:rFonts w:ascii="Arial" w:hAnsi="Arial" w:cs="Arial"/>
-          <w:color w:val="000000" w:themeColor="text1"/>
-          <w:szCs w:val="24"/>
-        </w:rPr>
-        <w:t>In addition to the s</w:t>
-      </w:r>
-      <w:r>
-        <w:rPr>
-          <w:rFonts w:ascii="Arial" w:hAnsi="Arial" w:cs="Arial"/>
-          <w:color w:val="000000" w:themeColor="text1"/>
-          <w:szCs w:val="24"/>
-        </w:rPr>
-        <w:t>pecific methods used, there are</w:t>
-      </w:r>
-      <w:r>
-        <w:rPr>
-          <w:rFonts w:ascii="Arial" w:hAnsi="Arial" w:cs="Arial"/>
-          <w:color w:val="000000" w:themeColor="text1"/>
-          <w:szCs w:val="24"/>
-        </w:rPr>
-        <w:t xml:space="preserve"> overarching frameworks that help tie them all together to help large organizations implement at different scales. These frameworks include Scaled Agile </w:t>
-      </w:r>
-      <w:r>
-        <w:rPr>
-          <w:rFonts w:ascii="Arial" w:hAnsi="Arial" w:cs="Arial"/>
-          <w:color w:val="000000" w:themeColor="text1"/>
-          <w:szCs w:val="24"/>
-        </w:rPr>
-        <w:t>(</w:t>
-      </w:r>
-      <w:r>
-        <w:rPr>
-          <w:rFonts w:ascii="Arial" w:hAnsi="Arial" w:cs="Arial"/>
-          <w:color w:val="000000" w:themeColor="text1"/>
-          <w:szCs w:val="24"/>
-        </w:rPr>
-        <w:t>SAFe</w:t>
-      </w:r>
-      <w:r>
-        <w:rPr>
-          <w:rFonts w:ascii="Arial" w:hAnsi="Arial" w:cs="Arial"/>
-          <w:color w:val="000000" w:themeColor="text1"/>
-          <w:szCs w:val="24"/>
-        </w:rPr>
-        <w:t>)</w:t>
-      </w:r>
-      <w:r>
-        <w:rPr>
-          <w:rFonts w:ascii="Arial" w:hAnsi="Arial" w:cs="Arial"/>
-          <w:color w:val="000000" w:themeColor="text1"/>
-          <w:szCs w:val="24"/>
-        </w:rPr>
-        <w:t xml:space="preserve">, Disciplined Agile Delivery </w:t>
-      </w:r>
-      <w:r>
-        <w:rPr>
-          <w:rFonts w:ascii="Arial" w:hAnsi="Arial" w:cs="Arial"/>
-          <w:color w:val="000000" w:themeColor="text1"/>
-          <w:szCs w:val="24"/>
-        </w:rPr>
-        <w:t>(</w:t>
-      </w:r>
-      <w:r>
-        <w:rPr>
-          <w:rFonts w:ascii="Arial" w:hAnsi="Arial" w:cs="Arial"/>
-          <w:color w:val="000000" w:themeColor="text1"/>
-          <w:szCs w:val="24"/>
-        </w:rPr>
-        <w:t>DAD</w:t>
-      </w:r>
-      <w:r>
-        <w:rPr>
-          <w:rFonts w:ascii="Arial" w:hAnsi="Arial" w:cs="Arial"/>
-          <w:color w:val="000000" w:themeColor="text1"/>
-          <w:szCs w:val="24"/>
-        </w:rPr>
-        <w:t>)</w:t>
-      </w:r>
-      <w:r>
-        <w:rPr>
-          <w:rFonts w:ascii="Arial" w:hAnsi="Arial" w:cs="Arial"/>
-          <w:color w:val="000000" w:themeColor="text1"/>
-          <w:szCs w:val="24"/>
-        </w:rPr>
-        <w:t xml:space="preserve"> and Large-scale Scrum </w:t>
-      </w:r>
-      <w:r>
-        <w:rPr>
-          <w:rFonts w:ascii="Arial" w:hAnsi="Arial" w:cs="Arial"/>
-          <w:color w:val="000000" w:themeColor="text1"/>
-          <w:szCs w:val="24"/>
-        </w:rPr>
-        <w:t>(</w:t>
-      </w:r>
-      <w:r>
-        <w:rPr>
-          <w:rFonts w:ascii="Arial" w:hAnsi="Arial" w:cs="Arial"/>
-          <w:color w:val="000000" w:themeColor="text1"/>
-          <w:szCs w:val="24"/>
-        </w:rPr>
-        <w:t>LeSS</w:t>
-      </w:r>
-      <w:r>
-        <w:rPr>
-          <w:rFonts w:ascii="Arial" w:hAnsi="Arial" w:cs="Arial"/>
-          <w:color w:val="000000" w:themeColor="text1"/>
-          <w:szCs w:val="24"/>
-        </w:rPr>
-        <w:t>)</w:t>
-      </w:r>
-      <w:r>
-        <w:rPr>
-          <w:rFonts w:ascii="Arial" w:hAnsi="Arial" w:cs="Arial"/>
-          <w:color w:val="000000" w:themeColor="text1"/>
-          <w:szCs w:val="24"/>
-        </w:rPr>
-        <w:t xml:space="preserve">. </w:t>
-      </w:r>
-      <w:commentRangeStart w:id="25"/>
-      <w:commentRangeStart w:id="26"/>
-      <w:r>
-        <w:rPr>
-          <w:rFonts w:ascii="Arial" w:hAnsi="Arial" w:cs="Arial"/>
-          <w:color w:val="000000" w:themeColor="text1"/>
-          <w:szCs w:val="24"/>
-        </w:rPr>
-        <w:t>While some have criticized SAFe as being too prescriptive</w:t>
-      </w:r>
       <w:commentRangeEnd w:id="25"/>
       <w:r>
         <w:rPr>
@@ -8771,15 +8763,6 @@
           <w:color w:val="000000" w:themeColor="text1"/>
         </w:rPr>
         <w:commentReference w:id="25"/>
-      </w:r>
-      <w:commentRangeEnd w:id="26"/>
-      <w:r>
-        <w:rPr>
-          <w:rStyle w:val="CommentReference"/>
-          <w:rFonts w:ascii="Arial" w:hAnsi="Arial" w:cs="Arial"/>
-          <w:color w:val="000000" w:themeColor="text1"/>
-        </w:rPr>
-        <w:commentReference w:id="26"/>
       </w:r>
       <w:r>
         <w:rPr>
@@ -9034,7 +9017,7 @@
           <w:color w:val="000000" w:themeColor="text1"/>
         </w:rPr>
       </w:pPr>
-      <w:bookmarkStart w:id="27" w:name="_Toc22803676"/>
+      <w:bookmarkStart w:id="26" w:name="_Toc22803676"/>
       <w:r>
         <w:rPr>
           <w:rFonts w:cs="Arial"/>
@@ -9042,174 +9025,138 @@
         </w:rPr>
         <w:t>Backlog Management</w:t>
       </w:r>
+      <w:bookmarkEnd w:id="26"/>
+    </w:p>
+    <w:p/>
+    <w:p>
+      <w:pPr>
+        <w:jc w:val="both"/>
+        <w:rPr>
+          <w:rFonts w:ascii="Arial" w:hAnsi="Arial" w:cs="Arial"/>
+          <w:color w:val="000000" w:themeColor="text1"/>
+          <w:szCs w:val="24"/>
+        </w:rPr>
+      </w:pPr>
+      <w:r>
+        <w:rPr>
+          <w:rFonts w:ascii="Arial" w:hAnsi="Arial" w:cs="Arial"/>
+          <w:color w:val="000000" w:themeColor="text1"/>
+          <w:szCs w:val="24"/>
+        </w:rPr>
+        <w:t xml:space="preserve">Having a backlog isn’t the same as managing the backlog. In the course of STEP development, most teams use a system such as Bugzilla to store all the issues. Teams will assign, at bulk, issues to the next milestone and perform a quick reassessment few times during the length of the project. </w:t>
+      </w:r>
+      <w:r>
+        <w:rPr>
+          <w:rFonts w:ascii="Arial" w:hAnsi="Arial" w:cs="Arial"/>
+          <w:color w:val="000000" w:themeColor="text1"/>
+        </w:rPr>
+        <w:t xml:space="preserve">There are several steps a team can take to actively manage a backlog such as establishing a prioritized ranking and defining a product owner/manager role. </w:t>
+      </w:r>
+      <w:r>
+        <w:rPr>
+          <w:rFonts w:ascii="Arial" w:hAnsi="Arial" w:cs="Arial"/>
+          <w:color w:val="000000" w:themeColor="text1"/>
+          <w:szCs w:val="24"/>
+        </w:rPr>
+        <w:t xml:space="preserve">The person in this role will be primarily responsible for why, when and what of the product that the development team will deliver. Each team should have a person designated in this role and actively manages the backlog by reprioritizing, adjusting, grooming and adding to the backlog. This will prevent the backlog from getting too big or out of date. It will also provide reliable work that is ready for the team to assign to a sprint. </w:t>
+      </w:r>
+      <w:r>
+        <w:rPr>
+          <w:rFonts w:ascii="Arial" w:hAnsi="Arial" w:cs="Arial"/>
+          <w:color w:val="000000" w:themeColor="text1"/>
+          <w:szCs w:val="24"/>
+        </w:rPr>
+        <w:t>Several</w:t>
+      </w:r>
+      <w:r>
+        <w:rPr>
+          <w:rFonts w:ascii="Arial" w:hAnsi="Arial" w:cs="Arial"/>
+          <w:color w:val="000000" w:themeColor="text1"/>
+          <w:szCs w:val="24"/>
+        </w:rPr>
+        <w:t xml:space="preserve"> </w:t>
+      </w:r>
+      <w:r>
+        <w:rPr>
+          <w:rFonts w:ascii="Arial" w:hAnsi="Arial" w:cs="Arial"/>
+          <w:color w:val="000000" w:themeColor="text1"/>
+          <w:szCs w:val="24"/>
+        </w:rPr>
+        <w:t xml:space="preserve">software </w:t>
+      </w:r>
+      <w:r>
+        <w:rPr>
+          <w:rFonts w:ascii="Arial" w:hAnsi="Arial" w:cs="Arial"/>
+          <w:color w:val="000000" w:themeColor="text1"/>
+          <w:szCs w:val="24"/>
+        </w:rPr>
+        <w:t xml:space="preserve">tools exist to manage backlogs in an agile framework, such as Atlassian’s JIRA, </w:t>
+      </w:r>
+      <w:proofErr w:type="spellStart"/>
+      <w:r>
+        <w:rPr>
+          <w:rFonts w:ascii="Arial" w:hAnsi="Arial" w:cs="Arial"/>
+          <w:color w:val="000000" w:themeColor="text1"/>
+          <w:szCs w:val="24"/>
+        </w:rPr>
+        <w:t>Micrsoft’s</w:t>
+      </w:r>
+      <w:proofErr w:type="spellEnd"/>
+      <w:r>
+        <w:rPr>
+          <w:rFonts w:ascii="Arial" w:hAnsi="Arial" w:cs="Arial"/>
+          <w:color w:val="000000" w:themeColor="text1"/>
+          <w:szCs w:val="24"/>
+        </w:rPr>
+        <w:t xml:space="preserve"> TFS, VersionOne or </w:t>
+      </w:r>
+      <w:proofErr w:type="spellStart"/>
+      <w:r>
+        <w:rPr>
+          <w:rFonts w:ascii="Arial" w:hAnsi="Arial" w:cs="Arial"/>
+          <w:color w:val="000000" w:themeColor="text1"/>
+          <w:szCs w:val="24"/>
+        </w:rPr>
+        <w:t>PivotalTracker</w:t>
+      </w:r>
+      <w:proofErr w:type="spellEnd"/>
+      <w:r>
+        <w:rPr>
+          <w:rFonts w:ascii="Arial" w:hAnsi="Arial" w:cs="Arial"/>
+          <w:color w:val="000000" w:themeColor="text1"/>
+          <w:szCs w:val="24"/>
+        </w:rPr>
+        <w:t>.</w:t>
+      </w:r>
+    </w:p>
+    <w:p>
+      <w:pPr>
+        <w:jc w:val="both"/>
+        <w:rPr>
+          <w:rFonts w:ascii="Arial" w:hAnsi="Arial" w:cs="Arial"/>
+          <w:color w:val="000000" w:themeColor="text1"/>
+          <w:szCs w:val="24"/>
+        </w:rPr>
+      </w:pPr>
+    </w:p>
+    <w:p>
+      <w:pPr>
+        <w:pStyle w:val="Heading3"/>
+        <w:jc w:val="both"/>
+        <w:rPr>
+          <w:rFonts w:cs="Arial"/>
+          <w:color w:val="000000" w:themeColor="text1"/>
+        </w:rPr>
+      </w:pPr>
+      <w:bookmarkStart w:id="27" w:name="_Toc22803677"/>
+      <w:r>
+        <w:rPr>
+          <w:rFonts w:cs="Arial"/>
+          <w:color w:val="000000" w:themeColor="text1"/>
+        </w:rPr>
+        <w:t>Agile Release Trains</w:t>
+      </w:r>
       <w:bookmarkEnd w:id="27"/>
-    </w:p>
-    <w:p/>
-    <w:p>
-      <w:pPr>
-        <w:jc w:val="both"/>
-        <w:rPr>
-          <w:rFonts w:ascii="Arial" w:hAnsi="Arial" w:cs="Arial"/>
-          <w:color w:val="000000" w:themeColor="text1"/>
-          <w:szCs w:val="24"/>
-        </w:rPr>
-      </w:pPr>
-      <w:r>
-        <w:rPr>
-          <w:rFonts w:ascii="Arial" w:hAnsi="Arial" w:cs="Arial"/>
-          <w:color w:val="000000" w:themeColor="text1"/>
-          <w:szCs w:val="24"/>
-        </w:rPr>
-        <w:t xml:space="preserve">Having a backlog isn’t the same as managing the backlog. In the course of STEP development, most teams use a system such as Bugzilla to store all the issues. Teams will assign, at bulk, issues to the next milestone and perform a quick reassessment few times during the length of the project. </w:t>
-      </w:r>
-      <w:r>
-        <w:rPr>
-          <w:rFonts w:ascii="Arial" w:hAnsi="Arial" w:cs="Arial"/>
-          <w:color w:val="000000" w:themeColor="text1"/>
-        </w:rPr>
-        <w:t xml:space="preserve">There are several steps a team can take to actively manage a backlog such as establishing a prioritized ranking and defining a product owner/manager role. </w:t>
-      </w:r>
-      <w:r>
-        <w:rPr>
-          <w:rFonts w:ascii="Arial" w:hAnsi="Arial" w:cs="Arial"/>
-          <w:color w:val="000000" w:themeColor="text1"/>
-          <w:szCs w:val="24"/>
-        </w:rPr>
-        <w:t xml:space="preserve">The person in this role will be primarily responsible for why, when and what of the product that the development team will deliver. Each team should have a person designated in this role and actively manages the backlog by reprioritizing, adjusting, grooming and adding to the backlog. This will prevent the backlog from getting too big or out of date. It will also provide reliable work that is ready for the team to assign to a sprint. </w:t>
-      </w:r>
-      <w:r>
-        <w:rPr>
-          <w:rFonts w:ascii="Arial" w:hAnsi="Arial" w:cs="Arial"/>
-          <w:color w:val="000000" w:themeColor="text1"/>
-          <w:szCs w:val="24"/>
-        </w:rPr>
-        <w:t>Several</w:t>
-      </w:r>
-      <w:r>
-        <w:rPr>
-          <w:rFonts w:ascii="Arial" w:hAnsi="Arial" w:cs="Arial"/>
-          <w:color w:val="000000" w:themeColor="text1"/>
-          <w:szCs w:val="24"/>
-        </w:rPr>
-        <w:t xml:space="preserve"> </w:t>
-      </w:r>
-      <w:r>
-        <w:rPr>
-          <w:rFonts w:ascii="Arial" w:hAnsi="Arial" w:cs="Arial"/>
-          <w:color w:val="000000" w:themeColor="text1"/>
-          <w:szCs w:val="24"/>
-        </w:rPr>
-        <w:t xml:space="preserve">software </w:t>
-      </w:r>
-      <w:r>
-        <w:rPr>
-          <w:rFonts w:ascii="Arial" w:hAnsi="Arial" w:cs="Arial"/>
-          <w:color w:val="000000" w:themeColor="text1"/>
-          <w:szCs w:val="24"/>
-        </w:rPr>
-        <w:t xml:space="preserve">tools exist to manage backlogs in an agile framework, such as </w:t>
-      </w:r>
-      <w:proofErr w:type="spellStart"/>
-      <w:r>
-        <w:rPr>
-          <w:rFonts w:ascii="Arial" w:hAnsi="Arial" w:cs="Arial"/>
-          <w:color w:val="000000" w:themeColor="text1"/>
-          <w:szCs w:val="24"/>
-        </w:rPr>
-        <w:t>Atlassian’s</w:t>
-      </w:r>
-      <w:proofErr w:type="spellEnd"/>
-      <w:r>
-        <w:rPr>
-          <w:rFonts w:ascii="Arial" w:hAnsi="Arial" w:cs="Arial"/>
-          <w:color w:val="000000" w:themeColor="text1"/>
-          <w:szCs w:val="24"/>
-        </w:rPr>
-        <w:t xml:space="preserve"> JIRA, </w:t>
-      </w:r>
-      <w:proofErr w:type="spellStart"/>
-      <w:r>
-        <w:rPr>
-          <w:rFonts w:ascii="Arial" w:hAnsi="Arial" w:cs="Arial"/>
-          <w:color w:val="000000" w:themeColor="text1"/>
-          <w:szCs w:val="24"/>
-        </w:rPr>
-        <w:t>Micrsoft’s</w:t>
-      </w:r>
-      <w:proofErr w:type="spellEnd"/>
-      <w:r>
-        <w:rPr>
-          <w:rFonts w:ascii="Arial" w:hAnsi="Arial" w:cs="Arial"/>
-          <w:color w:val="000000" w:themeColor="text1"/>
-          <w:szCs w:val="24"/>
-        </w:rPr>
-        <w:t xml:space="preserve"> TFS, </w:t>
-      </w:r>
-      <w:proofErr w:type="spellStart"/>
-      <w:r>
-        <w:rPr>
-          <w:rFonts w:ascii="Arial" w:hAnsi="Arial" w:cs="Arial"/>
-          <w:color w:val="000000" w:themeColor="text1"/>
-          <w:szCs w:val="24"/>
-        </w:rPr>
-        <w:t>VersionOne</w:t>
-      </w:r>
-      <w:proofErr w:type="spellEnd"/>
-      <w:r>
-        <w:rPr>
-          <w:rFonts w:ascii="Arial" w:hAnsi="Arial" w:cs="Arial"/>
-          <w:color w:val="000000" w:themeColor="text1"/>
-          <w:szCs w:val="24"/>
-        </w:rPr>
-        <w:t xml:space="preserve"> or </w:t>
-      </w:r>
-      <w:proofErr w:type="spellStart"/>
-      <w:r>
-        <w:rPr>
-          <w:rFonts w:ascii="Arial" w:hAnsi="Arial" w:cs="Arial"/>
-          <w:color w:val="000000" w:themeColor="text1"/>
-          <w:szCs w:val="24"/>
-        </w:rPr>
-        <w:t>PivotalTracker</w:t>
-      </w:r>
-      <w:proofErr w:type="spellEnd"/>
-      <w:r>
-        <w:rPr>
-          <w:rFonts w:ascii="Arial" w:hAnsi="Arial" w:cs="Arial"/>
-          <w:color w:val="000000" w:themeColor="text1"/>
-          <w:szCs w:val="24"/>
-        </w:rPr>
-        <w:t>.</w:t>
-      </w:r>
-    </w:p>
-    <w:p>
-      <w:pPr>
-        <w:jc w:val="both"/>
-        <w:rPr>
-          <w:rFonts w:ascii="Arial" w:hAnsi="Arial" w:cs="Arial"/>
-          <w:color w:val="000000" w:themeColor="text1"/>
-          <w:szCs w:val="24"/>
-        </w:rPr>
-      </w:pPr>
-    </w:p>
-    <w:p>
-      <w:pPr>
-        <w:pStyle w:val="Heading3"/>
-        <w:jc w:val="both"/>
-        <w:rPr>
-          <w:rFonts w:cs="Arial"/>
-          <w:color w:val="000000" w:themeColor="text1"/>
-        </w:rPr>
-      </w:pPr>
-      <w:bookmarkStart w:id="28" w:name="_Toc22803677"/>
-      <w:r>
-        <w:rPr>
-          <w:rFonts w:cs="Arial"/>
-          <w:color w:val="000000" w:themeColor="text1"/>
-        </w:rPr>
-        <w:t>Agile Release Trains</w:t>
-      </w:r>
-      <w:bookmarkEnd w:id="28"/>
     </w:p>
     <w:p/>
     <w:p>
@@ -9357,7 +9304,7 @@
                     </pic:cNvPicPr>
                   </pic:nvPicPr>
                   <pic:blipFill>
-                    <a:blip r:embed="rId21" cstate="print">
+                    <a:blip r:embed="rId22" cstate="print">
                       <a:extLst>
                         <a:ext uri="{28A0092B-C50C-407E-A947-70E740481C1C}">
                           <a14:useLocalDpi xmlns:a14="http://schemas.microsoft.com/office/drawing/2010/main" val="0"/>
@@ -9396,7 +9343,7 @@
           <w:color w:val="000000" w:themeColor="text1"/>
         </w:rPr>
       </w:pPr>
-      <w:bookmarkStart w:id="29" w:name="_Toc22814489"/>
+      <w:bookmarkStart w:id="28" w:name="_Toc22814489"/>
       <w:r>
         <w:rPr>
           <w:rFonts w:ascii="Arial" w:hAnsi="Arial" w:cs="Arial"/>
@@ -9486,7 +9433,7 @@
         </w:rPr>
         <w:t>. [4].</w:t>
       </w:r>
-      <w:bookmarkEnd w:id="29"/>
+      <w:bookmarkEnd w:id="28"/>
     </w:p>
     <w:p/>
     <w:p>
@@ -9555,7 +9502,7 @@
                     <pic:cNvPicPr/>
                   </pic:nvPicPr>
                   <pic:blipFill>
-                    <a:blip r:embed="rId22">
+                    <a:blip r:embed="rId23">
                       <a:extLst>
                         <a:ext uri="{28A0092B-C50C-407E-A947-70E740481C1C}">
                           <a14:useLocalDpi xmlns:a14="http://schemas.microsoft.com/office/drawing/2010/main" val="0"/>
@@ -9592,7 +9539,7 @@
           <w:color w:val="000000" w:themeColor="text1"/>
         </w:rPr>
       </w:pPr>
-      <w:bookmarkStart w:id="30" w:name="_Toc22814490"/>
+      <w:bookmarkStart w:id="29" w:name="_Toc22814490"/>
       <w:r>
         <w:rPr>
           <w:rFonts w:ascii="Arial" w:hAnsi="Arial" w:cs="Arial"/>
@@ -9682,63 +9629,45 @@
         </w:rPr>
         <w:t>. [5].</w:t>
       </w:r>
+      <w:bookmarkEnd w:id="29"/>
+    </w:p>
+    <w:p/>
+    <w:p>
+      <w:pPr>
+        <w:pStyle w:val="Heading3"/>
+        <w:jc w:val="both"/>
+        <w:rPr>
+          <w:rFonts w:cs="Arial"/>
+          <w:color w:val="000000" w:themeColor="text1"/>
+        </w:rPr>
+      </w:pPr>
+      <w:bookmarkStart w:id="30" w:name="_Toc22803678"/>
+      <w:r>
+        <w:rPr>
+          <w:rFonts w:cs="Arial"/>
+          <w:color w:val="000000" w:themeColor="text1"/>
+        </w:rPr>
+        <w:t>Program Increment Planning</w:t>
+      </w:r>
       <w:bookmarkEnd w:id="30"/>
     </w:p>
     <w:p/>
     <w:p>
       <w:pPr>
-        <w:pStyle w:val="Heading3"/>
-        <w:jc w:val="both"/>
-        <w:rPr>
-          <w:rFonts w:cs="Arial"/>
-          <w:color w:val="000000" w:themeColor="text1"/>
-        </w:rPr>
-      </w:pPr>
-      <w:bookmarkStart w:id="31" w:name="_Toc22803678"/>
-      <w:r>
-        <w:rPr>
-          <w:rFonts w:cs="Arial"/>
-          <w:color w:val="000000" w:themeColor="text1"/>
-        </w:rPr>
-        <w:t>Program Increment Planning</w:t>
-      </w:r>
-      <w:bookmarkEnd w:id="31"/>
-    </w:p>
-    <w:p/>
-    <w:p>
-      <w:pPr>
-        <w:jc w:val="both"/>
-        <w:rPr>
-          <w:rFonts w:ascii="Arial" w:hAnsi="Arial" w:cs="Arial"/>
-          <w:color w:val="000000" w:themeColor="text1"/>
-          <w:szCs w:val="24"/>
-        </w:rPr>
-      </w:pPr>
-      <w:r>
-        <w:rPr>
-          <w:rFonts w:ascii="Arial" w:hAnsi="Arial" w:cs="Arial"/>
-          <w:color w:val="000000" w:themeColor="text1"/>
-          <w:szCs w:val="24"/>
-        </w:rPr>
-        <w:t xml:space="preserve">Using the Scaled Agile framework, an ART delivers value in a fixed </w:t>
-      </w:r>
-      <w:proofErr w:type="spellStart"/>
-      <w:r>
-        <w:rPr>
-          <w:rFonts w:ascii="Arial" w:hAnsi="Arial" w:cs="Arial"/>
-          <w:color w:val="000000" w:themeColor="text1"/>
-          <w:szCs w:val="24"/>
-        </w:rPr>
-        <w:t>timebox</w:t>
-      </w:r>
-      <w:proofErr w:type="spellEnd"/>
-      <w:r>
-        <w:rPr>
-          <w:rFonts w:ascii="Arial" w:hAnsi="Arial" w:cs="Arial"/>
-          <w:color w:val="000000" w:themeColor="text1"/>
-          <w:szCs w:val="24"/>
-        </w:rPr>
-        <w:t xml:space="preserve"> called a Program Increment. The planning that increment is critical to the synchronization of the teams on the train. This synchronization will facilitate planning and limit work in progress. </w:t>
+        <w:jc w:val="both"/>
+        <w:rPr>
+          <w:rFonts w:ascii="Arial" w:hAnsi="Arial" w:cs="Arial"/>
+          <w:color w:val="000000" w:themeColor="text1"/>
+          <w:szCs w:val="24"/>
+        </w:rPr>
+      </w:pPr>
+      <w:r>
+        <w:rPr>
+          <w:rFonts w:ascii="Arial" w:hAnsi="Arial" w:cs="Arial"/>
+          <w:color w:val="000000" w:themeColor="text1"/>
+          <w:szCs w:val="24"/>
+        </w:rPr>
+        <w:t xml:space="preserve">Using the Scaled Agile framework, an ART delivers value in a fixed timebox called a Program Increment. The planning that increment is critical to the synchronization of the teams on the train. This synchronization will facilitate planning and limit work in progress. </w:t>
       </w:r>
     </w:p>
     <w:p>
@@ -9895,7 +9824,7 @@
           <w:color w:val="000000" w:themeColor="text1"/>
         </w:rPr>
       </w:pPr>
-      <w:bookmarkStart w:id="32" w:name="_Toc22803679"/>
+      <w:bookmarkStart w:id="31" w:name="_Toc22803679"/>
       <w:r>
         <w:rPr>
           <w:rFonts w:cs="Arial"/>
@@ -9903,34 +9832,34 @@
         </w:rPr>
         <w:t>Improved Tool-Chain</w:t>
       </w:r>
+      <w:bookmarkEnd w:id="31"/>
+    </w:p>
+    <w:p>
+      <w:pPr>
+        <w:rPr>
+          <w:rFonts w:ascii="Arial" w:hAnsi="Arial" w:cs="Arial"/>
+          <w:szCs w:val="24"/>
+        </w:rPr>
+      </w:pPr>
+    </w:p>
+    <w:p>
+      <w:pPr>
+        <w:pStyle w:val="Heading3"/>
+        <w:jc w:val="both"/>
+        <w:rPr>
+          <w:rFonts w:cs="Arial"/>
+          <w:color w:val="000000" w:themeColor="text1"/>
+        </w:rPr>
+      </w:pPr>
+      <w:bookmarkStart w:id="32" w:name="_Toc22803680"/>
+      <w:r>
+        <w:rPr>
+          <w:rFonts w:cs="Arial"/>
+          <w:color w:val="000000" w:themeColor="text1"/>
+        </w:rPr>
+        <w:t>Requirements Management and Traceability</w:t>
+      </w:r>
       <w:bookmarkEnd w:id="32"/>
-    </w:p>
-    <w:p>
-      <w:pPr>
-        <w:rPr>
-          <w:rFonts w:ascii="Arial" w:hAnsi="Arial" w:cs="Arial"/>
-          <w:szCs w:val="24"/>
-        </w:rPr>
-      </w:pPr>
-    </w:p>
-    <w:p>
-      <w:pPr>
-        <w:pStyle w:val="Heading3"/>
-        <w:jc w:val="both"/>
-        <w:rPr>
-          <w:rFonts w:cs="Arial"/>
-          <w:color w:val="000000" w:themeColor="text1"/>
-        </w:rPr>
-      </w:pPr>
-      <w:bookmarkStart w:id="33" w:name="_Toc22803680"/>
-      <w:r>
-        <w:rPr>
-          <w:rFonts w:cs="Arial"/>
-          <w:color w:val="000000" w:themeColor="text1"/>
-        </w:rPr>
-        <w:t>Requirements Management and Traceability</w:t>
-      </w:r>
-      <w:bookmarkEnd w:id="33"/>
     </w:p>
     <w:p>
       <w:pPr>
@@ -10140,7 +10069,7 @@
           <w:color w:val="000000" w:themeColor="text1"/>
         </w:rPr>
       </w:pPr>
-      <w:commentRangeStart w:id="34"/>
+      <w:commentRangeStart w:id="33"/>
       <w:r>
         <w:rPr>
           <w:rFonts w:cs="Arial"/>
@@ -10162,7 +10091,7 @@
         </w:rPr>
         <w:t>ability</w:t>
       </w:r>
-      <w:commentRangeEnd w:id="34"/>
+      <w:commentRangeEnd w:id="33"/>
       <w:r>
         <w:rPr>
           <w:rStyle w:val="CommentReference"/>
@@ -10171,36 +10100,36 @@
           <w:iCs w:val="0"/>
           <w:color w:val="000000" w:themeColor="text1"/>
         </w:rPr>
+        <w:commentReference w:id="33"/>
+      </w:r>
+    </w:p>
+    <w:p/>
+    <w:p>
+      <w:pPr>
+        <w:jc w:val="both"/>
+        <w:rPr>
+          <w:rFonts w:ascii="Arial" w:eastAsia="Times New Roman" w:hAnsi="Arial" w:cs="Arial"/>
+          <w:color w:val="000000" w:themeColor="text1"/>
+          <w:szCs w:val="24"/>
+        </w:rPr>
+      </w:pPr>
+      <w:commentRangeStart w:id="34"/>
+      <w:r>
+        <w:rPr>
+          <w:rFonts w:ascii="Arial" w:eastAsia="Times New Roman" w:hAnsi="Arial" w:cs="Arial"/>
+          <w:color w:val="000000" w:themeColor="text1"/>
+          <w:szCs w:val="24"/>
+        </w:rPr>
+        <w:t>Requirements were traditionally captured in spreadsheets, but the growing importance of requirements management led to the development of dedicated requirements management and traceability tools. </w:t>
+      </w:r>
+      <w:commentRangeEnd w:id="34"/>
+      <w:r>
+        <w:rPr>
+          <w:rStyle w:val="CommentReference"/>
+          <w:rFonts w:ascii="Arial" w:hAnsi="Arial" w:cs="Arial"/>
+          <w:color w:val="000000" w:themeColor="text1"/>
+        </w:rPr>
         <w:commentReference w:id="34"/>
-      </w:r>
-    </w:p>
-    <w:p/>
-    <w:p>
-      <w:pPr>
-        <w:jc w:val="both"/>
-        <w:rPr>
-          <w:rFonts w:ascii="Arial" w:eastAsia="Times New Roman" w:hAnsi="Arial" w:cs="Arial"/>
-          <w:color w:val="000000" w:themeColor="text1"/>
-          <w:szCs w:val="24"/>
-        </w:rPr>
-      </w:pPr>
-      <w:commentRangeStart w:id="35"/>
-      <w:r>
-        <w:rPr>
-          <w:rFonts w:ascii="Arial" w:eastAsia="Times New Roman" w:hAnsi="Arial" w:cs="Arial"/>
-          <w:color w:val="000000" w:themeColor="text1"/>
-          <w:szCs w:val="24"/>
-        </w:rPr>
-        <w:t>Requirements were traditionally captured in spreadsheets, but the growing importance of requirements management led to the development of dedicated requirements management and traceability tools. </w:t>
-      </w:r>
-      <w:commentRangeEnd w:id="35"/>
-      <w:r>
-        <w:rPr>
-          <w:rStyle w:val="CommentReference"/>
-          <w:rFonts w:ascii="Arial" w:hAnsi="Arial" w:cs="Arial"/>
-          <w:color w:val="000000" w:themeColor="text1"/>
-        </w:rPr>
-        <w:commentReference w:id="35"/>
       </w:r>
     </w:p>
     <w:p>
@@ -10268,8 +10197,8 @@
           <w:szCs w:val="24"/>
         </w:rPr>
       </w:pPr>
+      <w:commentRangeStart w:id="35"/>
       <w:commentRangeStart w:id="36"/>
-      <w:commentRangeStart w:id="37"/>
       <w:r>
         <w:rPr>
           <w:rFonts w:ascii="Arial" w:eastAsia="Times New Roman" w:hAnsi="Arial" w:cs="Arial"/>
@@ -10336,25 +10265,25 @@
         </w:rPr>
         <w:t xml:space="preserve"> provides a collaborative requirements management platform. This software also offers requirements traceability and impact analysis. Besides, it can be easily integrated with bug issues tools like JIRA and backlog tools like Microsoft TFS.</w:t>
       </w:r>
+      <w:commentRangeEnd w:id="35"/>
+      <w:r>
+        <w:rPr>
+          <w:rStyle w:val="CommentReference"/>
+          <w:rFonts w:ascii="Arial" w:hAnsi="Arial" w:cs="Arial"/>
+          <w:color w:val="000000" w:themeColor="text1"/>
+          <w:sz w:val="24"/>
+          <w:szCs w:val="24"/>
+        </w:rPr>
+        <w:commentReference w:id="35"/>
+      </w:r>
       <w:commentRangeEnd w:id="36"/>
       <w:r>
         <w:rPr>
           <w:rStyle w:val="CommentReference"/>
           <w:rFonts w:ascii="Arial" w:hAnsi="Arial" w:cs="Arial"/>
           <w:color w:val="000000" w:themeColor="text1"/>
-          <w:sz w:val="24"/>
-          <w:szCs w:val="24"/>
         </w:rPr>
         <w:commentReference w:id="36"/>
-      </w:r>
-      <w:commentRangeEnd w:id="37"/>
-      <w:r>
-        <w:rPr>
-          <w:rStyle w:val="CommentReference"/>
-          <w:rFonts w:ascii="Arial" w:hAnsi="Arial" w:cs="Arial"/>
-          <w:color w:val="000000" w:themeColor="text1"/>
-        </w:rPr>
-        <w:commentReference w:id="37"/>
       </w:r>
     </w:p>
     <w:p>
@@ -10405,7 +10334,7 @@
           <w:color w:val="000000" w:themeColor="text1"/>
         </w:rPr>
       </w:pPr>
-      <w:commentRangeStart w:id="38"/>
+      <w:commentRangeStart w:id="37"/>
       <w:r>
         <w:rPr>
           <w:rFonts w:cs="Arial"/>
@@ -10413,7 +10342,7 @@
         </w:rPr>
         <w:t>Future Research Needed</w:t>
       </w:r>
-      <w:commentRangeEnd w:id="38"/>
+      <w:commentRangeEnd w:id="37"/>
       <w:r>
         <w:rPr>
           <w:rStyle w:val="CommentReference"/>
@@ -10422,7 +10351,7 @@
           <w:iCs w:val="0"/>
           <w:color w:val="000000" w:themeColor="text1"/>
         </w:rPr>
-        <w:commentReference w:id="38"/>
+        <w:commentReference w:id="37"/>
       </w:r>
     </w:p>
     <w:p/>
@@ -10681,7 +10610,7 @@
           <w:color w:val="000000" w:themeColor="text1"/>
         </w:rPr>
       </w:pPr>
-      <w:bookmarkStart w:id="39" w:name="_Toc22803681"/>
+      <w:bookmarkStart w:id="38" w:name="_Toc22803681"/>
       <w:r>
         <w:rPr>
           <w:rFonts w:cs="Arial"/>
@@ -10689,7 +10618,7 @@
         </w:rPr>
         <w:t>Solutions</w:t>
       </w:r>
-      <w:bookmarkEnd w:id="39"/>
+      <w:bookmarkEnd w:id="38"/>
     </w:p>
     <w:p/>
     <w:p>
@@ -11010,7 +10939,7 @@
           <w:color w:val="000000" w:themeColor="text1"/>
           <w:szCs w:val="24"/>
         </w:rPr>
-        <w:t xml:space="preserve">CI is made possible with software development best practices that include version control, automated testing, and build automation. There are many choices in the industry such as </w:t>
+        <w:t xml:space="preserve">CI is made possible with software development best practices that include version control, automated testing, and build automation. There are many choices in the industry such as Bitbucket/Bamboo, Jenkins, AWS </w:t>
       </w:r>
       <w:proofErr w:type="spellStart"/>
       <w:r>
@@ -11019,7 +10948,7 @@
           <w:color w:val="000000" w:themeColor="text1"/>
           <w:szCs w:val="24"/>
         </w:rPr>
-        <w:t>Bitbucket</w:t>
+        <w:t>CodePipeline</w:t>
       </w:r>
       <w:proofErr w:type="spellEnd"/>
       <w:r>
@@ -11028,43 +10957,7 @@
           <w:color w:val="000000" w:themeColor="text1"/>
           <w:szCs w:val="24"/>
         </w:rPr>
-        <w:t xml:space="preserve">/Bamboo, Jenkins, AWS </w:t>
-      </w:r>
-      <w:proofErr w:type="spellStart"/>
-      <w:r>
-        <w:rPr>
-          <w:rFonts w:ascii="Arial" w:hAnsi="Arial" w:cs="Arial"/>
-          <w:color w:val="000000" w:themeColor="text1"/>
-          <w:szCs w:val="24"/>
-        </w:rPr>
-        <w:t>CodePipeline</w:t>
-      </w:r>
-      <w:proofErr w:type="spellEnd"/>
-      <w:r>
-        <w:rPr>
-          <w:rFonts w:ascii="Arial" w:hAnsi="Arial" w:cs="Arial"/>
-          <w:color w:val="000000" w:themeColor="text1"/>
-          <w:szCs w:val="24"/>
-        </w:rPr>
-        <w:t xml:space="preserve">, and </w:t>
-      </w:r>
-      <w:proofErr w:type="spellStart"/>
-      <w:r>
-        <w:rPr>
-          <w:rFonts w:ascii="Arial" w:hAnsi="Arial" w:cs="Arial"/>
-          <w:color w:val="000000" w:themeColor="text1"/>
-          <w:szCs w:val="24"/>
-        </w:rPr>
-        <w:t>Gitlab</w:t>
-      </w:r>
-      <w:proofErr w:type="spellEnd"/>
-      <w:r>
-        <w:rPr>
-          <w:rFonts w:ascii="Arial" w:hAnsi="Arial" w:cs="Arial"/>
-          <w:color w:val="000000" w:themeColor="text1"/>
-          <w:szCs w:val="24"/>
-        </w:rPr>
-        <w:t xml:space="preserve">. </w:t>
+        <w:t xml:space="preserve">, and Gitlab. </w:t>
       </w:r>
     </w:p>
     <w:p>
@@ -11131,10 +11024,10 @@
             <v:path o:extrusionok="f" gradientshapeok="t" o:connecttype="rect"/>
             <o:lock v:ext="edit" aspectratio="t"/>
           </v:shapetype>
-          <v:shape id="_x0000_i1025" type="#_x0000_t75" alt="" style="width:329.5pt;height:229pt;mso-width-percent:0;mso-height-percent:0;mso-width-percent:0;mso-height-percent:0" o:ole="">
-            <v:imagedata r:id="rId23" o:title=""/>
+          <v:shape id="_x0000_i1025" type="#_x0000_t75" alt="" style="width:329pt;height:228.55pt;mso-width-percent:0;mso-height-percent:0;mso-width-percent:0;mso-height-percent:0" o:ole="">
+            <v:imagedata r:id="rId24" o:title=""/>
           </v:shape>
-          <o:OLEObject Type="Embed" ProgID="Visio.Drawing.15" ShapeID="_x0000_i1025" DrawAspect="Content" ObjectID="_1633427227" r:id="rId24"/>
+          <o:OLEObject Type="Embed" ProgID="Visio.Drawing.15" ShapeID="_x0000_i1025" DrawAspect="Content" ObjectID="_1635593605" r:id="rId25"/>
         </w:object>
       </w:r>
     </w:p>
@@ -11148,7 +11041,7 @@
           <w:color w:val="000000" w:themeColor="text1"/>
         </w:rPr>
       </w:pPr>
-      <w:bookmarkStart w:id="40" w:name="_Toc22814491"/>
+      <w:bookmarkStart w:id="39" w:name="_Toc22814491"/>
       <w:r>
         <w:rPr>
           <w:rFonts w:ascii="Arial" w:hAnsi="Arial" w:cs="Arial"/>
@@ -11238,7 +11131,7 @@
         </w:rPr>
         <w:t>. [6].</w:t>
       </w:r>
-      <w:bookmarkEnd w:id="40"/>
+      <w:bookmarkEnd w:id="39"/>
     </w:p>
     <w:p/>
     <w:p>
@@ -11455,12 +11348,12 @@
       <w:pPr>
         <w:pStyle w:val="Heading1"/>
       </w:pPr>
-      <w:bookmarkStart w:id="41" w:name="_Toc22803682"/>
+      <w:bookmarkStart w:id="40" w:name="_Toc22803682"/>
       <w:r>
         <w:lastRenderedPageBreak/>
         <w:t>Benefits</w:t>
       </w:r>
-      <w:bookmarkEnd w:id="41"/>
+      <w:bookmarkEnd w:id="40"/>
     </w:p>
     <w:p>
       <w:pPr>
@@ -11507,7 +11400,7 @@
           <w:color w:val="000000" w:themeColor="text1"/>
         </w:rPr>
       </w:pPr>
-      <w:bookmarkStart w:id="42" w:name="_Toc22803683"/>
+      <w:bookmarkStart w:id="41" w:name="_Toc22803683"/>
       <w:r>
         <w:rPr>
           <w:rFonts w:cs="Arial"/>
@@ -11515,7 +11408,7 @@
         </w:rPr>
         <w:t>Benefits to MBS Developer</w:t>
       </w:r>
-      <w:bookmarkEnd w:id="42"/>
+      <w:bookmarkEnd w:id="41"/>
     </w:p>
     <w:p/>
     <w:p>
@@ -11856,7 +11749,7 @@
           <w:color w:val="000000" w:themeColor="text1"/>
         </w:rPr>
       </w:pPr>
-      <w:bookmarkStart w:id="43" w:name="_Toc22803684"/>
+      <w:bookmarkStart w:id="42" w:name="_Toc22803684"/>
       <w:r>
         <w:rPr>
           <w:rFonts w:cs="Arial"/>
@@ -11871,7 +11764,7 @@
         </w:rPr>
         <w:t>Enterprise</w:t>
       </w:r>
-      <w:bookmarkEnd w:id="43"/>
+      <w:bookmarkEnd w:id="42"/>
     </w:p>
     <w:p/>
     <w:p>
@@ -12000,12 +11893,12 @@
       <w:pPr>
         <w:pStyle w:val="Heading1"/>
       </w:pPr>
-      <w:bookmarkStart w:id="44" w:name="_Toc22803685"/>
+      <w:bookmarkStart w:id="43" w:name="_Toc22803685"/>
       <w:r>
         <w:lastRenderedPageBreak/>
         <w:t>Conclusion</w:t>
       </w:r>
-      <w:bookmarkEnd w:id="44"/>
+      <w:bookmarkEnd w:id="43"/>
     </w:p>
     <w:p/>
     <w:p>
@@ -12018,29 +11911,329 @@
           <w:color w:val="000000" w:themeColor="text1"/>
         </w:rPr>
       </w:pPr>
-      <w:commentRangeStart w:id="45"/>
-      <w:r>
-        <w:rPr>
-          <w:rFonts w:ascii="Arial" w:hAnsi="Arial" w:cs="Arial"/>
-          <w:color w:val="000000" w:themeColor="text1"/>
-        </w:rPr>
-        <w:t>TBD</w:t>
-      </w:r>
-      <w:r>
-        <w:rPr>
-          <w:rFonts w:ascii="Arial" w:hAnsi="Arial" w:cs="Arial"/>
-          <w:color w:val="000000" w:themeColor="text1"/>
-        </w:rPr>
-        <w:t xml:space="preserve"> IDK</w:t>
-      </w:r>
-      <w:commentRangeEnd w:id="45"/>
-      <w:r>
-        <w:rPr>
-          <w:rStyle w:val="CommentReference"/>
-          <w:rFonts w:ascii="Arial" w:hAnsi="Arial" w:cs="Arial"/>
-          <w:color w:val="000000" w:themeColor="text1"/>
-        </w:rPr>
-        <w:commentReference w:id="45"/>
+      <w:r>
+        <w:rPr>
+          <w:rFonts w:ascii="Arial" w:hAnsi="Arial" w:cs="Arial"/>
+          <w:color w:val="000000" w:themeColor="text1"/>
+        </w:rPr>
+        <w:t>Information standards are a key enabler to any digital transformation. They provide a common language to the information systems required to support business and engineering operations in a digital world. However, their development is often a very complex process. Developing information standards requires numerous, international and heterogeneous stakeholders (users, technical experts, implementers, …) to collaborate and reach agreements, oftentimes on a volunteer basis. Due to this diversity</w:t>
+      </w:r>
+      <w:r>
+        <w:rPr>
+          <w:rFonts w:ascii="Arial" w:hAnsi="Arial" w:cs="Arial"/>
+          <w:color w:val="000000" w:themeColor="text1"/>
+        </w:rPr>
+        <w:t xml:space="preserve"> (and growing number)</w:t>
+      </w:r>
+      <w:r>
+        <w:rPr>
+          <w:rFonts w:ascii="Arial" w:hAnsi="Arial" w:cs="Arial"/>
+          <w:color w:val="000000" w:themeColor="text1"/>
+        </w:rPr>
+        <w:t xml:space="preserve"> of participants</w:t>
+      </w:r>
+      <w:r>
+        <w:rPr>
+          <w:rFonts w:ascii="Arial" w:hAnsi="Arial" w:cs="Arial"/>
+          <w:color w:val="000000" w:themeColor="text1"/>
+        </w:rPr>
+        <w:t xml:space="preserve">, the standard lifecycle is facing inefficiencies that slow down its development, publication, and adoption. In this report we evaluated the ISO 10303-242 standard, a key enabler to the Smart Manufacturing vision, and </w:t>
+      </w:r>
+      <w:r>
+        <w:rPr>
+          <w:rFonts w:ascii="Arial" w:hAnsi="Arial" w:cs="Arial"/>
+          <w:color w:val="000000" w:themeColor="text1"/>
+        </w:rPr>
+        <w:t xml:space="preserve">identified key inefficiencies in </w:t>
+      </w:r>
+      <w:r>
+        <w:rPr>
+          <w:rFonts w:ascii="Arial" w:hAnsi="Arial" w:cs="Arial"/>
+          <w:color w:val="000000" w:themeColor="text1"/>
+        </w:rPr>
+        <w:t>its lifecycle.</w:t>
+      </w:r>
+    </w:p>
+    <w:p>
+      <w:pPr>
+        <w:pStyle w:val="BodyText"/>
+        <w:spacing w:after="0"/>
+        <w:jc w:val="both"/>
+        <w:rPr>
+          <w:rFonts w:ascii="Arial" w:hAnsi="Arial" w:cs="Arial"/>
+          <w:color w:val="000000" w:themeColor="text1"/>
+        </w:rPr>
+      </w:pPr>
+      <w:r>
+        <w:rPr>
+          <w:rFonts w:ascii="Arial" w:hAnsi="Arial" w:cs="Arial"/>
+          <w:color w:val="000000" w:themeColor="text1"/>
+        </w:rPr>
+        <w:t xml:space="preserve">First, </w:t>
+      </w:r>
+      <w:r>
+        <w:rPr>
+          <w:rFonts w:ascii="Arial" w:hAnsi="Arial" w:cs="Arial"/>
+          <w:color w:val="000000" w:themeColor="text1"/>
+        </w:rPr>
+        <w:t xml:space="preserve">due to the physically distributed and volunteer nature of the different teams involved, resource management comes at an extra cost and </w:t>
+      </w:r>
+      <w:r>
+        <w:rPr>
+          <w:rFonts w:ascii="Arial" w:hAnsi="Arial" w:cs="Arial"/>
+          <w:color w:val="000000" w:themeColor="text1"/>
+        </w:rPr>
+        <w:t xml:space="preserve">significantly impact the time to develop information standards (see X). </w:t>
+      </w:r>
+      <w:r>
+        <w:rPr>
+          <w:rFonts w:ascii="Arial" w:hAnsi="Arial" w:cs="Arial"/>
+          <w:color w:val="000000" w:themeColor="text1"/>
+        </w:rPr>
+        <w:t xml:space="preserve">Second, </w:t>
+      </w:r>
+      <w:r>
+        <w:rPr>
+          <w:rFonts w:ascii="Arial" w:hAnsi="Arial" w:cs="Arial"/>
+          <w:color w:val="000000" w:themeColor="text1"/>
+        </w:rPr>
+        <w:t xml:space="preserve">collaboration between the different communities involved in the standard lifecycle is </w:t>
+      </w:r>
+      <w:r>
+        <w:rPr>
+          <w:rFonts w:ascii="Arial" w:hAnsi="Arial" w:cs="Arial"/>
+          <w:color w:val="000000" w:themeColor="text1"/>
+        </w:rPr>
+        <w:t xml:space="preserve">built upon </w:t>
+      </w:r>
+      <w:r>
+        <w:rPr>
+          <w:rFonts w:ascii="Arial" w:hAnsi="Arial" w:cs="Arial"/>
+          <w:color w:val="000000" w:themeColor="text1"/>
+        </w:rPr>
+        <w:t xml:space="preserve">a legacy infrastructure </w:t>
+      </w:r>
+      <w:r>
+        <w:rPr>
+          <w:rFonts w:ascii="Arial" w:hAnsi="Arial" w:cs="Arial"/>
+          <w:color w:val="000000" w:themeColor="text1"/>
+        </w:rPr>
+        <w:t xml:space="preserve">and </w:t>
+      </w:r>
+      <w:r>
+        <w:rPr>
+          <w:rFonts w:ascii="Arial" w:hAnsi="Arial" w:cs="Arial"/>
+          <w:color w:val="000000" w:themeColor="text1"/>
+        </w:rPr>
+        <w:t xml:space="preserve">being challenged by </w:t>
+      </w:r>
+      <w:r>
+        <w:rPr>
+          <w:rFonts w:ascii="Arial" w:hAnsi="Arial" w:cs="Arial"/>
+          <w:color w:val="000000" w:themeColor="text1"/>
+        </w:rPr>
+        <w:t>the inadequacy of that infrastructure to</w:t>
+      </w:r>
+      <w:r>
+        <w:rPr>
+          <w:rFonts w:ascii="Arial" w:hAnsi="Arial" w:cs="Arial"/>
+          <w:color w:val="000000" w:themeColor="text1"/>
+        </w:rPr>
+        <w:t xml:space="preserve"> face</w:t>
+      </w:r>
+      <w:r>
+        <w:rPr>
+          <w:rFonts w:ascii="Arial" w:hAnsi="Arial" w:cs="Arial"/>
+          <w:color w:val="000000" w:themeColor="text1"/>
+        </w:rPr>
+        <w:t xml:space="preserve"> the complex interdependencies between these communities (see X). </w:t>
+      </w:r>
+      <w:r>
+        <w:rPr>
+          <w:rFonts w:ascii="Arial" w:hAnsi="Arial" w:cs="Arial"/>
+          <w:color w:val="000000" w:themeColor="text1"/>
+        </w:rPr>
+        <w:t xml:space="preserve">These </w:t>
+      </w:r>
+      <w:r>
+        <w:rPr>
+          <w:rFonts w:ascii="Arial" w:hAnsi="Arial" w:cs="Arial"/>
+          <w:color w:val="000000" w:themeColor="text1"/>
+        </w:rPr>
+        <w:t>inefficiencies are shared by all the ISO 10303 family of standards, one of the biggest ISO information standards</w:t>
+      </w:r>
+      <w:r>
+        <w:rPr>
+          <w:rFonts w:ascii="Arial" w:hAnsi="Arial" w:cs="Arial"/>
+          <w:color w:val="000000" w:themeColor="text1"/>
+        </w:rPr>
+        <w:t xml:space="preserve">. </w:t>
+      </w:r>
+    </w:p>
+    <w:p>
+      <w:pPr>
+        <w:pStyle w:val="BodyText"/>
+        <w:spacing w:after="0"/>
+        <w:jc w:val="both"/>
+        <w:rPr>
+          <w:rFonts w:ascii="Arial" w:hAnsi="Arial" w:cs="Arial"/>
+          <w:color w:val="000000" w:themeColor="text1"/>
+        </w:rPr>
+      </w:pPr>
+      <w:r>
+        <w:rPr>
+          <w:rFonts w:ascii="Arial" w:hAnsi="Arial" w:cs="Arial"/>
+          <w:color w:val="000000" w:themeColor="text1"/>
+        </w:rPr>
+        <w:t>In this report we present a first step towards using the Agile methodology to address the current inefficiencies in the information standards lifecycle</w:t>
+      </w:r>
+      <w:r>
+        <w:rPr>
+          <w:rFonts w:ascii="Arial" w:hAnsi="Arial" w:cs="Arial"/>
+          <w:color w:val="000000" w:themeColor="text1"/>
+        </w:rPr>
+        <w:t xml:space="preserve"> (see Section 4)</w:t>
+      </w:r>
+      <w:r>
+        <w:rPr>
+          <w:rFonts w:ascii="Arial" w:hAnsi="Arial" w:cs="Arial"/>
+          <w:color w:val="000000" w:themeColor="text1"/>
+        </w:rPr>
+        <w:t xml:space="preserve">. Agile offers a way (through processes and tools) to improve the management of the available resources (i.e., volunteer staff) by reducing the need for long-term planning and commitment (see </w:t>
+      </w:r>
+      <w:r>
+        <w:rPr>
+          <w:rFonts w:ascii="Arial" w:hAnsi="Arial" w:cs="Arial"/>
+          <w:color w:val="000000" w:themeColor="text1"/>
+        </w:rPr>
+        <w:t xml:space="preserve">Section </w:t>
+      </w:r>
+      <w:r>
+        <w:rPr>
+          <w:rFonts w:ascii="Arial" w:hAnsi="Arial" w:cs="Arial"/>
+          <w:color w:val="000000" w:themeColor="text1"/>
+        </w:rPr>
+        <w:t>3.1). Agile also documents infrastructure requirements to enable</w:t>
+      </w:r>
+      <w:r>
+        <w:rPr>
+          <w:rFonts w:ascii="Arial" w:hAnsi="Arial" w:cs="Arial"/>
+          <w:color w:val="000000" w:themeColor="text1"/>
+        </w:rPr>
+        <w:t xml:space="preserve"> automated quality control and</w:t>
+      </w:r>
+      <w:r>
+        <w:rPr>
+          <w:rFonts w:ascii="Arial" w:hAnsi="Arial" w:cs="Arial"/>
+          <w:color w:val="000000" w:themeColor="text1"/>
+        </w:rPr>
+        <w:t xml:space="preserve"> a proper and faster communication channel</w:t>
+      </w:r>
+      <w:r>
+        <w:rPr>
+          <w:rFonts w:ascii="Arial" w:hAnsi="Arial" w:cs="Arial"/>
+          <w:color w:val="000000" w:themeColor="text1"/>
+        </w:rPr>
+        <w:t xml:space="preserve"> (see Section 3.2.2)</w:t>
+      </w:r>
+      <w:r>
+        <w:rPr>
+          <w:rFonts w:ascii="Arial" w:hAnsi="Arial" w:cs="Arial"/>
+          <w:color w:val="000000" w:themeColor="text1"/>
+        </w:rPr>
+        <w:t xml:space="preserve"> between the different </w:t>
+      </w:r>
+      <w:r>
+        <w:rPr>
+          <w:rFonts w:ascii="Arial" w:hAnsi="Arial" w:cs="Arial"/>
+          <w:color w:val="000000" w:themeColor="text1"/>
+        </w:rPr>
+        <w:t>communities involved, in order to improve collaboration between these communities</w:t>
+      </w:r>
+      <w:r>
+        <w:rPr>
+          <w:rFonts w:ascii="Arial" w:hAnsi="Arial" w:cs="Arial"/>
+          <w:color w:val="000000" w:themeColor="text1"/>
+        </w:rPr>
+        <w:t xml:space="preserve"> and the in</w:t>
+      </w:r>
+      <w:bookmarkStart w:id="44" w:name="_GoBack"/>
+      <w:bookmarkEnd w:id="44"/>
+      <w:r>
+        <w:rPr>
+          <w:rFonts w:ascii="Arial" w:hAnsi="Arial" w:cs="Arial"/>
+          <w:color w:val="000000" w:themeColor="text1"/>
+        </w:rPr>
+        <w:t>formation standard quality.</w:t>
+      </w:r>
+    </w:p>
+    <w:p>
+      <w:pPr>
+        <w:pStyle w:val="BodyText"/>
+        <w:spacing w:after="0"/>
+        <w:jc w:val="both"/>
+        <w:rPr>
+          <w:rFonts w:ascii="Arial" w:hAnsi="Arial" w:cs="Arial"/>
+          <w:color w:val="000000" w:themeColor="text1"/>
+        </w:rPr>
+      </w:pPr>
+      <w:r>
+        <w:rPr>
+          <w:rFonts w:ascii="Arial" w:hAnsi="Arial" w:cs="Arial"/>
+          <w:color w:val="000000" w:themeColor="text1"/>
+        </w:rPr>
+        <w:t>Finally, despite these numerous benefits (see Section 4), we have identified clear needs for a better overall management and traceability of requirements (see Section 3.2.1</w:t>
+      </w:r>
+      <w:r>
+        <w:rPr>
+          <w:rFonts w:ascii="Arial" w:hAnsi="Arial" w:cs="Arial"/>
+          <w:color w:val="000000" w:themeColor="text1"/>
+        </w:rPr>
+        <w:t>), which</w:t>
+      </w:r>
+      <w:r>
+        <w:rPr>
+          <w:rFonts w:ascii="Arial" w:hAnsi="Arial" w:cs="Arial"/>
+          <w:color w:val="000000" w:themeColor="text1"/>
+        </w:rPr>
+        <w:t xml:space="preserve"> is currently not offered by neither the existing infrastructure or </w:t>
+      </w:r>
+      <w:proofErr w:type="gramStart"/>
+      <w:r>
+        <w:rPr>
+          <w:rFonts w:ascii="Arial" w:hAnsi="Arial" w:cs="Arial"/>
+          <w:color w:val="000000" w:themeColor="text1"/>
+        </w:rPr>
+        <w:t>Agile, and</w:t>
+      </w:r>
+      <w:proofErr w:type="gramEnd"/>
+      <w:r>
+        <w:rPr>
+          <w:rFonts w:ascii="Arial" w:hAnsi="Arial" w:cs="Arial"/>
+          <w:color w:val="000000" w:themeColor="text1"/>
+        </w:rPr>
+        <w:t xml:space="preserve"> will </w:t>
+      </w:r>
+      <w:r>
+        <w:rPr>
+          <w:rFonts w:ascii="Arial" w:hAnsi="Arial" w:cs="Arial"/>
+          <w:color w:val="000000" w:themeColor="text1"/>
+        </w:rPr>
+        <w:t xml:space="preserve">be required </w:t>
+      </w:r>
+      <w:r>
+        <w:rPr>
+          <w:rFonts w:ascii="Arial" w:hAnsi="Arial" w:cs="Arial"/>
+          <w:color w:val="000000" w:themeColor="text1"/>
+        </w:rPr>
+        <w:t xml:space="preserve">to </w:t>
+      </w:r>
+      <w:r>
+        <w:rPr>
+          <w:rFonts w:ascii="Arial" w:hAnsi="Arial" w:cs="Arial"/>
+          <w:color w:val="000000" w:themeColor="text1"/>
+        </w:rPr>
+        <w:t xml:space="preserve">further improve the quality of the information standards. </w:t>
       </w:r>
     </w:p>
     <w:p>
@@ -12066,7 +12259,7 @@
           <w:rFonts w:cs="Arial"/>
         </w:rPr>
       </w:pPr>
-      <w:bookmarkStart w:id="46" w:name="_Toc22803686"/>
+      <w:bookmarkStart w:id="45" w:name="_Toc22803686"/>
       <w:r>
         <w:rPr>
           <w:rFonts w:cs="Arial"/>
@@ -12074,12 +12267,12 @@
         <w:lastRenderedPageBreak/>
         <w:t>References</w:t>
       </w:r>
-      <w:bookmarkEnd w:id="46"/>
-    </w:p>
-    <w:bookmarkStart w:id="47" w:name="bookmark0"/>
-    <w:bookmarkStart w:id="48" w:name="bookmark1"/>
+      <w:bookmarkEnd w:id="45"/>
+    </w:p>
+    <w:bookmarkStart w:id="46" w:name="bookmark0"/>
+    <w:bookmarkStart w:id="47" w:name="bookmark1"/>
+    <w:bookmarkEnd w:id="46"/>
     <w:bookmarkEnd w:id="47"/>
-    <w:bookmarkEnd w:id="48"/>
     <w:p>
       <w:pPr>
         <w:pStyle w:val="ReferenceList"/>
@@ -12217,7 +12410,7 @@
         </w:rPr>
         <w:fldChar w:fldCharType="end"/>
       </w:r>
-      <w:bookmarkEnd w:id="9"/>
+      <w:bookmarkEnd w:id="8"/>
       <w:r>
         <w:rPr>
           <w:rFonts w:ascii="Arial" w:hAnsi="Arial" w:cs="Arial"/>
@@ -12356,7 +12549,7 @@
         </w:rPr>
         <w:fldChar w:fldCharType="end"/>
       </w:r>
-      <w:hyperlink r:id="rId25" w:history="1">
+      <w:hyperlink r:id="rId26" w:history="1">
         <w:r>
           <w:rPr>
             <w:rFonts w:ascii="Arial" w:hAnsi="Arial" w:cs="Arial"/>
@@ -12373,7 +12566,7 @@
           <w:rFonts w:ascii="Arial" w:hAnsi="Arial" w:cs="Arial"/>
         </w:rPr>
       </w:pPr>
-      <w:hyperlink r:id="rId26" w:history="1">
+      <w:hyperlink r:id="rId27" w:history="1">
         <w:r>
           <w:rPr>
             <w:rFonts w:ascii="Arial" w:hAnsi="Arial" w:cs="Arial"/>
@@ -12390,7 +12583,7 @@
           <w:rFonts w:ascii="Arial" w:hAnsi="Arial" w:cs="Arial"/>
         </w:rPr>
       </w:pPr>
-      <w:hyperlink r:id="rId27" w:history="1">
+      <w:hyperlink r:id="rId28" w:history="1">
         <w:r>
           <w:rPr>
             <w:rFonts w:ascii="Arial" w:hAnsi="Arial" w:cs="Arial"/>
@@ -12407,7 +12600,7 @@
           <w:rFonts w:ascii="Arial" w:hAnsi="Arial" w:cs="Arial"/>
         </w:rPr>
       </w:pPr>
-      <w:hyperlink r:id="rId28" w:history="1">
+      <w:hyperlink r:id="rId29" w:history="1">
         <w:r>
           <w:rPr>
             <w:rFonts w:ascii="Arial" w:hAnsi="Arial" w:cs="Arial"/>
@@ -12428,21 +12621,7 @@
         <w:rPr>
           <w:rFonts w:ascii="Arial" w:hAnsi="Arial" w:cs="Arial"/>
         </w:rPr>
-        <w:t xml:space="preserve">Rodriguez, P., </w:t>
-      </w:r>
-      <w:proofErr w:type="spellStart"/>
-      <w:r>
-        <w:rPr>
-          <w:rFonts w:ascii="Arial" w:hAnsi="Arial" w:cs="Arial"/>
-        </w:rPr>
-        <w:t>Markkula</w:t>
-      </w:r>
-      <w:proofErr w:type="spellEnd"/>
-      <w:r>
-        <w:rPr>
-          <w:rFonts w:ascii="Arial" w:hAnsi="Arial" w:cs="Arial"/>
-        </w:rPr>
-        <w:t xml:space="preserve">, J., </w:t>
+        <w:t xml:space="preserve">Rodriguez, P., Markkula, J., </w:t>
       </w:r>
       <w:proofErr w:type="spellStart"/>
       <w:r>
@@ -12510,8 +12689,8 @@
           <w:rFonts w:cs="Arial"/>
         </w:rPr>
       </w:pPr>
-      <w:bookmarkStart w:id="49" w:name="_Toc22803687"/>
-      <w:commentRangeStart w:id="50"/>
+      <w:bookmarkStart w:id="48" w:name="_Toc22803687"/>
+      <w:commentRangeStart w:id="49"/>
       <w:r>
         <w:rPr>
           <w:rFonts w:cs="Arial"/>
@@ -12519,7 +12698,7 @@
         <w:lastRenderedPageBreak/>
         <w:t>Appendix A: Supplemental Materials</w:t>
       </w:r>
-      <w:bookmarkEnd w:id="49"/>
+      <w:bookmarkEnd w:id="48"/>
     </w:p>
     <w:p>
       <w:pPr>
@@ -12597,7 +12776,7 @@
         </w:rPr>
         <w:t>To add survey on standards development tool-chain</w:t>
       </w:r>
-      <w:commentRangeEnd w:id="50"/>
+      <w:commentRangeEnd w:id="49"/>
       <w:r>
         <w:rPr>
           <w:rStyle w:val="CommentReference"/>
@@ -12605,7 +12784,7 @@
           <w:sz w:val="24"/>
           <w:szCs w:val="24"/>
         </w:rPr>
-        <w:commentReference w:id="50"/>
+        <w:commentReference w:id="49"/>
       </w:r>
     </w:p>
     <w:p>
@@ -12634,7 +12813,7 @@
           <w:rFonts w:cs="Arial"/>
         </w:rPr>
       </w:pPr>
-      <w:bookmarkStart w:id="51" w:name="_Toc22803688"/>
+      <w:bookmarkStart w:id="50" w:name="_Toc22803688"/>
       <w:r>
         <w:rPr>
           <w:rFonts w:cs="Arial"/>
@@ -12648,7 +12827,7 @@
         </w:rPr>
         <w:t>Term Bank</w:t>
       </w:r>
-      <w:bookmarkEnd w:id="51"/>
+      <w:bookmarkEnd w:id="50"/>
     </w:p>
     <w:p>
       <w:pPr>
@@ -13274,7 +13453,7 @@
           <w:rFonts w:cs="Arial"/>
         </w:rPr>
       </w:pPr>
-      <w:bookmarkStart w:id="52" w:name="_Toc22803689"/>
+      <w:bookmarkStart w:id="51" w:name="_Toc22803689"/>
       <w:r>
         <w:rPr>
           <w:rFonts w:cs="Arial"/>
@@ -13282,7 +13461,7 @@
         <w:lastRenderedPageBreak/>
         <w:t>Appendix C: Change Log</w:t>
       </w:r>
-      <w:bookmarkEnd w:id="52"/>
+      <w:bookmarkEnd w:id="51"/>
     </w:p>
     <w:p>
       <w:pPr>
@@ -13315,8 +13494,8 @@
 </file>
 
 <file path=word/comments.xml><?xml version="1.0" encoding="utf-8"?>
-<w:comments xmlns:wpc="http://schemas.microsoft.com/office/word/2010/wordprocessingCanvas" xmlns:cx="http://schemas.microsoft.com/office/drawing/2014/chartex" xmlns:cx1="http://schemas.microsoft.com/office/drawing/2015/9/8/chartex" xmlns:mc="http://schemas.openxmlformats.org/markup-compatibility/2006" xmlns:o="urn:schemas-microsoft-com:office:office" xmlns:r="http://schemas.openxmlformats.org/officeDocument/2006/relationships" xmlns:m="http://schemas.openxmlformats.org/officeDocument/2006/math" xmlns:v="urn:schemas-microsoft-com:vml" xmlns:wp14="http://schemas.microsoft.com/office/word/2010/wordprocessingDrawing" xmlns:wp="http://schemas.openxmlformats.org/drawingml/2006/wordprocessingDrawing" xmlns:w10="urn:schemas-microsoft-com:office:word" xmlns:w="http://schemas.openxmlformats.org/wordprocessingml/2006/main" xmlns:w14="http://schemas.microsoft.com/office/word/2010/wordml" xmlns:w15="http://schemas.microsoft.com/office/word/2012/wordml" xmlns:w16se="http://schemas.microsoft.com/office/word/2015/wordml/symex" xmlns:wpg="http://schemas.microsoft.com/office/word/2010/wordprocessingGroup" xmlns:wpi="http://schemas.microsoft.com/office/word/2010/wordprocessingInk" xmlns:wne="http://schemas.microsoft.com/office/word/2006/wordml" xmlns:wps="http://schemas.microsoft.com/office/word/2010/wordprocessingShape" mc:Ignorable="w14 w15 w16se wp14">
-  <w:comment w:id="3" w:author="Harvey (US), Melissa K" w:date="2019-09-23T12:04:00Z" w:initials="H(MK">
+<w:comments xmlns:wpc="http://schemas.microsoft.com/office/word/2010/wordprocessingCanvas" xmlns:cx="http://schemas.microsoft.com/office/drawing/2014/chartex" xmlns:cx1="http://schemas.microsoft.com/office/drawing/2015/9/8/chartex" xmlns:cx2="http://schemas.microsoft.com/office/drawing/2015/10/21/chartex" xmlns:cx3="http://schemas.microsoft.com/office/drawing/2016/5/9/chartex" xmlns:cx4="http://schemas.microsoft.com/office/drawing/2016/5/10/chartex" xmlns:cx5="http://schemas.microsoft.com/office/drawing/2016/5/11/chartex" xmlns:cx6="http://schemas.microsoft.com/office/drawing/2016/5/12/chartex" xmlns:cx7="http://schemas.microsoft.com/office/drawing/2016/5/13/chartex" xmlns:cx8="http://schemas.microsoft.com/office/drawing/2016/5/14/chartex" xmlns:mc="http://schemas.openxmlformats.org/markup-compatibility/2006" xmlns:aink="http://schemas.microsoft.com/office/drawing/2016/ink" xmlns:am3d="http://schemas.microsoft.com/office/drawing/2017/model3d" xmlns:o="urn:schemas-microsoft-com:office:office" xmlns:r="http://schemas.openxmlformats.org/officeDocument/2006/relationships" xmlns:m="http://schemas.openxmlformats.org/officeDocument/2006/math" xmlns:v="urn:schemas-microsoft-com:vml" xmlns:wp14="http://schemas.microsoft.com/office/word/2010/wordprocessingDrawing" xmlns:wp="http://schemas.openxmlformats.org/drawingml/2006/wordprocessingDrawing" xmlns:w10="urn:schemas-microsoft-com:office:word" xmlns:w="http://schemas.openxmlformats.org/wordprocessingml/2006/main" xmlns:w14="http://schemas.microsoft.com/office/word/2010/wordml" xmlns:w15="http://schemas.microsoft.com/office/word/2012/wordml" xmlns:w16cid="http://schemas.microsoft.com/office/word/2016/wordml/cid" xmlns:w16se="http://schemas.microsoft.com/office/word/2015/wordml/symex" xmlns:wpg="http://schemas.microsoft.com/office/word/2010/wordprocessingGroup" xmlns:wpi="http://schemas.microsoft.com/office/word/2010/wordprocessingInk" xmlns:wne="http://schemas.microsoft.com/office/word/2006/wordml" xmlns:wps="http://schemas.microsoft.com/office/word/2010/wordprocessingShape" mc:Ignorable="w14 w15 w16se w16cid wp14">
+  <w:comment w:id="2" w:author="Harvey (US), Melissa K" w:date="2019-09-23T12:04:00Z" w:initials="H(MK">
     <w:p>
       <w:pPr>
         <w:pStyle w:val="CommentText"/>
@@ -13345,7 +13524,7 @@
       </w:r>
     </w:p>
   </w:comment>
-  <w:comment w:id="4" w:author="Harvey (US), Melissa K" w:date="2019-10-21T12:19:00Z" w:initials="H(MK">
+  <w:comment w:id="3" w:author="Harvey (US), Melissa K" w:date="2019-10-21T12:19:00Z" w:initials="H(MK">
     <w:p>
       <w:pPr>
         <w:pStyle w:val="CommentText"/>
@@ -13361,7 +13540,7 @@
       </w:r>
     </w:p>
   </w:comment>
-  <w:comment w:id="22" w:author="Harvey (US), Melissa K" w:date="2019-10-21T12:19:00Z" w:initials="H(MK">
+  <w:comment w:id="21" w:author="Harvey (US), Melissa K" w:date="2019-10-21T12:19:00Z" w:initials="H(MK">
     <w:p>
       <w:pPr>
         <w:pStyle w:val="CommentText"/>
@@ -13377,7 +13556,7 @@
       </w:r>
     </w:p>
   </w:comment>
-  <w:comment w:id="24" w:author="Krima, Sylvere (Assoc)" w:date="2019-10-01T14:07:00Z" w:initials="KS(">
+  <w:comment w:id="23" w:author="Krima, Sylvere I. (Assoc)" w:date="2019-10-01T14:07:00Z" w:initials="KS(">
     <w:p>
       <w:pPr>
         <w:pStyle w:val="CommentText"/>
@@ -13393,7 +13572,7 @@
       </w:r>
     </w:p>
   </w:comment>
-  <w:comment w:id="25" w:author="Krima, Sylvere (Assoc)" w:date="2019-10-01T14:09:00Z" w:initials="KS(">
+  <w:comment w:id="24" w:author="Krima, Sylvere I. (Assoc)" w:date="2019-10-01T14:09:00Z" w:initials="KS(">
     <w:p>
       <w:pPr>
         <w:pStyle w:val="CommentText"/>
@@ -13409,7 +13588,7 @@
       </w:r>
     </w:p>
   </w:comment>
-  <w:comment w:id="26" w:author="Sapp (US), Brandon" w:date="2019-10-24T09:30:00Z" w:initials="S(B">
+  <w:comment w:id="25" w:author="Sapp (US), Brandon" w:date="2019-10-24T09:30:00Z" w:initials="S(B">
     <w:p>
       <w:pPr>
         <w:pStyle w:val="CommentText"/>
@@ -13425,7 +13604,7 @@
       </w:r>
     </w:p>
   </w:comment>
-  <w:comment w:id="34" w:author="Harvey (US), Melissa K" w:date="2019-10-21T12:47:00Z" w:initials="H(MK">
+  <w:comment w:id="33" w:author="Harvey (US), Melissa K" w:date="2019-10-21T12:47:00Z" w:initials="H(MK">
     <w:p>
       <w:pPr>
         <w:pStyle w:val="CommentText"/>
@@ -13441,7 +13620,7 @@
       </w:r>
     </w:p>
   </w:comment>
-  <w:comment w:id="35" w:author="Harvey (US), Melissa K" w:date="2019-10-21T12:36:00Z" w:initials="H(MK">
+  <w:comment w:id="34" w:author="Harvey (US), Melissa K" w:date="2019-10-21T12:36:00Z" w:initials="H(MK">
     <w:p>
       <w:pPr>
         <w:pStyle w:val="CommentText"/>
@@ -13457,7 +13636,7 @@
       </w:r>
     </w:p>
   </w:comment>
-  <w:comment w:id="36" w:author="Harvey (US), Melissa K" w:date="2019-08-14T10:47:00Z" w:initials="HMK">
+  <w:comment w:id="35" w:author="Harvey (US), Melissa K" w:date="2019-08-14T10:47:00Z" w:initials="HMK">
     <w:p>
       <w:pPr>
         <w:pStyle w:val="CommentText"/>
@@ -13473,7 +13652,7 @@
       </w:r>
     </w:p>
   </w:comment>
-  <w:comment w:id="37" w:author="Harvey (US), Melissa K" w:date="2019-10-21T12:32:00Z" w:initials="H(MK">
+  <w:comment w:id="36" w:author="Harvey (US), Melissa K" w:date="2019-10-21T12:32:00Z" w:initials="H(MK">
     <w:p>
       <w:pPr>
         <w:pStyle w:val="CommentText"/>
@@ -13489,7 +13668,7 @@
       </w:r>
     </w:p>
   </w:comment>
-  <w:comment w:id="38" w:author="Harvey (US), Melissa K" w:date="2019-10-21T12:39:00Z" w:initials="H(MK">
+  <w:comment w:id="37" w:author="Harvey (US), Melissa K" w:date="2019-10-21T12:39:00Z" w:initials="H(MK">
     <w:p>
       <w:pPr>
         <w:pStyle w:val="CommentText"/>
@@ -13505,23 +13684,7 @@
       </w:r>
     </w:p>
   </w:comment>
-  <w:comment w:id="45" w:author="Harvey (US), Melissa K" w:date="2019-10-21T12:19:00Z" w:initials="H(MK">
-    <w:p>
-      <w:pPr>
-        <w:pStyle w:val="CommentText"/>
-      </w:pPr>
-      <w:r>
-        <w:rPr>
-          <w:rStyle w:val="CommentReference"/>
-        </w:rPr>
-        <w:annotationRef/>
-      </w:r>
-      <w:r>
-        <w:t>Sylvere</w:t>
-      </w:r>
-    </w:p>
-  </w:comment>
-  <w:comment w:id="50" w:author="Harvey (US), Melissa K" w:date="2019-10-21T12:22:00Z" w:initials="H(MK">
+  <w:comment w:id="49" w:author="Harvey (US), Melissa K" w:date="2019-10-21T12:22:00Z" w:initials="H(MK">
     <w:p>
       <w:pPr>
         <w:pStyle w:val="CommentText"/>
@@ -13549,7 +13712,7 @@
 </file>
 
 <file path=word/commentsExtended.xml><?xml version="1.0" encoding="utf-8"?>
-<w15:commentsEx xmlns:wpc="http://schemas.microsoft.com/office/word/2010/wordprocessingCanvas" xmlns:cx="http://schemas.microsoft.com/office/drawing/2014/chartex" xmlns:cx1="http://schemas.microsoft.com/office/drawing/2015/9/8/chartex" xmlns:mc="http://schemas.openxmlformats.org/markup-compatibility/2006" xmlns:o="urn:schemas-microsoft-com:office:office" xmlns:r="http://schemas.openxmlformats.org/officeDocument/2006/relationships" xmlns:m="http://schemas.openxmlformats.org/officeDocument/2006/math" xmlns:v="urn:schemas-microsoft-com:vml" xmlns:wp14="http://schemas.microsoft.com/office/word/2010/wordprocessingDrawing" xmlns:wp="http://schemas.openxmlformats.org/drawingml/2006/wordprocessingDrawing" xmlns:w10="urn:schemas-microsoft-com:office:word" xmlns:w="http://schemas.openxmlformats.org/wordprocessingml/2006/main" xmlns:w14="http://schemas.microsoft.com/office/word/2010/wordml" xmlns:w15="http://schemas.microsoft.com/office/word/2012/wordml" xmlns:w16se="http://schemas.microsoft.com/office/word/2015/wordml/symex" xmlns:wpg="http://schemas.microsoft.com/office/word/2010/wordprocessingGroup" xmlns:wpi="http://schemas.microsoft.com/office/word/2010/wordprocessingInk" xmlns:wne="http://schemas.microsoft.com/office/word/2006/wordml" xmlns:wps="http://schemas.microsoft.com/office/word/2010/wordprocessingShape" mc:Ignorable="w14 w15 w16se wp14">
+<w15:commentsEx xmlns:wpc="http://schemas.microsoft.com/office/word/2010/wordprocessingCanvas" xmlns:cx="http://schemas.microsoft.com/office/drawing/2014/chartex" xmlns:cx1="http://schemas.microsoft.com/office/drawing/2015/9/8/chartex" xmlns:cx2="http://schemas.microsoft.com/office/drawing/2015/10/21/chartex" xmlns:cx3="http://schemas.microsoft.com/office/drawing/2016/5/9/chartex" xmlns:cx4="http://schemas.microsoft.com/office/drawing/2016/5/10/chartex" xmlns:cx5="http://schemas.microsoft.com/office/drawing/2016/5/11/chartex" xmlns:cx6="http://schemas.microsoft.com/office/drawing/2016/5/12/chartex" xmlns:cx7="http://schemas.microsoft.com/office/drawing/2016/5/13/chartex" xmlns:cx8="http://schemas.microsoft.com/office/drawing/2016/5/14/chartex" xmlns:mc="http://schemas.openxmlformats.org/markup-compatibility/2006" xmlns:aink="http://schemas.microsoft.com/office/drawing/2016/ink" xmlns:am3d="http://schemas.microsoft.com/office/drawing/2017/model3d" xmlns:o="urn:schemas-microsoft-com:office:office" xmlns:r="http://schemas.openxmlformats.org/officeDocument/2006/relationships" xmlns:m="http://schemas.openxmlformats.org/officeDocument/2006/math" xmlns:v="urn:schemas-microsoft-com:vml" xmlns:wp14="http://schemas.microsoft.com/office/word/2010/wordprocessingDrawing" xmlns:wp="http://schemas.openxmlformats.org/drawingml/2006/wordprocessingDrawing" xmlns:w10="urn:schemas-microsoft-com:office:word" xmlns:w="http://schemas.openxmlformats.org/wordprocessingml/2006/main" xmlns:w14="http://schemas.microsoft.com/office/word/2010/wordml" xmlns:w15="http://schemas.microsoft.com/office/word/2012/wordml" xmlns:w16cid="http://schemas.microsoft.com/office/word/2016/wordml/cid" xmlns:w16se="http://schemas.microsoft.com/office/word/2015/wordml/symex" xmlns:wpg="http://schemas.microsoft.com/office/word/2010/wordprocessingGroup" xmlns:wpi="http://schemas.microsoft.com/office/word/2010/wordprocessingInk" xmlns:wne="http://schemas.microsoft.com/office/word/2006/wordml" xmlns:wps="http://schemas.microsoft.com/office/word/2010/wordprocessingShape" mc:Ignorable="w14 w15 w16se w16cid wp14">
   <w15:commentEx w15:paraId="6F3C907D" w15:done="0"/>
   <w15:commentEx w15:paraId="5D411983" w15:done="0"/>
   <w15:commentEx w15:paraId="68A9D31C" w15:done="0"/>
@@ -13561,53 +13724,29 @@
   <w15:commentEx w15:paraId="77D22279" w15:done="0"/>
   <w15:commentEx w15:paraId="20B1DDAD" w15:paraIdParent="77D22279" w15:done="0"/>
   <w15:commentEx w15:paraId="01CB20CD" w15:done="0"/>
-  <w15:commentEx w15:paraId="664379EA" w15:done="0"/>
   <w15:commentEx w15:paraId="39916801" w15:done="0"/>
 </w15:commentsEx>
 </file>
 
 <file path=word/commentsIds.xml><?xml version="1.0" encoding="utf-8"?>
 <w16cid:commentsIds xmlns:wpc="http://schemas.microsoft.com/office/word/2010/wordprocessingCanvas" xmlns:cx="http://schemas.microsoft.com/office/drawing/2014/chartex" xmlns:cx1="http://schemas.microsoft.com/office/drawing/2015/9/8/chartex" xmlns:cx2="http://schemas.microsoft.com/office/drawing/2015/10/21/chartex" xmlns:cx3="http://schemas.microsoft.com/office/drawing/2016/5/9/chartex" xmlns:cx4="http://schemas.microsoft.com/office/drawing/2016/5/10/chartex" xmlns:cx5="http://schemas.microsoft.com/office/drawing/2016/5/11/chartex" xmlns:cx6="http://schemas.microsoft.com/office/drawing/2016/5/12/chartex" xmlns:cx7="http://schemas.microsoft.com/office/drawing/2016/5/13/chartex" xmlns:cx8="http://schemas.microsoft.com/office/drawing/2016/5/14/chartex" xmlns:mc="http://schemas.openxmlformats.org/markup-compatibility/2006" xmlns:aink="http://schemas.microsoft.com/office/drawing/2016/ink" xmlns:am3d="http://schemas.microsoft.com/office/drawing/2017/model3d" xmlns:o="urn:schemas-microsoft-com:office:office" xmlns:r="http://schemas.openxmlformats.org/officeDocument/2006/relationships" xmlns:m="http://schemas.openxmlformats.org/officeDocument/2006/math" xmlns:v="urn:schemas-microsoft-com:vml" xmlns:wp14="http://schemas.microsoft.com/office/word/2010/wordprocessingDrawing" xmlns:wp="http://schemas.openxmlformats.org/drawingml/2006/wordprocessingDrawing" xmlns:w10="urn:schemas-microsoft-com:office:word" xmlns:w="http://schemas.openxmlformats.org/wordprocessingml/2006/main" xmlns:w14="http://schemas.microsoft.com/office/word/2010/wordml" xmlns:w15="http://schemas.microsoft.com/office/word/2012/wordml" xmlns:w16cid="http://schemas.microsoft.com/office/word/2016/wordml/cid" xmlns:w16se="http://schemas.microsoft.com/office/word/2015/wordml/symex" xmlns:wpg="http://schemas.microsoft.com/office/word/2010/wordprocessingGroup" xmlns:wpi="http://schemas.microsoft.com/office/word/2010/wordprocessingInk" xmlns:wne="http://schemas.microsoft.com/office/word/2006/wordml" xmlns:wps="http://schemas.microsoft.com/office/word/2010/wordprocessingShape" mc:Ignorable="w14 w15 w16se w16cid wp14">
-  <w16cid:commentId w16cid:paraId="4EC0EE07" w16cid:durableId="2133534E"/>
-  <w16cid:commentId w16cid:paraId="2A085C94" w16cid:durableId="2133534F"/>
-  <w16cid:commentId w16cid:paraId="43F59D26" w16cid:durableId="21335350"/>
   <w16cid:commentId w16cid:paraId="6F3C907D" w16cid:durableId="213D9FE2"/>
-  <w16cid:commentId w16cid:paraId="41EB52F6" w16cid:durableId="213DCF95"/>
-  <w16cid:commentId w16cid:paraId="2A3431CC" w16cid:durableId="213DE9A0"/>
-  <w16cid:commentId w16cid:paraId="73415FD3" w16cid:durableId="213DD01E"/>
-  <w16cid:commentId w16cid:paraId="3DA28DDF" w16cid:durableId="213DD054"/>
-  <w16cid:commentId w16cid:paraId="59976B8F" w16cid:durableId="213DD16F"/>
-  <w16cid:commentId w16cid:paraId="27955ED0" w16cid:durableId="213DDA17"/>
-  <w16cid:commentId w16cid:paraId="493B3A86" w16cid:durableId="213DEBE3"/>
-  <w16cid:commentId w16cid:paraId="26FD2571" w16cid:durableId="213DDB45"/>
-  <w16cid:commentId w16cid:paraId="6BE0C6A4" w16cid:durableId="213DDB8C"/>
-  <w16cid:commentId w16cid:paraId="57681A32" w16cid:durableId="21335353"/>
-  <w16cid:commentId w16cid:paraId="7606D9D4" w16cid:durableId="21335354"/>
-  <w16cid:commentId w16cid:paraId="53C2A3AC" w16cid:durableId="213DDBA0"/>
-  <w16cid:commentId w16cid:paraId="4FC1E0A1" w16cid:durableId="21335355"/>
+  <w16cid:commentId w16cid:paraId="5D411983" w16cid:durableId="217CECB1"/>
+  <w16cid:commentId w16cid:paraId="68A9D31C" w16cid:durableId="217CECB2"/>
   <w16cid:commentId w16cid:paraId="47AB4B26" w16cid:durableId="213DDC35"/>
-  <w16cid:commentId w16cid:paraId="2D0869A2" w16cid:durableId="213DDC89"/>
   <w16cid:commentId w16cid:paraId="6A1ED78D" w16cid:durableId="213DDC9B"/>
-  <w16cid:commentId w16cid:paraId="5BD372FA" w16cid:durableId="21335356"/>
-  <w16cid:commentId w16cid:paraId="6B4B813D" w16cid:durableId="213DDCAA"/>
-  <w16cid:commentId w16cid:paraId="366BC27B" w16cid:durableId="21335357"/>
-  <w16cid:commentId w16cid:paraId="3D914320" w16cid:durableId="213DDD79"/>
-  <w16cid:commentId w16cid:paraId="489EABFC" w16cid:durableId="213DDE37"/>
-  <w16cid:commentId w16cid:paraId="1D1F7271" w16cid:durableId="2129DB14"/>
-  <w16cid:commentId w16cid:paraId="57AEB2CF" w16cid:durableId="213DE7B7"/>
+  <w16cid:commentId w16cid:paraId="4A76B2F7" w16cid:durableId="217CECB5"/>
+  <w16cid:commentId w16cid:paraId="38DEE7CF" w16cid:durableId="217CECB6"/>
+  <w16cid:commentId w16cid:paraId="08DC5FF8" w16cid:durableId="217CECB7"/>
   <w16cid:commentId w16cid:paraId="77D22279" w16cid:durableId="2129DB15"/>
-  <w16cid:commentId w16cid:paraId="0A855649" w16cid:durableId="21335358"/>
-  <w16cid:commentId w16cid:paraId="7F5544BB" w16cid:durableId="213D9FEB"/>
-  <w16cid:commentId w16cid:paraId="4CDE723E" w16cid:durableId="21335359"/>
-  <w16cid:commentId w16cid:paraId="2EAEA6A7" w16cid:durableId="2133535A"/>
-  <w16cid:commentId w16cid:paraId="29BEB716" w16cid:durableId="2133535B"/>
-  <w16cid:commentId w16cid:paraId="6D0A5BDF" w16cid:durableId="203F207C"/>
-  <w16cid:commentId w16cid:paraId="7574C059" w16cid:durableId="2133535D"/>
+  <w16cid:commentId w16cid:paraId="20B1DDAD" w16cid:durableId="217CECB9"/>
+  <w16cid:commentId w16cid:paraId="01CB20CD" w16cid:durableId="217CECBA"/>
+  <w16cid:commentId w16cid:paraId="39916801" w16cid:durableId="217CECBC"/>
 </w16cid:commentsIds>
 </file>
 
 <file path=word/endnotes.xml><?xml version="1.0" encoding="utf-8"?>
-<w:endnotes xmlns:wpc="http://schemas.microsoft.com/office/word/2010/wordprocessingCanvas" xmlns:cx="http://schemas.microsoft.com/office/drawing/2014/chartex" xmlns:cx1="http://schemas.microsoft.com/office/drawing/2015/9/8/chartex" xmlns:mc="http://schemas.openxmlformats.org/markup-compatibility/2006" xmlns:o="urn:schemas-microsoft-com:office:office" xmlns:r="http://schemas.openxmlformats.org/officeDocument/2006/relationships" xmlns:m="http://schemas.openxmlformats.org/officeDocument/2006/math" xmlns:v="urn:schemas-microsoft-com:vml" xmlns:wp14="http://schemas.microsoft.com/office/word/2010/wordprocessingDrawing" xmlns:wp="http://schemas.openxmlformats.org/drawingml/2006/wordprocessingDrawing" xmlns:w10="urn:schemas-microsoft-com:office:word" xmlns:w="http://schemas.openxmlformats.org/wordprocessingml/2006/main" xmlns:w14="http://schemas.microsoft.com/office/word/2010/wordml" xmlns:w15="http://schemas.microsoft.com/office/word/2012/wordml" xmlns:w16se="http://schemas.microsoft.com/office/word/2015/wordml/symex" xmlns:wpg="http://schemas.microsoft.com/office/word/2010/wordprocessingGroup" xmlns:wpi="http://schemas.microsoft.com/office/word/2010/wordprocessingInk" xmlns:wne="http://schemas.microsoft.com/office/word/2006/wordml" xmlns:wps="http://schemas.microsoft.com/office/word/2010/wordprocessingShape" mc:Ignorable="w14 w15 w16se wp14">
+<w:endnotes xmlns:wpc="http://schemas.microsoft.com/office/word/2010/wordprocessingCanvas" xmlns:cx="http://schemas.microsoft.com/office/drawing/2014/chartex" xmlns:cx1="http://schemas.microsoft.com/office/drawing/2015/9/8/chartex" xmlns:cx2="http://schemas.microsoft.com/office/drawing/2015/10/21/chartex" xmlns:cx3="http://schemas.microsoft.com/office/drawing/2016/5/9/chartex" xmlns:cx4="http://schemas.microsoft.com/office/drawing/2016/5/10/chartex" xmlns:cx5="http://schemas.microsoft.com/office/drawing/2016/5/11/chartex" xmlns:cx6="http://schemas.microsoft.com/office/drawing/2016/5/12/chartex" xmlns:cx7="http://schemas.microsoft.com/office/drawing/2016/5/13/chartex" xmlns:cx8="http://schemas.microsoft.com/office/drawing/2016/5/14/chartex" xmlns:mc="http://schemas.openxmlformats.org/markup-compatibility/2006" xmlns:aink="http://schemas.microsoft.com/office/drawing/2016/ink" xmlns:am3d="http://schemas.microsoft.com/office/drawing/2017/model3d" xmlns:o="urn:schemas-microsoft-com:office:office" xmlns:r="http://schemas.openxmlformats.org/officeDocument/2006/relationships" xmlns:m="http://schemas.openxmlformats.org/officeDocument/2006/math" xmlns:v="urn:schemas-microsoft-com:vml" xmlns:wp14="http://schemas.microsoft.com/office/word/2010/wordprocessingDrawing" xmlns:wp="http://schemas.openxmlformats.org/drawingml/2006/wordprocessingDrawing" xmlns:w10="urn:schemas-microsoft-com:office:word" xmlns:w="http://schemas.openxmlformats.org/wordprocessingml/2006/main" xmlns:w14="http://schemas.microsoft.com/office/word/2010/wordml" xmlns:w15="http://schemas.microsoft.com/office/word/2012/wordml" xmlns:w16cid="http://schemas.microsoft.com/office/word/2016/wordml/cid" xmlns:w16se="http://schemas.microsoft.com/office/word/2015/wordml/symex" xmlns:wpg="http://schemas.microsoft.com/office/word/2010/wordprocessingGroup" xmlns:wpi="http://schemas.microsoft.com/office/word/2010/wordprocessingInk" xmlns:wne="http://schemas.microsoft.com/office/word/2006/wordml" xmlns:wps="http://schemas.microsoft.com/office/word/2010/wordprocessingShape" mc:Ignorable="w14 w15 w16se w16cid wp14">
   <w:endnote w:type="separator" w:id="-1">
     <w:p>
       <w:r>
@@ -13626,7 +13765,7 @@
 </file>
 
 <file path=word/footer1.xml><?xml version="1.0" encoding="utf-8"?>
-<w:ftr xmlns:wpc="http://schemas.microsoft.com/office/word/2010/wordprocessingCanvas" xmlns:cx="http://schemas.microsoft.com/office/drawing/2014/chartex" xmlns:cx1="http://schemas.microsoft.com/office/drawing/2015/9/8/chartex" xmlns:mc="http://schemas.openxmlformats.org/markup-compatibility/2006" xmlns:o="urn:schemas-microsoft-com:office:office" xmlns:r="http://schemas.openxmlformats.org/officeDocument/2006/relationships" xmlns:m="http://schemas.openxmlformats.org/officeDocument/2006/math" xmlns:v="urn:schemas-microsoft-com:vml" xmlns:wp14="http://schemas.microsoft.com/office/word/2010/wordprocessingDrawing" xmlns:wp="http://schemas.openxmlformats.org/drawingml/2006/wordprocessingDrawing" xmlns:w10="urn:schemas-microsoft-com:office:word" xmlns:w="http://schemas.openxmlformats.org/wordprocessingml/2006/main" xmlns:w14="http://schemas.microsoft.com/office/word/2010/wordml" xmlns:w15="http://schemas.microsoft.com/office/word/2012/wordml" xmlns:w16se="http://schemas.microsoft.com/office/word/2015/wordml/symex" xmlns:wpg="http://schemas.microsoft.com/office/word/2010/wordprocessingGroup" xmlns:wpi="http://schemas.microsoft.com/office/word/2010/wordprocessingInk" xmlns:wne="http://schemas.microsoft.com/office/word/2006/wordml" xmlns:wps="http://schemas.microsoft.com/office/word/2010/wordprocessingShape" mc:Ignorable="w14 w15 w16se wp14">
+<w:ftr xmlns:wpc="http://schemas.microsoft.com/office/word/2010/wordprocessingCanvas" xmlns:cx="http://schemas.microsoft.com/office/drawing/2014/chartex" xmlns:cx1="http://schemas.microsoft.com/office/drawing/2015/9/8/chartex" xmlns:cx2="http://schemas.microsoft.com/office/drawing/2015/10/21/chartex" xmlns:cx3="http://schemas.microsoft.com/office/drawing/2016/5/9/chartex" xmlns:cx4="http://schemas.microsoft.com/office/drawing/2016/5/10/chartex" xmlns:cx5="http://schemas.microsoft.com/office/drawing/2016/5/11/chartex" xmlns:cx6="http://schemas.microsoft.com/office/drawing/2016/5/12/chartex" xmlns:cx7="http://schemas.microsoft.com/office/drawing/2016/5/13/chartex" xmlns:cx8="http://schemas.microsoft.com/office/drawing/2016/5/14/chartex" xmlns:mc="http://schemas.openxmlformats.org/markup-compatibility/2006" xmlns:aink="http://schemas.microsoft.com/office/drawing/2016/ink" xmlns:am3d="http://schemas.microsoft.com/office/drawing/2017/model3d" xmlns:o="urn:schemas-microsoft-com:office:office" xmlns:r="http://schemas.openxmlformats.org/officeDocument/2006/relationships" xmlns:m="http://schemas.openxmlformats.org/officeDocument/2006/math" xmlns:v="urn:schemas-microsoft-com:vml" xmlns:wp14="http://schemas.microsoft.com/office/word/2010/wordprocessingDrawing" xmlns:wp="http://schemas.openxmlformats.org/drawingml/2006/wordprocessingDrawing" xmlns:w10="urn:schemas-microsoft-com:office:word" xmlns:w="http://schemas.openxmlformats.org/wordprocessingml/2006/main" xmlns:w14="http://schemas.microsoft.com/office/word/2010/wordml" xmlns:w15="http://schemas.microsoft.com/office/word/2012/wordml" xmlns:w16cid="http://schemas.microsoft.com/office/word/2016/wordml/cid" xmlns:w16se="http://schemas.microsoft.com/office/word/2015/wordml/symex" xmlns:wpg="http://schemas.microsoft.com/office/word/2010/wordprocessingGroup" xmlns:wpi="http://schemas.microsoft.com/office/word/2010/wordprocessingInk" xmlns:wne="http://schemas.microsoft.com/office/word/2006/wordml" xmlns:wps="http://schemas.microsoft.com/office/word/2010/wordprocessingShape" mc:Ignorable="w14 w15 w16se w16cid wp14">
   <w:p>
     <w:pPr>
       <w:pStyle w:val="Footer"/>
@@ -13642,7 +13781,7 @@
 </file>
 
 <file path=word/footer2.xml><?xml version="1.0" encoding="utf-8"?>
-<w:ftr xmlns:wpc="http://schemas.microsoft.com/office/word/2010/wordprocessingCanvas" xmlns:cx="http://schemas.microsoft.com/office/drawing/2014/chartex" xmlns:cx1="http://schemas.microsoft.com/office/drawing/2015/9/8/chartex" xmlns:mc="http://schemas.openxmlformats.org/markup-compatibility/2006" xmlns:o="urn:schemas-microsoft-com:office:office" xmlns:r="http://schemas.openxmlformats.org/officeDocument/2006/relationships" xmlns:m="http://schemas.openxmlformats.org/officeDocument/2006/math" xmlns:v="urn:schemas-microsoft-com:vml" xmlns:wp14="http://schemas.microsoft.com/office/word/2010/wordprocessingDrawing" xmlns:wp="http://schemas.openxmlformats.org/drawingml/2006/wordprocessingDrawing" xmlns:w10="urn:schemas-microsoft-com:office:word" xmlns:w="http://schemas.openxmlformats.org/wordprocessingml/2006/main" xmlns:w14="http://schemas.microsoft.com/office/word/2010/wordml" xmlns:w15="http://schemas.microsoft.com/office/word/2012/wordml" xmlns:w16se="http://schemas.microsoft.com/office/word/2015/wordml/symex" xmlns:wpg="http://schemas.microsoft.com/office/word/2010/wordprocessingGroup" xmlns:wpi="http://schemas.microsoft.com/office/word/2010/wordprocessingInk" xmlns:wne="http://schemas.microsoft.com/office/word/2006/wordml" xmlns:wps="http://schemas.microsoft.com/office/word/2010/wordprocessingShape" mc:Ignorable="w14 w15 w16se wp14">
+<w:ftr xmlns:wpc="http://schemas.microsoft.com/office/word/2010/wordprocessingCanvas" xmlns:cx="http://schemas.microsoft.com/office/drawing/2014/chartex" xmlns:cx1="http://schemas.microsoft.com/office/drawing/2015/9/8/chartex" xmlns:cx2="http://schemas.microsoft.com/office/drawing/2015/10/21/chartex" xmlns:cx3="http://schemas.microsoft.com/office/drawing/2016/5/9/chartex" xmlns:cx4="http://schemas.microsoft.com/office/drawing/2016/5/10/chartex" xmlns:cx5="http://schemas.microsoft.com/office/drawing/2016/5/11/chartex" xmlns:cx6="http://schemas.microsoft.com/office/drawing/2016/5/12/chartex" xmlns:cx7="http://schemas.microsoft.com/office/drawing/2016/5/13/chartex" xmlns:cx8="http://schemas.microsoft.com/office/drawing/2016/5/14/chartex" xmlns:mc="http://schemas.openxmlformats.org/markup-compatibility/2006" xmlns:aink="http://schemas.microsoft.com/office/drawing/2016/ink" xmlns:am3d="http://schemas.microsoft.com/office/drawing/2017/model3d" xmlns:o="urn:schemas-microsoft-com:office:office" xmlns:r="http://schemas.openxmlformats.org/officeDocument/2006/relationships" xmlns:m="http://schemas.openxmlformats.org/officeDocument/2006/math" xmlns:v="urn:schemas-microsoft-com:vml" xmlns:wp14="http://schemas.microsoft.com/office/word/2010/wordprocessingDrawing" xmlns:wp="http://schemas.openxmlformats.org/drawingml/2006/wordprocessingDrawing" xmlns:w10="urn:schemas-microsoft-com:office:word" xmlns:w="http://schemas.openxmlformats.org/wordprocessingml/2006/main" xmlns:w14="http://schemas.microsoft.com/office/word/2010/wordml" xmlns:w15="http://schemas.microsoft.com/office/word/2012/wordml" xmlns:w16cid="http://schemas.microsoft.com/office/word/2016/wordml/cid" xmlns:w16se="http://schemas.microsoft.com/office/word/2015/wordml/symex" xmlns:wpg="http://schemas.microsoft.com/office/word/2010/wordprocessingGroup" xmlns:wpi="http://schemas.microsoft.com/office/word/2010/wordprocessingInk" xmlns:wne="http://schemas.microsoft.com/office/word/2006/wordml" xmlns:wps="http://schemas.microsoft.com/office/word/2010/wordprocessingShape" mc:Ignorable="w14 w15 w16se w16cid wp14">
   <w:p>
     <w:pPr>
       <w:pStyle w:val="Footer"/>
@@ -13658,7 +13797,7 @@
 </file>
 
 <file path=word/footer3.xml><?xml version="1.0" encoding="utf-8"?>
-<w:ftr xmlns:wpc="http://schemas.microsoft.com/office/word/2010/wordprocessingCanvas" xmlns:cx="http://schemas.microsoft.com/office/drawing/2014/chartex" xmlns:cx1="http://schemas.microsoft.com/office/drawing/2015/9/8/chartex" xmlns:mc="http://schemas.openxmlformats.org/markup-compatibility/2006" xmlns:o="urn:schemas-microsoft-com:office:office" xmlns:r="http://schemas.openxmlformats.org/officeDocument/2006/relationships" xmlns:m="http://schemas.openxmlformats.org/officeDocument/2006/math" xmlns:v="urn:schemas-microsoft-com:vml" xmlns:wp14="http://schemas.microsoft.com/office/word/2010/wordprocessingDrawing" xmlns:wp="http://schemas.openxmlformats.org/drawingml/2006/wordprocessingDrawing" xmlns:w10="urn:schemas-microsoft-com:office:word" xmlns:w="http://schemas.openxmlformats.org/wordprocessingml/2006/main" xmlns:w14="http://schemas.microsoft.com/office/word/2010/wordml" xmlns:w15="http://schemas.microsoft.com/office/word/2012/wordml" xmlns:w16se="http://schemas.microsoft.com/office/word/2015/wordml/symex" xmlns:wpg="http://schemas.microsoft.com/office/word/2010/wordprocessingGroup" xmlns:wpi="http://schemas.microsoft.com/office/word/2010/wordprocessingInk" xmlns:wne="http://schemas.microsoft.com/office/word/2006/wordml" xmlns:wps="http://schemas.microsoft.com/office/word/2010/wordprocessingShape" mc:Ignorable="w14 w15 w16se wp14">
+<w:ftr xmlns:wpc="http://schemas.microsoft.com/office/word/2010/wordprocessingCanvas" xmlns:cx="http://schemas.microsoft.com/office/drawing/2014/chartex" xmlns:cx1="http://schemas.microsoft.com/office/drawing/2015/9/8/chartex" xmlns:cx2="http://schemas.microsoft.com/office/drawing/2015/10/21/chartex" xmlns:cx3="http://schemas.microsoft.com/office/drawing/2016/5/9/chartex" xmlns:cx4="http://schemas.microsoft.com/office/drawing/2016/5/10/chartex" xmlns:cx5="http://schemas.microsoft.com/office/drawing/2016/5/11/chartex" xmlns:cx6="http://schemas.microsoft.com/office/drawing/2016/5/12/chartex" xmlns:cx7="http://schemas.microsoft.com/office/drawing/2016/5/13/chartex" xmlns:cx8="http://schemas.microsoft.com/office/drawing/2016/5/14/chartex" xmlns:mc="http://schemas.openxmlformats.org/markup-compatibility/2006" xmlns:aink="http://schemas.microsoft.com/office/drawing/2016/ink" xmlns:am3d="http://schemas.microsoft.com/office/drawing/2017/model3d" xmlns:o="urn:schemas-microsoft-com:office:office" xmlns:r="http://schemas.openxmlformats.org/officeDocument/2006/relationships" xmlns:m="http://schemas.openxmlformats.org/officeDocument/2006/math" xmlns:v="urn:schemas-microsoft-com:vml" xmlns:wp14="http://schemas.microsoft.com/office/word/2010/wordprocessingDrawing" xmlns:wp="http://schemas.openxmlformats.org/drawingml/2006/wordprocessingDrawing" xmlns:w10="urn:schemas-microsoft-com:office:word" xmlns:w="http://schemas.openxmlformats.org/wordprocessingml/2006/main" xmlns:w14="http://schemas.microsoft.com/office/word/2010/wordml" xmlns:w15="http://schemas.microsoft.com/office/word/2012/wordml" xmlns:w16cid="http://schemas.microsoft.com/office/word/2016/wordml/cid" xmlns:w16se="http://schemas.microsoft.com/office/word/2015/wordml/symex" xmlns:wpg="http://schemas.microsoft.com/office/word/2010/wordprocessingGroup" xmlns:wpi="http://schemas.microsoft.com/office/word/2010/wordprocessingInk" xmlns:wne="http://schemas.microsoft.com/office/word/2006/wordml" xmlns:wps="http://schemas.microsoft.com/office/word/2010/wordprocessingShape" mc:Ignorable="w14 w15 w16se w16cid wp14">
   <w:sdt>
     <w:sdtPr>
       <w:id w:val="1401714558"/>
@@ -13706,7 +13845,7 @@
 </file>
 
 <file path=word/footer4.xml><?xml version="1.0" encoding="utf-8"?>
-<w:ftr xmlns:wpc="http://schemas.microsoft.com/office/word/2010/wordprocessingCanvas" xmlns:cx="http://schemas.microsoft.com/office/drawing/2014/chartex" xmlns:cx1="http://schemas.microsoft.com/office/drawing/2015/9/8/chartex" xmlns:mc="http://schemas.openxmlformats.org/markup-compatibility/2006" xmlns:o="urn:schemas-microsoft-com:office:office" xmlns:r="http://schemas.openxmlformats.org/officeDocument/2006/relationships" xmlns:m="http://schemas.openxmlformats.org/officeDocument/2006/math" xmlns:v="urn:schemas-microsoft-com:vml" xmlns:wp14="http://schemas.microsoft.com/office/word/2010/wordprocessingDrawing" xmlns:wp="http://schemas.openxmlformats.org/drawingml/2006/wordprocessingDrawing" xmlns:w10="urn:schemas-microsoft-com:office:word" xmlns:w="http://schemas.openxmlformats.org/wordprocessingml/2006/main" xmlns:w14="http://schemas.microsoft.com/office/word/2010/wordml" xmlns:w15="http://schemas.microsoft.com/office/word/2012/wordml" xmlns:w16se="http://schemas.microsoft.com/office/word/2015/wordml/symex" xmlns:wpg="http://schemas.microsoft.com/office/word/2010/wordprocessingGroup" xmlns:wpi="http://schemas.microsoft.com/office/word/2010/wordprocessingInk" xmlns:wne="http://schemas.microsoft.com/office/word/2006/wordml" xmlns:wps="http://schemas.microsoft.com/office/word/2010/wordprocessingShape" mc:Ignorable="w14 w15 w16se wp14">
+<w:ftr xmlns:wpc="http://schemas.microsoft.com/office/word/2010/wordprocessingCanvas" xmlns:cx="http://schemas.microsoft.com/office/drawing/2014/chartex" xmlns:cx1="http://schemas.microsoft.com/office/drawing/2015/9/8/chartex" xmlns:cx2="http://schemas.microsoft.com/office/drawing/2015/10/21/chartex" xmlns:cx3="http://schemas.microsoft.com/office/drawing/2016/5/9/chartex" xmlns:cx4="http://schemas.microsoft.com/office/drawing/2016/5/10/chartex" xmlns:cx5="http://schemas.microsoft.com/office/drawing/2016/5/11/chartex" xmlns:cx6="http://schemas.microsoft.com/office/drawing/2016/5/12/chartex" xmlns:cx7="http://schemas.microsoft.com/office/drawing/2016/5/13/chartex" xmlns:cx8="http://schemas.microsoft.com/office/drawing/2016/5/14/chartex" xmlns:mc="http://schemas.openxmlformats.org/markup-compatibility/2006" xmlns:aink="http://schemas.microsoft.com/office/drawing/2016/ink" xmlns:am3d="http://schemas.microsoft.com/office/drawing/2017/model3d" xmlns:o="urn:schemas-microsoft-com:office:office" xmlns:r="http://schemas.openxmlformats.org/officeDocument/2006/relationships" xmlns:m="http://schemas.openxmlformats.org/officeDocument/2006/math" xmlns:v="urn:schemas-microsoft-com:vml" xmlns:wp14="http://schemas.microsoft.com/office/word/2010/wordprocessingDrawing" xmlns:wp="http://schemas.openxmlformats.org/drawingml/2006/wordprocessingDrawing" xmlns:w10="urn:schemas-microsoft-com:office:word" xmlns:w="http://schemas.openxmlformats.org/wordprocessingml/2006/main" xmlns:w14="http://schemas.microsoft.com/office/word/2010/wordml" xmlns:w15="http://schemas.microsoft.com/office/word/2012/wordml" xmlns:w16cid="http://schemas.microsoft.com/office/word/2016/wordml/cid" xmlns:w16se="http://schemas.microsoft.com/office/word/2015/wordml/symex" xmlns:wpg="http://schemas.microsoft.com/office/word/2010/wordprocessingGroup" xmlns:wpi="http://schemas.microsoft.com/office/word/2010/wordprocessingInk" xmlns:wne="http://schemas.microsoft.com/office/word/2006/wordml" xmlns:wps="http://schemas.microsoft.com/office/word/2010/wordprocessingShape" mc:Ignorable="w14 w15 w16se w16cid wp14">
   <w:sdt>
     <w:sdtPr>
       <w:id w:val="817540192"/>
@@ -13754,7 +13893,7 @@
 </file>
 
 <file path=word/footnotes.xml><?xml version="1.0" encoding="utf-8"?>
-<w:footnotes xmlns:wpc="http://schemas.microsoft.com/office/word/2010/wordprocessingCanvas" xmlns:cx="http://schemas.microsoft.com/office/drawing/2014/chartex" xmlns:cx1="http://schemas.microsoft.com/office/drawing/2015/9/8/chartex" xmlns:mc="http://schemas.openxmlformats.org/markup-compatibility/2006" xmlns:o="urn:schemas-microsoft-com:office:office" xmlns:r="http://schemas.openxmlformats.org/officeDocument/2006/relationships" xmlns:m="http://schemas.openxmlformats.org/officeDocument/2006/math" xmlns:v="urn:schemas-microsoft-com:vml" xmlns:wp14="http://schemas.microsoft.com/office/word/2010/wordprocessingDrawing" xmlns:wp="http://schemas.openxmlformats.org/drawingml/2006/wordprocessingDrawing" xmlns:w10="urn:schemas-microsoft-com:office:word" xmlns:w="http://schemas.openxmlformats.org/wordprocessingml/2006/main" xmlns:w14="http://schemas.microsoft.com/office/word/2010/wordml" xmlns:w15="http://schemas.microsoft.com/office/word/2012/wordml" xmlns:w16se="http://schemas.microsoft.com/office/word/2015/wordml/symex" xmlns:wpg="http://schemas.microsoft.com/office/word/2010/wordprocessingGroup" xmlns:wpi="http://schemas.microsoft.com/office/word/2010/wordprocessingInk" xmlns:wne="http://schemas.microsoft.com/office/word/2006/wordml" xmlns:wps="http://schemas.microsoft.com/office/word/2010/wordprocessingShape" mc:Ignorable="w14 w15 w16se wp14">
+<w:footnotes xmlns:wpc="http://schemas.microsoft.com/office/word/2010/wordprocessingCanvas" xmlns:cx="http://schemas.microsoft.com/office/drawing/2014/chartex" xmlns:cx1="http://schemas.microsoft.com/office/drawing/2015/9/8/chartex" xmlns:cx2="http://schemas.microsoft.com/office/drawing/2015/10/21/chartex" xmlns:cx3="http://schemas.microsoft.com/office/drawing/2016/5/9/chartex" xmlns:cx4="http://schemas.microsoft.com/office/drawing/2016/5/10/chartex" xmlns:cx5="http://schemas.microsoft.com/office/drawing/2016/5/11/chartex" xmlns:cx6="http://schemas.microsoft.com/office/drawing/2016/5/12/chartex" xmlns:cx7="http://schemas.microsoft.com/office/drawing/2016/5/13/chartex" xmlns:cx8="http://schemas.microsoft.com/office/drawing/2016/5/14/chartex" xmlns:mc="http://schemas.openxmlformats.org/markup-compatibility/2006" xmlns:aink="http://schemas.microsoft.com/office/drawing/2016/ink" xmlns:am3d="http://schemas.microsoft.com/office/drawing/2017/model3d" xmlns:o="urn:schemas-microsoft-com:office:office" xmlns:r="http://schemas.openxmlformats.org/officeDocument/2006/relationships" xmlns:m="http://schemas.openxmlformats.org/officeDocument/2006/math" xmlns:v="urn:schemas-microsoft-com:vml" xmlns:wp14="http://schemas.microsoft.com/office/word/2010/wordprocessingDrawing" xmlns:wp="http://schemas.openxmlformats.org/drawingml/2006/wordprocessingDrawing" xmlns:w10="urn:schemas-microsoft-com:office:word" xmlns:w="http://schemas.openxmlformats.org/wordprocessingml/2006/main" xmlns:w14="http://schemas.microsoft.com/office/word/2010/wordml" xmlns:w15="http://schemas.microsoft.com/office/word/2012/wordml" xmlns:w16cid="http://schemas.microsoft.com/office/word/2016/wordml/cid" xmlns:w16se="http://schemas.microsoft.com/office/word/2015/wordml/symex" xmlns:wpg="http://schemas.microsoft.com/office/word/2010/wordprocessingGroup" xmlns:wpi="http://schemas.microsoft.com/office/word/2010/wordprocessingInk" xmlns:wne="http://schemas.microsoft.com/office/word/2006/wordml" xmlns:wps="http://schemas.microsoft.com/office/word/2010/wordprocessingShape" mc:Ignorable="w14 w15 w16se w16cid wp14">
   <w:footnote w:type="separator" w:id="-1">
     <w:p>
       <w:r>
@@ -13773,7 +13912,7 @@
 </file>
 
 <file path=word/header1.xml><?xml version="1.0" encoding="utf-8"?>
-<w:hdr xmlns:wpc="http://schemas.microsoft.com/office/word/2010/wordprocessingCanvas" xmlns:cx="http://schemas.microsoft.com/office/drawing/2014/chartex" xmlns:cx1="http://schemas.microsoft.com/office/drawing/2015/9/8/chartex" xmlns:mc="http://schemas.openxmlformats.org/markup-compatibility/2006" xmlns:o="urn:schemas-microsoft-com:office:office" xmlns:r="http://schemas.openxmlformats.org/officeDocument/2006/relationships" xmlns:m="http://schemas.openxmlformats.org/officeDocument/2006/math" xmlns:v="urn:schemas-microsoft-com:vml" xmlns:wp14="http://schemas.microsoft.com/office/word/2010/wordprocessingDrawing" xmlns:wp="http://schemas.openxmlformats.org/drawingml/2006/wordprocessingDrawing" xmlns:w10="urn:schemas-microsoft-com:office:word" xmlns:w="http://schemas.openxmlformats.org/wordprocessingml/2006/main" xmlns:w14="http://schemas.microsoft.com/office/word/2010/wordml" xmlns:w15="http://schemas.microsoft.com/office/word/2012/wordml" xmlns:w16se="http://schemas.microsoft.com/office/word/2015/wordml/symex" xmlns:wpg="http://schemas.microsoft.com/office/word/2010/wordprocessingGroup" xmlns:wpi="http://schemas.microsoft.com/office/word/2010/wordprocessingInk" xmlns:wne="http://schemas.microsoft.com/office/word/2006/wordml" xmlns:wps="http://schemas.microsoft.com/office/word/2010/wordprocessingShape" mc:Ignorable="w14 w15 w16se wp14">
+<w:hdr xmlns:wpc="http://schemas.microsoft.com/office/word/2010/wordprocessingCanvas" xmlns:cx="http://schemas.microsoft.com/office/drawing/2014/chartex" xmlns:cx1="http://schemas.microsoft.com/office/drawing/2015/9/8/chartex" xmlns:cx2="http://schemas.microsoft.com/office/drawing/2015/10/21/chartex" xmlns:cx3="http://schemas.microsoft.com/office/drawing/2016/5/9/chartex" xmlns:cx4="http://schemas.microsoft.com/office/drawing/2016/5/10/chartex" xmlns:cx5="http://schemas.microsoft.com/office/drawing/2016/5/11/chartex" xmlns:cx6="http://schemas.microsoft.com/office/drawing/2016/5/12/chartex" xmlns:cx7="http://schemas.microsoft.com/office/drawing/2016/5/13/chartex" xmlns:cx8="http://schemas.microsoft.com/office/drawing/2016/5/14/chartex" xmlns:mc="http://schemas.openxmlformats.org/markup-compatibility/2006" xmlns:aink="http://schemas.microsoft.com/office/drawing/2016/ink" xmlns:am3d="http://schemas.microsoft.com/office/drawing/2017/model3d" xmlns:o="urn:schemas-microsoft-com:office:office" xmlns:r="http://schemas.openxmlformats.org/officeDocument/2006/relationships" xmlns:m="http://schemas.openxmlformats.org/officeDocument/2006/math" xmlns:v="urn:schemas-microsoft-com:vml" xmlns:wp14="http://schemas.microsoft.com/office/word/2010/wordprocessingDrawing" xmlns:wp="http://schemas.openxmlformats.org/drawingml/2006/wordprocessingDrawing" xmlns:w10="urn:schemas-microsoft-com:office:word" xmlns:w="http://schemas.openxmlformats.org/wordprocessingml/2006/main" xmlns:w14="http://schemas.microsoft.com/office/word/2010/wordml" xmlns:w15="http://schemas.microsoft.com/office/word/2012/wordml" xmlns:w16cid="http://schemas.microsoft.com/office/word/2016/wordml/cid" xmlns:w16se="http://schemas.microsoft.com/office/word/2015/wordml/symex" xmlns:wpg="http://schemas.microsoft.com/office/word/2010/wordprocessingGroup" xmlns:wpi="http://schemas.microsoft.com/office/word/2010/wordprocessingInk" xmlns:wne="http://schemas.microsoft.com/office/word/2006/wordml" xmlns:wps="http://schemas.microsoft.com/office/word/2010/wordprocessingShape" mc:Ignorable="w14 w15 w16se w16cid wp14">
   <w:p>
     <w:pPr>
       <w:pStyle w:val="Header"/>
@@ -14055,7 +14194,7 @@
             </wp:anchor>
           </w:drawing>
         </mc:Choice>
-        <mc:Fallback xmlns:cx2="http://schemas.microsoft.com/office/drawing/2015/10/21/chartex" xmlns:cx3="http://schemas.microsoft.com/office/drawing/2016/5/9/chartex" xmlns:cx4="http://schemas.microsoft.com/office/drawing/2016/5/10/chartex" xmlns:cx5="http://schemas.microsoft.com/office/drawing/2016/5/11/chartex" xmlns:cx6="http://schemas.microsoft.com/office/drawing/2016/5/12/chartex" xmlns:cx7="http://schemas.microsoft.com/office/drawing/2016/5/13/chartex" xmlns:cx8="http://schemas.microsoft.com/office/drawing/2016/5/14/chartex" xmlns:aink="http://schemas.microsoft.com/office/drawing/2016/ink" xmlns:am3d="http://schemas.microsoft.com/office/drawing/2017/model3d" xmlns:w16cid="http://schemas.microsoft.com/office/word/2016/wordml/cid">
+        <mc:Fallback>
           <w:pict>
             <v:line w14:anchorId="49982A23" id="Straight Connector 62" o:spid="_x0000_s1026" style="position:absolute;z-index:251660288;visibility:visible;mso-wrap-style:square;mso-wrap-distance-left:9pt;mso-wrap-distance-top:0;mso-wrap-distance-right:9pt;mso-wrap-distance-bottom:0;mso-position-horizontal:absolute;mso-position-horizontal-relative:text;mso-position-vertical:absolute;mso-position-vertical-relative:text" from="-29.25pt,34.5pt" to="-29.25pt,682.5pt" o:gfxdata="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" strokecolor="#a5a5a5 [2092]"/>
           </w:pict>
@@ -14075,7 +14214,7 @@
 </file>
 
 <file path=word/header2.xml><?xml version="1.0" encoding="utf-8"?>
-<w:hdr xmlns:wpc="http://schemas.microsoft.com/office/word/2010/wordprocessingCanvas" xmlns:cx="http://schemas.microsoft.com/office/drawing/2014/chartex" xmlns:cx1="http://schemas.microsoft.com/office/drawing/2015/9/8/chartex" xmlns:mc="http://schemas.openxmlformats.org/markup-compatibility/2006" xmlns:o="urn:schemas-microsoft-com:office:office" xmlns:r="http://schemas.openxmlformats.org/officeDocument/2006/relationships" xmlns:m="http://schemas.openxmlformats.org/officeDocument/2006/math" xmlns:v="urn:schemas-microsoft-com:vml" xmlns:wp14="http://schemas.microsoft.com/office/word/2010/wordprocessingDrawing" xmlns:wp="http://schemas.openxmlformats.org/drawingml/2006/wordprocessingDrawing" xmlns:w10="urn:schemas-microsoft-com:office:word" xmlns:w="http://schemas.openxmlformats.org/wordprocessingml/2006/main" xmlns:w14="http://schemas.microsoft.com/office/word/2010/wordml" xmlns:w15="http://schemas.microsoft.com/office/word/2012/wordml" xmlns:w16se="http://schemas.microsoft.com/office/word/2015/wordml/symex" xmlns:wpg="http://schemas.microsoft.com/office/word/2010/wordprocessingGroup" xmlns:wpi="http://schemas.microsoft.com/office/word/2010/wordprocessingInk" xmlns:wne="http://schemas.microsoft.com/office/word/2006/wordml" xmlns:wps="http://schemas.microsoft.com/office/word/2010/wordprocessingShape" mc:Ignorable="w14 w15 w16se wp14">
+<w:hdr xmlns:wpc="http://schemas.microsoft.com/office/word/2010/wordprocessingCanvas" xmlns:cx="http://schemas.microsoft.com/office/drawing/2014/chartex" xmlns:cx1="http://schemas.microsoft.com/office/drawing/2015/9/8/chartex" xmlns:cx2="http://schemas.microsoft.com/office/drawing/2015/10/21/chartex" xmlns:cx3="http://schemas.microsoft.com/office/drawing/2016/5/9/chartex" xmlns:cx4="http://schemas.microsoft.com/office/drawing/2016/5/10/chartex" xmlns:cx5="http://schemas.microsoft.com/office/drawing/2016/5/11/chartex" xmlns:cx6="http://schemas.microsoft.com/office/drawing/2016/5/12/chartex" xmlns:cx7="http://schemas.microsoft.com/office/drawing/2016/5/13/chartex" xmlns:cx8="http://schemas.microsoft.com/office/drawing/2016/5/14/chartex" xmlns:mc="http://schemas.openxmlformats.org/markup-compatibility/2006" xmlns:aink="http://schemas.microsoft.com/office/drawing/2016/ink" xmlns:am3d="http://schemas.microsoft.com/office/drawing/2017/model3d" xmlns:o="urn:schemas-microsoft-com:office:office" xmlns:r="http://schemas.openxmlformats.org/officeDocument/2006/relationships" xmlns:m="http://schemas.openxmlformats.org/officeDocument/2006/math" xmlns:v="urn:schemas-microsoft-com:vml" xmlns:wp14="http://schemas.microsoft.com/office/word/2010/wordprocessingDrawing" xmlns:wp="http://schemas.openxmlformats.org/drawingml/2006/wordprocessingDrawing" xmlns:w10="urn:schemas-microsoft-com:office:word" xmlns:w="http://schemas.openxmlformats.org/wordprocessingml/2006/main" xmlns:w14="http://schemas.microsoft.com/office/word/2010/wordml" xmlns:w15="http://schemas.microsoft.com/office/word/2012/wordml" xmlns:w16cid="http://schemas.microsoft.com/office/word/2016/wordml/cid" xmlns:w16se="http://schemas.microsoft.com/office/word/2015/wordml/symex" xmlns:wpg="http://schemas.microsoft.com/office/word/2010/wordprocessingGroup" xmlns:wpi="http://schemas.microsoft.com/office/word/2010/wordprocessingInk" xmlns:wne="http://schemas.microsoft.com/office/word/2006/wordml" xmlns:wps="http://schemas.microsoft.com/office/word/2010/wordprocessingShape" mc:Ignorable="w14 w15 w16se w16cid wp14">
   <w:p>
     <w:pPr>
       <w:pStyle w:val="Header"/>
@@ -14085,7 +14224,7 @@
 </file>
 
 <file path=word/numbering.xml><?xml version="1.0" encoding="utf-8"?>
-<w:numbering xmlns:wpc="http://schemas.microsoft.com/office/word/2010/wordprocessingCanvas" xmlns:cx="http://schemas.microsoft.com/office/drawing/2014/chartex" xmlns:cx1="http://schemas.microsoft.com/office/drawing/2015/9/8/chartex" xmlns:mc="http://schemas.openxmlformats.org/markup-compatibility/2006" xmlns:o="urn:schemas-microsoft-com:office:office" xmlns:r="http://schemas.openxmlformats.org/officeDocument/2006/relationships" xmlns:m="http://schemas.openxmlformats.org/officeDocument/2006/math" xmlns:v="urn:schemas-microsoft-com:vml" xmlns:wp14="http://schemas.microsoft.com/office/word/2010/wordprocessingDrawing" xmlns:wp="http://schemas.openxmlformats.org/drawingml/2006/wordprocessingDrawing" xmlns:w10="urn:schemas-microsoft-com:office:word" xmlns:w="http://schemas.openxmlformats.org/wordprocessingml/2006/main" xmlns:w14="http://schemas.microsoft.com/office/word/2010/wordml" xmlns:w15="http://schemas.microsoft.com/office/word/2012/wordml" xmlns:w16se="http://schemas.microsoft.com/office/word/2015/wordml/symex" xmlns:wpg="http://schemas.microsoft.com/office/word/2010/wordprocessingGroup" xmlns:wpi="http://schemas.microsoft.com/office/word/2010/wordprocessingInk" xmlns:wne="http://schemas.microsoft.com/office/word/2006/wordml" xmlns:wps="http://schemas.microsoft.com/office/word/2010/wordprocessingShape" mc:Ignorable="w14 w15 w16se wp14">
+<w:numbering xmlns:wpc="http://schemas.microsoft.com/office/word/2010/wordprocessingCanvas" xmlns:cx="http://schemas.microsoft.com/office/drawing/2014/chartex" xmlns:cx1="http://schemas.microsoft.com/office/drawing/2015/9/8/chartex" xmlns:cx2="http://schemas.microsoft.com/office/drawing/2015/10/21/chartex" xmlns:cx3="http://schemas.microsoft.com/office/drawing/2016/5/9/chartex" xmlns:cx4="http://schemas.microsoft.com/office/drawing/2016/5/10/chartex" xmlns:cx5="http://schemas.microsoft.com/office/drawing/2016/5/11/chartex" xmlns:cx6="http://schemas.microsoft.com/office/drawing/2016/5/12/chartex" xmlns:cx7="http://schemas.microsoft.com/office/drawing/2016/5/13/chartex" xmlns:cx8="http://schemas.microsoft.com/office/drawing/2016/5/14/chartex" xmlns:mc="http://schemas.openxmlformats.org/markup-compatibility/2006" xmlns:aink="http://schemas.microsoft.com/office/drawing/2016/ink" xmlns:am3d="http://schemas.microsoft.com/office/drawing/2017/model3d" xmlns:o="urn:schemas-microsoft-com:office:office" xmlns:r="http://schemas.openxmlformats.org/officeDocument/2006/relationships" xmlns:m="http://schemas.openxmlformats.org/officeDocument/2006/math" xmlns:v="urn:schemas-microsoft-com:vml" xmlns:wp14="http://schemas.microsoft.com/office/word/2010/wordprocessingDrawing" xmlns:wp="http://schemas.openxmlformats.org/drawingml/2006/wordprocessingDrawing" xmlns:w10="urn:schemas-microsoft-com:office:word" xmlns:w="http://schemas.openxmlformats.org/wordprocessingml/2006/main" xmlns:w14="http://schemas.microsoft.com/office/word/2010/wordml" xmlns:w15="http://schemas.microsoft.com/office/word/2012/wordml" xmlns:w16cid="http://schemas.microsoft.com/office/word/2016/wordml/cid" xmlns:w16se="http://schemas.microsoft.com/office/word/2015/wordml/symex" xmlns:wpg="http://schemas.microsoft.com/office/word/2010/wordprocessingGroup" xmlns:wpi="http://schemas.microsoft.com/office/word/2010/wordprocessingInk" xmlns:wne="http://schemas.microsoft.com/office/word/2006/wordml" xmlns:wps="http://schemas.microsoft.com/office/word/2010/wordprocessingShape" mc:Ignorable="w14 w15 w16se w16cid wp14">
   <w:abstractNum w:abstractNumId="0" w15:restartNumberingAfterBreak="0">
     <w:nsid w:val="FFFFFF81"/>
     <w:multiLevelType w:val="singleLevel"/>
@@ -15951,11 +16090,11 @@
 </file>
 
 <file path=word/people.xml><?xml version="1.0" encoding="utf-8"?>
-<w15:people xmlns:wpc="http://schemas.microsoft.com/office/word/2010/wordprocessingCanvas" xmlns:cx="http://schemas.microsoft.com/office/drawing/2014/chartex" xmlns:cx1="http://schemas.microsoft.com/office/drawing/2015/9/8/chartex" xmlns:mc="http://schemas.openxmlformats.org/markup-compatibility/2006" xmlns:o="urn:schemas-microsoft-com:office:office" xmlns:r="http://schemas.openxmlformats.org/officeDocument/2006/relationships" xmlns:m="http://schemas.openxmlformats.org/officeDocument/2006/math" xmlns:v="urn:schemas-microsoft-com:vml" xmlns:wp14="http://schemas.microsoft.com/office/word/2010/wordprocessingDrawing" xmlns:wp="http://schemas.openxmlformats.org/drawingml/2006/wordprocessingDrawing" xmlns:w10="urn:schemas-microsoft-com:office:word" xmlns:w="http://schemas.openxmlformats.org/wordprocessingml/2006/main" xmlns:w14="http://schemas.microsoft.com/office/word/2010/wordml" xmlns:w15="http://schemas.microsoft.com/office/word/2012/wordml" xmlns:w16se="http://schemas.microsoft.com/office/word/2015/wordml/symex" xmlns:wpg="http://schemas.microsoft.com/office/word/2010/wordprocessingGroup" xmlns:wpi="http://schemas.microsoft.com/office/word/2010/wordprocessingInk" xmlns:wne="http://schemas.microsoft.com/office/word/2006/wordml" xmlns:wps="http://schemas.microsoft.com/office/word/2010/wordprocessingShape" mc:Ignorable="w14 w15 w16se wp14">
+<w15:people xmlns:wpc="http://schemas.microsoft.com/office/word/2010/wordprocessingCanvas" xmlns:cx="http://schemas.microsoft.com/office/drawing/2014/chartex" xmlns:cx1="http://schemas.microsoft.com/office/drawing/2015/9/8/chartex" xmlns:cx2="http://schemas.microsoft.com/office/drawing/2015/10/21/chartex" xmlns:cx3="http://schemas.microsoft.com/office/drawing/2016/5/9/chartex" xmlns:cx4="http://schemas.microsoft.com/office/drawing/2016/5/10/chartex" xmlns:cx5="http://schemas.microsoft.com/office/drawing/2016/5/11/chartex" xmlns:cx6="http://schemas.microsoft.com/office/drawing/2016/5/12/chartex" xmlns:cx7="http://schemas.microsoft.com/office/drawing/2016/5/13/chartex" xmlns:cx8="http://schemas.microsoft.com/office/drawing/2016/5/14/chartex" xmlns:mc="http://schemas.openxmlformats.org/markup-compatibility/2006" xmlns:aink="http://schemas.microsoft.com/office/drawing/2016/ink" xmlns:am3d="http://schemas.microsoft.com/office/drawing/2017/model3d" xmlns:o="urn:schemas-microsoft-com:office:office" xmlns:r="http://schemas.openxmlformats.org/officeDocument/2006/relationships" xmlns:m="http://schemas.openxmlformats.org/officeDocument/2006/math" xmlns:v="urn:schemas-microsoft-com:vml" xmlns:wp14="http://schemas.microsoft.com/office/word/2010/wordprocessingDrawing" xmlns:wp="http://schemas.openxmlformats.org/drawingml/2006/wordprocessingDrawing" xmlns:w10="urn:schemas-microsoft-com:office:word" xmlns:w="http://schemas.openxmlformats.org/wordprocessingml/2006/main" xmlns:w14="http://schemas.microsoft.com/office/word/2010/wordml" xmlns:w15="http://schemas.microsoft.com/office/word/2012/wordml" xmlns:w16cid="http://schemas.microsoft.com/office/word/2016/wordml/cid" xmlns:w16se="http://schemas.microsoft.com/office/word/2015/wordml/symex" xmlns:wpg="http://schemas.microsoft.com/office/word/2010/wordprocessingGroup" xmlns:wpi="http://schemas.microsoft.com/office/word/2010/wordprocessingInk" xmlns:wne="http://schemas.microsoft.com/office/word/2006/wordml" xmlns:wps="http://schemas.microsoft.com/office/word/2010/wordprocessingShape" mc:Ignorable="w14 w15 w16se w16cid wp14">
   <w15:person w15:author="Harvey (US), Melissa K">
     <w15:presenceInfo w15:providerId="AD" w15:userId="S-1-5-21-2025429265-1303643608-1417001333-1006850"/>
   </w15:person>
-  <w15:person w15:author="Krima, Sylvere (Assoc)">
+  <w15:person w15:author="Krima, Sylvere I. (Assoc)">
     <w15:presenceInfo w15:providerId="AD" w15:userId="S::krimas@NIST.GOV::8c53a25d-5d79-49b2-90a6-5867ef0926a4"/>
   </w15:person>
   <w15:person w15:author="Sapp (US), Brandon">
@@ -15965,7 +16104,7 @@
 </file>
 
 <file path=word/styles.xml><?xml version="1.0" encoding="utf-8"?>
-<w:styles xmlns:mc="http://schemas.openxmlformats.org/markup-compatibility/2006" xmlns:r="http://schemas.openxmlformats.org/officeDocument/2006/relationships" xmlns:w="http://schemas.openxmlformats.org/wordprocessingml/2006/main" xmlns:w14="http://schemas.microsoft.com/office/word/2010/wordml" xmlns:w15="http://schemas.microsoft.com/office/word/2012/wordml" xmlns:w16se="http://schemas.microsoft.com/office/word/2015/wordml/symex" mc:Ignorable="w14 w15 w16se">
+<w:styles xmlns:mc="http://schemas.openxmlformats.org/markup-compatibility/2006" xmlns:r="http://schemas.openxmlformats.org/officeDocument/2006/relationships" xmlns:w="http://schemas.openxmlformats.org/wordprocessingml/2006/main" xmlns:w14="http://schemas.microsoft.com/office/word/2010/wordml" xmlns:w15="http://schemas.microsoft.com/office/word/2012/wordml" xmlns:w16cid="http://schemas.microsoft.com/office/word/2016/wordml/cid" xmlns:w16se="http://schemas.microsoft.com/office/word/2015/wordml/symex" mc:Ignorable="w14 w15 w16se w16cid">
   <w:docDefaults>
     <w:rPrDefault>
       <w:rPr>
@@ -15975,7 +16114,7 @@
     </w:rPrDefault>
     <w:pPrDefault/>
   </w:docDefaults>
-  <w:latentStyles w:defLockedState="0" w:defUIPriority="0" w:defSemiHidden="0" w:defUnhideWhenUsed="0" w:defQFormat="0" w:count="371">
+  <w:latentStyles w:defLockedState="0" w:defUIPriority="0" w:defSemiHidden="0" w:defUnhideWhenUsed="0" w:defQFormat="0" w:count="375">
     <w:lsdException w:name="Normal" w:qFormat="1"/>
     <w:lsdException w:name="heading 1" w:uiPriority="9" w:qFormat="1"/>
     <w:lsdException w:name="heading 2" w:semiHidden="1" w:uiPriority="9" w:unhideWhenUsed="1" w:qFormat="1"/>
@@ -16071,7 +16210,6 @@
     <w:lsdException w:name="HTML Sample" w:semiHidden="1" w:unhideWhenUsed="1"/>
     <w:lsdException w:name="HTML Typewriter" w:semiHidden="1" w:unhideWhenUsed="1"/>
     <w:lsdException w:name="HTML Variable" w:semiHidden="1" w:unhideWhenUsed="1"/>
-    <w:lsdException w:name="Normal Table" w:semiHidden="1" w:unhideWhenUsed="1"/>
     <w:lsdException w:name="annotation subject" w:semiHidden="1" w:uiPriority="99" w:unhideWhenUsed="1"/>
     <w:lsdException w:name="No List" w:semiHidden="1" w:uiPriority="99" w:unhideWhenUsed="1"/>
     <w:lsdException w:name="Outline List 1" w:semiHidden="1" w:unhideWhenUsed="1"/>
@@ -16115,10 +16253,8 @@
     <w:lsdException w:name="Table Elegant" w:semiHidden="1" w:unhideWhenUsed="1"/>
     <w:lsdException w:name="Table Professional" w:semiHidden="1" w:unhideWhenUsed="1"/>
     <w:lsdException w:name="Table Subtle 1" w:semiHidden="1" w:unhideWhenUsed="1"/>
-    <w:lsdException w:name="Table Subtle 2" w:semiHidden="1" w:unhideWhenUsed="1"/>
     <w:lsdException w:name="Table Web 1" w:semiHidden="1" w:unhideWhenUsed="1"/>
     <w:lsdException w:name="Table Web 2" w:semiHidden="1" w:unhideWhenUsed="1"/>
-    <w:lsdException w:name="Table Web 3" w:semiHidden="1" w:unhideWhenUsed="1"/>
     <w:lsdException w:name="Balloon Text" w:semiHidden="1" w:uiPriority="99" w:unhideWhenUsed="1"/>
     <w:lsdException w:name="Table Theme" w:semiHidden="1" w:unhideWhenUsed="1"/>
     <w:lsdException w:name="Placeholder Text" w:semiHidden="1" w:uiPriority="99"/>
@@ -16336,6 +16472,10 @@
     <w:lsdException w:name="List Table 5 Dark Accent 6" w:uiPriority="50"/>
     <w:lsdException w:name="List Table 6 Colorful Accent 6" w:uiPriority="51"/>
     <w:lsdException w:name="List Table 7 Colorful Accent 6" w:uiPriority="52"/>
+    <w:lsdException w:name="Mention" w:semiHidden="1" w:uiPriority="99" w:unhideWhenUsed="1"/>
+    <w:lsdException w:name="Smart Hyperlink" w:semiHidden="1" w:uiPriority="99" w:unhideWhenUsed="1"/>
+    <w:lsdException w:name="Hashtag" w:semiHidden="1" w:uiPriority="99" w:unhideWhenUsed="1"/>
+    <w:lsdException w:name="Unresolved Mention" w:semiHidden="1" w:uiPriority="99" w:unhideWhenUsed="1"/>
   </w:latentStyles>
   <w:style w:type="paragraph" w:default="1" w:styleId="Normal">
     <w:name w:val="Normal"/>
@@ -17500,7 +17640,7 @@
 </file>
 
 <file path=customXml/itemProps1.xml><?xml version="1.0" encoding="utf-8"?>
-<ds:datastoreItem xmlns:ds="http://schemas.openxmlformats.org/officeDocument/2006/customXml" ds:itemID="{1E19531C-5525-40DA-9DAE-4874A3850B7A}">
+<ds:datastoreItem xmlns:ds="http://schemas.openxmlformats.org/officeDocument/2006/customXml" ds:itemID="{74CE2B67-3C43-435A-92FD-57AC54CE975D}">
   <ds:schemaRefs>
     <ds:schemaRef ds:uri="http://schemas.openxmlformats.org/officeDocument/2006/bibliography"/>
   </ds:schemaRefs>

</xml_diff>

<commit_message>
section 3.2.1.2 and 3.2.1.3
</commit_message>
<xml_diff>
--- a/01 - Agile for Model-Based Standards Development/C - Final DRAFT/Agile-for-Model-Based-Standards-Development.docx
+++ b/01 - Agile for Model-Based Standards Development/C - Final DRAFT/Agile-for-Model-Based-Standards-Development.docx
@@ -5117,8 +5117,8 @@
           <w:color w:val="000000" w:themeColor="text1"/>
         </w:rPr>
       </w:pPr>
-      <w:bookmarkStart w:id="8" w:name="_Hlk4138713"/>
-      <w:bookmarkStart w:id="9" w:name="_Toc25051639"/>
+      <w:bookmarkStart w:id="8" w:name="_Toc25051639"/>
+      <w:bookmarkStart w:id="9" w:name="_Hlk4138713"/>
       <w:r>
         <w:rPr>
           <w:rFonts w:cs="Arial"/>
@@ -5126,7 +5126,7 @@
         </w:rPr>
         <w:t>Who Creates Them</w:t>
       </w:r>
-      <w:bookmarkEnd w:id="9"/>
+      <w:bookmarkEnd w:id="8"/>
     </w:p>
     <w:p/>
     <w:p>
@@ -6856,8 +6856,6 @@
       <w:r>
         <w:t xml:space="preserve"> </w:t>
       </w:r>
-      <w:bookmarkStart w:id="23" w:name="_GoBack"/>
-      <w:bookmarkEnd w:id="23"/>
       <w:r>
         <w:t>1)</w:t>
       </w:r>
@@ -6909,21 +6907,116 @@
       <w:r>
         <w:t xml:space="preserve"> </w:t>
       </w:r>
+      <w:commentRangeStart w:id="23"/>
+      <w:r>
+        <w:t xml:space="preserve">Note, the term “software” can be replaced with any product such as “data models” or </w:t>
+      </w:r>
+      <w:r>
+        <w:t>“</w:t>
+      </w:r>
+      <w:r>
+        <w:t>published data standards</w:t>
+      </w:r>
+      <w:r>
+        <w:t>”</w:t>
+      </w:r>
+      <w:r>
+        <w:t xml:space="preserve">. </w:t>
+      </w:r>
+      <w:commentRangeEnd w:id="23"/>
+      <w:r>
+        <w:rPr>
+          <w:rStyle w:val="CommentReference"/>
+          <w:rFonts w:ascii="Arial" w:hAnsi="Arial" w:cs="Arial"/>
+          <w:color w:val="000000" w:themeColor="text1"/>
+        </w:rPr>
+        <w:commentReference w:id="23"/>
+      </w:r>
+      <w:r>
+        <w:t xml:space="preserve">Agile methods </w:t>
+      </w:r>
+      <w:r>
+        <w:t>include, but</w:t>
+      </w:r>
+      <w:r>
+        <w:t xml:space="preserve"> </w:t>
+      </w:r>
+      <w:r>
+        <w:t xml:space="preserve">are </w:t>
+      </w:r>
+      <w:r>
+        <w:t>not limited to</w:t>
+      </w:r>
+      <w:r>
+        <w:t>,</w:t>
+      </w:r>
+      <w:r>
+        <w:t xml:space="preserve"> practices such as Extreme Programming, Scrum, KANBAN, Backlog Management, and Continuous Delivery. </w:t>
+      </w:r>
+    </w:p>
+    <w:p>
+      <w:pPr>
+        <w:jc w:val="both"/>
+        <w:rPr>
+          <w:rFonts w:ascii="Arial" w:hAnsi="Arial" w:cs="Arial"/>
+          <w:color w:val="000000" w:themeColor="text1"/>
+          <w:szCs w:val="24"/>
+        </w:rPr>
+      </w:pPr>
+    </w:p>
+    <w:p>
+      <w:pPr>
+        <w:pStyle w:val="BodyText"/>
+      </w:pPr>
+      <w:r>
+        <w:t>In addition to the s</w:t>
+      </w:r>
+      <w:r>
+        <w:t>pecific methods used, there are</w:t>
+      </w:r>
+      <w:r>
+        <w:t xml:space="preserve"> overarching frameworks that help tie them all together to help large organizations implement at different scales. These frameworks include Scaled Agile </w:t>
+      </w:r>
+      <w:r>
+        <w:t>(</w:t>
+      </w:r>
+      <w:r>
+        <w:t>SAFe</w:t>
+      </w:r>
+      <w:r>
+        <w:t>)</w:t>
+      </w:r>
+      <w:r>
+        <w:t xml:space="preserve">, Disciplined Agile Delivery </w:t>
+      </w:r>
+      <w:r>
+        <w:t>(</w:t>
+      </w:r>
+      <w:r>
+        <w:t>DAD</w:t>
+      </w:r>
+      <w:r>
+        <w:t>)</w:t>
+      </w:r>
+      <w:r>
+        <w:t xml:space="preserve"> and Large-scale Scrum </w:t>
+      </w:r>
+      <w:r>
+        <w:t>(</w:t>
+      </w:r>
+      <w:r>
+        <w:t>LeSS</w:t>
+      </w:r>
+      <w:r>
+        <w:t>)</w:t>
+      </w:r>
+      <w:r>
+        <w:t xml:space="preserve">. </w:t>
+      </w:r>
       <w:commentRangeStart w:id="24"/>
-      <w:r>
-        <w:t xml:space="preserve">Note, the term “software” can be replaced with any product such as “data models” or </w:t>
-      </w:r>
-      <w:r>
-        <w:t>“</w:t>
-      </w:r>
-      <w:r>
-        <w:t>published data standards</w:t>
-      </w:r>
-      <w:r>
-        <w:t>”</w:t>
-      </w:r>
-      <w:r>
-        <w:t xml:space="preserve">. </w:t>
+      <w:commentRangeStart w:id="25"/>
+      <w:r>
+        <w:t>While some have criticized SAFe as being too prescriptive</w:t>
       </w:r>
       <w:commentRangeEnd w:id="24"/>
       <w:r>
@@ -6934,92 +7027,6 @@
         </w:rPr>
         <w:commentReference w:id="24"/>
       </w:r>
-      <w:r>
-        <w:t xml:space="preserve">Agile methods </w:t>
-      </w:r>
-      <w:r>
-        <w:t>include, but</w:t>
-      </w:r>
-      <w:r>
-        <w:t xml:space="preserve"> </w:t>
-      </w:r>
-      <w:r>
-        <w:t xml:space="preserve">are </w:t>
-      </w:r>
-      <w:r>
-        <w:t>not limited to</w:t>
-      </w:r>
-      <w:r>
-        <w:t>,</w:t>
-      </w:r>
-      <w:r>
-        <w:t xml:space="preserve"> practices such as Extreme Programming, Scrum, KANBAN, Backlog Management, and Continuous Delivery. </w:t>
-      </w:r>
-    </w:p>
-    <w:p>
-      <w:pPr>
-        <w:jc w:val="both"/>
-        <w:rPr>
-          <w:rFonts w:ascii="Arial" w:hAnsi="Arial" w:cs="Arial"/>
-          <w:color w:val="000000" w:themeColor="text1"/>
-          <w:szCs w:val="24"/>
-        </w:rPr>
-      </w:pPr>
-    </w:p>
-    <w:p>
-      <w:pPr>
-        <w:pStyle w:val="BodyText"/>
-      </w:pPr>
-      <w:r>
-        <w:t>In addition to the s</w:t>
-      </w:r>
-      <w:r>
-        <w:t>pecific methods used, there are</w:t>
-      </w:r>
-      <w:r>
-        <w:t xml:space="preserve"> overarching frameworks that help tie them all together to help large organizations implement at different scales. These frameworks include Scaled Agile </w:t>
-      </w:r>
-      <w:r>
-        <w:t>(</w:t>
-      </w:r>
-      <w:r>
-        <w:t>SAFe</w:t>
-      </w:r>
-      <w:r>
-        <w:t>)</w:t>
-      </w:r>
-      <w:r>
-        <w:t xml:space="preserve">, Disciplined Agile Delivery </w:t>
-      </w:r>
-      <w:r>
-        <w:t>(</w:t>
-      </w:r>
-      <w:r>
-        <w:t>DAD</w:t>
-      </w:r>
-      <w:r>
-        <w:t>)</w:t>
-      </w:r>
-      <w:r>
-        <w:t xml:space="preserve"> and Large-scale Scrum </w:t>
-      </w:r>
-      <w:r>
-        <w:t>(</w:t>
-      </w:r>
-      <w:r>
-        <w:t>LeSS</w:t>
-      </w:r>
-      <w:r>
-        <w:t>)</w:t>
-      </w:r>
-      <w:r>
-        <w:t xml:space="preserve">. </w:t>
-      </w:r>
-      <w:commentRangeStart w:id="25"/>
-      <w:commentRangeStart w:id="26"/>
-      <w:r>
-        <w:t>While some have criticized SAFe as being too prescriptive</w:t>
-      </w:r>
       <w:commentRangeEnd w:id="25"/>
       <w:r>
         <w:rPr>
@@ -7028,15 +7035,6 @@
           <w:color w:val="000000" w:themeColor="text1"/>
         </w:rPr>
         <w:commentReference w:id="25"/>
-      </w:r>
-      <w:commentRangeEnd w:id="26"/>
-      <w:r>
-        <w:rPr>
-          <w:rStyle w:val="CommentReference"/>
-          <w:rFonts w:ascii="Arial" w:hAnsi="Arial" w:cs="Arial"/>
-          <w:color w:val="000000" w:themeColor="text1"/>
-        </w:rPr>
-        <w:commentReference w:id="26"/>
       </w:r>
       <w:r>
         <w:t xml:space="preserve">, it has </w:t>
@@ -7161,7 +7159,7 @@
           <w:color w:val="000000" w:themeColor="text1"/>
         </w:rPr>
       </w:pPr>
-      <w:bookmarkStart w:id="27" w:name="_Toc25051650"/>
+      <w:bookmarkStart w:id="26" w:name="_Toc25051650"/>
       <w:r>
         <w:rPr>
           <w:rFonts w:cs="Arial"/>
@@ -7169,7 +7167,7 @@
         </w:rPr>
         <w:t>Backlog Management</w:t>
       </w:r>
-      <w:bookmarkEnd w:id="27"/>
+      <w:bookmarkEnd w:id="26"/>
     </w:p>
     <w:p/>
     <w:p>
@@ -7233,7 +7231,7 @@
           <w:color w:val="000000" w:themeColor="text1"/>
         </w:rPr>
       </w:pPr>
-      <w:bookmarkStart w:id="28" w:name="_Toc25051651"/>
+      <w:bookmarkStart w:id="27" w:name="_Toc25051651"/>
       <w:r>
         <w:rPr>
           <w:rFonts w:cs="Arial"/>
@@ -7241,7 +7239,7 @@
         </w:rPr>
         <w:t>Agile Release Trains</w:t>
       </w:r>
-      <w:bookmarkEnd w:id="28"/>
+      <w:bookmarkEnd w:id="27"/>
     </w:p>
     <w:p/>
     <w:p>
@@ -7366,7 +7364,7 @@
         <w:pStyle w:val="Caption"/>
         <w:jc w:val="center"/>
       </w:pPr>
-      <w:bookmarkStart w:id="29" w:name="_Toc25051628"/>
+      <w:bookmarkStart w:id="28" w:name="_Toc25051628"/>
       <w:r>
         <w:rPr>
           <w:b/>
@@ -7430,7 +7428,7 @@
       <w:r>
         <w:t>. [4].</w:t>
       </w:r>
-      <w:bookmarkEnd w:id="29"/>
+      <w:bookmarkEnd w:id="28"/>
     </w:p>
     <w:p/>
     <w:p>
@@ -7511,7 +7509,7 @@
         <w:pStyle w:val="Caption"/>
         <w:jc w:val="center"/>
       </w:pPr>
-      <w:bookmarkStart w:id="30" w:name="_Toc25051629"/>
+      <w:bookmarkStart w:id="29" w:name="_Toc25051629"/>
       <w:r>
         <w:rPr>
           <w:b/>
@@ -7575,7 +7573,7 @@
       <w:r>
         <w:t>. [5].</w:t>
       </w:r>
-      <w:bookmarkEnd w:id="30"/>
+      <w:bookmarkEnd w:id="29"/>
     </w:p>
     <w:p/>
     <w:p>
@@ -7587,7 +7585,7 @@
           <w:color w:val="000000" w:themeColor="text1"/>
         </w:rPr>
       </w:pPr>
-      <w:bookmarkStart w:id="31" w:name="_Toc25051652"/>
+      <w:bookmarkStart w:id="30" w:name="_Toc25051652"/>
       <w:r>
         <w:rPr>
           <w:rFonts w:cs="Arial"/>
@@ -7595,7 +7593,7 @@
         </w:rPr>
         <w:t>Program Increment Planning</w:t>
       </w:r>
-      <w:bookmarkEnd w:id="31"/>
+      <w:bookmarkEnd w:id="30"/>
     </w:p>
     <w:p/>
     <w:p>
@@ -7695,7 +7693,7 @@
           <w:color w:val="000000" w:themeColor="text1"/>
         </w:rPr>
       </w:pPr>
-      <w:bookmarkStart w:id="32" w:name="_Toc25051653"/>
+      <w:bookmarkStart w:id="31" w:name="_Toc25051653"/>
       <w:r>
         <w:rPr>
           <w:rFonts w:cs="Arial"/>
@@ -7703,7 +7701,7 @@
         </w:rPr>
         <w:t>Improved Tool-Chain</w:t>
       </w:r>
-      <w:bookmarkEnd w:id="32"/>
+      <w:bookmarkEnd w:id="31"/>
     </w:p>
     <w:p>
       <w:pPr>
@@ -7722,7 +7720,7 @@
           <w:color w:val="000000" w:themeColor="text1"/>
         </w:rPr>
       </w:pPr>
-      <w:bookmarkStart w:id="33" w:name="_Toc25051654"/>
+      <w:bookmarkStart w:id="32" w:name="_Toc25051654"/>
       <w:r>
         <w:rPr>
           <w:rFonts w:cs="Arial"/>
@@ -7730,7 +7728,7 @@
         </w:rPr>
         <w:t>Requirements Management and Traceability</w:t>
       </w:r>
-      <w:bookmarkEnd w:id="33"/>
+      <w:bookmarkEnd w:id="32"/>
     </w:p>
     <w:p>
       <w:pPr>
@@ -7860,7 +7858,7 @@
           <w:color w:val="000000" w:themeColor="text1"/>
         </w:rPr>
       </w:pPr>
-      <w:commentRangeStart w:id="34"/>
+      <w:commentRangeStart w:id="33"/>
       <w:r>
         <w:rPr>
           <w:rFonts w:cs="Arial"/>
@@ -7882,7 +7880,7 @@
         </w:rPr>
         <w:t>ability</w:t>
       </w:r>
-      <w:commentRangeEnd w:id="34"/>
+      <w:commentRangeEnd w:id="33"/>
       <w:r>
         <w:rPr>
           <w:rStyle w:val="CommentReference"/>
@@ -7891,152 +7889,441 @@
           <w:iCs w:val="0"/>
           <w:color w:val="000000" w:themeColor="text1"/>
         </w:rPr>
+        <w:commentReference w:id="33"/>
+      </w:r>
+    </w:p>
+    <w:p/>
+    <w:p>
+      <w:pPr>
+        <w:jc w:val="both"/>
+        <w:rPr>
+          <w:rFonts w:eastAsia="Times New Roman" w:cs="Times New Roman"/>
+          <w:color w:val="000000" w:themeColor="text1"/>
+          <w:szCs w:val="24"/>
+        </w:rPr>
+      </w:pPr>
+      <w:commentRangeStart w:id="34"/>
+      <w:r>
+        <w:rPr>
+          <w:rFonts w:eastAsia="Times New Roman"/>
+          <w:color w:val="000000" w:themeColor="text1"/>
+        </w:rPr>
+        <w:t xml:space="preserve">Requirements </w:t>
+      </w:r>
+      <w:r>
+        <w:rPr>
+          <w:rFonts w:eastAsia="Times New Roman"/>
+          <w:color w:val="000000" w:themeColor="text1"/>
+        </w:rPr>
+        <w:t xml:space="preserve">were </w:t>
+      </w:r>
+      <w:r>
+        <w:rPr>
+          <w:rFonts w:eastAsia="Times New Roman"/>
+          <w:color w:val="000000" w:themeColor="text1"/>
+        </w:rPr>
+        <w:t xml:space="preserve">traditionally captured in spreadsheets, but the growing importance of requirements management led to the development of </w:t>
+      </w:r>
+      <w:r>
+        <w:rPr>
+          <w:rFonts w:eastAsia="Times New Roman"/>
+          <w:color w:val="000000" w:themeColor="text1"/>
+        </w:rPr>
+        <w:t xml:space="preserve">numerous </w:t>
+      </w:r>
+      <w:r>
+        <w:rPr>
+          <w:rFonts w:eastAsia="Times New Roman"/>
+          <w:color w:val="000000" w:themeColor="text1"/>
+        </w:rPr>
+        <w:t>dedicated requirements management and traceability tools</w:t>
+      </w:r>
+      <w:r>
+        <w:rPr>
+          <w:rFonts w:eastAsia="Times New Roman"/>
+          <w:color w:val="000000" w:themeColor="text1"/>
+        </w:rPr>
+        <w:t xml:space="preserve"> in a text-based environment</w:t>
+      </w:r>
+      <w:r>
+        <w:rPr>
+          <w:rFonts w:eastAsia="Times New Roman"/>
+          <w:color w:val="000000" w:themeColor="text1"/>
+        </w:rPr>
+        <w:t>. </w:t>
+      </w:r>
+      <w:commentRangeEnd w:id="34"/>
+      <w:r>
+        <w:rPr>
+          <w:rStyle w:val="CommentReference"/>
+        </w:rPr>
         <w:commentReference w:id="34"/>
       </w:r>
-    </w:p>
-    <w:p/>
-    <w:p>
-      <w:pPr>
-        <w:pStyle w:val="BodyText"/>
+      <w:r>
+        <w:rPr>
+          <w:rFonts w:eastAsia="Times New Roman" w:cs="Times New Roman"/>
+          <w:color w:val="000000" w:themeColor="text1"/>
+          <w:szCs w:val="24"/>
+        </w:rPr>
+        <w:t xml:space="preserve"> </w:t>
+      </w:r>
+    </w:p>
+    <w:p>
+      <w:pPr>
+        <w:jc w:val="both"/>
+        <w:rPr>
+          <w:rFonts w:eastAsia="Times New Roman" w:cs="Times New Roman"/>
+          <w:color w:val="000000" w:themeColor="text1"/>
+          <w:szCs w:val="24"/>
+        </w:rPr>
       </w:pPr>
       <w:commentRangeStart w:id="35"/>
-      <w:r>
-        <w:t>Requirements were traditionally captured in spreadsheets, but the growing importance of requirements management led to the development of dedicated requirements management and traceability tools. </w:t>
+      <w:commentRangeStart w:id="36"/>
+      <w:r>
+        <w:rPr>
+          <w:rFonts w:eastAsia="Times New Roman" w:cs="Times New Roman"/>
+          <w:color w:val="000000" w:themeColor="text1"/>
+          <w:szCs w:val="24"/>
+        </w:rPr>
+        <w:t>Jira is</w:t>
+      </w:r>
+      <w:r>
+        <w:rPr>
+          <w:rFonts w:eastAsia="Times New Roman" w:cs="Times New Roman"/>
+          <w:color w:val="000000" w:themeColor="text1"/>
+          <w:szCs w:val="24"/>
+        </w:rPr>
+        <w:t xml:space="preserve"> one of many</w:t>
+      </w:r>
+      <w:r>
+        <w:rPr>
+          <w:rFonts w:eastAsia="Times New Roman" w:cs="Times New Roman"/>
+          <w:color w:val="000000" w:themeColor="text1"/>
+          <w:szCs w:val="24"/>
+        </w:rPr>
+        <w:t xml:space="preserve"> very popular software in Agile projects. Jira is a tool specialized in bug tracking, issue tracking, and project management, including requirements management. Indeed, Jira is a task management tool, it is not originally designed to manage requirements. When requirements are completed, they are </w:t>
+      </w:r>
+      <w:r>
+        <w:rPr>
+          <w:rFonts w:eastAsia="Times New Roman" w:cs="Times New Roman"/>
+          <w:color w:val="000000" w:themeColor="text1"/>
+          <w:szCs w:val="24"/>
+        </w:rPr>
+        <w:t>removed from the</w:t>
+      </w:r>
+      <w:r>
+        <w:rPr>
+          <w:rFonts w:eastAsia="Times New Roman" w:cs="Times New Roman"/>
+          <w:color w:val="000000" w:themeColor="text1"/>
+          <w:szCs w:val="24"/>
+        </w:rPr>
+        <w:t xml:space="preserve"> backlog, </w:t>
+      </w:r>
+      <w:r>
+        <w:rPr>
+          <w:rFonts w:eastAsia="Times New Roman" w:cs="Times New Roman"/>
+          <w:color w:val="000000" w:themeColor="text1"/>
+          <w:szCs w:val="24"/>
+        </w:rPr>
+        <w:t>making their traceability a less than intuitive operation</w:t>
+      </w:r>
+      <w:bookmarkStart w:id="37" w:name="_GoBack"/>
+      <w:bookmarkEnd w:id="37"/>
+      <w:r>
+        <w:rPr>
+          <w:rFonts w:eastAsia="Times New Roman" w:cs="Times New Roman"/>
+          <w:color w:val="000000" w:themeColor="text1"/>
+          <w:szCs w:val="24"/>
+        </w:rPr>
+        <w:t>.</w:t>
+      </w:r>
+      <w:r>
+        <w:rPr>
+          <w:rFonts w:eastAsia="Times New Roman" w:cs="Times New Roman"/>
+          <w:color w:val="000000" w:themeColor="text1"/>
+          <w:szCs w:val="24"/>
+        </w:rPr>
+        <w:t xml:space="preserve"> </w:t>
+      </w:r>
+      <w:r>
+        <w:rPr>
+          <w:rFonts w:eastAsia="Times New Roman" w:cs="Times New Roman"/>
+          <w:color w:val="000000" w:themeColor="text1"/>
+          <w:szCs w:val="24"/>
+        </w:rPr>
+        <w:t xml:space="preserve">Another software solution is </w:t>
+      </w:r>
+      <w:r>
+        <w:rPr>
+          <w:rFonts w:eastAsia="Times New Roman" w:cs="Times New Roman"/>
+          <w:color w:val="000000" w:themeColor="text1"/>
+          <w:szCs w:val="24"/>
+        </w:rPr>
+        <w:t>Modern Requirements</w:t>
+      </w:r>
+      <w:r>
+        <w:rPr>
+          <w:rFonts w:eastAsia="Times New Roman" w:cs="Times New Roman"/>
+          <w:color w:val="000000" w:themeColor="text1"/>
+          <w:szCs w:val="24"/>
+        </w:rPr>
+        <w:t>. It</w:t>
+      </w:r>
+      <w:r>
+        <w:rPr>
+          <w:rFonts w:eastAsia="Times New Roman" w:cs="Times New Roman"/>
+          <w:color w:val="000000" w:themeColor="text1"/>
+          <w:szCs w:val="24"/>
+        </w:rPr>
+        <w:t xml:space="preserve"> provides a collaborative requirements management platform. This software also offers requirements traceability and impact analysis. Besides, it can be easily integrated with bug issues tools like JIRA and backlog tools like Microsoft TFS.</w:t>
       </w:r>
       <w:commentRangeEnd w:id="35"/>
       <w:r>
         <w:rPr>
           <w:rStyle w:val="CommentReference"/>
-          <w:rFonts w:ascii="Arial" w:hAnsi="Arial" w:cs="Arial"/>
-          <w:color w:val="000000" w:themeColor="text1"/>
+          <w:rFonts w:cs="Times New Roman"/>
+          <w:color w:val="000000" w:themeColor="text1"/>
+          <w:sz w:val="24"/>
+          <w:szCs w:val="24"/>
         </w:rPr>
         <w:commentReference w:id="35"/>
       </w:r>
-    </w:p>
-    <w:p>
-      <w:pPr>
-        <w:pStyle w:val="ListParagraph"/>
-        <w:numPr>
-          <w:ilvl w:val="0"/>
-          <w:numId w:val="41"/>
-        </w:numPr>
+      <w:commentRangeEnd w:id="36"/>
+      <w:r>
+        <w:rPr>
+          <w:rStyle w:val="CommentReference"/>
+        </w:rPr>
+        <w:commentReference w:id="36"/>
+      </w:r>
+      <w:r>
+        <w:rPr>
+          <w:rFonts w:eastAsia="Times New Roman" w:cs="Times New Roman"/>
+          <w:color w:val="000000" w:themeColor="text1"/>
+          <w:szCs w:val="24"/>
+        </w:rPr>
+        <w:t xml:space="preserve"> </w:t>
+      </w:r>
+      <w:proofErr w:type="spellStart"/>
+      <w:r>
+        <w:rPr>
+          <w:rFonts w:eastAsia="Times New Roman" w:cs="Times New Roman"/>
+          <w:color w:val="000000" w:themeColor="text1"/>
+          <w:szCs w:val="24"/>
+        </w:rPr>
+        <w:t>ReqView</w:t>
+      </w:r>
+      <w:proofErr w:type="spellEnd"/>
+      <w:r>
+        <w:rPr>
+          <w:rFonts w:eastAsia="Times New Roman" w:cs="Times New Roman"/>
+          <w:color w:val="000000" w:themeColor="text1"/>
+          <w:szCs w:val="24"/>
+        </w:rPr>
+        <w:t xml:space="preserve"> is a</w:t>
+      </w:r>
+      <w:r>
+        <w:rPr>
+          <w:rFonts w:eastAsia="Times New Roman" w:cs="Times New Roman"/>
+          <w:color w:val="000000" w:themeColor="text1"/>
+          <w:szCs w:val="24"/>
+        </w:rPr>
+        <w:t>nother popular</w:t>
+      </w:r>
+      <w:r>
+        <w:rPr>
+          <w:rFonts w:eastAsia="Times New Roman" w:cs="Times New Roman"/>
+          <w:color w:val="000000" w:themeColor="text1"/>
+          <w:szCs w:val="24"/>
+        </w:rPr>
+        <w:t xml:space="preserve"> </w:t>
+      </w:r>
+      <w:r>
+        <w:rPr>
+          <w:rFonts w:eastAsia="Times New Roman" w:cs="Times New Roman"/>
+          <w:color w:val="000000" w:themeColor="text1"/>
+          <w:szCs w:val="24"/>
+        </w:rPr>
+        <w:t>requirement</w:t>
+      </w:r>
+      <w:r>
+        <w:rPr>
+          <w:rFonts w:eastAsia="Times New Roman" w:cs="Times New Roman"/>
+          <w:color w:val="000000" w:themeColor="text1"/>
+          <w:szCs w:val="24"/>
+        </w:rPr>
+        <w:t xml:space="preserve"> management tool that allows to capture structured requirements and trace these requirements between requirements elicitation, design, and tests.</w:t>
+      </w:r>
+    </w:p>
+    <w:p>
+      <w:pPr>
+        <w:pStyle w:val="NormalWeb"/>
+        <w:spacing w:before="0" w:beforeAutospacing="0" w:after="0" w:afterAutospacing="0"/>
         <w:jc w:val="both"/>
         <w:rPr>
+          <w:rFonts w:eastAsia="Times New Roman"/>
+          <w:color w:val="000000" w:themeColor="text1"/>
+        </w:rPr>
+      </w:pPr>
+    </w:p>
+    <w:p>
+      <w:pPr>
+        <w:pStyle w:val="NormalWeb"/>
+        <w:spacing w:before="0" w:beforeAutospacing="0" w:after="0" w:afterAutospacing="0"/>
+        <w:jc w:val="both"/>
+        <w:rPr>
+          <w:rFonts w:ascii="-webkit-standard" w:eastAsia="Times New Roman" w:hAnsi="-webkit-standard"/>
+          <w:color w:val="000000"/>
+        </w:rPr>
+      </w:pPr>
+      <w:r>
+        <w:rPr>
+          <w:rFonts w:eastAsia="Times New Roman"/>
+          <w:color w:val="000000"/>
+        </w:rPr>
+        <w:t>These different tools</w:t>
+      </w:r>
+      <w:r>
+        <w:rPr>
+          <w:rFonts w:eastAsia="Times New Roman"/>
+          <w:color w:val="000000"/>
+        </w:rPr>
+        <w:t>, in which requirements are often represented in plain text,</w:t>
+      </w:r>
+      <w:r>
+        <w:rPr>
+          <w:rFonts w:eastAsia="Times New Roman"/>
+          <w:color w:val="000000"/>
+        </w:rPr>
+        <w:t xml:space="preserve"> are not necessarily adapted to our needs for </w:t>
+      </w:r>
+      <w:r>
+        <w:rPr>
+          <w:rFonts w:eastAsia="Times New Roman"/>
+          <w:color w:val="000000"/>
+        </w:rPr>
+        <w:t xml:space="preserve">advanced </w:t>
+      </w:r>
+      <w:r>
+        <w:rPr>
+          <w:rFonts w:eastAsia="Times New Roman"/>
+          <w:color w:val="000000"/>
+        </w:rPr>
+        <w:t>requirements management.</w:t>
+      </w:r>
+    </w:p>
+    <w:p>
+      <w:pPr>
+        <w:jc w:val="both"/>
+        <w:rPr>
           <w:rFonts w:eastAsia="Times New Roman" w:cs="Times New Roman"/>
-          <w:color w:val="000000" w:themeColor="text1"/>
+          <w:color w:val="000000"/>
           <w:szCs w:val="24"/>
         </w:rPr>
       </w:pPr>
       <w:r>
         <w:rPr>
           <w:rFonts w:eastAsia="Times New Roman" w:cs="Times New Roman"/>
-          <w:color w:val="000000" w:themeColor="text1"/>
-          <w:szCs w:val="24"/>
-        </w:rPr>
-        <w:t>Semantic definition of the requirements (in a computer interpretable way)</w:t>
-      </w:r>
-    </w:p>
-    <w:p>
-      <w:pPr>
-        <w:pStyle w:val="ListParagraph"/>
-        <w:numPr>
-          <w:ilvl w:val="0"/>
-          <w:numId w:val="41"/>
-        </w:numPr>
-        <w:jc w:val="both"/>
+          <w:color w:val="000000"/>
+          <w:szCs w:val="24"/>
+        </w:rPr>
+        <w:lastRenderedPageBreak/>
+        <w:t>Indeed, to both correctly manage and validate the requirements, these need to be formal</w:t>
+      </w:r>
+      <w:r>
         <w:rPr>
           <w:rFonts w:eastAsia="Times New Roman" w:cs="Times New Roman"/>
-          <w:color w:val="000000" w:themeColor="text1"/>
-          <w:szCs w:val="24"/>
-        </w:rPr>
-      </w:pPr>
+          <w:color w:val="000000"/>
+          <w:szCs w:val="24"/>
+        </w:rPr>
+        <w:t>ly defined in a</w:t>
+      </w:r>
       <w:r>
         <w:rPr>
           <w:rFonts w:eastAsia="Times New Roman" w:cs="Times New Roman"/>
-          <w:color w:val="000000" w:themeColor="text1"/>
-          <w:szCs w:val="24"/>
-        </w:rPr>
-        <w:t>Traceability of requirements against elements in the information model, documents, deliverables, etc.</w:t>
-      </w:r>
-    </w:p>
-    <w:p>
-      <w:pPr>
-        <w:jc w:val="both"/>
-        <w:rPr>
-          <w:rFonts w:ascii="Arial" w:eastAsia="Times New Roman" w:hAnsi="Arial" w:cs="Arial"/>
-          <w:color w:val="000000" w:themeColor="text1"/>
-          <w:szCs w:val="24"/>
-        </w:rPr>
-      </w:pPr>
-    </w:p>
-    <w:p>
-      <w:pPr>
-        <w:pStyle w:val="BodyText"/>
-      </w:pPr>
-      <w:commentRangeStart w:id="36"/>
-      <w:commentRangeStart w:id="37"/>
-      <w:r>
-        <w:t>Jira is</w:t>
-      </w:r>
-      <w:r>
-        <w:t xml:space="preserve"> one of many</w:t>
-      </w:r>
-      <w:r>
-        <w:t xml:space="preserve"> very popular software in Agile projects. Jira is a tool specialized in bug tracking, issue tracking, and project management, including requirements management. Indeed, Jira is a task management tool, it is not originally designed to manage requirements. When requirements are completed, they are taken off the backlog, so tracking the completed requirements can easily become a full-time job.</w:t>
-      </w:r>
-    </w:p>
-    <w:p>
-      <w:pPr>
-        <w:pStyle w:val="BodyText"/>
-      </w:pPr>
-      <w:r>
-        <w:t xml:space="preserve">Another software solution is </w:t>
-      </w:r>
-      <w:r>
-        <w:t>Modern Requirements</w:t>
-      </w:r>
-      <w:r>
-        <w:t>. It</w:t>
-      </w:r>
-      <w:r>
-        <w:t xml:space="preserve"> provides a collaborative requirements management platform. This software also offers requirements traceability </w:t>
-      </w:r>
-      <w:r>
-        <w:lastRenderedPageBreak/>
-        <w:t>and impact analysis. Besides, it can be easily integrated with bug issues tools like JIRA and backlog tools like Microsoft TFS.</w:t>
-      </w:r>
-      <w:commentRangeEnd w:id="36"/>
-      <w:r>
-        <w:rPr>
-          <w:rStyle w:val="CommentReference"/>
-          <w:rFonts w:ascii="Arial" w:hAnsi="Arial" w:cs="Arial"/>
-          <w:color w:val="000000" w:themeColor="text1"/>
-          <w:sz w:val="24"/>
-          <w:szCs w:val="24"/>
-        </w:rPr>
-        <w:commentReference w:id="36"/>
-      </w:r>
-      <w:commentRangeEnd w:id="37"/>
-      <w:r>
-        <w:rPr>
-          <w:rStyle w:val="CommentReference"/>
-          <w:rFonts w:ascii="Arial" w:hAnsi="Arial" w:cs="Arial"/>
-          <w:color w:val="000000" w:themeColor="text1"/>
-        </w:rPr>
-        <w:commentReference w:id="37"/>
-      </w:r>
-    </w:p>
-    <w:p>
-      <w:pPr>
-        <w:pStyle w:val="BodyText"/>
-      </w:pPr>
-      <w:proofErr w:type="spellStart"/>
-      <w:r>
-        <w:t>ReqView</w:t>
-      </w:r>
-      <w:proofErr w:type="spellEnd"/>
-      <w:r>
-        <w:t xml:space="preserve"> is a requirements management tool that allows to capture structured requirements and trace these requirements between requirements elicitation, design, and tests.</w:t>
+          <w:color w:val="000000"/>
+          <w:szCs w:val="24"/>
+        </w:rPr>
+        <w:t xml:space="preserve"> semantically and structurally computer interpretable way. This computer interpretable and formal definition of the requirements will </w:t>
+      </w:r>
+      <w:r>
+        <w:rPr>
+          <w:rFonts w:eastAsia="Times New Roman" w:cs="Times New Roman"/>
+          <w:color w:val="000000"/>
+          <w:szCs w:val="24"/>
+        </w:rPr>
+        <w:t>allow us to leverage reasoning tools to automate</w:t>
+      </w:r>
+      <w:r>
+        <w:rPr>
+          <w:rFonts w:eastAsia="Times New Roman" w:cs="Times New Roman"/>
+          <w:color w:val="000000"/>
+          <w:szCs w:val="24"/>
+        </w:rPr>
+        <w:t xml:space="preserve"> consistency checking</w:t>
+      </w:r>
+      <w:r>
+        <w:rPr>
+          <w:rFonts w:eastAsia="Times New Roman" w:cs="Times New Roman"/>
+          <w:color w:val="000000"/>
+          <w:szCs w:val="24"/>
+        </w:rPr>
+        <w:t>, validation</w:t>
+      </w:r>
+      <w:r>
+        <w:rPr>
+          <w:rFonts w:eastAsia="Times New Roman" w:cs="Times New Roman"/>
+          <w:color w:val="000000"/>
+          <w:szCs w:val="24"/>
+        </w:rPr>
+        <w:t xml:space="preserve"> and logical prioritization of the requirements. </w:t>
+      </w:r>
+      <w:r>
+        <w:rPr>
+          <w:rFonts w:eastAsia="Times New Roman" w:cs="Times New Roman"/>
+          <w:color w:val="000000"/>
+          <w:szCs w:val="24"/>
+        </w:rPr>
+        <w:t>Moreover</w:t>
+      </w:r>
+      <w:r>
+        <w:rPr>
+          <w:rFonts w:eastAsia="Times New Roman" w:cs="Times New Roman"/>
+          <w:color w:val="000000"/>
+          <w:szCs w:val="24"/>
+        </w:rPr>
+        <w:t xml:space="preserve">, the </w:t>
+      </w:r>
+      <w:r>
+        <w:rPr>
+          <w:rFonts w:eastAsia="Times New Roman" w:cs="Times New Roman"/>
+          <w:color w:val="000000"/>
+          <w:szCs w:val="24"/>
+        </w:rPr>
+        <w:t>solution should</w:t>
+      </w:r>
+      <w:r>
+        <w:rPr>
+          <w:rFonts w:eastAsia="Times New Roman" w:cs="Times New Roman"/>
+          <w:color w:val="000000"/>
+          <w:szCs w:val="24"/>
+        </w:rPr>
+        <w:t xml:space="preserve"> </w:t>
+      </w:r>
+      <w:r>
+        <w:rPr>
+          <w:rFonts w:eastAsia="Times New Roman" w:cs="Times New Roman"/>
+          <w:color w:val="000000"/>
+          <w:szCs w:val="24"/>
+        </w:rPr>
+        <w:t>support</w:t>
+      </w:r>
+      <w:r>
+        <w:rPr>
+          <w:rFonts w:eastAsia="Times New Roman" w:cs="Times New Roman"/>
+          <w:color w:val="000000"/>
+          <w:szCs w:val="24"/>
+        </w:rPr>
+        <w:t xml:space="preserve"> traceability of the requirements against elements in the information models, documents and deliverables to be able to verify that the requirements are correctly meet. </w:t>
       </w:r>
     </w:p>
     <w:p>
@@ -8118,7 +8405,21 @@
         <w:t>The software should be reliable in order to be able to resist attacks and handle system errors.</w:t>
       </w:r>
       <w:r>
-        <w:t>). The Continuously Verify and Validate processes ensure “that the system works as designed and it meets the needs of the user” [4] and these processes are supported by the Requirements Model. However, SAFe Requirements Model is only a conceptual model, which means that you need tools to implement it. </w:t>
+        <w:t>). The Continuously Verify and Validate processes ensure “that the system works as designed and it meets the needs of the user” [4] and these processes are supported by the Requirements Model. However, SAFe Requirements Model is only a conceptual model</w:t>
+      </w:r>
+      <w:r>
+        <w:t xml:space="preserve"> and lacks a formal implementable/implementation form that would enable </w:t>
+      </w:r>
+      <w:proofErr w:type="spellStart"/>
+      <w:r>
+        <w:t>SAFe</w:t>
+      </w:r>
+      <w:proofErr w:type="spellEnd"/>
+      <w:r>
+        <w:t>-compliant tools interoperability</w:t>
+      </w:r>
+      <w:r>
+        <w:t>. </w:t>
       </w:r>
     </w:p>
     <w:p>
@@ -8456,7 +8757,7 @@
           <v:shape id="_x0000_i1025" type="#_x0000_t75" alt="" style="width:329.25pt;height:228.75pt;mso-width-percent:0;mso-height-percent:0;mso-width-percent:0;mso-height-percent:0" o:ole="">
             <v:imagedata r:id="rId24" o:title=""/>
           </v:shape>
-          <o:OLEObject Type="Embed" ProgID="Visio.Drawing.15" ShapeID="_x0000_i1025" DrawAspect="Content" ObjectID="_1635666223" r:id="rId25"/>
+          <o:OLEObject Type="Embed" ProgID="Visio.Drawing.15" ShapeID="_x0000_i1025" DrawAspect="Content" ObjectID="_1635840633" r:id="rId25"/>
         </w:object>
       </w:r>
     </w:p>
@@ -9378,7 +9679,7 @@
         </w:rPr>
         <w:fldChar w:fldCharType="end"/>
       </w:r>
-      <w:bookmarkEnd w:id="8"/>
+      <w:bookmarkEnd w:id="9"/>
       <w:r>
         <w:rPr>
           <w:rFonts w:ascii="Arial" w:hAnsi="Arial" w:cs="Arial"/>
@@ -10524,7 +10825,7 @@
       </w:r>
     </w:p>
   </w:comment>
-  <w:comment w:id="24" w:author="Krima, Sylvere I. (Assoc)" w:date="2019-10-01T14:07:00Z" w:initials="KS(">
+  <w:comment w:id="23" w:author="Krima, Sylvere I. (Assoc)" w:date="2019-10-01T14:07:00Z" w:initials="KS(">
     <w:p>
       <w:pPr>
         <w:pStyle w:val="CommentText"/>
@@ -10540,7 +10841,7 @@
       </w:r>
     </w:p>
   </w:comment>
-  <w:comment w:id="25" w:author="Krima, Sylvere I. (Assoc)" w:date="2019-10-01T14:09:00Z" w:initials="KS(">
+  <w:comment w:id="24" w:author="Krima, Sylvere I. (Assoc)" w:date="2019-10-01T14:09:00Z" w:initials="KS(">
     <w:p>
       <w:pPr>
         <w:pStyle w:val="CommentText"/>
@@ -10556,7 +10857,7 @@
       </w:r>
     </w:p>
   </w:comment>
-  <w:comment w:id="26" w:author="Sapp (US), Brandon" w:date="2019-10-24T09:30:00Z" w:initials="S(B">
+  <w:comment w:id="25" w:author="Sapp (US), Brandon" w:date="2019-10-24T09:30:00Z" w:initials="S(B">
     <w:p>
       <w:pPr>
         <w:pStyle w:val="CommentText"/>
@@ -10572,7 +10873,7 @@
       </w:r>
     </w:p>
   </w:comment>
-  <w:comment w:id="34" w:author="Harvey (US), Melissa K" w:date="2019-10-21T12:47:00Z" w:initials="H(MK">
+  <w:comment w:id="33" w:author="Harvey (US), Melissa K" w:date="2019-10-21T12:47:00Z" w:initials="H(MK">
     <w:p>
       <w:pPr>
         <w:pStyle w:val="CommentText"/>
@@ -10588,7 +10889,7 @@
       </w:r>
     </w:p>
   </w:comment>
-  <w:comment w:id="35" w:author="Harvey (US), Melissa K" w:date="2019-10-21T12:36:00Z" w:initials="H(MK">
+  <w:comment w:id="34" w:author="Harvey (US), Melissa K" w:date="2019-10-21T12:36:00Z" w:initials="H(MK">
     <w:p>
       <w:pPr>
         <w:pStyle w:val="CommentText"/>
@@ -10604,7 +10905,7 @@
       </w:r>
     </w:p>
   </w:comment>
-  <w:comment w:id="36" w:author="Harvey (US), Melissa K" w:date="2019-08-14T10:47:00Z" w:initials="HMK">
+  <w:comment w:id="35" w:author="Harvey (US), Melissa K" w:date="2019-08-14T10:47:00Z" w:initials="HMK">
     <w:p>
       <w:pPr>
         <w:pStyle w:val="CommentText"/>
@@ -10620,7 +10921,7 @@
       </w:r>
     </w:p>
   </w:comment>
-  <w:comment w:id="37" w:author="Harvey (US), Melissa K" w:date="2019-10-21T12:32:00Z" w:initials="H(MK">
+  <w:comment w:id="36" w:author="Harvey (US), Melissa K" w:date="2019-10-21T12:32:00Z" w:initials="H(MK">
     <w:p>
       <w:pPr>
         <w:pStyle w:val="CommentText"/>
@@ -10688,9 +10989,9 @@
   <w15:commentEx w15:paraId="6A1ED78D" w15:done="0"/>
   <w15:commentEx w15:paraId="4A76B2F7" w15:paraIdParent="6A1ED78D" w15:done="0"/>
   <w15:commentEx w15:paraId="38DEE7CF" w15:done="0"/>
-  <w15:commentEx w15:paraId="08DC5FF8" w15:done="0"/>
-  <w15:commentEx w15:paraId="77D22279" w15:done="0"/>
-  <w15:commentEx w15:paraId="20B1DDAD" w15:paraIdParent="77D22279" w15:done="0"/>
+  <w15:commentEx w15:paraId="10B99274" w15:done="0"/>
+  <w15:commentEx w15:paraId="3A34368C" w15:done="0"/>
+  <w15:commentEx w15:paraId="001D5A80" w15:paraIdParent="3A34368C" w15:done="0"/>
   <w15:commentEx w15:paraId="01CB20CD" w15:done="0"/>
   <w15:commentEx w15:paraId="39916801" w15:done="0"/>
 </w15:commentsEx>
@@ -10705,9 +11006,9 @@
   <w16cid:commentId w16cid:paraId="6A1ED78D" w16cid:durableId="213DDC9B"/>
   <w16cid:commentId w16cid:paraId="4A76B2F7" w16cid:durableId="217CECB5"/>
   <w16cid:commentId w16cid:paraId="38DEE7CF" w16cid:durableId="217CECB6"/>
-  <w16cid:commentId w16cid:paraId="08DC5FF8" w16cid:durableId="217CECB7"/>
-  <w16cid:commentId w16cid:paraId="77D22279" w16cid:durableId="2129DB15"/>
-  <w16cid:commentId w16cid:paraId="20B1DDAD" w16cid:durableId="217CECB9"/>
+  <w16cid:commentId w16cid:paraId="10B99274" w16cid:durableId="21595B08"/>
+  <w16cid:commentId w16cid:paraId="3A34368C" w16cid:durableId="2180E445"/>
+  <w16cid:commentId w16cid:paraId="001D5A80" w16cid:durableId="2180E444"/>
   <w16cid:commentId w16cid:paraId="01CB20CD" w16cid:durableId="217CECBA"/>
   <w16cid:commentId w16cid:paraId="39916801" w16cid:durableId="217CECBC"/>
 </w16cid:commentsIds>
@@ -14611,7 +14912,7 @@
 </file>
 
 <file path=customXml/itemProps1.xml><?xml version="1.0" encoding="utf-8"?>
-<ds:datastoreItem xmlns:ds="http://schemas.openxmlformats.org/officeDocument/2006/customXml" ds:itemID="{D61E32B8-4DE4-4A6E-B308-D1F995C1D09A}">
+<ds:datastoreItem xmlns:ds="http://schemas.openxmlformats.org/officeDocument/2006/customXml" ds:itemID="{5D9183EC-36C4-4C35-9D1B-FF8A820F1BFA}">
   <ds:schemaRefs>
     <ds:schemaRef ds:uri="http://schemas.openxmlformats.org/officeDocument/2006/bibliography"/>
   </ds:schemaRefs>

</xml_diff>

<commit_message>
Added N-doc reference to section 2 for statistical analysis behind metrics. Added section 3.2 intro tying need for new tools to problems identified in section 2 with the tool-set. Clarified JIRA statement for accuracy.
</commit_message>
<xml_diff>
--- a/01 - Agile for Model-Based Standards Development/C - Final DRAFT/Agile-for-Model-Based-Standards-Development.docx
+++ b/01 - Agile for Model-Based Standards Development/C - Final DRAFT/Agile-for-Model-Based-Standards-Development.docx
@@ -1,6 +1,6 @@
 
 <file path=word/document.xml><?xml version="1.0" encoding="utf-8"?>
-<w:document xmlns:wpc="http://schemas.microsoft.com/office/word/2010/wordprocessingCanvas" xmlns:cx="http://schemas.microsoft.com/office/drawing/2014/chartex" xmlns:cx1="http://schemas.microsoft.com/office/drawing/2015/9/8/chartex" xmlns:cx2="http://schemas.microsoft.com/office/drawing/2015/10/21/chartex" xmlns:cx3="http://schemas.microsoft.com/office/drawing/2016/5/9/chartex" xmlns:cx4="http://schemas.microsoft.com/office/drawing/2016/5/10/chartex" xmlns:cx5="http://schemas.microsoft.com/office/drawing/2016/5/11/chartex" xmlns:cx6="http://schemas.microsoft.com/office/drawing/2016/5/12/chartex" xmlns:cx7="http://schemas.microsoft.com/office/drawing/2016/5/13/chartex" xmlns:cx8="http://schemas.microsoft.com/office/drawing/2016/5/14/chartex" xmlns:mc="http://schemas.openxmlformats.org/markup-compatibility/2006" xmlns:aink="http://schemas.microsoft.com/office/drawing/2016/ink" xmlns:am3d="http://schemas.microsoft.com/office/drawing/2017/model3d" xmlns:o="urn:schemas-microsoft-com:office:office" xmlns:r="http://schemas.openxmlformats.org/officeDocument/2006/relationships" xmlns:m="http://schemas.openxmlformats.org/officeDocument/2006/math" xmlns:v="urn:schemas-microsoft-com:vml" xmlns:wp14="http://schemas.microsoft.com/office/word/2010/wordprocessingDrawing" xmlns:wp="http://schemas.openxmlformats.org/drawingml/2006/wordprocessingDrawing" xmlns:w10="urn:schemas-microsoft-com:office:word" xmlns:w="http://schemas.openxmlformats.org/wordprocessingml/2006/main" xmlns:w14="http://schemas.microsoft.com/office/word/2010/wordml" xmlns:w15="http://schemas.microsoft.com/office/word/2012/wordml" xmlns:w16cid="http://schemas.microsoft.com/office/word/2016/wordml/cid" xmlns:w16se="http://schemas.microsoft.com/office/word/2015/wordml/symex" xmlns:wpg="http://schemas.microsoft.com/office/word/2010/wordprocessingGroup" xmlns:wpi="http://schemas.microsoft.com/office/word/2010/wordprocessingInk" xmlns:wne="http://schemas.microsoft.com/office/word/2006/wordml" xmlns:wps="http://schemas.microsoft.com/office/word/2010/wordprocessingShape" mc:Ignorable="w14 w15 w16se w16cid wp14">
+<w:document xmlns:wpc="http://schemas.microsoft.com/office/word/2010/wordprocessingCanvas" xmlns:cx="http://schemas.microsoft.com/office/drawing/2014/chartex" xmlns:cx1="http://schemas.microsoft.com/office/drawing/2015/9/8/chartex" xmlns:mc="http://schemas.openxmlformats.org/markup-compatibility/2006" xmlns:o="urn:schemas-microsoft-com:office:office" xmlns:r="http://schemas.openxmlformats.org/officeDocument/2006/relationships" xmlns:m="http://schemas.openxmlformats.org/officeDocument/2006/math" xmlns:v="urn:schemas-microsoft-com:vml" xmlns:wp14="http://schemas.microsoft.com/office/word/2010/wordprocessingDrawing" xmlns:wp="http://schemas.openxmlformats.org/drawingml/2006/wordprocessingDrawing" xmlns:w10="urn:schemas-microsoft-com:office:word" xmlns:w="http://schemas.openxmlformats.org/wordprocessingml/2006/main" xmlns:w14="http://schemas.microsoft.com/office/word/2010/wordml" xmlns:w15="http://schemas.microsoft.com/office/word/2012/wordml" xmlns:w16se="http://schemas.microsoft.com/office/word/2015/wordml/symex" xmlns:wpg="http://schemas.microsoft.com/office/word/2010/wordprocessingGroup" xmlns:wpi="http://schemas.microsoft.com/office/word/2010/wordprocessingInk" xmlns:wne="http://schemas.microsoft.com/office/word/2006/wordml" xmlns:wps="http://schemas.microsoft.com/office/word/2010/wordprocessingShape" mc:Ignorable="w14 w15 w16se wp14">
   <w:body>
     <w:p>
       <w:pPr>
@@ -4793,21 +4793,35 @@
         <w:pStyle w:val="Heading1"/>
       </w:pPr>
       <w:bookmarkStart w:id="1" w:name="_Toc25051635"/>
-      <w:commentRangeStart w:id="2"/>
       <w:r>
         <w:lastRenderedPageBreak/>
         <w:t>Introduction</w:t>
       </w:r>
-      <w:commentRangeEnd w:id="2"/>
-      <w:r>
-        <w:rPr>
-          <w:rStyle w:val="CommentReference"/>
-          <w:sz w:val="24"/>
-          <w:szCs w:val="24"/>
-        </w:rPr>
-        <w:commentReference w:id="2"/>
-      </w:r>
       <w:bookmarkEnd w:id="1"/>
+    </w:p>
+    <w:p>
+      <w:pPr>
+        <w:pStyle w:val="Heading2"/>
+      </w:pPr>
+      <w:bookmarkStart w:id="2" w:name="_Toc25051636"/>
+      <w:r>
+        <w:t>Statement of Industry</w:t>
+      </w:r>
+      <w:bookmarkEnd w:id="2"/>
+    </w:p>
+    <w:p>
+      <w:pPr>
+        <w:pStyle w:val="BodyText"/>
+      </w:pPr>
+      <w:r>
+        <w:t xml:space="preserve">Industry is undergoing a wide scale digital revolution as they strive towards enabling their digital enterprises. Paper-based information artifacts are being replaced by their digital </w:t>
+      </w:r>
+      <w:r>
+        <w:t>twins</w:t>
+      </w:r>
+      <w:r>
+        <w:t>, and unstructured data sources are being replaced by structured data models. This represents an opportunity to leverage modern computing techniques for improved speed, accuracy, and consistency in manufacturing as well as extending usage of AI, robotics, and other SMART Manufacturing concepts.</w:t>
+      </w:r>
     </w:p>
     <w:p>
       <w:pPr>
@@ -4819,31 +4833,13 @@
           <w:color w:val="000000" w:themeColor="text1"/>
         </w:rPr>
       </w:pPr>
-      <w:commentRangeStart w:id="3"/>
-      <w:commentRangeStart w:id="4"/>
-      <w:r>
-        <w:rPr>
-          <w:rFonts w:ascii="Arial" w:hAnsi="Arial" w:cs="Arial"/>
-          <w:color w:val="000000" w:themeColor="text1"/>
-        </w:rPr>
-        <w:t>TBD</w:t>
-      </w:r>
-      <w:commentRangeEnd w:id="3"/>
-      <w:r>
-        <w:rPr>
-          <w:rStyle w:val="CommentReference"/>
-          <w:rFonts w:ascii="Arial" w:hAnsi="Arial" w:cs="Arial"/>
-          <w:color w:val="000000" w:themeColor="text1"/>
-        </w:rPr>
-        <w:commentReference w:id="3"/>
-      </w:r>
-      <w:commentRangeEnd w:id="4"/>
-      <w:r>
-        <w:rPr>
-          <w:rStyle w:val="CommentReference"/>
-          <w:rFonts w:cstheme="minorBidi"/>
-        </w:rPr>
-        <w:commentReference w:id="4"/>
+    </w:p>
+    <w:p>
+      <w:pPr>
+        <w:pStyle w:val="BodyText"/>
+      </w:pPr>
+      <w:r>
+        <w:t xml:space="preserve">This paradigm shift however places key importance on information management and the interoperability of the systems involved throughout the product lifecycle (e.g., design, manufacturing, distribution, regulatory compliance). If not addressed a lack of interoperability represents an increase in cost and time to industry [ref to NIST report] as well as impedes organizational collaboration needed in a digital enterprise. </w:t>
       </w:r>
     </w:p>
     <w:p>
@@ -4852,70 +4848,16 @@
         <w:spacing w:after="0"/>
         <w:jc w:val="both"/>
         <w:rPr>
-          <w:rFonts w:ascii="Arial" w:hAnsi="Arial" w:cs="Arial"/>
-          <w:color w:val="000000" w:themeColor="text1"/>
-        </w:rPr>
-      </w:pPr>
-    </w:p>
-    <w:p>
-      <w:pPr>
-        <w:pStyle w:val="Heading2"/>
-      </w:pPr>
-      <w:bookmarkStart w:id="5" w:name="_Toc25051636"/>
-      <w:r>
-        <w:t>Statement of Industry</w:t>
-      </w:r>
-      <w:bookmarkEnd w:id="5"/>
+          <w:rFonts w:ascii="Arial" w:eastAsia="Times New Roman" w:hAnsi="Arial" w:cs="Arial"/>
+          <w:color w:val="000000" w:themeColor="text1"/>
+        </w:rPr>
+      </w:pPr>
     </w:p>
     <w:p>
       <w:pPr>
         <w:pStyle w:val="BodyText"/>
       </w:pPr>
       <w:r>
-        <w:t xml:space="preserve">Industry is undergoing a wide scale digital revolution as they strive towards enabling their digital enterprises. Paper-based information artifacts are being replaced by their digital </w:t>
-      </w:r>
-      <w:r>
-        <w:t>twins</w:t>
-      </w:r>
-      <w:r>
-        <w:t>, and unstructured data sources are being replaced by structured data models. This represents an opportunity to leverage modern computing techniques for improved speed, accuracy, and consistency in manufacturing as well as extending usage of AI, robotics, and other SMART Manufacturing concepts.</w:t>
-      </w:r>
-    </w:p>
-    <w:p>
-      <w:pPr>
-        <w:pStyle w:val="BodyText"/>
-        <w:spacing w:after="0"/>
-        <w:jc w:val="both"/>
-        <w:rPr>
-          <w:rFonts w:ascii="Arial" w:hAnsi="Arial" w:cs="Arial"/>
-          <w:color w:val="000000" w:themeColor="text1"/>
-        </w:rPr>
-      </w:pPr>
-    </w:p>
-    <w:p>
-      <w:pPr>
-        <w:pStyle w:val="BodyText"/>
-      </w:pPr>
-      <w:r>
-        <w:t xml:space="preserve">This paradigm shift however places key importance on information management and the interoperability of the systems involved throughout the product lifecycle (e.g., design, manufacturing, distribution, regulatory compliance). If not addressed a lack of interoperability represents an increase in cost and time to industry [ref to NIST report] as well as impedes organizational collaboration needed in a digital enterprise. </w:t>
-      </w:r>
-    </w:p>
-    <w:p>
-      <w:pPr>
-        <w:pStyle w:val="BodyText"/>
-        <w:spacing w:after="0"/>
-        <w:jc w:val="both"/>
-        <w:rPr>
-          <w:rFonts w:ascii="Arial" w:eastAsia="Times New Roman" w:hAnsi="Arial" w:cs="Arial"/>
-          <w:color w:val="000000" w:themeColor="text1"/>
-        </w:rPr>
-      </w:pPr>
-    </w:p>
-    <w:p>
-      <w:pPr>
-        <w:pStyle w:val="BodyText"/>
-      </w:pPr>
-      <w:r>
         <w:t>One of the main responses to this is the use of neutral model</w:t>
       </w:r>
       <w:r>
@@ -4955,15 +4897,7 @@
         <w:t>data format</w:t>
       </w:r>
       <w:r>
-        <w:t xml:space="preserve">, definitions, </w:t>
-      </w:r>
-      <w:proofErr w:type="spellStart"/>
-      <w:r>
-        <w:t>etc</w:t>
-      </w:r>
-      <w:proofErr w:type="spellEnd"/>
-      <w:r>
-        <w:t>)</w:t>
+        <w:t>, definitions, etc)</w:t>
       </w:r>
       <w:r>
         <w:t xml:space="preserve"> for information exchange between the systems consuming, processing, and generating product data.  </w:t>
@@ -4993,7 +4927,7 @@
           <w:color w:val="000000" w:themeColor="text1"/>
         </w:rPr>
       </w:pPr>
-      <w:bookmarkStart w:id="6" w:name="_Toc25051637"/>
+      <w:bookmarkStart w:id="3" w:name="_Toc25051637"/>
       <w:r>
         <w:rPr>
           <w:rFonts w:cs="Arial"/>
@@ -5001,18 +4935,18 @@
         </w:rPr>
         <w:t>Information Standards and How They Support Business Needs</w:t>
       </w:r>
-      <w:bookmarkEnd w:id="6"/>
+      <w:bookmarkEnd w:id="3"/>
     </w:p>
     <w:p/>
     <w:p>
       <w:pPr>
         <w:pStyle w:val="Heading3"/>
       </w:pPr>
-      <w:bookmarkStart w:id="7" w:name="_Toc25051638"/>
+      <w:bookmarkStart w:id="4" w:name="_Toc25051638"/>
       <w:r>
         <w:t>What are Standards</w:t>
       </w:r>
-      <w:bookmarkEnd w:id="7"/>
+      <w:bookmarkEnd w:id="4"/>
     </w:p>
     <w:p/>
     <w:p>
@@ -5048,11 +4982,11 @@
         <w:t>Automation systems and integration – Product data representation and exchange</w:t>
       </w:r>
       <w:r>
-        <w:t xml:space="preserve"> standard series, informally known as STEP[ref].  STEP started in the early 90s and is one of the information standards that enables product lifecycle collaboration. It includes a set of product data representations and implementation methods to exchange product data. Each of these product data </w:t>
+        <w:t xml:space="preserve"> standard series, informally known as STEP[ref].  STEP started in the early 90s and is one of the information standards that enables product lifecycle collaboration. It includes a set of product data representations and implementation methods to exchange product data. Each of these product data representations is domain-specific and developed by industrial experts to enable standard-based product data exchange. To support its requirements, the STEP community </w:t>
       </w:r>
       <w:r>
         <w:lastRenderedPageBreak/>
-        <w:t xml:space="preserve">representations is domain-specific and developed by industrial experts to enable standard-based product data exchange. To support its requirements, the STEP community developed its own data modelling language ISO 10303-11 </w:t>
+        <w:t xml:space="preserve">developed its own data modelling language ISO 10303-11 </w:t>
       </w:r>
       <w:r>
         <w:rPr>
@@ -5117,25 +5051,16 @@
           <w:color w:val="000000" w:themeColor="text1"/>
         </w:rPr>
       </w:pPr>
-      <w:bookmarkStart w:id="8" w:name="_Toc25051639"/>
-      <w:bookmarkStart w:id="9" w:name="_Hlk4138713"/>
+      <w:bookmarkStart w:id="5" w:name="_Toc25051639"/>
+      <w:bookmarkStart w:id="6" w:name="_Hlk4138713"/>
       <w:r>
         <w:rPr>
           <w:rFonts w:cs="Arial"/>
           <w:color w:val="000000" w:themeColor="text1"/>
         </w:rPr>
-        <w:t xml:space="preserve">Who Creates </w:t>
-      </w:r>
-      <w:proofErr w:type="gramStart"/>
-      <w:r>
-        <w:rPr>
-          <w:rFonts w:cs="Arial"/>
-          <w:color w:val="000000" w:themeColor="text1"/>
-        </w:rPr>
-        <w:t>Them</w:t>
-      </w:r>
-      <w:bookmarkEnd w:id="8"/>
-      <w:proofErr w:type="gramEnd"/>
+        <w:t>Who Creates Them</w:t>
+      </w:r>
+      <w:bookmarkEnd w:id="5"/>
     </w:p>
     <w:p/>
     <w:p>
@@ -5170,7 +5095,7 @@
           <w:color w:val="000000" w:themeColor="text1"/>
         </w:rPr>
       </w:pPr>
-      <w:bookmarkStart w:id="10" w:name="_Toc25051640"/>
+      <w:bookmarkStart w:id="7" w:name="_Toc25051640"/>
       <w:r>
         <w:rPr>
           <w:rFonts w:eastAsia="Times New Roman" w:cs="Arial"/>
@@ -5178,7 +5103,7 @@
         </w:rPr>
         <w:t>Development Lifecycle of Model-Based Standards</w:t>
       </w:r>
-      <w:bookmarkEnd w:id="10"/>
+      <w:bookmarkEnd w:id="7"/>
     </w:p>
     <w:p/>
     <w:p>
@@ -5192,11 +5117,11 @@
         <w:t>stages:</w:t>
       </w:r>
       <w:r>
-        <w:t xml:space="preserve"> proposal (10), preparatory (20), committee (30), enquiry (40), approval (50), and publication (60). multiple stages. These different stages tightly control the development process as well as the entry and exit criteria. The process begins at proposal stage (10) when a new work item proposal is submitted by an individual or an entity, called Sponsor, to a Standards Development Organization (SDO). If the proposal is accepted, a collaborative team of experts, called the Working Group (WG), is assembled. This WG works on the development of a committee draft during the preparatory (20) and committee (30) stages. Once this draft finalized, the enquiry (40) stage began during which the draft is reviewed, changed if necessary and approved first by the WG and then, by a balloting group created </w:t>
+        <w:t xml:space="preserve"> proposal (10), preparatory (20), committee (30), enquiry (40), approval (50), and publication (60). multiple stages. These different stages tightly control the development process as well as the entry and exit criteria. The process begins at proposal stage (10) when a new work item proposal is submitted by an individual or an entity, called Sponsor, to a Standards Development Organization (SDO). If the proposal is accepted, a collaborative team of experts, called the Working Group (WG), is assembled. This WG works on the development of a committee draft during the preparatory (20) and committee (30) stages. Once this draft finalized, the enquiry (40) stage began during which the draft is reviewed, changed if necessary and approved first by the WG and then, by a balloting group created by the Sponsor. After that, the final draft is submitted to the SDO Board for final approval at stage 50. Finally, in publication (60) stage, the standard is published and </w:t>
       </w:r>
       <w:r>
         <w:lastRenderedPageBreak/>
-        <w:t>by the Sponsor. After that, the final draft is submitted to the SDO Board for final approval at stage 50. Finally, in publication (60) stage, the standard is published and maintained over the years. In parallel of the standard publication, members of the WG work on developing, testing and implementing tools, methods, and models to support the standard application.</w:t>
+        <w:t>maintained over the years. In parallel of the standard publication, members of the WG work on developing, testing and implementing tools, methods, and models to support the standard application.</w:t>
       </w:r>
     </w:p>
     <w:p>
@@ -5223,7 +5148,7 @@
           <w:color w:val="000000" w:themeColor="text1"/>
         </w:rPr>
       </w:pPr>
-      <w:bookmarkStart w:id="11" w:name="_Toc25051641"/>
+      <w:bookmarkStart w:id="8" w:name="_Toc25051641"/>
       <w:r>
         <w:rPr>
           <w:rFonts w:cs="Arial"/>
@@ -5231,7 +5156,7 @@
         </w:rPr>
         <w:t>Who Uses Them</w:t>
       </w:r>
-      <w:bookmarkEnd w:id="11"/>
+      <w:bookmarkEnd w:id="8"/>
     </w:p>
     <w:p/>
     <w:p>
@@ -5272,7 +5197,7 @@
           <w:color w:val="000000" w:themeColor="text1"/>
         </w:rPr>
       </w:pPr>
-      <w:bookmarkStart w:id="12" w:name="_Toc25051642"/>
+      <w:bookmarkStart w:id="9" w:name="_Toc25051642"/>
       <w:r>
         <w:rPr>
           <w:rFonts w:eastAsia="Times New Roman" w:cs="Arial"/>
@@ -5280,7 +5205,7 @@
         </w:rPr>
         <w:t>Why are they complex</w:t>
       </w:r>
-      <w:bookmarkEnd w:id="12"/>
+      <w:bookmarkEnd w:id="9"/>
       <w:r>
         <w:rPr>
           <w:rFonts w:eastAsia="Times New Roman" w:cs="Arial"/>
@@ -5295,11 +5220,11 @@
         <w:pStyle w:val="BodyText"/>
       </w:pPr>
       <w:r>
-        <w:t xml:space="preserve">The development of standard is a relatively long process and it includes a lot of people from different organizations working together. As mentioned before, the members of a standard WG work for different organizations and their contribution to its development is voluntary. Therefore, the resources available depend on the experts’ schedules and their organizations’ needs, which makes the standards development process long, irregular and difficult to plan. Moreover, some standards are complex due to their architecture and application domains. In the case of STEP, its development is one of the largest projects </w:t>
+        <w:t xml:space="preserve">The development of standard is a relatively long process and it includes a lot of people from different organizations working together. As mentioned before, the members of a standard WG work for different organizations and their contribution to its development is voluntary. Therefore, the resources available depend on the experts’ schedules and their organizations’ needs, which makes the standards development process long, irregular and difficult to plan. Moreover, some standards are complex due to their architecture and application domains. In the case of STEP, its development is one of the largest projects that ISO has ever carried out and six hundred people from many different countries have been involved for the last thirty-five years [1]. STEP is a product-centric standard that </w:t>
       </w:r>
       <w:r>
         <w:lastRenderedPageBreak/>
-        <w:t>that ISO has ever carried out and six hundred people from many different countries have been involved for the last thirty-five years [1]. STEP is a product-centric standard that covers so many areas which has created a big and multi-disciplinary community and needs. STEP covers a lot of domains that need to collaborate and a lot of subjects that need to be combined. In course of its development, the STEP architecture has changed. The objective of this new modular architecture is “to enable the more efficient implementation and deployment of STEP standards without changing the fundamentals of the current technical architecture” [2], i.e. to create new modules by reusing, integrating and extending existing Application Protocols (APs). Thus, APs are “more interoperable, easier to understand and manage, and quicker to develop” [3].</w:t>
+        <w:t>covers so many areas which has created a big and multi-disciplinary community and needs. STEP covers a lot of domains that need to collaborate and a lot of subjects that need to be combined. In course of its development, the STEP architecture has changed. The objective of this new modular architecture is “to enable the more efficient implementation and deployment of STEP standards without changing the fundamentals of the current technical architecture” [2], i.e. to create new modules by reusing, integrating and extending existing Application Protocols (APs). Thus, APs are “more interoperable, easier to understand and manage, and quicker to develop” [3].</w:t>
       </w:r>
     </w:p>
     <w:p>
@@ -5354,7 +5279,7 @@
           <w:color w:val="000000" w:themeColor="text1"/>
         </w:rPr>
       </w:pPr>
-      <w:bookmarkStart w:id="13" w:name="_Toc25051643"/>
+      <w:bookmarkStart w:id="10" w:name="_Toc25051643"/>
       <w:r>
         <w:rPr>
           <w:rFonts w:cs="Arial"/>
@@ -5363,7 +5288,7 @@
         <w:lastRenderedPageBreak/>
         <w:t>Issues in Current Development Lifecycle</w:t>
       </w:r>
-      <w:bookmarkEnd w:id="13"/>
+      <w:bookmarkEnd w:id="10"/>
       <w:r>
         <w:rPr>
           <w:rFonts w:cs="Arial"/>
@@ -5378,70 +5303,14 @@
         <w:pStyle w:val="BodyText"/>
       </w:pPr>
       <w:r>
-        <w:t xml:space="preserve">"We are implementing features and products and using technology that were not invented 18 months ago. No longer can we afford these large monolithic programs that go on for two to three years (24-36 months)." -Bronwyn Clere, Executive Director for Capital Planning &amp; Delivery, at Telstra Corporation. </w:t>
-      </w:r>
-      <w:r>
-        <w:t xml:space="preserve">As a part of this research report an analysis of ISO project duration was conducted. This </w:t>
-      </w:r>
-      <w:r>
-        <w:t>study</w:t>
-      </w:r>
-      <w:r>
-        <w:t xml:space="preserve"> </w:t>
-      </w:r>
-      <w:r>
-        <w:t xml:space="preserve">spanned </w:t>
-      </w:r>
-      <w:r>
-        <w:t xml:space="preserve">a sample </w:t>
-      </w:r>
-      <w:r>
-        <w:t xml:space="preserve">of </w:t>
-      </w:r>
-      <w:r>
-        <w:t>8 standards and 16 edition publish</w:t>
-      </w:r>
-      <w:r>
-        <w:t>e</w:t>
-      </w:r>
-      <w:r>
-        <w:t>s</w:t>
-      </w:r>
-      <w:r>
-        <w:t xml:space="preserve">. This </w:t>
-      </w:r>
-      <w:r>
-        <w:t xml:space="preserve">revealed the current average project duration is 43.5 months for the release of an edition of a standard. This calculates the time from stage 10.99 of New Project Approval to stage 60.60 International Standard Published. Additional </w:t>
-      </w:r>
-      <w:r>
-        <w:t>study</w:t>
-      </w:r>
-      <w:r>
-        <w:t xml:space="preserve"> reveals this is an average project length growth of</w:t>
-      </w:r>
-      <w:r>
-        <w:t xml:space="preserve"> 10%</w:t>
-      </w:r>
-      <w:r>
-        <w:t xml:space="preserve"> </w:t>
-      </w:r>
-      <w:r>
-        <w:t xml:space="preserve">(4.3 months) </w:t>
-      </w:r>
-      <w:r>
-        <w:t xml:space="preserve">from edition 1 lifecycle lengths to that of edition 2 lifecycles. </w:t>
-      </w:r>
-    </w:p>
-    <w:p>
-      <w:pPr>
-        <w:contextualSpacing/>
-        <w:jc w:val="both"/>
-        <w:rPr>
-          <w:rFonts w:ascii="Arial" w:hAnsi="Arial" w:cs="Arial"/>
-          <w:color w:val="000000" w:themeColor="text1"/>
-          <w:szCs w:val="24"/>
-        </w:rPr>
-      </w:pPr>
+        <w:t>"We are implementing features and products and using technology that were not invented 18 months ago. No longer can we afford these large monolithic programs that go on for two to three years (24-36 months)." -Bronwyn Clere, Executive Director for Capital Planning &amp; Delivery, at Telstra Corporation. As a part of this research report an analysis of ISO project duration was conducted</w:t>
+      </w:r>
+      <w:r>
+        <w:t>; ISO/TC 184/SC4/PPC N152 contains this full report</w:t>
+      </w:r>
+      <w:r>
+        <w:t xml:space="preserve">. This study spanned a sample of 8 standards and 16 edition publishes. This revealed the current average project duration is 43.5 months for the release of an edition of a standard. This calculates the time from stage 10.99 of New Project Approval to stage 60.60 International Standard Published. Additional study reveals this is an average project length growth of 10% (4.3 months) from edition 1 lifecycle lengths to that of edition 2 lifecycles. </w:t>
+      </w:r>
     </w:p>
     <w:p>
       <w:pPr>
@@ -5478,7 +5347,7 @@
                     </pic:cNvPicPr>
                   </pic:nvPicPr>
                   <pic:blipFill>
-                    <a:blip r:embed="rId19" cstate="print">
+                    <a:blip r:embed="rId16" cstate="print">
                       <a:extLst>
                         <a:ext uri="{28A0092B-C50C-407E-A947-70E740481C1C}">
                           <a14:useLocalDpi xmlns:a14="http://schemas.microsoft.com/office/drawing/2010/main" val="0"/>
@@ -5525,7 +5394,7 @@
         <w:pStyle w:val="Caption"/>
         <w:jc w:val="center"/>
       </w:pPr>
-      <w:bookmarkStart w:id="14" w:name="_Toc25051625"/>
+      <w:bookmarkStart w:id="11" w:name="_Toc25051625"/>
       <w:r>
         <w:rPr>
           <w:b/>
@@ -5592,7 +5461,7 @@
       <w:r>
         <w:t xml:space="preserve"> [1].</w:t>
       </w:r>
-      <w:bookmarkEnd w:id="14"/>
+      <w:bookmarkEnd w:id="11"/>
     </w:p>
     <w:p>
       <w:pPr>
@@ -5675,7 +5544,7 @@
           <w:color w:val="000000" w:themeColor="text1"/>
         </w:rPr>
       </w:pPr>
-      <w:bookmarkStart w:id="15" w:name="_Toc25051644"/>
+      <w:bookmarkStart w:id="12" w:name="_Toc25051644"/>
       <w:r>
         <w:rPr>
           <w:rFonts w:cs="Arial"/>
@@ -5683,7 +5552,7 @@
         </w:rPr>
         <w:t>Development Time Length</w:t>
       </w:r>
-      <w:bookmarkEnd w:id="15"/>
+      <w:bookmarkEnd w:id="12"/>
     </w:p>
     <w:p/>
     <w:p>
@@ -5876,7 +5745,7 @@
           <w:color w:val="000000" w:themeColor="text1"/>
         </w:rPr>
       </w:pPr>
-      <w:bookmarkStart w:id="16" w:name="_Toc25051645"/>
+      <w:bookmarkStart w:id="13" w:name="_Toc25051645"/>
       <w:r>
         <w:rPr>
           <w:rFonts w:cs="Arial"/>
@@ -5884,7 +5753,7 @@
         </w:rPr>
         <w:t>Volunteer staff</w:t>
       </w:r>
-      <w:bookmarkEnd w:id="16"/>
+      <w:bookmarkEnd w:id="13"/>
     </w:p>
     <w:p/>
     <w:p>
@@ -6042,7 +5911,7 @@
           <w:color w:val="000000" w:themeColor="text1"/>
         </w:rPr>
       </w:pPr>
-      <w:bookmarkStart w:id="17" w:name="_Toc25051646"/>
+      <w:bookmarkStart w:id="14" w:name="_Toc25051646"/>
       <w:r>
         <w:rPr>
           <w:rFonts w:cs="Arial"/>
@@ -6064,7 +5933,7 @@
         </w:rPr>
         <w:t>Team</w:t>
       </w:r>
-      <w:bookmarkEnd w:id="17"/>
+      <w:bookmarkEnd w:id="14"/>
     </w:p>
     <w:p/>
     <w:p>
@@ -6122,7 +5991,7 @@
           <w:color w:val="000000" w:themeColor="text1"/>
         </w:rPr>
       </w:pPr>
-      <w:bookmarkStart w:id="18" w:name="_Toc25051647"/>
+      <w:bookmarkStart w:id="15" w:name="_Toc25051647"/>
       <w:r>
         <w:rPr>
           <w:rFonts w:cs="Arial"/>
@@ -6130,7 +5999,7 @@
         </w:rPr>
         <w:t>Quality/Completeness of Standard</w:t>
       </w:r>
-      <w:bookmarkEnd w:id="18"/>
+      <w:bookmarkEnd w:id="15"/>
     </w:p>
     <w:p/>
     <w:p>
@@ -6203,7 +6072,7 @@
                     </pic:cNvPicPr>
                   </pic:nvPicPr>
                   <pic:blipFill>
-                    <a:blip r:embed="rId20" cstate="print">
+                    <a:blip r:embed="rId17" cstate="print">
                       <a:extLst>
                         <a:ext uri="{28A0092B-C50C-407E-A947-70E740481C1C}">
                           <a14:useLocalDpi xmlns:a14="http://schemas.microsoft.com/office/drawing/2010/main" val="0"/>
@@ -6250,7 +6119,7 @@
         <w:pStyle w:val="Caption"/>
         <w:jc w:val="center"/>
       </w:pPr>
-      <w:bookmarkStart w:id="19" w:name="_Toc25051626"/>
+      <w:bookmarkStart w:id="16" w:name="_Toc25051626"/>
       <w:r>
         <w:rPr>
           <w:b/>
@@ -6320,7 +6189,7 @@
       <w:r>
         <w:t>].</w:t>
       </w:r>
-      <w:bookmarkEnd w:id="19"/>
+      <w:bookmarkEnd w:id="16"/>
     </w:p>
     <w:p>
       <w:pPr>
@@ -6509,7 +6378,7 @@
                     </pic:cNvPicPr>
                   </pic:nvPicPr>
                   <pic:blipFill>
-                    <a:blip r:embed="rId21" cstate="print">
+                    <a:blip r:embed="rId18" cstate="print">
                       <a:extLst>
                         <a:ext uri="{28A0092B-C50C-407E-A947-70E740481C1C}">
                           <a14:useLocalDpi xmlns:a14="http://schemas.microsoft.com/office/drawing/2010/main" val="0"/>
@@ -6556,7 +6425,7 @@
         <w:pStyle w:val="Caption"/>
         <w:jc w:val="center"/>
       </w:pPr>
-      <w:bookmarkStart w:id="20" w:name="_Toc25051627"/>
+      <w:bookmarkStart w:id="17" w:name="_Toc25051627"/>
       <w:r>
         <w:rPr>
           <w:b/>
@@ -6626,7 +6495,7 @@
       <w:r>
         <w:t>].</w:t>
       </w:r>
-      <w:bookmarkEnd w:id="20"/>
+      <w:bookmarkEnd w:id="17"/>
     </w:p>
     <w:p/>
     <w:p>
@@ -6695,12 +6564,12 @@
       <w:pPr>
         <w:pStyle w:val="Heading1"/>
       </w:pPr>
-      <w:bookmarkStart w:id="21" w:name="_Toc25051648"/>
+      <w:bookmarkStart w:id="18" w:name="_Toc25051648"/>
       <w:r>
         <w:lastRenderedPageBreak/>
         <w:t>Solution Concepts [using STEP as an example]</w:t>
       </w:r>
-      <w:bookmarkEnd w:id="21"/>
+      <w:bookmarkEnd w:id="18"/>
     </w:p>
     <w:p>
       <w:pPr>
@@ -6746,7 +6615,7 @@
           <w:color w:val="000000" w:themeColor="text1"/>
         </w:rPr>
       </w:pPr>
-      <w:bookmarkStart w:id="22" w:name="_Toc25051649"/>
+      <w:bookmarkStart w:id="19" w:name="_Toc25051649"/>
       <w:r>
         <w:rPr>
           <w:rFonts w:cs="Arial"/>
@@ -6754,7 +6623,7 @@
         </w:rPr>
         <w:t>Adoption of Agile Framework</w:t>
       </w:r>
-      <w:bookmarkEnd w:id="22"/>
+      <w:bookmarkEnd w:id="19"/>
     </w:p>
     <w:p/>
     <w:p>
@@ -6933,11 +6802,7 @@
         <w:t>.</w:t>
       </w:r>
       <w:r>
-        <w:t xml:space="preserve"> </w:t>
-      </w:r>
-      <w:commentRangeStart w:id="23"/>
-      <w:r>
-        <w:t xml:space="preserve">Note, the term “software” can be replaced with any product such as “data models” or </w:t>
+        <w:t xml:space="preserve"> Note, the term “software” can be replaced with any product such as “data models” or </w:t>
       </w:r>
       <w:r>
         <w:t>“</w:t>
@@ -6949,19 +6814,7 @@
         <w:t>”</w:t>
       </w:r>
       <w:r>
-        <w:t xml:space="preserve">. </w:t>
-      </w:r>
-      <w:commentRangeEnd w:id="23"/>
-      <w:r>
-        <w:rPr>
-          <w:rStyle w:val="CommentReference"/>
-          <w:rFonts w:ascii="Arial" w:hAnsi="Arial" w:cs="Arial"/>
-          <w:color w:val="000000" w:themeColor="text1"/>
-        </w:rPr>
-        <w:commentReference w:id="23"/>
-      </w:r>
-      <w:r>
-        <w:t xml:space="preserve">Agile methods </w:t>
+        <w:t xml:space="preserve">. Agile methods </w:t>
       </w:r>
       <w:r>
         <w:t>include, but</w:t>
@@ -7043,41 +6896,7 @@
         <w:t>)</w:t>
       </w:r>
       <w:r>
-        <w:t xml:space="preserve">. </w:t>
-      </w:r>
-      <w:commentRangeStart w:id="24"/>
-      <w:commentRangeStart w:id="25"/>
-      <w:r>
-        <w:t>While some have criticized SAFe as being too prescriptive</w:t>
-      </w:r>
-      <w:commentRangeEnd w:id="24"/>
-      <w:r>
-        <w:rPr>
-          <w:rStyle w:val="CommentReference"/>
-          <w:rFonts w:ascii="Arial" w:hAnsi="Arial" w:cs="Arial"/>
-          <w:color w:val="000000" w:themeColor="text1"/>
-        </w:rPr>
-        <w:commentReference w:id="24"/>
-      </w:r>
-      <w:commentRangeEnd w:id="25"/>
-      <w:r>
-        <w:rPr>
-          <w:rStyle w:val="CommentReference"/>
-          <w:rFonts w:ascii="Arial" w:hAnsi="Arial" w:cs="Arial"/>
-          <w:color w:val="000000" w:themeColor="text1"/>
-        </w:rPr>
-        <w:commentReference w:id="25"/>
-      </w:r>
-      <w:r>
-        <w:t xml:space="preserve">, it has seen double the implementations by industry over </w:t>
-      </w:r>
-      <w:proofErr w:type="spellStart"/>
-      <w:r>
-        <w:t>LeSS</w:t>
-      </w:r>
-      <w:proofErr w:type="spellEnd"/>
-      <w:r>
-        <w:t xml:space="preserve"> and DAD</w:t>
+        <w:t>. While some have criticized SAFe as being too prescriptive, it has seen double the implementations by industry over LeSS and DAD</w:t>
       </w:r>
       <w:r>
         <w:t xml:space="preserve"> [</w:t>
@@ -7228,7 +7047,7 @@
           <w:color w:val="000000" w:themeColor="text1"/>
         </w:rPr>
       </w:pPr>
-      <w:bookmarkStart w:id="26" w:name="_Toc25051650"/>
+      <w:bookmarkStart w:id="20" w:name="_Toc25051650"/>
       <w:r>
         <w:rPr>
           <w:rFonts w:cs="Arial"/>
@@ -7236,7 +7055,7 @@
         </w:rPr>
         <w:t>Backlog Management</w:t>
       </w:r>
-      <w:bookmarkEnd w:id="26"/>
+      <w:bookmarkEnd w:id="20"/>
     </w:p>
     <w:p/>
     <w:p>
@@ -7262,23 +7081,7 @@
         <w:t xml:space="preserve">software </w:t>
       </w:r>
       <w:r>
-        <w:t xml:space="preserve">tools exist to manage backlogs in an agile framework, such as Atlassian’s JIRA, </w:t>
-      </w:r>
-      <w:proofErr w:type="spellStart"/>
-      <w:r>
-        <w:t>Micrsoft’s</w:t>
-      </w:r>
-      <w:proofErr w:type="spellEnd"/>
-      <w:r>
-        <w:t xml:space="preserve"> TFS, VersionOne or </w:t>
-      </w:r>
-      <w:proofErr w:type="spellStart"/>
-      <w:r>
-        <w:t>PivotalTracker</w:t>
-      </w:r>
-      <w:proofErr w:type="spellEnd"/>
-      <w:r>
-        <w:t>.</w:t>
+        <w:t>tools exist to manage backlogs in an agile framework, such as Atlassian’s JIRA, Micrsoft’s TFS, VersionOne or PivotalTracker.</w:t>
       </w:r>
     </w:p>
     <w:p>
@@ -7300,7 +7103,7 @@
           <w:color w:val="000000" w:themeColor="text1"/>
         </w:rPr>
       </w:pPr>
-      <w:bookmarkStart w:id="27" w:name="_Toc25051651"/>
+      <w:bookmarkStart w:id="21" w:name="_Toc25051651"/>
       <w:r>
         <w:rPr>
           <w:rFonts w:cs="Arial"/>
@@ -7308,7 +7111,7 @@
         </w:rPr>
         <w:t>Agile Release Trains</w:t>
       </w:r>
-      <w:bookmarkEnd w:id="27"/>
+      <w:bookmarkEnd w:id="21"/>
     </w:p>
     <w:p/>
     <w:p>
@@ -7408,7 +7211,7 @@
                     </pic:cNvPicPr>
                   </pic:nvPicPr>
                   <pic:blipFill>
-                    <a:blip r:embed="rId22" cstate="print">
+                    <a:blip r:embed="rId19" cstate="print">
                       <a:extLst>
                         <a:ext uri="{28A0092B-C50C-407E-A947-70E740481C1C}">
                           <a14:useLocalDpi xmlns:a14="http://schemas.microsoft.com/office/drawing/2010/main" val="0"/>
@@ -7442,7 +7245,7 @@
         <w:pStyle w:val="Caption"/>
         <w:jc w:val="center"/>
       </w:pPr>
-      <w:bookmarkStart w:id="28" w:name="_Toc25051628"/>
+      <w:bookmarkStart w:id="22" w:name="_Toc25051628"/>
       <w:r>
         <w:rPr>
           <w:b/>
@@ -7506,7 +7309,7 @@
       <w:r>
         <w:t>. [4].</w:t>
       </w:r>
-      <w:bookmarkEnd w:id="28"/>
+      <w:bookmarkEnd w:id="22"/>
     </w:p>
     <w:p/>
     <w:p>
@@ -7555,7 +7358,7 @@
                     <pic:cNvPicPr/>
                   </pic:nvPicPr>
                   <pic:blipFill>
-                    <a:blip r:embed="rId23">
+                    <a:blip r:embed="rId20">
                       <a:extLst>
                         <a:ext uri="{28A0092B-C50C-407E-A947-70E740481C1C}">
                           <a14:useLocalDpi xmlns:a14="http://schemas.microsoft.com/office/drawing/2010/main" val="0"/>
@@ -7587,7 +7390,7 @@
         <w:pStyle w:val="Caption"/>
         <w:jc w:val="center"/>
       </w:pPr>
-      <w:bookmarkStart w:id="29" w:name="_Toc25051629"/>
+      <w:bookmarkStart w:id="23" w:name="_Toc25051629"/>
       <w:r>
         <w:rPr>
           <w:b/>
@@ -7651,7 +7454,7 @@
       <w:r>
         <w:t>. [5].</w:t>
       </w:r>
-      <w:bookmarkEnd w:id="29"/>
+      <w:bookmarkEnd w:id="23"/>
     </w:p>
     <w:p/>
     <w:p>
@@ -7663,7 +7466,7 @@
           <w:color w:val="000000" w:themeColor="text1"/>
         </w:rPr>
       </w:pPr>
-      <w:bookmarkStart w:id="30" w:name="_Toc25051652"/>
+      <w:bookmarkStart w:id="24" w:name="_Toc25051652"/>
       <w:r>
         <w:rPr>
           <w:rFonts w:cs="Arial"/>
@@ -7671,7 +7474,7 @@
         </w:rPr>
         <w:t>Program Increment Planning</w:t>
       </w:r>
-      <w:bookmarkEnd w:id="30"/>
+      <w:bookmarkEnd w:id="24"/>
     </w:p>
     <w:p/>
     <w:p>
@@ -7749,15 +7552,7 @@
         <w:pStyle w:val="BodyText"/>
       </w:pPr>
       <w:r>
-        <w:t xml:space="preserve">After each iteration there is a Plan, Do, Check, </w:t>
-      </w:r>
-      <w:proofErr w:type="gramStart"/>
-      <w:r>
-        <w:t>Adjust</w:t>
-      </w:r>
-      <w:proofErr w:type="gramEnd"/>
-      <w:r>
-        <w:t xml:space="preserve"> [PDCA] activity where the team can make changes to the plan. At the end of the Increment a product is available to the customer. This aligns back to the principles of Agile from the Manifesto.  For Model-Based Standards this could be a draft standard or schema of the AP that is made available for testing in an Implementer Forum.</w:t>
+        <w:t>After each iteration there is a Plan, Do, Check, Adjust [PDCA] activity where the team can make changes to the plan. At the end of the Increment a product is available to the customer. This aligns back to the principles of Agile from the Manifesto.  For Model-Based Standards this could be a draft standard or schema of the AP that is made available for testing in an Implementer Forum.</w:t>
       </w:r>
     </w:p>
     <w:p>
@@ -7783,7 +7578,7 @@
           <w:color w:val="000000" w:themeColor="text1"/>
         </w:rPr>
       </w:pPr>
-      <w:bookmarkStart w:id="31" w:name="_Toc25051653"/>
+      <w:bookmarkStart w:id="25" w:name="_Toc25051653"/>
       <w:r>
         <w:rPr>
           <w:rFonts w:cs="Arial"/>
@@ -7791,7 +7586,7 @@
         </w:rPr>
         <w:t>Improved Tool-Chain</w:t>
       </w:r>
-      <w:bookmarkEnd w:id="31"/>
+      <w:bookmarkEnd w:id="25"/>
     </w:p>
     <w:p>
       <w:pPr>
@@ -7810,7 +7605,7 @@
           <w:color w:val="000000" w:themeColor="text1"/>
         </w:rPr>
       </w:pPr>
-      <w:bookmarkStart w:id="32" w:name="_Toc25051654"/>
+      <w:bookmarkStart w:id="26" w:name="_Toc25051654"/>
       <w:r>
         <w:rPr>
           <w:rFonts w:cs="Arial"/>
@@ -7818,7 +7613,7 @@
         </w:rPr>
         <w:t>Requirements Management and Traceability</w:t>
       </w:r>
-      <w:bookmarkEnd w:id="32"/>
+      <w:bookmarkEnd w:id="26"/>
     </w:p>
     <w:p>
       <w:pPr>
@@ -7833,15 +7628,7 @@
         <w:pStyle w:val="BodyText"/>
       </w:pPr>
       <w:r>
-        <w:t xml:space="preserve">Key elements of a successful project are requirements and, their proper management and traceability. The goal is to ensure that the needs and expectations of the project stakeholders are correctly captured, documented, implemented, verified and validated. Indeed, </w:t>
-      </w:r>
-      <w:proofErr w:type="spellStart"/>
-      <w:r>
-        <w:t>Wiegers</w:t>
-      </w:r>
-      <w:proofErr w:type="spellEnd"/>
-      <w:r>
-        <w:t xml:space="preserve"> [1</w:t>
+        <w:t>Key elements of a successful project are requirements and, their proper management and traceability. The goal is to ensure that the needs and expectations of the project stakeholders are correctly captured, documented, implemented, verified and validated. Indeed, Wiegers [1</w:t>
       </w:r>
       <w:r>
         <w:t>2</w:t>
@@ -7952,7 +7739,6 @@
           <w:color w:val="000000" w:themeColor="text1"/>
         </w:rPr>
       </w:pPr>
-      <w:commentRangeStart w:id="33"/>
       <w:r>
         <w:rPr>
           <w:rFonts w:cs="Arial"/>
@@ -7974,21 +7760,36 @@
         </w:rPr>
         <w:t>ability</w:t>
       </w:r>
-      <w:commentRangeEnd w:id="33"/>
-      <w:r>
-        <w:rPr>
-          <w:rStyle w:val="CommentReference"/>
-          <w:rFonts w:eastAsiaTheme="minorHAnsi" w:cs="Arial"/>
-          <w:b w:val="0"/>
-          <w:iCs w:val="0"/>
-          <w:color w:val="000000" w:themeColor="text1"/>
-        </w:rPr>
-        <w:commentReference w:id="33"/>
-      </w:r>
     </w:p>
     <w:p/>
     <w:p>
       <w:pPr>
+        <w:pStyle w:val="BodyText"/>
+      </w:pPr>
+      <w:r>
+        <w:t xml:space="preserve">A key contributing factor to rework in standards development and overall extended duration of the development projects is a lack of clearly defined and traceable requirements.  </w:t>
+      </w:r>
+      <w:r>
+        <w:t xml:space="preserve">Requirements traditionally </w:t>
+      </w:r>
+      <w:r>
+        <w:t>have been captured in spreadsheets, documents, and traceability managed through tools like Bugzilla. These methods are limited and fragmented approaches. T</w:t>
+      </w:r>
+      <w:r>
+        <w:t xml:space="preserve">he growing importance of requirements management </w:t>
+      </w:r>
+      <w:r>
+        <w:t xml:space="preserve">has </w:t>
+      </w:r>
+      <w:r>
+        <w:t>led to the development of dedicated requirements management and traceability tools</w:t>
+      </w:r>
+      <w:r>
+        <w:t xml:space="preserve"> which address these concerns and offer more complete solutions and offer the possibility to mitigate associated rework.</w:t>
+      </w:r>
+    </w:p>
+    <w:p>
+      <w:pPr>
         <w:jc w:val="both"/>
         <w:rPr>
           <w:rFonts w:eastAsia="Times New Roman" w:cs="Times New Roman"/>
@@ -7996,62 +7797,29 @@
           <w:szCs w:val="24"/>
         </w:rPr>
       </w:pPr>
-      <w:commentRangeStart w:id="34"/>
-      <w:r>
-        <w:rPr>
-          <w:rFonts w:eastAsia="Times New Roman"/>
-          <w:color w:val="000000" w:themeColor="text1"/>
-        </w:rPr>
-        <w:t xml:space="preserve">Requirements </w:t>
-      </w:r>
-      <w:r>
-        <w:rPr>
-          <w:rFonts w:eastAsia="Times New Roman"/>
-          <w:color w:val="000000" w:themeColor="text1"/>
-        </w:rPr>
-        <w:t xml:space="preserve">were </w:t>
-      </w:r>
-      <w:r>
-        <w:rPr>
-          <w:rFonts w:eastAsia="Times New Roman"/>
-          <w:color w:val="000000" w:themeColor="text1"/>
-        </w:rPr>
-        <w:t xml:space="preserve">traditionally captured in spreadsheets, but the growing importance of requirements management led to the development of </w:t>
-      </w:r>
-      <w:r>
-        <w:rPr>
-          <w:rFonts w:eastAsia="Times New Roman"/>
-          <w:color w:val="000000" w:themeColor="text1"/>
-        </w:rPr>
-        <w:t xml:space="preserve">numerous </w:t>
-      </w:r>
-      <w:r>
-        <w:rPr>
-          <w:rFonts w:eastAsia="Times New Roman"/>
-          <w:color w:val="000000" w:themeColor="text1"/>
-        </w:rPr>
-        <w:t>dedicated requirements management and traceability tools</w:t>
-      </w:r>
-      <w:r>
-        <w:rPr>
-          <w:rFonts w:eastAsia="Times New Roman"/>
-          <w:color w:val="000000" w:themeColor="text1"/>
-        </w:rPr>
-        <w:t xml:space="preserve"> in a text-based environment</w:t>
-      </w:r>
-      <w:r>
-        <w:rPr>
-          <w:rFonts w:eastAsia="Times New Roman"/>
-          <w:color w:val="000000" w:themeColor="text1"/>
-        </w:rPr>
-        <w:t>. </w:t>
-      </w:r>
-      <w:commentRangeEnd w:id="34"/>
-      <w:r>
-        <w:rPr>
-          <w:rStyle w:val="CommentReference"/>
-        </w:rPr>
-        <w:commentReference w:id="34"/>
+      <w:r>
+        <w:t xml:space="preserve">There are several requirements management tools on the market. </w:t>
+      </w:r>
+      <w:r>
+        <w:t xml:space="preserve">Jira is one of many very popular software in Agile projects. Jira is a tool specialized in </w:t>
+      </w:r>
+      <w:r>
+        <w:t>work management including</w:t>
+      </w:r>
+      <w:r>
+        <w:t xml:space="preserve"> </w:t>
+      </w:r>
+      <w:r>
+        <w:t xml:space="preserve">bug/defects/task/user stories </w:t>
+      </w:r>
+      <w:r>
+        <w:t>tracking</w:t>
+      </w:r>
+      <w:r>
+        <w:t>.</w:t>
+      </w:r>
+      <w:r>
+        <w:t xml:space="preserve"> These are all improvements over those in the existing tool-chain, </w:t>
       </w:r>
       <w:r>
         <w:rPr>
@@ -8059,151 +7827,98 @@
           <w:color w:val="000000" w:themeColor="text1"/>
           <w:szCs w:val="24"/>
         </w:rPr>
+        <w:t>however, w</w:t>
+      </w:r>
+      <w:r>
+        <w:rPr>
+          <w:rFonts w:eastAsia="Times New Roman" w:cs="Times New Roman"/>
+          <w:color w:val="000000" w:themeColor="text1"/>
+          <w:szCs w:val="24"/>
+        </w:rPr>
+        <w:t xml:space="preserve">hen requirements are completed they are </w:t>
+      </w:r>
+      <w:r>
+        <w:rPr>
+          <w:rFonts w:eastAsia="Times New Roman" w:cs="Times New Roman"/>
+          <w:color w:val="000000" w:themeColor="text1"/>
+          <w:szCs w:val="24"/>
+        </w:rPr>
+        <w:t>removed from the</w:t>
+      </w:r>
+      <w:r>
+        <w:rPr>
+          <w:rFonts w:eastAsia="Times New Roman" w:cs="Times New Roman"/>
+          <w:color w:val="000000" w:themeColor="text1"/>
+          <w:szCs w:val="24"/>
+        </w:rPr>
+        <w:t xml:space="preserve"> backlog </w:t>
+      </w:r>
+      <w:r>
+        <w:rPr>
+          <w:rFonts w:eastAsia="Times New Roman" w:cs="Times New Roman"/>
+          <w:color w:val="000000" w:themeColor="text1"/>
+          <w:szCs w:val="24"/>
+        </w:rPr>
+        <w:t>making their traceability a less than intuitive operation</w:t>
+      </w:r>
+      <w:r>
+        <w:rPr>
+          <w:rFonts w:eastAsia="Times New Roman" w:cs="Times New Roman"/>
+          <w:color w:val="000000" w:themeColor="text1"/>
+          <w:szCs w:val="24"/>
+        </w:rPr>
+        <w:t>.</w:t>
+      </w:r>
+      <w:r>
+        <w:rPr>
+          <w:rFonts w:eastAsia="Times New Roman" w:cs="Times New Roman"/>
+          <w:color w:val="000000" w:themeColor="text1"/>
+          <w:szCs w:val="24"/>
+        </w:rPr>
+        <w:t xml:space="preserve"> Another software solution is </w:t>
+      </w:r>
+      <w:r>
+        <w:rPr>
+          <w:rFonts w:eastAsia="Times New Roman" w:cs="Times New Roman"/>
+          <w:color w:val="000000" w:themeColor="text1"/>
+          <w:szCs w:val="24"/>
+        </w:rPr>
+        <w:t>Modern Requirements</w:t>
+      </w:r>
+      <w:r>
+        <w:rPr>
+          <w:rFonts w:eastAsia="Times New Roman" w:cs="Times New Roman"/>
+          <w:color w:val="000000" w:themeColor="text1"/>
+          <w:szCs w:val="24"/>
+        </w:rPr>
+        <w:t>. It</w:t>
+      </w:r>
+      <w:r>
+        <w:rPr>
+          <w:rFonts w:eastAsia="Times New Roman" w:cs="Times New Roman"/>
+          <w:color w:val="000000" w:themeColor="text1"/>
+          <w:szCs w:val="24"/>
+        </w:rPr>
+        <w:t xml:space="preserve"> provides a collaborative requirements management platform. This software also offers requirements traceability and impact analysis. Besides, it can be easily integrated with bug issues tools like JIRA and backlog tools like Microsoft TFS.</w:t>
+      </w:r>
+      <w:bookmarkStart w:id="27" w:name="_GoBack"/>
+      <w:bookmarkEnd w:id="27"/>
+      <w:r>
+        <w:rPr>
+          <w:rFonts w:eastAsia="Times New Roman" w:cs="Times New Roman"/>
+          <w:color w:val="000000" w:themeColor="text1"/>
+          <w:szCs w:val="24"/>
+        </w:rPr>
         <w:t xml:space="preserve"> </w:t>
       </w:r>
-    </w:p>
-    <w:p>
-      <w:pPr>
-        <w:jc w:val="both"/>
+      <w:r>
         <w:rPr>
           <w:rFonts w:eastAsia="Times New Roman" w:cs="Times New Roman"/>
           <w:color w:val="000000" w:themeColor="text1"/>
           <w:szCs w:val="24"/>
         </w:rPr>
-      </w:pPr>
-      <w:commentRangeStart w:id="35"/>
-      <w:commentRangeStart w:id="36"/>
-      <w:r>
-        <w:rPr>
-          <w:rFonts w:eastAsia="Times New Roman" w:cs="Times New Roman"/>
-          <w:color w:val="000000" w:themeColor="text1"/>
-          <w:szCs w:val="24"/>
-        </w:rPr>
-        <w:t>Jira is</w:t>
-      </w:r>
-      <w:r>
-        <w:rPr>
-          <w:rFonts w:eastAsia="Times New Roman" w:cs="Times New Roman"/>
-          <w:color w:val="000000" w:themeColor="text1"/>
-          <w:szCs w:val="24"/>
-        </w:rPr>
-        <w:t xml:space="preserve"> one of many</w:t>
-      </w:r>
-      <w:r>
-        <w:rPr>
-          <w:rFonts w:eastAsia="Times New Roman" w:cs="Times New Roman"/>
-          <w:color w:val="000000" w:themeColor="text1"/>
-          <w:szCs w:val="24"/>
-        </w:rPr>
-        <w:t xml:space="preserve"> very popular software in Agile projects. Jira is a tool specialized in bug tracking, issue tracking, and project management, including requirements management. Indeed, Jira is a task management tool, it is not originally designed to manage requirements. When requirements are completed, they are </w:t>
-      </w:r>
-      <w:r>
-        <w:rPr>
-          <w:rFonts w:eastAsia="Times New Roman" w:cs="Times New Roman"/>
-          <w:color w:val="000000" w:themeColor="text1"/>
-          <w:szCs w:val="24"/>
-        </w:rPr>
-        <w:t>removed from the</w:t>
-      </w:r>
-      <w:r>
-        <w:rPr>
-          <w:rFonts w:eastAsia="Times New Roman" w:cs="Times New Roman"/>
-          <w:color w:val="000000" w:themeColor="text1"/>
-          <w:szCs w:val="24"/>
-        </w:rPr>
-        <w:t xml:space="preserve"> backlog, </w:t>
-      </w:r>
-      <w:r>
-        <w:rPr>
-          <w:rFonts w:eastAsia="Times New Roman" w:cs="Times New Roman"/>
-          <w:color w:val="000000" w:themeColor="text1"/>
-          <w:szCs w:val="24"/>
-        </w:rPr>
-        <w:t>making their traceability a less than intuitive operation</w:t>
-      </w:r>
-      <w:r>
-        <w:rPr>
-          <w:rFonts w:eastAsia="Times New Roman" w:cs="Times New Roman"/>
-          <w:color w:val="000000" w:themeColor="text1"/>
-          <w:szCs w:val="24"/>
-        </w:rPr>
-        <w:t>.</w:t>
-      </w:r>
-      <w:r>
-        <w:rPr>
-          <w:rFonts w:eastAsia="Times New Roman" w:cs="Times New Roman"/>
-          <w:color w:val="000000" w:themeColor="text1"/>
-          <w:szCs w:val="24"/>
-        </w:rPr>
-        <w:t xml:space="preserve"> Another software solution is </w:t>
-      </w:r>
-      <w:r>
-        <w:rPr>
-          <w:rFonts w:eastAsia="Times New Roman" w:cs="Times New Roman"/>
-          <w:color w:val="000000" w:themeColor="text1"/>
-          <w:szCs w:val="24"/>
-        </w:rPr>
-        <w:t>Modern Requirements</w:t>
-      </w:r>
-      <w:r>
-        <w:rPr>
-          <w:rFonts w:eastAsia="Times New Roman" w:cs="Times New Roman"/>
-          <w:color w:val="000000" w:themeColor="text1"/>
-          <w:szCs w:val="24"/>
-        </w:rPr>
-        <w:t>. It</w:t>
-      </w:r>
-      <w:r>
-        <w:rPr>
-          <w:rFonts w:eastAsia="Times New Roman" w:cs="Times New Roman"/>
-          <w:color w:val="000000" w:themeColor="text1"/>
-          <w:szCs w:val="24"/>
-        </w:rPr>
-        <w:t xml:space="preserve"> provides a collaborative requirements management platform. This software also offers requirements traceability and impact analysis. Besides, it can be easily integrated with bug issues tools like JIRA and backlog tools like Microsoft TFS.</w:t>
-      </w:r>
-      <w:commentRangeEnd w:id="35"/>
-      <w:r>
-        <w:rPr>
-          <w:rStyle w:val="CommentReference"/>
-          <w:rFonts w:cs="Times New Roman"/>
-          <w:color w:val="000000" w:themeColor="text1"/>
-          <w:sz w:val="24"/>
-          <w:szCs w:val="24"/>
-        </w:rPr>
-        <w:commentReference w:id="35"/>
-      </w:r>
-      <w:commentRangeEnd w:id="36"/>
-      <w:r>
-        <w:rPr>
-          <w:rStyle w:val="CommentReference"/>
-        </w:rPr>
-        <w:commentReference w:id="36"/>
-      </w:r>
-      <w:r>
-        <w:rPr>
-          <w:rFonts w:eastAsia="Times New Roman" w:cs="Times New Roman"/>
-          <w:color w:val="000000" w:themeColor="text1"/>
-          <w:szCs w:val="24"/>
-        </w:rPr>
-        <w:t xml:space="preserve"> </w:t>
-      </w:r>
-      <w:proofErr w:type="spellStart"/>
-      <w:r>
-        <w:rPr>
-          <w:rFonts w:eastAsia="Times New Roman" w:cs="Times New Roman"/>
-          <w:color w:val="000000" w:themeColor="text1"/>
-          <w:szCs w:val="24"/>
-        </w:rPr>
-        <w:t>ReqView</w:t>
-      </w:r>
-      <w:proofErr w:type="spellEnd"/>
-      <w:r>
-        <w:rPr>
-          <w:rFonts w:eastAsia="Times New Roman" w:cs="Times New Roman"/>
-          <w:color w:val="000000" w:themeColor="text1"/>
-          <w:szCs w:val="24"/>
-        </w:rPr>
-        <w:t xml:space="preserve"> is a</w:t>
+        <w:lastRenderedPageBreak/>
+        <w:t>ReqView is a</w:t>
       </w:r>
       <w:r>
         <w:rPr>
@@ -8294,7 +8009,6 @@
           <w:color w:val="000000"/>
           <w:szCs w:val="24"/>
         </w:rPr>
-        <w:lastRenderedPageBreak/>
         <w:t>Indeed, to both correctly manage and validate the requirements, these need to be formal</w:t>
       </w:r>
       <w:r>
@@ -8413,24 +8127,12 @@
           <w:color w:val="000000" w:themeColor="text1"/>
         </w:rPr>
       </w:pPr>
-      <w:commentRangeStart w:id="37"/>
       <w:r>
         <w:rPr>
           <w:rFonts w:cs="Arial"/>
           <w:color w:val="000000" w:themeColor="text1"/>
         </w:rPr>
         <w:t>Future Research Needed</w:t>
-      </w:r>
-      <w:commentRangeEnd w:id="37"/>
-      <w:r>
-        <w:rPr>
-          <w:rStyle w:val="CommentReference"/>
-          <w:rFonts w:eastAsiaTheme="minorHAnsi" w:cs="Arial"/>
-          <w:b w:val="0"/>
-          <w:iCs w:val="0"/>
-          <w:color w:val="000000" w:themeColor="text1"/>
-        </w:rPr>
-        <w:commentReference w:id="37"/>
       </w:r>
     </w:p>
     <w:p/>
@@ -8494,15 +8196,7 @@
         <w:t>] and these processes are supported by the Requirements Model. However, SAFe Requirements Model is only a conceptual model</w:t>
       </w:r>
       <w:r>
-        <w:t xml:space="preserve"> and lacks a formal implementable/implementation form that would enable </w:t>
-      </w:r>
-      <w:proofErr w:type="spellStart"/>
-      <w:r>
-        <w:t>SAFe</w:t>
-      </w:r>
-      <w:proofErr w:type="spellEnd"/>
-      <w:r>
-        <w:t>-compliant tools interoperability</w:t>
+        <w:t xml:space="preserve"> and lacks a formal implementable/implementation form that would enable SAFe-compliant tools interoperability</w:t>
       </w:r>
       <w:r>
         <w:t>. </w:t>
@@ -8547,7 +8241,11 @@
         <w:t>made. In</w:t>
       </w:r>
       <w:r>
-        <w:t xml:space="preserve"> this context, these minutes are a key communication, reporting and traceability tool, in order to keep people informed and up to date with the current state of the development process. The STEP development team(s) hosts several international meetings such as the ISO TC184/SC4 or PDES workshops during which the different stakeholders meet face-to-face to discuss past, current, and future developments.  These meetings are held twice a year and STEP experts cannot always participate to all the international meetings. Meetings minutes are taken during both the ISO and PDES meetings, and they are shared with the participants, often by emails. These minutes are not necessarily very detailed and easily accessible by all the STEP community. Moreover, the meeting minutes are not written according to a formal template. Therefore, implementing a formal model for taking minutes would make it possible to link the decisions and the actions taken during the meetings to the tasks or bugs in Jira. This formal model should also facilitate the understanding of the conduct of the meeting for the people unable to attend.</w:t>
+        <w:t xml:space="preserve"> this context, these minutes are a key communication, reporting and traceability tool, in order to keep people informed and up to date with the current state of the development process. The STEP development team(s) hosts several international meetings such as the ISO TC184/SC4 or PDES workshops during which the different stakeholders meet face-to-face to discuss past, current, and future developments.  These meetings are held twice a year and STEP experts cannot always participate to all the international meetings. Meetings minutes are taken during both the ISO and PDES meetings, and they are shared with the participants, often by emails. </w:t>
+      </w:r>
+      <w:r>
+        <w:lastRenderedPageBreak/>
+        <w:t>These minutes are not necessarily very detailed and easily accessible by all the STEP community. Moreover, the meeting minutes are not written according to a formal template. Therefore, implementing a formal model for taking minutes would make it possible to link the decisions and the actions taken during the meetings to the tasks or bugs in Jira. This formal model should also facilitate the understanding of the conduct of the meeting for the people unable to attend.</w:t>
       </w:r>
     </w:p>
     <w:p>
@@ -8555,7 +8253,6 @@
         <w:pStyle w:val="BodyText"/>
       </w:pPr>
       <w:r>
-        <w:lastRenderedPageBreak/>
         <w:t>Furthermore, integrating Agile principles with requirements and minutes management into the standard development process requires the use of multiple tools on top of the many different tools used to develop, implement, and maintain an information standard. Working with all of these different tools and technologies means that the development team needs to ensure that there is a proper integration model in place. Indeed, there is often no formal integration model to ensure perfect interoperability and integration between all of these technologies and tools. In the STEP environment, the tools integration situation is even more complex due to STEP complexity, lifespan, and the use of bespoke tools and technologies. STEP development began decades ago, and its range has expanded a lot over the past few years. With the continuous emergence of new technologies, the tools used for STEP development have changed since its creation. There are two types of integration to implement for STEP: on the one hand, the integration between the old and the current technologies. Regarding the first integration, some legacy data need to be migrated in the technologies currently used. On the other hand, the integration between the tools used to implement STEP and the Agile management tools. The tools chosen to implement the Agile method in the STEP development should be able to easily collaborate with the tools currently used.  </w:t>
       </w:r>
     </w:p>
@@ -8595,7 +8292,7 @@
           <w:color w:val="000000" w:themeColor="text1"/>
         </w:rPr>
       </w:pPr>
-      <w:bookmarkStart w:id="38" w:name="_Toc25051655"/>
+      <w:bookmarkStart w:id="28" w:name="_Toc25051655"/>
       <w:r>
         <w:rPr>
           <w:rFonts w:cs="Arial"/>
@@ -8603,7 +8300,7 @@
         </w:rPr>
         <w:t>Solutions</w:t>
       </w:r>
-      <w:bookmarkEnd w:id="38"/>
+      <w:bookmarkEnd w:id="28"/>
     </w:p>
     <w:p/>
     <w:p>
@@ -8611,23 +8308,7 @@
         <w:pStyle w:val="BodyText"/>
       </w:pPr>
       <w:r>
-        <w:t xml:space="preserve">One of the most important principles of agile, and specifically the Scaled </w:t>
-      </w:r>
-      <w:proofErr w:type="spellStart"/>
-      <w:r>
-        <w:t>Agile’s</w:t>
-      </w:r>
-      <w:proofErr w:type="spellEnd"/>
-      <w:r>
-        <w:t xml:space="preserve"> </w:t>
-      </w:r>
-      <w:proofErr w:type="spellStart"/>
-      <w:r>
-        <w:t>SAFe</w:t>
-      </w:r>
-      <w:proofErr w:type="spellEnd"/>
-      <w:r>
-        <w:t xml:space="preserve"> framework, is Continuous Delivery. Continuous Delivery can be considered as three independent yet related phases: Continuous Exploration, Continuous Integration and Continuous Deployment.</w:t>
+        <w:t>One of the most important principles of agile, and specifically the Scaled Agile’s SAFe framework, is Continuous Delivery. Continuous Delivery can be considered as three independent yet related phases: Continuous Exploration, Continuous Integration and Continuous Deployment.</w:t>
       </w:r>
     </w:p>
     <w:p>
@@ -8656,6 +8337,7 @@
           <w:i/>
           <w:color w:val="000000" w:themeColor="text1"/>
         </w:rPr>
+        <w:lastRenderedPageBreak/>
         <w:t>Continuous Exploration</w:t>
       </w:r>
     </w:p>
@@ -8707,16 +8389,7 @@
         <w:pStyle w:val="BodyText"/>
       </w:pPr>
       <w:r>
-        <w:lastRenderedPageBreak/>
-        <w:t xml:space="preserve">Some ISO 10303 STEP standards [e.g., AP242, AP209, AP210] are developed in a second-generation version control system called CVS. Recently, the development community has migrated to a third-generation version control system called GIT and integrates with KANBANs and advanced communications tools like </w:t>
-      </w:r>
-      <w:proofErr w:type="spellStart"/>
-      <w:r>
-        <w:t>ChatOps</w:t>
-      </w:r>
-      <w:proofErr w:type="spellEnd"/>
-      <w:r>
-        <w:t>. This can help agile teams rapidly explore new ideas, validating their ability to integrate while not disrupting the production system or branch line. GIT Branching is a key enabler as the previous generation of source code management did not provide collaboration or development areas.</w:t>
+        <w:t>Some ISO 10303 STEP standards [e.g., AP242, AP209, AP210] are developed in a second-generation version control system called CVS. Recently, the development community has migrated to a third-generation version control system called GIT and integrates with KANBANs and advanced communications tools like ChatOps. This can help agile teams rapidly explore new ideas, validating their ability to integrate while not disrupting the production system or branch line. GIT Branching is a key enabler as the previous generation of source code management did not provide collaboration or development areas.</w:t>
       </w:r>
     </w:p>
     <w:p>
@@ -8799,15 +8472,7 @@
         <w:pStyle w:val="BodyText"/>
       </w:pPr>
       <w:r>
-        <w:t xml:space="preserve">CI is made possible with software development best practices that include version control, automated testing, and build automation. There are many choices in the industry such as Bitbucket/Bamboo, Jenkins, AWS </w:t>
-      </w:r>
-      <w:proofErr w:type="spellStart"/>
-      <w:r>
-        <w:t>CodePipeline</w:t>
-      </w:r>
-      <w:proofErr w:type="spellEnd"/>
-      <w:r>
-        <w:t xml:space="preserve">, and Gitlab. </w:t>
+        <w:t xml:space="preserve">CI is made possible with software development best practices that include version control, automated testing, and build automation. There are many choices in the industry such as Bitbucket/Bamboo, Jenkins, AWS CodePipeline, and Gitlab. </w:t>
       </w:r>
     </w:p>
     <w:p>
@@ -8864,10 +8529,10 @@
             <v:path o:extrusionok="f" gradientshapeok="t" o:connecttype="rect"/>
             <o:lock v:ext="edit" aspectratio="t"/>
           </v:shapetype>
-          <v:shape id="_x0000_i1025" type="#_x0000_t75" alt="" style="width:329pt;height:229pt;mso-width-percent:0;mso-height-percent:0;mso-width-percent:0;mso-height-percent:0" o:ole="">
-            <v:imagedata r:id="rId24" o:title=""/>
+          <v:shape id="_x0000_i1025" type="#_x0000_t75" alt="" style="width:328.8pt;height:228.6pt;mso-width-percent:0;mso-height-percent:0;mso-width-percent:0;mso-height-percent:0" o:ole="">
+            <v:imagedata r:id="rId21" o:title=""/>
           </v:shape>
-          <o:OLEObject Type="Embed" ProgID="Visio.Drawing.15" ShapeID="_x0000_i1025" DrawAspect="Content" ObjectID="_1635843646" r:id="rId25"/>
+          <o:OLEObject Type="Embed" ProgID="Visio.Drawing.15" ShapeID="_x0000_i1025" DrawAspect="Content" ObjectID="_1635840701" r:id="rId22"/>
         </w:object>
       </w:r>
     </w:p>
@@ -8876,7 +8541,7 @@
         <w:pStyle w:val="Caption"/>
         <w:jc w:val="center"/>
       </w:pPr>
-      <w:bookmarkStart w:id="39" w:name="_Toc25051630"/>
+      <w:bookmarkStart w:id="29" w:name="_Toc25051630"/>
       <w:r>
         <w:rPr>
           <w:b/>
@@ -8940,7 +8605,7 @@
       <w:r>
         <w:t>. [6].</w:t>
       </w:r>
-      <w:bookmarkEnd w:id="39"/>
+      <w:bookmarkEnd w:id="29"/>
     </w:p>
     <w:p/>
     <w:p>
@@ -9004,15 +8669,7 @@
         <w:fldChar w:fldCharType="end"/>
       </w:r>
       <w:r>
-        <w:t xml:space="preserve"> There are many tools for this such as Jenkins, AWS </w:t>
-      </w:r>
-      <w:proofErr w:type="spellStart"/>
-      <w:r>
-        <w:t>CodeDeploy</w:t>
-      </w:r>
-      <w:proofErr w:type="spellEnd"/>
-      <w:r>
-        <w:t xml:space="preserve"> and Bamboo.</w:t>
+        <w:t xml:space="preserve"> There are many tools for this such as Jenkins, AWS CodeDeploy and Bamboo.</w:t>
       </w:r>
     </w:p>
     <w:p>
@@ -9081,12 +8738,12 @@
       <w:pPr>
         <w:pStyle w:val="Heading1"/>
       </w:pPr>
-      <w:bookmarkStart w:id="40" w:name="_Toc25051656"/>
+      <w:bookmarkStart w:id="30" w:name="_Toc25051656"/>
       <w:r>
         <w:lastRenderedPageBreak/>
         <w:t>Benefits</w:t>
       </w:r>
-      <w:bookmarkEnd w:id="40"/>
+      <w:bookmarkEnd w:id="30"/>
     </w:p>
     <w:p>
       <w:pPr>
@@ -9125,7 +8782,7 @@
           <w:color w:val="000000" w:themeColor="text1"/>
         </w:rPr>
       </w:pPr>
-      <w:bookmarkStart w:id="41" w:name="_Toc25051657"/>
+      <w:bookmarkStart w:id="31" w:name="_Toc25051657"/>
       <w:r>
         <w:rPr>
           <w:rFonts w:cs="Arial"/>
@@ -9133,7 +8790,7 @@
         </w:rPr>
         <w:t>Benefits to MBS Developer</w:t>
       </w:r>
-      <w:bookmarkEnd w:id="41"/>
+      <w:bookmarkEnd w:id="31"/>
     </w:p>
     <w:p/>
     <w:p>
@@ -9345,8 +9002,6 @@
       <w:r>
         <w:t>1</w:t>
       </w:r>
-      <w:bookmarkStart w:id="42" w:name="_GoBack"/>
-      <w:bookmarkEnd w:id="42"/>
       <w:r>
         <w:t xml:space="preserve">] </w:t>
       </w:r>
@@ -9360,23 +9015,7 @@
         <w:fldChar w:fldCharType="separate"/>
       </w:r>
       <w:r>
-        <w:t xml:space="preserve">(Hilton, </w:t>
-      </w:r>
-      <w:proofErr w:type="spellStart"/>
-      <w:r>
-        <w:t>Tunnell</w:t>
-      </w:r>
-      <w:proofErr w:type="spellEnd"/>
-      <w:r>
-        <w:t xml:space="preserve">, Huang, </w:t>
-      </w:r>
-      <w:proofErr w:type="spellStart"/>
-      <w:r>
-        <w:t>Marinov</w:t>
-      </w:r>
-      <w:proofErr w:type="spellEnd"/>
-      <w:r>
-        <w:t>, &amp; Dig, 2016)</w:t>
+        <w:t>(Hilton, Tunnell, Huang, Marinov, &amp; Dig, 2016)</w:t>
       </w:r>
       <w:r>
         <w:fldChar w:fldCharType="end"/>
@@ -9408,7 +9047,7 @@
           <w:color w:val="000000" w:themeColor="text1"/>
         </w:rPr>
       </w:pPr>
-      <w:bookmarkStart w:id="43" w:name="_Toc25051658"/>
+      <w:bookmarkStart w:id="32" w:name="_Toc25051658"/>
       <w:r>
         <w:rPr>
           <w:rFonts w:cs="Arial"/>
@@ -9423,7 +9062,7 @@
         </w:rPr>
         <w:t>Enterprise</w:t>
       </w:r>
-      <w:bookmarkEnd w:id="43"/>
+      <w:bookmarkEnd w:id="32"/>
     </w:p>
     <w:p/>
     <w:p>
@@ -9516,12 +9155,12 @@
       <w:pPr>
         <w:pStyle w:val="Heading1"/>
       </w:pPr>
-      <w:bookmarkStart w:id="44" w:name="_Toc25051659"/>
+      <w:bookmarkStart w:id="33" w:name="_Toc25051659"/>
       <w:r>
         <w:lastRenderedPageBreak/>
         <w:t>Conclusion</w:t>
       </w:r>
-      <w:bookmarkEnd w:id="44"/>
+      <w:bookmarkEnd w:id="33"/>
     </w:p>
     <w:p/>
     <w:p>
@@ -9693,7 +9332,7 @@
           <w:rFonts w:cs="Arial"/>
         </w:rPr>
       </w:pPr>
-      <w:bookmarkStart w:id="45" w:name="_Toc25051660"/>
+      <w:bookmarkStart w:id="34" w:name="_Toc25051660"/>
       <w:r>
         <w:rPr>
           <w:rFonts w:cs="Arial"/>
@@ -9701,7 +9340,7 @@
         <w:lastRenderedPageBreak/>
         <w:t>References</w:t>
       </w:r>
-      <w:bookmarkEnd w:id="45"/>
+      <w:bookmarkEnd w:id="34"/>
     </w:p>
     <w:p/>
     <w:p>
@@ -9779,35 +9418,7 @@
         <w:rPr>
           <w:rFonts w:ascii="Arial" w:hAnsi="Arial" w:cs="Arial"/>
         </w:rPr>
-        <w:t xml:space="preserve">Ricardo Jardim-Gonçalves, Ricardo </w:t>
-      </w:r>
-      <w:proofErr w:type="spellStart"/>
-      <w:r>
-        <w:rPr>
-          <w:rFonts w:ascii="Arial" w:hAnsi="Arial" w:cs="Arial"/>
-        </w:rPr>
-        <w:t>Olavo</w:t>
-      </w:r>
-      <w:proofErr w:type="spellEnd"/>
-      <w:r>
-        <w:rPr>
-          <w:rFonts w:ascii="Arial" w:hAnsi="Arial" w:cs="Arial"/>
-        </w:rPr>
-        <w:t xml:space="preserve">, Adolfo </w:t>
-      </w:r>
-      <w:proofErr w:type="spellStart"/>
-      <w:r>
-        <w:rPr>
-          <w:rFonts w:ascii="Arial" w:hAnsi="Arial" w:cs="Arial"/>
-        </w:rPr>
-        <w:t>Steiger-Garcao</w:t>
-      </w:r>
-      <w:proofErr w:type="spellEnd"/>
-      <w:r>
-        <w:rPr>
-          <w:rFonts w:ascii="Arial" w:hAnsi="Arial" w:cs="Arial"/>
-        </w:rPr>
-        <w:t>.</w:t>
+        <w:t>Ricardo Jardim-Gonçalves, Ricardo Olavo, Adolfo Steiger-Garcao.</w:t>
       </w:r>
       <w:r>
         <w:rPr>
@@ -9819,21 +9430,7 @@
         <w:rPr>
           <w:rFonts w:ascii="Arial" w:hAnsi="Arial" w:cs="Arial"/>
         </w:rPr>
-        <w:t xml:space="preserve">The Emerging ISO 10303 Modular </w:t>
-      </w:r>
-      <w:proofErr w:type="gramStart"/>
-      <w:r>
-        <w:rPr>
-          <w:rFonts w:ascii="Arial" w:hAnsi="Arial" w:cs="Arial"/>
-        </w:rPr>
-        <w:t>Architecture :</w:t>
-      </w:r>
-      <w:proofErr w:type="gramEnd"/>
-      <w:r>
-        <w:rPr>
-          <w:rFonts w:ascii="Arial" w:hAnsi="Arial" w:cs="Arial"/>
-        </w:rPr>
-        <w:t xml:space="preserve"> In search of an Agile Platform for Adoption by SMEs</w:t>
+        <w:t>The Emerging ISO 10303 Modular Architecture : In search of an Agile Platform for Adoption by SMEs</w:t>
       </w:r>
       <w:r>
         <w:rPr>
@@ -9854,49 +9451,7 @@
         <w:rPr>
           <w:rFonts w:ascii="Arial" w:hAnsi="Arial" w:cs="Arial"/>
         </w:rPr>
-        <w:t xml:space="preserve">Rodriguez, P., Markkula, J., </w:t>
-      </w:r>
-      <w:proofErr w:type="spellStart"/>
-      <w:r>
-        <w:rPr>
-          <w:rFonts w:ascii="Arial" w:hAnsi="Arial" w:cs="Arial"/>
-        </w:rPr>
-        <w:t>Oivo</w:t>
-      </w:r>
-      <w:proofErr w:type="spellEnd"/>
-      <w:r>
-        <w:rPr>
-          <w:rFonts w:ascii="Arial" w:hAnsi="Arial" w:cs="Arial"/>
-        </w:rPr>
-        <w:t xml:space="preserve">, M., &amp; </w:t>
-      </w:r>
-      <w:proofErr w:type="spellStart"/>
-      <w:r>
-        <w:rPr>
-          <w:rFonts w:ascii="Arial" w:hAnsi="Arial" w:cs="Arial"/>
-        </w:rPr>
-        <w:t>Turla</w:t>
-      </w:r>
-      <w:proofErr w:type="spellEnd"/>
-      <w:r>
-        <w:rPr>
-          <w:rFonts w:ascii="Arial" w:hAnsi="Arial" w:cs="Arial"/>
-        </w:rPr>
-        <w:t xml:space="preserve">, K. (2013, March 7). Survey on agile and lean usage in </w:t>
-      </w:r>
-      <w:proofErr w:type="spellStart"/>
-      <w:r>
-        <w:rPr>
-          <w:rFonts w:ascii="Arial" w:hAnsi="Arial" w:cs="Arial"/>
-        </w:rPr>
-        <w:t>finnish</w:t>
-      </w:r>
-      <w:proofErr w:type="spellEnd"/>
-      <w:r>
-        <w:rPr>
-          <w:rFonts w:ascii="Arial" w:hAnsi="Arial" w:cs="Arial"/>
-        </w:rPr>
-        <w:t xml:space="preserve"> software industry. Retrieved August 8, 2019, from https://ieeexplore.ieee.org/abstract/document/6475408. </w:t>
+        <w:t xml:space="preserve">Rodriguez, P., Markkula, J., Oivo, M., &amp; Turla, K. (2013, March 7). Survey on agile and lean usage in finnish software industry. Retrieved August 8, 2019, from https://ieeexplore.ieee.org/abstract/document/6475408. </w:t>
       </w:r>
     </w:p>
     <w:p>
@@ -9911,16 +9466,8 @@
         <w:rPr>
           <w:rFonts w:ascii="Arial" w:hAnsi="Arial" w:cs="Arial"/>
         </w:rPr>
-        <w:t xml:space="preserve">Rico, David F. (2008). What if the ROI of Agile vs Traditional </w:t>
-      </w:r>
-      <w:proofErr w:type="gramStart"/>
-      <w:r>
-        <w:rPr>
-          <w:rFonts w:ascii="Arial" w:hAnsi="Arial" w:cs="Arial"/>
-        </w:rPr>
-        <w:t>Methods.</w:t>
-      </w:r>
-      <w:proofErr w:type="gramEnd"/>
+        <w:t>Rico, David F. (2008). What if the ROI of Agile vs Traditional Methods.</w:t>
+      </w:r>
     </w:p>
     <w:p>
       <w:pPr>
@@ -9934,21 +9481,7 @@
         <w:rPr>
           <w:rFonts w:ascii="Arial" w:hAnsi="Arial" w:cs="Arial"/>
         </w:rPr>
-        <w:t xml:space="preserve">Beck, K., Beedle, M., van </w:t>
-      </w:r>
-      <w:proofErr w:type="spellStart"/>
-      <w:r>
-        <w:rPr>
-          <w:rFonts w:ascii="Arial" w:hAnsi="Arial" w:cs="Arial"/>
-        </w:rPr>
-        <w:t>Bennekum</w:t>
-      </w:r>
-      <w:proofErr w:type="spellEnd"/>
-      <w:r>
-        <w:rPr>
-          <w:rFonts w:ascii="Arial" w:hAnsi="Arial" w:cs="Arial"/>
-        </w:rPr>
-        <w:t xml:space="preserve">, A., Cockburn, A., Cunningham, W., Fowler, M., … Thomas, D. (2001). Manifesto for Agile Software </w:t>
+        <w:t xml:space="preserve">Beck, K., Beedle, M., van Bennekum, A., Cockburn, A., Cunningham, W., Fowler, M., … Thomas, D. (2001). Manifesto for Agile Software </w:t>
       </w:r>
     </w:p>
     <w:p>
@@ -9960,61 +9493,11 @@
           <w:rFonts w:ascii="Arial" w:hAnsi="Arial" w:cs="Arial"/>
         </w:rPr>
       </w:pPr>
-      <w:proofErr w:type="spellStart"/>
-      <w:r>
-        <w:rPr>
-          <w:rFonts w:ascii="Arial" w:hAnsi="Arial" w:cs="Arial"/>
-        </w:rPr>
-        <w:t>KnowledgeHut</w:t>
-      </w:r>
-      <w:proofErr w:type="spellEnd"/>
-      <w:r>
-        <w:rPr>
-          <w:rFonts w:ascii="Arial" w:hAnsi="Arial" w:cs="Arial"/>
-        </w:rPr>
-        <w:t xml:space="preserve">. (2018, May 11). </w:t>
-      </w:r>
-      <w:proofErr w:type="spellStart"/>
-      <w:r>
-        <w:rPr>
-          <w:rFonts w:ascii="Arial" w:hAnsi="Arial" w:cs="Arial"/>
-        </w:rPr>
-        <w:t>LeSS</w:t>
-      </w:r>
-      <w:proofErr w:type="spellEnd"/>
-      <w:r>
-        <w:rPr>
-          <w:rFonts w:ascii="Arial" w:hAnsi="Arial" w:cs="Arial"/>
-        </w:rPr>
-        <w:t xml:space="preserve"> Vs </w:t>
-      </w:r>
-      <w:proofErr w:type="spellStart"/>
-      <w:r>
-        <w:rPr>
-          <w:rFonts w:ascii="Arial" w:hAnsi="Arial" w:cs="Arial"/>
-        </w:rPr>
-        <w:t>SAFe</w:t>
-      </w:r>
-      <w:proofErr w:type="spellEnd"/>
-      <w:r>
-        <w:rPr>
-          <w:rFonts w:ascii="Arial" w:hAnsi="Arial" w:cs="Arial"/>
-        </w:rPr>
-        <w:t xml:space="preserve">: Which Certification Should You Choose </w:t>
-      </w:r>
-      <w:proofErr w:type="gramStart"/>
-      <w:r>
-        <w:rPr>
-          <w:rFonts w:ascii="Arial" w:hAnsi="Arial" w:cs="Arial"/>
-        </w:rPr>
-        <w:t>And</w:t>
-      </w:r>
-      <w:proofErr w:type="gramEnd"/>
-      <w:r>
-        <w:rPr>
-          <w:rFonts w:ascii="Arial" w:hAnsi="Arial" w:cs="Arial"/>
-        </w:rPr>
-        <w:t xml:space="preserve"> Why? Retrieved July 18, 2019, from https://www.knowledgehut.com/blog/agile/less-vs-safe-which-certification-should-you-choose-and-why</w:t>
+      <w:r>
+        <w:rPr>
+          <w:rFonts w:ascii="Arial" w:hAnsi="Arial" w:cs="Arial"/>
+        </w:rPr>
+        <w:t>KnowledgeHut. (2018, May 11). LeSS Vs SAFe: Which Certification Should You Choose And Why? Retrieved July 18, 2019, from https://www.knowledgehut.com/blog/agile/less-vs-safe-which-certification-should-you-choose-and-why</w:t>
       </w:r>
     </w:p>
     <w:p>
@@ -10030,21 +9513,7 @@
         <w:rPr>
           <w:rFonts w:ascii="Arial" w:hAnsi="Arial" w:cs="Arial"/>
         </w:rPr>
-        <w:t xml:space="preserve">Scaled Agile. (2018a). Introducing </w:t>
-      </w:r>
-      <w:proofErr w:type="spellStart"/>
-      <w:r>
-        <w:rPr>
-          <w:rFonts w:ascii="Arial" w:hAnsi="Arial" w:cs="Arial"/>
-        </w:rPr>
-        <w:t>SAFe</w:t>
-      </w:r>
-      <w:proofErr w:type="spellEnd"/>
-      <w:r>
-        <w:rPr>
-          <w:rFonts w:ascii="Arial" w:hAnsi="Arial" w:cs="Arial"/>
-        </w:rPr>
-        <w:t xml:space="preserve"> 4.6.</w:t>
+        <w:t>Scaled Agile. (2018a). Introducing SAFe 4.6.</w:t>
       </w:r>
     </w:p>
     <w:p>
@@ -10060,43 +9529,7 @@
         <w:rPr>
           <w:rFonts w:ascii="Arial" w:hAnsi="Arial" w:cs="Arial"/>
         </w:rPr>
-        <w:t xml:space="preserve">Scaled Agile. (2018b, November). </w:t>
-      </w:r>
-      <w:proofErr w:type="spellStart"/>
-      <w:r>
-        <w:rPr>
-          <w:rFonts w:ascii="Arial" w:hAnsi="Arial" w:cs="Arial"/>
-        </w:rPr>
-        <w:t>SAFe</w:t>
-      </w:r>
-      <w:proofErr w:type="spellEnd"/>
-      <w:r>
-        <w:rPr>
-          <w:rFonts w:ascii="Arial" w:hAnsi="Arial" w:cs="Arial"/>
-        </w:rPr>
-        <w:t xml:space="preserve"> 4.6 </w:t>
-      </w:r>
-      <w:proofErr w:type="spellStart"/>
-      <w:r>
-        <w:rPr>
-          <w:rFonts w:ascii="Arial" w:hAnsi="Arial" w:cs="Arial"/>
-        </w:rPr>
-        <w:t>Introductionâ</w:t>
-      </w:r>
-      <w:proofErr w:type="spellEnd"/>
-      <w:proofErr w:type="gramStart"/>
-      <w:r>
-        <w:rPr>
-          <w:rFonts w:ascii="Arial" w:hAnsi="Arial" w:cs="Arial"/>
-        </w:rPr>
-        <w:t>”Overview</w:t>
-      </w:r>
-      <w:proofErr w:type="gramEnd"/>
-      <w:r>
-        <w:rPr>
-          <w:rFonts w:ascii="Arial" w:hAnsi="Arial" w:cs="Arial"/>
-        </w:rPr>
-        <w:t xml:space="preserve"> of the Scaled Agile Framework for Lean Enterprises.</w:t>
+        <w:t>Scaled Agile. (2018b, November). SAFe 4.6 Introductionâ”Overview of the Scaled Agile Framework for Lean Enterprises.</w:t>
       </w:r>
     </w:p>
     <w:p>
@@ -10128,21 +9561,7 @@
         <w:rPr>
           <w:rFonts w:ascii="Arial" w:hAnsi="Arial" w:cs="Arial"/>
         </w:rPr>
-        <w:t>7 Agile Estimation Techniques – beyond Planning Pokerâ</w:t>
-      </w:r>
-      <w:proofErr w:type="gramStart"/>
-      <w:r>
-        <w:rPr>
-          <w:rFonts w:ascii="Arial" w:hAnsi="Arial" w:cs="Arial"/>
-        </w:rPr>
-        <w:t>”AMIS</w:t>
-      </w:r>
-      <w:proofErr w:type="gramEnd"/>
-      <w:r>
-        <w:rPr>
-          <w:rFonts w:ascii="Arial" w:hAnsi="Arial" w:cs="Arial"/>
-        </w:rPr>
-        <w:t xml:space="preserve"> Oracle and Java Blog. (n.d.). Retrieved July 19, 2019, from https://technology.amis.nl/2016/03/23/8-agile-estimation-techniques-beyond-planning-poker/</w:t>
+        <w:t>7 Agile Estimation Techniques – beyond Planning Pokerâ”AMIS Oracle and Java Blog. (n.d.). Retrieved July 19, 2019, from https://technology.amis.nl/2016/03/23/8-agile-estimation-techniques-beyond-planning-poker/</w:t>
       </w:r>
     </w:p>
     <w:p>
@@ -10155,41 +9574,13 @@
           <w:szCs w:val="24"/>
         </w:rPr>
       </w:pPr>
-      <w:proofErr w:type="spellStart"/>
       <w:r>
         <w:rPr>
           <w:rFonts w:ascii="Arial" w:eastAsia="Times New Roman" w:hAnsi="Arial" w:cs="Arial"/>
           <w:color w:val="000000"/>
           <w:szCs w:val="24"/>
         </w:rPr>
-        <w:t>Wiegers</w:t>
-      </w:r>
-      <w:proofErr w:type="spellEnd"/>
-      <w:r>
-        <w:rPr>
-          <w:rFonts w:ascii="Arial" w:eastAsia="Times New Roman" w:hAnsi="Arial" w:cs="Arial"/>
-          <w:color w:val="000000"/>
-          <w:szCs w:val="24"/>
-        </w:rPr>
-        <w:t xml:space="preserve">, K. Karl </w:t>
-      </w:r>
-      <w:proofErr w:type="spellStart"/>
-      <w:r>
-        <w:rPr>
-          <w:rFonts w:ascii="Arial" w:eastAsia="Times New Roman" w:hAnsi="Arial" w:cs="Arial"/>
-          <w:color w:val="000000"/>
-          <w:szCs w:val="24"/>
-        </w:rPr>
-        <w:t>Wiegers</w:t>
-      </w:r>
-      <w:proofErr w:type="spellEnd"/>
-      <w:r>
-        <w:rPr>
-          <w:rFonts w:ascii="Arial" w:eastAsia="Times New Roman" w:hAnsi="Arial" w:cs="Arial"/>
-          <w:color w:val="000000"/>
-          <w:szCs w:val="24"/>
-        </w:rPr>
-        <w:t xml:space="preserve"> Describes 10 Requirements Traps to Avoid. </w:t>
+        <w:t xml:space="preserve">Wiegers, K. Karl Wiegers Describes 10 Requirements Traps to Avoid. </w:t>
       </w:r>
       <w:r>
         <w:rPr>
@@ -10240,21 +9631,12 @@
           <w:szCs w:val="24"/>
         </w:rPr>
       </w:pPr>
-      <w:proofErr w:type="spellStart"/>
-      <w:r>
-        <w:rPr>
-          <w:rFonts w:ascii="Arial" w:hAnsi="Arial" w:cs="Arial"/>
-          <w:szCs w:val="24"/>
-        </w:rPr>
-        <w:t>SAFe</w:t>
-      </w:r>
-      <w:proofErr w:type="spellEnd"/>
-      <w:r>
-        <w:rPr>
-          <w:rFonts w:ascii="Arial" w:hAnsi="Arial" w:cs="Arial"/>
-          <w:szCs w:val="24"/>
-        </w:rPr>
-        <w:t xml:space="preserve"> Requirement model - Scaled Agile Framework (2018). Retrieved July 25, 2019, from </w:t>
+      <w:r>
+        <w:rPr>
+          <w:rFonts w:ascii="Arial" w:hAnsi="Arial" w:cs="Arial"/>
+          <w:szCs w:val="24"/>
+        </w:rPr>
+        <w:t xml:space="preserve">SAFe Requirement model - Scaled Agile Framework (2018). Retrieved July 25, 2019, from </w:t>
       </w:r>
       <w:r>
         <w:rPr>
@@ -10262,31 +9644,7 @@
           <w:color w:val="000000" w:themeColor="text1"/>
           <w:szCs w:val="24"/>
         </w:rPr>
-        <w:t>ht</w:t>
-      </w:r>
-      <w:r>
-        <w:rPr>
-          <w:rFonts w:ascii="Arial" w:eastAsia="Times New Roman" w:hAnsi="Arial" w:cs="Arial"/>
-          <w:color w:val="000000" w:themeColor="text1"/>
-          <w:szCs w:val="24"/>
-        </w:rPr>
-        <w:t>tps://w</w:t>
-      </w:r>
-      <w:r>
-        <w:rPr>
-          <w:rFonts w:ascii="Arial" w:eastAsia="Times New Roman" w:hAnsi="Arial" w:cs="Arial"/>
-          <w:color w:val="000000" w:themeColor="text1"/>
-          <w:szCs w:val="24"/>
-        </w:rPr>
-        <w:t>w</w:t>
-      </w:r>
-      <w:r>
-        <w:rPr>
-          <w:rFonts w:ascii="Arial" w:eastAsia="Times New Roman" w:hAnsi="Arial" w:cs="Arial"/>
-          <w:color w:val="000000" w:themeColor="text1"/>
-          <w:szCs w:val="24"/>
-        </w:rPr>
-        <w:t>w.scaledagileframework.com/safe-requirements-model</w:t>
+        <w:t>https://www.scaledagileframework.com/safe-requirements-model</w:t>
       </w:r>
     </w:p>
     <w:p>
@@ -10304,14 +9662,7 @@
           <w:rFonts w:ascii="Arial" w:hAnsi="Arial" w:cs="Arial"/>
           <w:szCs w:val="24"/>
         </w:rPr>
-        <w:t>Compliance</w:t>
-      </w:r>
-      <w:r>
-        <w:rPr>
-          <w:rFonts w:ascii="Arial" w:hAnsi="Arial" w:cs="Arial"/>
-          <w:szCs w:val="24"/>
-        </w:rPr>
-        <w:t xml:space="preserve"> - Scaled Agile Framework (2018). Retrieved July 25, 2019, from </w:t>
+        <w:t xml:space="preserve">Compliance - Scaled Agile Framework (2018). Retrieved July 25, 2019, from </w:t>
       </w:r>
       <w:r>
         <w:rPr>
@@ -10319,15 +9670,7 @@
           <w:color w:val="000000" w:themeColor="text1"/>
           <w:szCs w:val="24"/>
         </w:rPr>
-        <w:t>https://www.scaledagileframework.com/</w:t>
-      </w:r>
-      <w:r>
-        <w:rPr>
-          <w:rFonts w:ascii="Arial" w:eastAsia="Times New Roman" w:hAnsi="Arial" w:cs="Arial"/>
-          <w:color w:val="000000" w:themeColor="text1"/>
-          <w:szCs w:val="24"/>
-        </w:rPr>
-        <w:t>compliance</w:t>
+        <w:t>https://www.scaledagileframework.com/compliance</w:t>
       </w:r>
     </w:p>
     <w:p>
@@ -10375,7 +9718,7 @@
         <w:lastRenderedPageBreak/>
         <w:t xml:space="preserve">Continuous Integration – Scaled Agile Framework. (2018). Retrieved July 19, 2019, from </w:t>
       </w:r>
-      <w:hyperlink r:id="rId26" w:history="1">
+      <w:hyperlink r:id="rId23" w:history="1">
         <w:r>
           <w:rPr>
             <w:rStyle w:val="Hyperlink"/>
@@ -10393,19 +9736,11 @@
           <w:rFonts w:ascii="Arial" w:hAnsi="Arial" w:cs="Arial"/>
         </w:rPr>
       </w:pPr>
-      <w:proofErr w:type="spellStart"/>
-      <w:r>
-        <w:rPr>
-          <w:rFonts w:ascii="Arial" w:hAnsi="Arial" w:cs="Arial"/>
-        </w:rPr>
-        <w:t>Tassey</w:t>
-      </w:r>
-      <w:proofErr w:type="spellEnd"/>
-      <w:r>
-        <w:rPr>
-          <w:rFonts w:ascii="Arial" w:hAnsi="Arial" w:cs="Arial"/>
-        </w:rPr>
-        <w:t>, Gregory. (2002, May). The Economic Impacts of Inadequate Infrastructure for Software Testing. NIST.</w:t>
+      <w:r>
+        <w:rPr>
+          <w:rFonts w:ascii="Arial" w:hAnsi="Arial" w:cs="Arial"/>
+        </w:rPr>
+        <w:t>Tassey, Gregory. (2002, May). The Economic Impacts of Inadequate Infrastructure for Software Testing. NIST.</w:t>
       </w:r>
     </w:p>
     <w:p>
@@ -10416,19 +9751,11 @@
           <w:rFonts w:ascii="Arial" w:hAnsi="Arial" w:cs="Arial"/>
         </w:rPr>
       </w:pPr>
-      <w:proofErr w:type="spellStart"/>
-      <w:r>
-        <w:rPr>
-          <w:rFonts w:ascii="Arial" w:hAnsi="Arial" w:cs="Arial"/>
-        </w:rPr>
-        <w:t>Benmoshe</w:t>
-      </w:r>
-      <w:proofErr w:type="spellEnd"/>
-      <w:r>
-        <w:rPr>
-          <w:rFonts w:ascii="Arial" w:hAnsi="Arial" w:cs="Arial"/>
-        </w:rPr>
-        <w:t>, I. (n.d.). How to calculate the ROI of Continuous Delivery. 18.</w:t>
+      <w:r>
+        <w:rPr>
+          <w:rFonts w:ascii="Arial" w:hAnsi="Arial" w:cs="Arial"/>
+        </w:rPr>
+        <w:t>Benmoshe, I. (n.d.). How to calculate the ROI of Continuous Delivery. 18.</w:t>
       </w:r>
     </w:p>
     <w:p>
@@ -10443,35 +9770,7 @@
         <w:rPr>
           <w:rFonts w:ascii="Arial" w:hAnsi="Arial" w:cs="Arial"/>
         </w:rPr>
-        <w:t xml:space="preserve">Hilton, M., </w:t>
-      </w:r>
-      <w:proofErr w:type="spellStart"/>
-      <w:r>
-        <w:rPr>
-          <w:rFonts w:ascii="Arial" w:hAnsi="Arial" w:cs="Arial"/>
-        </w:rPr>
-        <w:t>Tunnell</w:t>
-      </w:r>
-      <w:proofErr w:type="spellEnd"/>
-      <w:r>
-        <w:rPr>
-          <w:rFonts w:ascii="Arial" w:hAnsi="Arial" w:cs="Arial"/>
-        </w:rPr>
-        <w:t xml:space="preserve">, T., Huang, K., </w:t>
-      </w:r>
-      <w:proofErr w:type="spellStart"/>
-      <w:r>
-        <w:rPr>
-          <w:rFonts w:ascii="Arial" w:hAnsi="Arial" w:cs="Arial"/>
-        </w:rPr>
-        <w:t>Marinov</w:t>
-      </w:r>
-      <w:proofErr w:type="spellEnd"/>
-      <w:r>
-        <w:rPr>
-          <w:rFonts w:ascii="Arial" w:hAnsi="Arial" w:cs="Arial"/>
-        </w:rPr>
-        <w:t>, D., &amp; Dig, D. (2016). Usage, costs, and benefits of continuous integration in open-source projects. Proceedings of the 31st IEEE/ACM International Conference on Automated Software Engineering - ASE 2016, 426–437. https://doi.org/10.1145/2970276.2970358</w:t>
+        <w:t>Hilton, M., Tunnell, T., Huang, K., Marinov, D., &amp; Dig, D. (2016). Usage, costs, and benefits of continuous integration in open-source projects. Proceedings of the 31st IEEE/ACM International Conference on Automated Software Engineering - ASE 2016, 426–437. https://doi.org/10.1145/2970276.2970358</w:t>
       </w:r>
     </w:p>
     <w:p>
@@ -10489,7 +9788,7 @@
         </w:rPr>
         <w:t>Development. Retrieved July 18, 2019, from https://agilemanifesto.org/</w:t>
       </w:r>
-      <w:bookmarkEnd w:id="9"/>
+      <w:bookmarkEnd w:id="6"/>
     </w:p>
     <w:p>
       <w:pPr>
@@ -10499,7 +9798,7 @@
           <w:rFonts w:ascii="Arial" w:hAnsi="Arial" w:cs="Arial"/>
         </w:rPr>
       </w:pPr>
-      <w:hyperlink r:id="rId27" w:history="1">
+      <w:hyperlink r:id="rId24" w:history="1">
         <w:r>
           <w:rPr>
             <w:rFonts w:ascii="Arial" w:hAnsi="Arial" w:cs="Arial"/>
@@ -10516,7 +9815,7 @@
           <w:rFonts w:ascii="Arial" w:hAnsi="Arial" w:cs="Arial"/>
         </w:rPr>
       </w:pPr>
-      <w:hyperlink r:id="rId28" w:history="1">
+      <w:hyperlink r:id="rId25" w:history="1">
         <w:r>
           <w:rPr>
             <w:rFonts w:ascii="Arial" w:hAnsi="Arial" w:cs="Arial"/>
@@ -10533,7 +9832,7 @@
           <w:rFonts w:ascii="Arial" w:hAnsi="Arial" w:cs="Arial"/>
         </w:rPr>
       </w:pPr>
-      <w:hyperlink r:id="rId29" w:history="1">
+      <w:hyperlink r:id="rId26" w:history="1">
         <w:r>
           <w:rPr>
             <w:rFonts w:ascii="Arial" w:hAnsi="Arial" w:cs="Arial"/>
@@ -10550,7 +9849,7 @@
           <w:rFonts w:ascii="Arial" w:hAnsi="Arial" w:cs="Arial"/>
         </w:rPr>
       </w:pPr>
-      <w:hyperlink r:id="rId30" w:history="1">
+      <w:hyperlink r:id="rId27" w:history="1">
         <w:r>
           <w:rPr>
             <w:rFonts w:ascii="Arial" w:hAnsi="Arial" w:cs="Arial"/>
@@ -10582,8 +9881,8 @@
           <w:rFonts w:cs="Arial"/>
         </w:rPr>
       </w:pPr>
-      <w:bookmarkStart w:id="46" w:name="_Toc25051661"/>
-      <w:commentRangeStart w:id="47"/>
+      <w:bookmarkStart w:id="35" w:name="_Toc25051661"/>
+      <w:commentRangeStart w:id="36"/>
       <w:r>
         <w:rPr>
           <w:rFonts w:cs="Arial"/>
@@ -10591,7 +9890,7 @@
         <w:lastRenderedPageBreak/>
         <w:t>Appendix A: Supplemental Materials</w:t>
       </w:r>
-      <w:bookmarkEnd w:id="46"/>
+      <w:bookmarkEnd w:id="35"/>
     </w:p>
     <w:p>
       <w:pPr>
@@ -10669,7 +9968,7 @@
         </w:rPr>
         <w:t>To add survey on standards development tool-chain</w:t>
       </w:r>
-      <w:commentRangeEnd w:id="47"/>
+      <w:commentRangeEnd w:id="36"/>
       <w:r>
         <w:rPr>
           <w:rStyle w:val="CommentReference"/>
@@ -10677,7 +9976,7 @@
           <w:sz w:val="24"/>
           <w:szCs w:val="24"/>
         </w:rPr>
-        <w:commentReference w:id="47"/>
+        <w:commentReference w:id="36"/>
       </w:r>
     </w:p>
     <w:p>
@@ -10706,7 +10005,7 @@
           <w:rFonts w:cs="Arial"/>
         </w:rPr>
       </w:pPr>
-      <w:bookmarkStart w:id="48" w:name="_Toc25051662"/>
+      <w:bookmarkStart w:id="37" w:name="_Toc25051662"/>
       <w:r>
         <w:rPr>
           <w:rFonts w:cs="Arial"/>
@@ -10720,7 +10019,7 @@
         </w:rPr>
         <w:t>Term Bank</w:t>
       </w:r>
-      <w:bookmarkEnd w:id="48"/>
+      <w:bookmarkEnd w:id="37"/>
     </w:p>
     <w:p>
       <w:pPr>
@@ -10957,17 +10256,8 @@
           <w:rFonts w:ascii="Arial" w:hAnsi="Arial" w:cs="Arial"/>
           <w:szCs w:val="24"/>
         </w:rPr>
-        <w:t>System Arch/</w:t>
-      </w:r>
-      <w:proofErr w:type="spellStart"/>
-      <w:r>
-        <w:rPr>
-          <w:rFonts w:ascii="Arial" w:hAnsi="Arial" w:cs="Arial"/>
-          <w:szCs w:val="24"/>
-        </w:rPr>
-        <w:t>Eng</w:t>
-      </w:r>
-      <w:proofErr w:type="spellEnd"/>
+        <w:t>System Arch/Eng</w:t>
+      </w:r>
       <w:r>
         <w:rPr>
           <w:rFonts w:ascii="Arial" w:hAnsi="Arial" w:cs="Arial"/>
@@ -11346,7 +10636,7 @@
           <w:rFonts w:cs="Arial"/>
         </w:rPr>
       </w:pPr>
-      <w:bookmarkStart w:id="49" w:name="_Toc25051663"/>
+      <w:bookmarkStart w:id="38" w:name="_Toc25051663"/>
       <w:r>
         <w:rPr>
           <w:rFonts w:cs="Arial"/>
@@ -11354,7 +10644,7 @@
         <w:lastRenderedPageBreak/>
         <w:t>Appendix C: Change Log</w:t>
       </w:r>
-      <w:bookmarkEnd w:id="49"/>
+      <w:bookmarkEnd w:id="38"/>
     </w:p>
     <w:p>
       <w:pPr>
@@ -11387,8 +10677,8 @@
 </file>
 
 <file path=word/comments.xml><?xml version="1.0" encoding="utf-8"?>
-<w:comments xmlns:wpc="http://schemas.microsoft.com/office/word/2010/wordprocessingCanvas" xmlns:cx="http://schemas.microsoft.com/office/drawing/2014/chartex" xmlns:cx1="http://schemas.microsoft.com/office/drawing/2015/9/8/chartex" xmlns:cx2="http://schemas.microsoft.com/office/drawing/2015/10/21/chartex" xmlns:cx3="http://schemas.microsoft.com/office/drawing/2016/5/9/chartex" xmlns:cx4="http://schemas.microsoft.com/office/drawing/2016/5/10/chartex" xmlns:cx5="http://schemas.microsoft.com/office/drawing/2016/5/11/chartex" xmlns:cx6="http://schemas.microsoft.com/office/drawing/2016/5/12/chartex" xmlns:cx7="http://schemas.microsoft.com/office/drawing/2016/5/13/chartex" xmlns:cx8="http://schemas.microsoft.com/office/drawing/2016/5/14/chartex" xmlns:mc="http://schemas.openxmlformats.org/markup-compatibility/2006" xmlns:aink="http://schemas.microsoft.com/office/drawing/2016/ink" xmlns:am3d="http://schemas.microsoft.com/office/drawing/2017/model3d" xmlns:o="urn:schemas-microsoft-com:office:office" xmlns:r="http://schemas.openxmlformats.org/officeDocument/2006/relationships" xmlns:m="http://schemas.openxmlformats.org/officeDocument/2006/math" xmlns:v="urn:schemas-microsoft-com:vml" xmlns:wp14="http://schemas.microsoft.com/office/word/2010/wordprocessingDrawing" xmlns:wp="http://schemas.openxmlformats.org/drawingml/2006/wordprocessingDrawing" xmlns:w10="urn:schemas-microsoft-com:office:word" xmlns:w="http://schemas.openxmlformats.org/wordprocessingml/2006/main" xmlns:w14="http://schemas.microsoft.com/office/word/2010/wordml" xmlns:w15="http://schemas.microsoft.com/office/word/2012/wordml" xmlns:w16cid="http://schemas.microsoft.com/office/word/2016/wordml/cid" xmlns:w16se="http://schemas.microsoft.com/office/word/2015/wordml/symex" xmlns:wpg="http://schemas.microsoft.com/office/word/2010/wordprocessingGroup" xmlns:wpi="http://schemas.microsoft.com/office/word/2010/wordprocessingInk" xmlns:wne="http://schemas.microsoft.com/office/word/2006/wordml" xmlns:wps="http://schemas.microsoft.com/office/word/2010/wordprocessingShape" mc:Ignorable="w14 w15 w16se w16cid wp14">
-  <w:comment w:id="2" w:author="Harvey (US), Melissa K" w:date="2019-09-23T12:04:00Z" w:initials="H(MK">
+<w:comments xmlns:wpc="http://schemas.microsoft.com/office/word/2010/wordprocessingCanvas" xmlns:cx="http://schemas.microsoft.com/office/drawing/2014/chartex" xmlns:cx1="http://schemas.microsoft.com/office/drawing/2015/9/8/chartex" xmlns:mc="http://schemas.openxmlformats.org/markup-compatibility/2006" xmlns:o="urn:schemas-microsoft-com:office:office" xmlns:r="http://schemas.openxmlformats.org/officeDocument/2006/relationships" xmlns:m="http://schemas.openxmlformats.org/officeDocument/2006/math" xmlns:v="urn:schemas-microsoft-com:vml" xmlns:wp14="http://schemas.microsoft.com/office/word/2010/wordprocessingDrawing" xmlns:wp="http://schemas.openxmlformats.org/drawingml/2006/wordprocessingDrawing" xmlns:w10="urn:schemas-microsoft-com:office:word" xmlns:w="http://schemas.openxmlformats.org/wordprocessingml/2006/main" xmlns:w14="http://schemas.microsoft.com/office/word/2010/wordml" xmlns:w15="http://schemas.microsoft.com/office/word/2012/wordml" xmlns:w16se="http://schemas.microsoft.com/office/word/2015/wordml/symex" xmlns:wpg="http://schemas.microsoft.com/office/word/2010/wordprocessingGroup" xmlns:wpi="http://schemas.microsoft.com/office/word/2010/wordprocessingInk" xmlns:wne="http://schemas.microsoft.com/office/word/2006/wordml" xmlns:wps="http://schemas.microsoft.com/office/word/2010/wordprocessingShape" mc:Ignorable="w14 w15 w16se wp14">
+  <w:comment w:id="36" w:author="Harvey (US), Melissa K" w:date="2019-10-21T12:22:00Z" w:initials="H(MK">
     <w:p>
       <w:pPr>
         <w:pStyle w:val="CommentText"/>
@@ -11400,204 +10690,7 @@
         <w:annotationRef/>
       </w:r>
       <w:r>
-        <w:t>Every section/sub-section should end with a sentence transition to the next section.</w:t>
-      </w:r>
-    </w:p>
-    <w:p>
-      <w:pPr>
-        <w:pStyle w:val="CommentText"/>
-      </w:pPr>
-    </w:p>
-    <w:p>
-      <w:pPr>
-        <w:pStyle w:val="CommentText"/>
-      </w:pPr>
-      <w:r>
-        <w:t>Clearer section introductions are needed.</w:t>
-      </w:r>
-    </w:p>
-  </w:comment>
-  <w:comment w:id="3" w:author="Harvey (US), Melissa K" w:date="2019-10-21T12:19:00Z" w:initials="H(MK">
-    <w:p>
-      <w:pPr>
-        <w:pStyle w:val="CommentText"/>
-      </w:pPr>
-      <w:r>
-        <w:rPr>
-          <w:rStyle w:val="CommentReference"/>
-        </w:rPr>
-        <w:annotationRef/>
-      </w:r>
-      <w:r>
-        <w:t>Marion</w:t>
-      </w:r>
-    </w:p>
-  </w:comment>
-  <w:comment w:id="4" w:author="Krima, Sylvere I. (Assoc)" w:date="2019-11-19T10:25:00Z" w:initials="KSI(">
-    <w:p>
-      <w:pPr>
-        <w:pStyle w:val="CommentText"/>
-      </w:pPr>
-      <w:r>
-        <w:rPr>
-          <w:rStyle w:val="CommentReference"/>
-        </w:rPr>
-        <w:annotationRef/>
-      </w:r>
-      <w:r>
-        <w:t>At this point I don’t think we need an introduction to the introduction</w:t>
-      </w:r>
-    </w:p>
-  </w:comment>
-  <w:comment w:id="23" w:author="Krima, Sylvere I. (Assoc)" w:date="2019-10-01T14:07:00Z" w:initials="KS(">
-    <w:p>
-      <w:pPr>
-        <w:pStyle w:val="CommentText"/>
-      </w:pPr>
-      <w:r>
-        <w:rPr>
-          <w:rStyle w:val="CommentReference"/>
-        </w:rPr>
-        <w:annotationRef/>
-      </w:r>
-      <w:r>
-        <w:t xml:space="preserve">Should it be a footnote? </w:t>
-      </w:r>
-    </w:p>
-  </w:comment>
-  <w:comment w:id="24" w:author="Krima, Sylvere I. (Assoc)" w:date="2019-10-01T14:09:00Z" w:initials="KS(">
-    <w:p>
-      <w:pPr>
-        <w:pStyle w:val="CommentText"/>
-      </w:pPr>
-      <w:r>
-        <w:rPr>
-          <w:rStyle w:val="CommentReference"/>
-        </w:rPr>
-        <w:annotationRef/>
-      </w:r>
-      <w:r>
-        <w:t>Do we need that?</w:t>
-      </w:r>
-    </w:p>
-  </w:comment>
-  <w:comment w:id="25" w:author="Sapp (US), Brandon" w:date="2019-10-24T09:30:00Z" w:initials="S(B">
-    <w:p>
-      <w:pPr>
-        <w:pStyle w:val="CommentText"/>
-      </w:pPr>
-      <w:r>
-        <w:rPr>
-          <w:rStyle w:val="CommentReference"/>
-        </w:rPr>
-        <w:annotationRef/>
-      </w:r>
-      <w:r>
-        <w:t>Doesn’t matter to me much. I was just adding some context to answer the question as to why SAFe over others.</w:t>
-      </w:r>
-    </w:p>
-  </w:comment>
-  <w:comment w:id="33" w:author="Harvey (US), Melissa K" w:date="2019-10-21T12:47:00Z" w:initials="H(MK">
-    <w:p>
-      <w:pPr>
-        <w:pStyle w:val="CommentText"/>
-      </w:pPr>
-      <w:r>
-        <w:rPr>
-          <w:rStyle w:val="CommentReference"/>
-        </w:rPr>
-        <w:annotationRef/>
-      </w:r>
-      <w:r>
-        <w:t>Marion</w:t>
-      </w:r>
-    </w:p>
-  </w:comment>
-  <w:comment w:id="34" w:author="Harvey (US), Melissa K" w:date="2019-10-21T12:36:00Z" w:initials="H(MK">
-    <w:p>
-      <w:pPr>
-        <w:pStyle w:val="CommentText"/>
-      </w:pPr>
-      <w:r>
-        <w:rPr>
-          <w:rStyle w:val="CommentReference"/>
-        </w:rPr>
-        <w:annotationRef/>
-      </w:r>
-      <w:r>
-        <w:t>Add verbiage talking about clarity/picture of needs for requirements tracking</w:t>
-      </w:r>
-    </w:p>
-  </w:comment>
-  <w:comment w:id="35" w:author="Harvey (US), Melissa K" w:date="2019-08-14T10:47:00Z" w:initials="HMK">
-    <w:p>
-      <w:pPr>
-        <w:pStyle w:val="CommentText"/>
-      </w:pPr>
-      <w:r>
-        <w:rPr>
-          <w:rStyle w:val="CommentReference"/>
-        </w:rPr>
-        <w:annotationRef/>
-      </w:r>
-      <w:r>
-        <w:t>In the JIRA pilot that took place in ISO JIRA was tested and workflow controls identified for backlog management. I’m confused exactly what we are stating here that it doesn’t do. I think we need to perhaps get more detailed in what we agree it works for and what it does not and align on that message.</w:t>
-      </w:r>
-    </w:p>
-  </w:comment>
-  <w:comment w:id="36" w:author="Harvey (US), Melissa K" w:date="2019-10-21T12:32:00Z" w:initials="H(MK">
-    <w:p>
-      <w:pPr>
-        <w:pStyle w:val="CommentText"/>
-      </w:pPr>
-      <w:r>
-        <w:rPr>
-          <w:rStyle w:val="CommentReference"/>
-        </w:rPr>
-        <w:annotationRef/>
-      </w:r>
-      <w:r>
-        <w:t>10/21 meeting: this is being updated to show that our requirements are not specific to a tool. Different tools could be used by different communities.</w:t>
-      </w:r>
-    </w:p>
-  </w:comment>
-  <w:comment w:id="37" w:author="Harvey (US), Melissa K" w:date="2019-10-21T12:39:00Z" w:initials="H(MK">
-    <w:p>
-      <w:pPr>
-        <w:pStyle w:val="CommentText"/>
-      </w:pPr>
-      <w:r>
-        <w:rPr>
-          <w:rStyle w:val="CommentReference"/>
-        </w:rPr>
-        <w:annotationRef/>
-      </w:r>
-      <w:r>
-        <w:t>Add note about future research on requirements tracking tools and pilots taking place</w:t>
-      </w:r>
-    </w:p>
-  </w:comment>
-  <w:comment w:id="47" w:author="Harvey (US), Melissa K" w:date="2019-10-21T12:22:00Z" w:initials="H(MK">
-    <w:p>
-      <w:pPr>
-        <w:pStyle w:val="CommentText"/>
-      </w:pPr>
-      <w:r>
-        <w:rPr>
-          <w:rStyle w:val="CommentReference"/>
-        </w:rPr>
-        <w:annotationRef/>
-      </w:r>
-      <w:r>
-        <w:t xml:space="preserve">Melissa to talk to Kenny about </w:t>
-      </w:r>
-      <w:proofErr w:type="spellStart"/>
-      <w:r>
-        <w:t>Ndoc</w:t>
-      </w:r>
-      <w:proofErr w:type="spellEnd"/>
-      <w:r>
-        <w:t xml:space="preserve"> for publishing surveys from section 2</w:t>
+        <w:t>Melissa to talk to Kenny about Ndoc for publishing surveys from section 2</w:t>
       </w:r>
     </w:p>
   </w:comment>
@@ -11605,18 +10698,7 @@
 </file>
 
 <file path=word/commentsExtended.xml><?xml version="1.0" encoding="utf-8"?>
-<w15:commentsEx xmlns:wpc="http://schemas.microsoft.com/office/word/2010/wordprocessingCanvas" xmlns:cx="http://schemas.microsoft.com/office/drawing/2014/chartex" xmlns:cx1="http://schemas.microsoft.com/office/drawing/2015/9/8/chartex" xmlns:cx2="http://schemas.microsoft.com/office/drawing/2015/10/21/chartex" xmlns:cx3="http://schemas.microsoft.com/office/drawing/2016/5/9/chartex" xmlns:cx4="http://schemas.microsoft.com/office/drawing/2016/5/10/chartex" xmlns:cx5="http://schemas.microsoft.com/office/drawing/2016/5/11/chartex" xmlns:cx6="http://schemas.microsoft.com/office/drawing/2016/5/12/chartex" xmlns:cx7="http://schemas.microsoft.com/office/drawing/2016/5/13/chartex" xmlns:cx8="http://schemas.microsoft.com/office/drawing/2016/5/14/chartex" xmlns:mc="http://schemas.openxmlformats.org/markup-compatibility/2006" xmlns:aink="http://schemas.microsoft.com/office/drawing/2016/ink" xmlns:am3d="http://schemas.microsoft.com/office/drawing/2017/model3d" xmlns:o="urn:schemas-microsoft-com:office:office" xmlns:r="http://schemas.openxmlformats.org/officeDocument/2006/relationships" xmlns:m="http://schemas.openxmlformats.org/officeDocument/2006/math" xmlns:v="urn:schemas-microsoft-com:vml" xmlns:wp14="http://schemas.microsoft.com/office/word/2010/wordprocessingDrawing" xmlns:wp="http://schemas.openxmlformats.org/drawingml/2006/wordprocessingDrawing" xmlns:w10="urn:schemas-microsoft-com:office:word" xmlns:w="http://schemas.openxmlformats.org/wordprocessingml/2006/main" xmlns:w14="http://schemas.microsoft.com/office/word/2010/wordml" xmlns:w15="http://schemas.microsoft.com/office/word/2012/wordml" xmlns:w16cid="http://schemas.microsoft.com/office/word/2016/wordml/cid" xmlns:w16se="http://schemas.microsoft.com/office/word/2015/wordml/symex" xmlns:wpg="http://schemas.microsoft.com/office/word/2010/wordprocessingGroup" xmlns:wpi="http://schemas.microsoft.com/office/word/2010/wordprocessingInk" xmlns:wne="http://schemas.microsoft.com/office/word/2006/wordml" xmlns:wps="http://schemas.microsoft.com/office/word/2010/wordprocessingShape" mc:Ignorable="w14 w15 w16se w16cid wp14">
-  <w15:commentEx w15:paraId="6F3C907D" w15:done="0"/>
-  <w15:commentEx w15:paraId="5D411983" w15:done="0"/>
-  <w15:commentEx w15:paraId="783833B1" w15:paraIdParent="5D411983" w15:done="0"/>
-  <w15:commentEx w15:paraId="47AB4B26" w15:done="0"/>
-  <w15:commentEx w15:paraId="6A1ED78D" w15:done="0"/>
-  <w15:commentEx w15:paraId="4A76B2F7" w15:paraIdParent="6A1ED78D" w15:done="0"/>
-  <w15:commentEx w15:paraId="38DEE7CF" w15:done="0"/>
-  <w15:commentEx w15:paraId="10B99274" w15:done="0"/>
-  <w15:commentEx w15:paraId="3A34368C" w15:done="0"/>
-  <w15:commentEx w15:paraId="001D5A80" w15:paraIdParent="3A34368C" w15:done="0"/>
-  <w15:commentEx w15:paraId="01CB20CD" w15:done="0"/>
+<w15:commentsEx xmlns:wpc="http://schemas.microsoft.com/office/word/2010/wordprocessingCanvas" xmlns:cx="http://schemas.microsoft.com/office/drawing/2014/chartex" xmlns:cx1="http://schemas.microsoft.com/office/drawing/2015/9/8/chartex" xmlns:mc="http://schemas.openxmlformats.org/markup-compatibility/2006" xmlns:o="urn:schemas-microsoft-com:office:office" xmlns:r="http://schemas.openxmlformats.org/officeDocument/2006/relationships" xmlns:m="http://schemas.openxmlformats.org/officeDocument/2006/math" xmlns:v="urn:schemas-microsoft-com:vml" xmlns:wp14="http://schemas.microsoft.com/office/word/2010/wordprocessingDrawing" xmlns:wp="http://schemas.openxmlformats.org/drawingml/2006/wordprocessingDrawing" xmlns:w10="urn:schemas-microsoft-com:office:word" xmlns:w="http://schemas.openxmlformats.org/wordprocessingml/2006/main" xmlns:w14="http://schemas.microsoft.com/office/word/2010/wordml" xmlns:w15="http://schemas.microsoft.com/office/word/2012/wordml" xmlns:w16se="http://schemas.microsoft.com/office/word/2015/wordml/symex" xmlns:wpg="http://schemas.microsoft.com/office/word/2010/wordprocessingGroup" xmlns:wpi="http://schemas.microsoft.com/office/word/2010/wordprocessingInk" xmlns:wne="http://schemas.microsoft.com/office/word/2006/wordml" xmlns:wps="http://schemas.microsoft.com/office/word/2010/wordprocessingShape" mc:Ignorable="w14 w15 w16se wp14">
   <w15:commentEx w15:paraId="39916801" w15:done="0"/>
 </w15:commentsEx>
 </file>
@@ -11639,7 +10721,7 @@
 </file>
 
 <file path=word/endnotes.xml><?xml version="1.0" encoding="utf-8"?>
-<w:endnotes xmlns:wpc="http://schemas.microsoft.com/office/word/2010/wordprocessingCanvas" xmlns:cx="http://schemas.microsoft.com/office/drawing/2014/chartex" xmlns:cx1="http://schemas.microsoft.com/office/drawing/2015/9/8/chartex" xmlns:cx2="http://schemas.microsoft.com/office/drawing/2015/10/21/chartex" xmlns:cx3="http://schemas.microsoft.com/office/drawing/2016/5/9/chartex" xmlns:cx4="http://schemas.microsoft.com/office/drawing/2016/5/10/chartex" xmlns:cx5="http://schemas.microsoft.com/office/drawing/2016/5/11/chartex" xmlns:cx6="http://schemas.microsoft.com/office/drawing/2016/5/12/chartex" xmlns:cx7="http://schemas.microsoft.com/office/drawing/2016/5/13/chartex" xmlns:cx8="http://schemas.microsoft.com/office/drawing/2016/5/14/chartex" xmlns:mc="http://schemas.openxmlformats.org/markup-compatibility/2006" xmlns:aink="http://schemas.microsoft.com/office/drawing/2016/ink" xmlns:am3d="http://schemas.microsoft.com/office/drawing/2017/model3d" xmlns:o="urn:schemas-microsoft-com:office:office" xmlns:r="http://schemas.openxmlformats.org/officeDocument/2006/relationships" xmlns:m="http://schemas.openxmlformats.org/officeDocument/2006/math" xmlns:v="urn:schemas-microsoft-com:vml" xmlns:wp14="http://schemas.microsoft.com/office/word/2010/wordprocessingDrawing" xmlns:wp="http://schemas.openxmlformats.org/drawingml/2006/wordprocessingDrawing" xmlns:w10="urn:schemas-microsoft-com:office:word" xmlns:w="http://schemas.openxmlformats.org/wordprocessingml/2006/main" xmlns:w14="http://schemas.microsoft.com/office/word/2010/wordml" xmlns:w15="http://schemas.microsoft.com/office/word/2012/wordml" xmlns:w16cid="http://schemas.microsoft.com/office/word/2016/wordml/cid" xmlns:w16se="http://schemas.microsoft.com/office/word/2015/wordml/symex" xmlns:wpg="http://schemas.microsoft.com/office/word/2010/wordprocessingGroup" xmlns:wpi="http://schemas.microsoft.com/office/word/2010/wordprocessingInk" xmlns:wne="http://schemas.microsoft.com/office/word/2006/wordml" xmlns:wps="http://schemas.microsoft.com/office/word/2010/wordprocessingShape" mc:Ignorable="w14 w15 w16se w16cid wp14">
+<w:endnotes xmlns:wpc="http://schemas.microsoft.com/office/word/2010/wordprocessingCanvas" xmlns:cx="http://schemas.microsoft.com/office/drawing/2014/chartex" xmlns:cx1="http://schemas.microsoft.com/office/drawing/2015/9/8/chartex" xmlns:mc="http://schemas.openxmlformats.org/markup-compatibility/2006" xmlns:o="urn:schemas-microsoft-com:office:office" xmlns:r="http://schemas.openxmlformats.org/officeDocument/2006/relationships" xmlns:m="http://schemas.openxmlformats.org/officeDocument/2006/math" xmlns:v="urn:schemas-microsoft-com:vml" xmlns:wp14="http://schemas.microsoft.com/office/word/2010/wordprocessingDrawing" xmlns:wp="http://schemas.openxmlformats.org/drawingml/2006/wordprocessingDrawing" xmlns:w10="urn:schemas-microsoft-com:office:word" xmlns:w="http://schemas.openxmlformats.org/wordprocessingml/2006/main" xmlns:w14="http://schemas.microsoft.com/office/word/2010/wordml" xmlns:w15="http://schemas.microsoft.com/office/word/2012/wordml" xmlns:w16se="http://schemas.microsoft.com/office/word/2015/wordml/symex" xmlns:wpg="http://schemas.microsoft.com/office/word/2010/wordprocessingGroup" xmlns:wpi="http://schemas.microsoft.com/office/word/2010/wordprocessingInk" xmlns:wne="http://schemas.microsoft.com/office/word/2006/wordml" xmlns:wps="http://schemas.microsoft.com/office/word/2010/wordprocessingShape" mc:Ignorable="w14 w15 w16se wp14">
   <w:endnote w:type="separator" w:id="-1">
     <w:p>
       <w:r>
@@ -11658,7 +10740,7 @@
 </file>
 
 <file path=word/footer1.xml><?xml version="1.0" encoding="utf-8"?>
-<w:ftr xmlns:wpc="http://schemas.microsoft.com/office/word/2010/wordprocessingCanvas" xmlns:cx="http://schemas.microsoft.com/office/drawing/2014/chartex" xmlns:cx1="http://schemas.microsoft.com/office/drawing/2015/9/8/chartex" xmlns:cx2="http://schemas.microsoft.com/office/drawing/2015/10/21/chartex" xmlns:cx3="http://schemas.microsoft.com/office/drawing/2016/5/9/chartex" xmlns:cx4="http://schemas.microsoft.com/office/drawing/2016/5/10/chartex" xmlns:cx5="http://schemas.microsoft.com/office/drawing/2016/5/11/chartex" xmlns:cx6="http://schemas.microsoft.com/office/drawing/2016/5/12/chartex" xmlns:cx7="http://schemas.microsoft.com/office/drawing/2016/5/13/chartex" xmlns:cx8="http://schemas.microsoft.com/office/drawing/2016/5/14/chartex" xmlns:mc="http://schemas.openxmlformats.org/markup-compatibility/2006" xmlns:aink="http://schemas.microsoft.com/office/drawing/2016/ink" xmlns:am3d="http://schemas.microsoft.com/office/drawing/2017/model3d" xmlns:o="urn:schemas-microsoft-com:office:office" xmlns:r="http://schemas.openxmlformats.org/officeDocument/2006/relationships" xmlns:m="http://schemas.openxmlformats.org/officeDocument/2006/math" xmlns:v="urn:schemas-microsoft-com:vml" xmlns:wp14="http://schemas.microsoft.com/office/word/2010/wordprocessingDrawing" xmlns:wp="http://schemas.openxmlformats.org/drawingml/2006/wordprocessingDrawing" xmlns:w10="urn:schemas-microsoft-com:office:word" xmlns:w="http://schemas.openxmlformats.org/wordprocessingml/2006/main" xmlns:w14="http://schemas.microsoft.com/office/word/2010/wordml" xmlns:w15="http://schemas.microsoft.com/office/word/2012/wordml" xmlns:w16cid="http://schemas.microsoft.com/office/word/2016/wordml/cid" xmlns:w16se="http://schemas.microsoft.com/office/word/2015/wordml/symex" xmlns:wpg="http://schemas.microsoft.com/office/word/2010/wordprocessingGroup" xmlns:wpi="http://schemas.microsoft.com/office/word/2010/wordprocessingInk" xmlns:wne="http://schemas.microsoft.com/office/word/2006/wordml" xmlns:wps="http://schemas.microsoft.com/office/word/2010/wordprocessingShape" mc:Ignorable="w14 w15 w16se w16cid wp14">
+<w:ftr xmlns:wpc="http://schemas.microsoft.com/office/word/2010/wordprocessingCanvas" xmlns:cx="http://schemas.microsoft.com/office/drawing/2014/chartex" xmlns:cx1="http://schemas.microsoft.com/office/drawing/2015/9/8/chartex" xmlns:mc="http://schemas.openxmlformats.org/markup-compatibility/2006" xmlns:o="urn:schemas-microsoft-com:office:office" xmlns:r="http://schemas.openxmlformats.org/officeDocument/2006/relationships" xmlns:m="http://schemas.openxmlformats.org/officeDocument/2006/math" xmlns:v="urn:schemas-microsoft-com:vml" xmlns:wp14="http://schemas.microsoft.com/office/word/2010/wordprocessingDrawing" xmlns:wp="http://schemas.openxmlformats.org/drawingml/2006/wordprocessingDrawing" xmlns:w10="urn:schemas-microsoft-com:office:word" xmlns:w="http://schemas.openxmlformats.org/wordprocessingml/2006/main" xmlns:w14="http://schemas.microsoft.com/office/word/2010/wordml" xmlns:w15="http://schemas.microsoft.com/office/word/2012/wordml" xmlns:w16se="http://schemas.microsoft.com/office/word/2015/wordml/symex" xmlns:wpg="http://schemas.microsoft.com/office/word/2010/wordprocessingGroup" xmlns:wpi="http://schemas.microsoft.com/office/word/2010/wordprocessingInk" xmlns:wne="http://schemas.microsoft.com/office/word/2006/wordml" xmlns:wps="http://schemas.microsoft.com/office/word/2010/wordprocessingShape" mc:Ignorable="w14 w15 w16se wp14">
   <w:p>
     <w:pPr>
       <w:pStyle w:val="Footer"/>
@@ -11674,7 +10756,7 @@
 </file>
 
 <file path=word/footer2.xml><?xml version="1.0" encoding="utf-8"?>
-<w:ftr xmlns:wpc="http://schemas.microsoft.com/office/word/2010/wordprocessingCanvas" xmlns:cx="http://schemas.microsoft.com/office/drawing/2014/chartex" xmlns:cx1="http://schemas.microsoft.com/office/drawing/2015/9/8/chartex" xmlns:cx2="http://schemas.microsoft.com/office/drawing/2015/10/21/chartex" xmlns:cx3="http://schemas.microsoft.com/office/drawing/2016/5/9/chartex" xmlns:cx4="http://schemas.microsoft.com/office/drawing/2016/5/10/chartex" xmlns:cx5="http://schemas.microsoft.com/office/drawing/2016/5/11/chartex" xmlns:cx6="http://schemas.microsoft.com/office/drawing/2016/5/12/chartex" xmlns:cx7="http://schemas.microsoft.com/office/drawing/2016/5/13/chartex" xmlns:cx8="http://schemas.microsoft.com/office/drawing/2016/5/14/chartex" xmlns:mc="http://schemas.openxmlformats.org/markup-compatibility/2006" xmlns:aink="http://schemas.microsoft.com/office/drawing/2016/ink" xmlns:am3d="http://schemas.microsoft.com/office/drawing/2017/model3d" xmlns:o="urn:schemas-microsoft-com:office:office" xmlns:r="http://schemas.openxmlformats.org/officeDocument/2006/relationships" xmlns:m="http://schemas.openxmlformats.org/officeDocument/2006/math" xmlns:v="urn:schemas-microsoft-com:vml" xmlns:wp14="http://schemas.microsoft.com/office/word/2010/wordprocessingDrawing" xmlns:wp="http://schemas.openxmlformats.org/drawingml/2006/wordprocessingDrawing" xmlns:w10="urn:schemas-microsoft-com:office:word" xmlns:w="http://schemas.openxmlformats.org/wordprocessingml/2006/main" xmlns:w14="http://schemas.microsoft.com/office/word/2010/wordml" xmlns:w15="http://schemas.microsoft.com/office/word/2012/wordml" xmlns:w16cid="http://schemas.microsoft.com/office/word/2016/wordml/cid" xmlns:w16se="http://schemas.microsoft.com/office/word/2015/wordml/symex" xmlns:wpg="http://schemas.microsoft.com/office/word/2010/wordprocessingGroup" xmlns:wpi="http://schemas.microsoft.com/office/word/2010/wordprocessingInk" xmlns:wne="http://schemas.microsoft.com/office/word/2006/wordml" xmlns:wps="http://schemas.microsoft.com/office/word/2010/wordprocessingShape" mc:Ignorable="w14 w15 w16se w16cid wp14">
+<w:ftr xmlns:wpc="http://schemas.microsoft.com/office/word/2010/wordprocessingCanvas" xmlns:cx="http://schemas.microsoft.com/office/drawing/2014/chartex" xmlns:cx1="http://schemas.microsoft.com/office/drawing/2015/9/8/chartex" xmlns:mc="http://schemas.openxmlformats.org/markup-compatibility/2006" xmlns:o="urn:schemas-microsoft-com:office:office" xmlns:r="http://schemas.openxmlformats.org/officeDocument/2006/relationships" xmlns:m="http://schemas.openxmlformats.org/officeDocument/2006/math" xmlns:v="urn:schemas-microsoft-com:vml" xmlns:wp14="http://schemas.microsoft.com/office/word/2010/wordprocessingDrawing" xmlns:wp="http://schemas.openxmlformats.org/drawingml/2006/wordprocessingDrawing" xmlns:w10="urn:schemas-microsoft-com:office:word" xmlns:w="http://schemas.openxmlformats.org/wordprocessingml/2006/main" xmlns:w14="http://schemas.microsoft.com/office/word/2010/wordml" xmlns:w15="http://schemas.microsoft.com/office/word/2012/wordml" xmlns:w16se="http://schemas.microsoft.com/office/word/2015/wordml/symex" xmlns:wpg="http://schemas.microsoft.com/office/word/2010/wordprocessingGroup" xmlns:wpi="http://schemas.microsoft.com/office/word/2010/wordprocessingInk" xmlns:wne="http://schemas.microsoft.com/office/word/2006/wordml" xmlns:wps="http://schemas.microsoft.com/office/word/2010/wordprocessingShape" mc:Ignorable="w14 w15 w16se wp14">
   <w:p>
     <w:pPr>
       <w:pStyle w:val="Footer"/>
@@ -11690,7 +10772,7 @@
 </file>
 
 <file path=word/footer3.xml><?xml version="1.0" encoding="utf-8"?>
-<w:ftr xmlns:wpc="http://schemas.microsoft.com/office/word/2010/wordprocessingCanvas" xmlns:cx="http://schemas.microsoft.com/office/drawing/2014/chartex" xmlns:cx1="http://schemas.microsoft.com/office/drawing/2015/9/8/chartex" xmlns:cx2="http://schemas.microsoft.com/office/drawing/2015/10/21/chartex" xmlns:cx3="http://schemas.microsoft.com/office/drawing/2016/5/9/chartex" xmlns:cx4="http://schemas.microsoft.com/office/drawing/2016/5/10/chartex" xmlns:cx5="http://schemas.microsoft.com/office/drawing/2016/5/11/chartex" xmlns:cx6="http://schemas.microsoft.com/office/drawing/2016/5/12/chartex" xmlns:cx7="http://schemas.microsoft.com/office/drawing/2016/5/13/chartex" xmlns:cx8="http://schemas.microsoft.com/office/drawing/2016/5/14/chartex" xmlns:mc="http://schemas.openxmlformats.org/markup-compatibility/2006" xmlns:aink="http://schemas.microsoft.com/office/drawing/2016/ink" xmlns:am3d="http://schemas.microsoft.com/office/drawing/2017/model3d" xmlns:o="urn:schemas-microsoft-com:office:office" xmlns:r="http://schemas.openxmlformats.org/officeDocument/2006/relationships" xmlns:m="http://schemas.openxmlformats.org/officeDocument/2006/math" xmlns:v="urn:schemas-microsoft-com:vml" xmlns:wp14="http://schemas.microsoft.com/office/word/2010/wordprocessingDrawing" xmlns:wp="http://schemas.openxmlformats.org/drawingml/2006/wordprocessingDrawing" xmlns:w10="urn:schemas-microsoft-com:office:word" xmlns:w="http://schemas.openxmlformats.org/wordprocessingml/2006/main" xmlns:w14="http://schemas.microsoft.com/office/word/2010/wordml" xmlns:w15="http://schemas.microsoft.com/office/word/2012/wordml" xmlns:w16cid="http://schemas.microsoft.com/office/word/2016/wordml/cid" xmlns:w16se="http://schemas.microsoft.com/office/word/2015/wordml/symex" xmlns:wpg="http://schemas.microsoft.com/office/word/2010/wordprocessingGroup" xmlns:wpi="http://schemas.microsoft.com/office/word/2010/wordprocessingInk" xmlns:wne="http://schemas.microsoft.com/office/word/2006/wordml" xmlns:wps="http://schemas.microsoft.com/office/word/2010/wordprocessingShape" mc:Ignorable="w14 w15 w16se w16cid wp14">
+<w:ftr xmlns:wpc="http://schemas.microsoft.com/office/word/2010/wordprocessingCanvas" xmlns:cx="http://schemas.microsoft.com/office/drawing/2014/chartex" xmlns:cx1="http://schemas.microsoft.com/office/drawing/2015/9/8/chartex" xmlns:mc="http://schemas.openxmlformats.org/markup-compatibility/2006" xmlns:o="urn:schemas-microsoft-com:office:office" xmlns:r="http://schemas.openxmlformats.org/officeDocument/2006/relationships" xmlns:m="http://schemas.openxmlformats.org/officeDocument/2006/math" xmlns:v="urn:schemas-microsoft-com:vml" xmlns:wp14="http://schemas.microsoft.com/office/word/2010/wordprocessingDrawing" xmlns:wp="http://schemas.openxmlformats.org/drawingml/2006/wordprocessingDrawing" xmlns:w10="urn:schemas-microsoft-com:office:word" xmlns:w="http://schemas.openxmlformats.org/wordprocessingml/2006/main" xmlns:w14="http://schemas.microsoft.com/office/word/2010/wordml" xmlns:w15="http://schemas.microsoft.com/office/word/2012/wordml" xmlns:w16se="http://schemas.microsoft.com/office/word/2015/wordml/symex" xmlns:wpg="http://schemas.microsoft.com/office/word/2010/wordprocessingGroup" xmlns:wpi="http://schemas.microsoft.com/office/word/2010/wordprocessingInk" xmlns:wne="http://schemas.microsoft.com/office/word/2006/wordml" xmlns:wps="http://schemas.microsoft.com/office/word/2010/wordprocessingShape" mc:Ignorable="w14 w15 w16se wp14">
   <w:sdt>
     <w:sdtPr>
       <w:id w:val="1401714558"/>
@@ -11723,7 +10805,7 @@
           <w:rPr>
             <w:noProof/>
           </w:rPr>
-          <w:t>14</w:t>
+          <w:t>25</w:t>
         </w:r>
         <w:r>
           <w:rPr>
@@ -11738,7 +10820,7 @@
 </file>
 
 <file path=word/footer4.xml><?xml version="1.0" encoding="utf-8"?>
-<w:ftr xmlns:wpc="http://schemas.microsoft.com/office/word/2010/wordprocessingCanvas" xmlns:cx="http://schemas.microsoft.com/office/drawing/2014/chartex" xmlns:cx1="http://schemas.microsoft.com/office/drawing/2015/9/8/chartex" xmlns:cx2="http://schemas.microsoft.com/office/drawing/2015/10/21/chartex" xmlns:cx3="http://schemas.microsoft.com/office/drawing/2016/5/9/chartex" xmlns:cx4="http://schemas.microsoft.com/office/drawing/2016/5/10/chartex" xmlns:cx5="http://schemas.microsoft.com/office/drawing/2016/5/11/chartex" xmlns:cx6="http://schemas.microsoft.com/office/drawing/2016/5/12/chartex" xmlns:cx7="http://schemas.microsoft.com/office/drawing/2016/5/13/chartex" xmlns:cx8="http://schemas.microsoft.com/office/drawing/2016/5/14/chartex" xmlns:mc="http://schemas.openxmlformats.org/markup-compatibility/2006" xmlns:aink="http://schemas.microsoft.com/office/drawing/2016/ink" xmlns:am3d="http://schemas.microsoft.com/office/drawing/2017/model3d" xmlns:o="urn:schemas-microsoft-com:office:office" xmlns:r="http://schemas.openxmlformats.org/officeDocument/2006/relationships" xmlns:m="http://schemas.openxmlformats.org/officeDocument/2006/math" xmlns:v="urn:schemas-microsoft-com:vml" xmlns:wp14="http://schemas.microsoft.com/office/word/2010/wordprocessingDrawing" xmlns:wp="http://schemas.openxmlformats.org/drawingml/2006/wordprocessingDrawing" xmlns:w10="urn:schemas-microsoft-com:office:word" xmlns:w="http://schemas.openxmlformats.org/wordprocessingml/2006/main" xmlns:w14="http://schemas.microsoft.com/office/word/2010/wordml" xmlns:w15="http://schemas.microsoft.com/office/word/2012/wordml" xmlns:w16cid="http://schemas.microsoft.com/office/word/2016/wordml/cid" xmlns:w16se="http://schemas.microsoft.com/office/word/2015/wordml/symex" xmlns:wpg="http://schemas.microsoft.com/office/word/2010/wordprocessingGroup" xmlns:wpi="http://schemas.microsoft.com/office/word/2010/wordprocessingInk" xmlns:wne="http://schemas.microsoft.com/office/word/2006/wordml" xmlns:wps="http://schemas.microsoft.com/office/word/2010/wordprocessingShape" mc:Ignorable="w14 w15 w16se w16cid wp14">
+<w:ftr xmlns:wpc="http://schemas.microsoft.com/office/word/2010/wordprocessingCanvas" xmlns:cx="http://schemas.microsoft.com/office/drawing/2014/chartex" xmlns:cx1="http://schemas.microsoft.com/office/drawing/2015/9/8/chartex" xmlns:mc="http://schemas.openxmlformats.org/markup-compatibility/2006" xmlns:o="urn:schemas-microsoft-com:office:office" xmlns:r="http://schemas.openxmlformats.org/officeDocument/2006/relationships" xmlns:m="http://schemas.openxmlformats.org/officeDocument/2006/math" xmlns:v="urn:schemas-microsoft-com:vml" xmlns:wp14="http://schemas.microsoft.com/office/word/2010/wordprocessingDrawing" xmlns:wp="http://schemas.openxmlformats.org/drawingml/2006/wordprocessingDrawing" xmlns:w10="urn:schemas-microsoft-com:office:word" xmlns:w="http://schemas.openxmlformats.org/wordprocessingml/2006/main" xmlns:w14="http://schemas.microsoft.com/office/word/2010/wordml" xmlns:w15="http://schemas.microsoft.com/office/word/2012/wordml" xmlns:w16se="http://schemas.microsoft.com/office/word/2015/wordml/symex" xmlns:wpg="http://schemas.microsoft.com/office/word/2010/wordprocessingGroup" xmlns:wpi="http://schemas.microsoft.com/office/word/2010/wordprocessingInk" xmlns:wne="http://schemas.microsoft.com/office/word/2006/wordml" xmlns:wps="http://schemas.microsoft.com/office/word/2010/wordprocessingShape" mc:Ignorable="w14 w15 w16se wp14">
   <w:sdt>
     <w:sdtPr>
       <w:id w:val="817540192"/>
@@ -11786,7 +10868,7 @@
 </file>
 
 <file path=word/footnotes.xml><?xml version="1.0" encoding="utf-8"?>
-<w:footnotes xmlns:wpc="http://schemas.microsoft.com/office/word/2010/wordprocessingCanvas" xmlns:cx="http://schemas.microsoft.com/office/drawing/2014/chartex" xmlns:cx1="http://schemas.microsoft.com/office/drawing/2015/9/8/chartex" xmlns:cx2="http://schemas.microsoft.com/office/drawing/2015/10/21/chartex" xmlns:cx3="http://schemas.microsoft.com/office/drawing/2016/5/9/chartex" xmlns:cx4="http://schemas.microsoft.com/office/drawing/2016/5/10/chartex" xmlns:cx5="http://schemas.microsoft.com/office/drawing/2016/5/11/chartex" xmlns:cx6="http://schemas.microsoft.com/office/drawing/2016/5/12/chartex" xmlns:cx7="http://schemas.microsoft.com/office/drawing/2016/5/13/chartex" xmlns:cx8="http://schemas.microsoft.com/office/drawing/2016/5/14/chartex" xmlns:mc="http://schemas.openxmlformats.org/markup-compatibility/2006" xmlns:aink="http://schemas.microsoft.com/office/drawing/2016/ink" xmlns:am3d="http://schemas.microsoft.com/office/drawing/2017/model3d" xmlns:o="urn:schemas-microsoft-com:office:office" xmlns:r="http://schemas.openxmlformats.org/officeDocument/2006/relationships" xmlns:m="http://schemas.openxmlformats.org/officeDocument/2006/math" xmlns:v="urn:schemas-microsoft-com:vml" xmlns:wp14="http://schemas.microsoft.com/office/word/2010/wordprocessingDrawing" xmlns:wp="http://schemas.openxmlformats.org/drawingml/2006/wordprocessingDrawing" xmlns:w10="urn:schemas-microsoft-com:office:word" xmlns:w="http://schemas.openxmlformats.org/wordprocessingml/2006/main" xmlns:w14="http://schemas.microsoft.com/office/word/2010/wordml" xmlns:w15="http://schemas.microsoft.com/office/word/2012/wordml" xmlns:w16cid="http://schemas.microsoft.com/office/word/2016/wordml/cid" xmlns:w16se="http://schemas.microsoft.com/office/word/2015/wordml/symex" xmlns:wpg="http://schemas.microsoft.com/office/word/2010/wordprocessingGroup" xmlns:wpi="http://schemas.microsoft.com/office/word/2010/wordprocessingInk" xmlns:wne="http://schemas.microsoft.com/office/word/2006/wordml" xmlns:wps="http://schemas.microsoft.com/office/word/2010/wordprocessingShape" mc:Ignorable="w14 w15 w16se w16cid wp14">
+<w:footnotes xmlns:wpc="http://schemas.microsoft.com/office/word/2010/wordprocessingCanvas" xmlns:cx="http://schemas.microsoft.com/office/drawing/2014/chartex" xmlns:cx1="http://schemas.microsoft.com/office/drawing/2015/9/8/chartex" xmlns:mc="http://schemas.openxmlformats.org/markup-compatibility/2006" xmlns:o="urn:schemas-microsoft-com:office:office" xmlns:r="http://schemas.openxmlformats.org/officeDocument/2006/relationships" xmlns:m="http://schemas.openxmlformats.org/officeDocument/2006/math" xmlns:v="urn:schemas-microsoft-com:vml" xmlns:wp14="http://schemas.microsoft.com/office/word/2010/wordprocessingDrawing" xmlns:wp="http://schemas.openxmlformats.org/drawingml/2006/wordprocessingDrawing" xmlns:w10="urn:schemas-microsoft-com:office:word" xmlns:w="http://schemas.openxmlformats.org/wordprocessingml/2006/main" xmlns:w14="http://schemas.microsoft.com/office/word/2010/wordml" xmlns:w15="http://schemas.microsoft.com/office/word/2012/wordml" xmlns:w16se="http://schemas.microsoft.com/office/word/2015/wordml/symex" xmlns:wpg="http://schemas.microsoft.com/office/word/2010/wordprocessingGroup" xmlns:wpi="http://schemas.microsoft.com/office/word/2010/wordprocessingInk" xmlns:wne="http://schemas.microsoft.com/office/word/2006/wordml" xmlns:wps="http://schemas.microsoft.com/office/word/2010/wordprocessingShape" mc:Ignorable="w14 w15 w16se wp14">
   <w:footnote w:type="separator" w:id="-1">
     <w:p>
       <w:r>
@@ -11805,7 +10887,7 @@
 </file>
 
 <file path=word/header1.xml><?xml version="1.0" encoding="utf-8"?>
-<w:hdr xmlns:wpc="http://schemas.microsoft.com/office/word/2010/wordprocessingCanvas" xmlns:cx="http://schemas.microsoft.com/office/drawing/2014/chartex" xmlns:cx1="http://schemas.microsoft.com/office/drawing/2015/9/8/chartex" xmlns:cx2="http://schemas.microsoft.com/office/drawing/2015/10/21/chartex" xmlns:cx3="http://schemas.microsoft.com/office/drawing/2016/5/9/chartex" xmlns:cx4="http://schemas.microsoft.com/office/drawing/2016/5/10/chartex" xmlns:cx5="http://schemas.microsoft.com/office/drawing/2016/5/11/chartex" xmlns:cx6="http://schemas.microsoft.com/office/drawing/2016/5/12/chartex" xmlns:cx7="http://schemas.microsoft.com/office/drawing/2016/5/13/chartex" xmlns:cx8="http://schemas.microsoft.com/office/drawing/2016/5/14/chartex" xmlns:mc="http://schemas.openxmlformats.org/markup-compatibility/2006" xmlns:aink="http://schemas.microsoft.com/office/drawing/2016/ink" xmlns:am3d="http://schemas.microsoft.com/office/drawing/2017/model3d" xmlns:o="urn:schemas-microsoft-com:office:office" xmlns:r="http://schemas.openxmlformats.org/officeDocument/2006/relationships" xmlns:m="http://schemas.openxmlformats.org/officeDocument/2006/math" xmlns:v="urn:schemas-microsoft-com:vml" xmlns:wp14="http://schemas.microsoft.com/office/word/2010/wordprocessingDrawing" xmlns:wp="http://schemas.openxmlformats.org/drawingml/2006/wordprocessingDrawing" xmlns:w10="urn:schemas-microsoft-com:office:word" xmlns:w="http://schemas.openxmlformats.org/wordprocessingml/2006/main" xmlns:w14="http://schemas.microsoft.com/office/word/2010/wordml" xmlns:w15="http://schemas.microsoft.com/office/word/2012/wordml" xmlns:w16cid="http://schemas.microsoft.com/office/word/2016/wordml/cid" xmlns:w16se="http://schemas.microsoft.com/office/word/2015/wordml/symex" xmlns:wpg="http://schemas.microsoft.com/office/word/2010/wordprocessingGroup" xmlns:wpi="http://schemas.microsoft.com/office/word/2010/wordprocessingInk" xmlns:wne="http://schemas.microsoft.com/office/word/2006/wordml" xmlns:wps="http://schemas.microsoft.com/office/word/2010/wordprocessingShape" mc:Ignorable="w14 w15 w16se w16cid wp14">
+<w:hdr xmlns:wpc="http://schemas.microsoft.com/office/word/2010/wordprocessingCanvas" xmlns:cx="http://schemas.microsoft.com/office/drawing/2014/chartex" xmlns:cx1="http://schemas.microsoft.com/office/drawing/2015/9/8/chartex" xmlns:mc="http://schemas.openxmlformats.org/markup-compatibility/2006" xmlns:o="urn:schemas-microsoft-com:office:office" xmlns:r="http://schemas.openxmlformats.org/officeDocument/2006/relationships" xmlns:m="http://schemas.openxmlformats.org/officeDocument/2006/math" xmlns:v="urn:schemas-microsoft-com:vml" xmlns:wp14="http://schemas.microsoft.com/office/word/2010/wordprocessingDrawing" xmlns:wp="http://schemas.openxmlformats.org/drawingml/2006/wordprocessingDrawing" xmlns:w10="urn:schemas-microsoft-com:office:word" xmlns:w="http://schemas.openxmlformats.org/wordprocessingml/2006/main" xmlns:w14="http://schemas.microsoft.com/office/word/2010/wordml" xmlns:w15="http://schemas.microsoft.com/office/word/2012/wordml" xmlns:w16se="http://schemas.microsoft.com/office/word/2015/wordml/symex" xmlns:wpg="http://schemas.microsoft.com/office/word/2010/wordprocessingGroup" xmlns:wpi="http://schemas.microsoft.com/office/word/2010/wordprocessingInk" xmlns:wne="http://schemas.microsoft.com/office/word/2006/wordml" xmlns:wps="http://schemas.microsoft.com/office/word/2010/wordprocessingShape" mc:Ignorable="w14 w15 w16se wp14">
   <w:p>
     <w:pPr>
       <w:pStyle w:val="Header"/>
@@ -11955,7 +11037,7 @@
               <v:stroke joinstyle="miter"/>
               <v:path gradientshapeok="t" o:connecttype="rect"/>
             </v:shapetype>
-            <v:shape id="Text Box 33" o:spid="_x0000_s1026" type="#_x0000_t202" style="position:absolute;margin-left:-63.35pt;margin-top:0;width:33.75pt;height:789pt;z-index:-251657216;visibility:visible;mso-wrap-style:square;mso-width-percent:0;mso-height-percent:0;mso-wrap-distance-left:9pt;mso-wrap-distance-top:0;mso-wrap-distance-right:9pt;mso-wrap-distance-bottom:0;mso-position-horizontal:absolute;mso-position-horizontal-relative:text;mso-position-vertical:center;mso-position-vertical-relative:margin;mso-width-percent:0;mso-height-percent:0;mso-width-relative:margin;mso-height-relative:margin;v-text-anchor:top" o:gfxdata="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" fillcolor="white [3201]" stroked="f" strokeweight=".5pt">
+            <v:shape id="Text Box 33" o:spid="_x0000_s1026" type="#_x0000_t202" style="position:absolute;margin-left:-63.35pt;margin-top:0;width:33.75pt;height:789pt;z-index:-251657216;visibility:visible;mso-wrap-style:square;mso-width-percent:0;mso-height-percent:0;mso-wrap-distance-left:9pt;mso-wrap-distance-top:0;mso-wrap-distance-right:9pt;mso-wrap-distance-bottom:0;mso-position-horizontal:absolute;mso-position-horizontal-relative:text;mso-position-vertical:center;mso-position-vertical-relative:margin;mso-width-percent:0;mso-height-percent:0;mso-width-relative:margin;mso-height-relative:margin;v-text-anchor:top" o:gfxdata="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" fillcolor="white [3201]" stroked="f" strokeweight=".5pt">
               <v:textbox style="layout-flow:vertical">
                 <w:txbxContent>
                   <w:p>
@@ -12087,7 +11169,7 @@
             </wp:anchor>
           </w:drawing>
         </mc:Choice>
-        <mc:Fallback>
+        <mc:Fallback xmlns:w16cid="http://schemas.microsoft.com/office/word/2016/wordml/cid" xmlns:am3d="http://schemas.microsoft.com/office/drawing/2017/model3d" xmlns:aink="http://schemas.microsoft.com/office/drawing/2016/ink" xmlns:cx8="http://schemas.microsoft.com/office/drawing/2016/5/14/chartex" xmlns:cx7="http://schemas.microsoft.com/office/drawing/2016/5/13/chartex" xmlns:cx6="http://schemas.microsoft.com/office/drawing/2016/5/12/chartex" xmlns:cx5="http://schemas.microsoft.com/office/drawing/2016/5/11/chartex" xmlns:cx4="http://schemas.microsoft.com/office/drawing/2016/5/10/chartex" xmlns:cx3="http://schemas.microsoft.com/office/drawing/2016/5/9/chartex" xmlns:cx2="http://schemas.microsoft.com/office/drawing/2015/10/21/chartex">
           <w:pict>
             <v:line w14:anchorId="49982A23" id="Straight Connector 62" o:spid="_x0000_s1026" style="position:absolute;z-index:251660288;visibility:visible;mso-wrap-style:square;mso-wrap-distance-left:9pt;mso-wrap-distance-top:0;mso-wrap-distance-right:9pt;mso-wrap-distance-bottom:0;mso-position-horizontal:absolute;mso-position-horizontal-relative:text;mso-position-vertical:absolute;mso-position-vertical-relative:text" from="-29.25pt,34.5pt" to="-29.25pt,682.5pt" o:gfxdata="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" strokecolor="#a5a5a5 [2092]"/>
           </w:pict>
@@ -12107,7 +11189,7 @@
 </file>
 
 <file path=word/header2.xml><?xml version="1.0" encoding="utf-8"?>
-<w:hdr xmlns:wpc="http://schemas.microsoft.com/office/word/2010/wordprocessingCanvas" xmlns:cx="http://schemas.microsoft.com/office/drawing/2014/chartex" xmlns:cx1="http://schemas.microsoft.com/office/drawing/2015/9/8/chartex" xmlns:cx2="http://schemas.microsoft.com/office/drawing/2015/10/21/chartex" xmlns:cx3="http://schemas.microsoft.com/office/drawing/2016/5/9/chartex" xmlns:cx4="http://schemas.microsoft.com/office/drawing/2016/5/10/chartex" xmlns:cx5="http://schemas.microsoft.com/office/drawing/2016/5/11/chartex" xmlns:cx6="http://schemas.microsoft.com/office/drawing/2016/5/12/chartex" xmlns:cx7="http://schemas.microsoft.com/office/drawing/2016/5/13/chartex" xmlns:cx8="http://schemas.microsoft.com/office/drawing/2016/5/14/chartex" xmlns:mc="http://schemas.openxmlformats.org/markup-compatibility/2006" xmlns:aink="http://schemas.microsoft.com/office/drawing/2016/ink" xmlns:am3d="http://schemas.microsoft.com/office/drawing/2017/model3d" xmlns:o="urn:schemas-microsoft-com:office:office" xmlns:r="http://schemas.openxmlformats.org/officeDocument/2006/relationships" xmlns:m="http://schemas.openxmlformats.org/officeDocument/2006/math" xmlns:v="urn:schemas-microsoft-com:vml" xmlns:wp14="http://schemas.microsoft.com/office/word/2010/wordprocessingDrawing" xmlns:wp="http://schemas.openxmlformats.org/drawingml/2006/wordprocessingDrawing" xmlns:w10="urn:schemas-microsoft-com:office:word" xmlns:w="http://schemas.openxmlformats.org/wordprocessingml/2006/main" xmlns:w14="http://schemas.microsoft.com/office/word/2010/wordml" xmlns:w15="http://schemas.microsoft.com/office/word/2012/wordml" xmlns:w16cid="http://schemas.microsoft.com/office/word/2016/wordml/cid" xmlns:w16se="http://schemas.microsoft.com/office/word/2015/wordml/symex" xmlns:wpg="http://schemas.microsoft.com/office/word/2010/wordprocessingGroup" xmlns:wpi="http://schemas.microsoft.com/office/word/2010/wordprocessingInk" xmlns:wne="http://schemas.microsoft.com/office/word/2006/wordml" xmlns:wps="http://schemas.microsoft.com/office/word/2010/wordprocessingShape" mc:Ignorable="w14 w15 w16se w16cid wp14">
+<w:hdr xmlns:wpc="http://schemas.microsoft.com/office/word/2010/wordprocessingCanvas" xmlns:cx="http://schemas.microsoft.com/office/drawing/2014/chartex" xmlns:cx1="http://schemas.microsoft.com/office/drawing/2015/9/8/chartex" xmlns:mc="http://schemas.openxmlformats.org/markup-compatibility/2006" xmlns:o="urn:schemas-microsoft-com:office:office" xmlns:r="http://schemas.openxmlformats.org/officeDocument/2006/relationships" xmlns:m="http://schemas.openxmlformats.org/officeDocument/2006/math" xmlns:v="urn:schemas-microsoft-com:vml" xmlns:wp14="http://schemas.microsoft.com/office/word/2010/wordprocessingDrawing" xmlns:wp="http://schemas.openxmlformats.org/drawingml/2006/wordprocessingDrawing" xmlns:w10="urn:schemas-microsoft-com:office:word" xmlns:w="http://schemas.openxmlformats.org/wordprocessingml/2006/main" xmlns:w14="http://schemas.microsoft.com/office/word/2010/wordml" xmlns:w15="http://schemas.microsoft.com/office/word/2012/wordml" xmlns:w16se="http://schemas.microsoft.com/office/word/2015/wordml/symex" xmlns:wpg="http://schemas.microsoft.com/office/word/2010/wordprocessingGroup" xmlns:wpi="http://schemas.microsoft.com/office/word/2010/wordprocessingInk" xmlns:wne="http://schemas.microsoft.com/office/word/2006/wordml" xmlns:wps="http://schemas.microsoft.com/office/word/2010/wordprocessingShape" mc:Ignorable="w14 w15 w16se wp14">
   <w:p>
     <w:pPr>
       <w:pStyle w:val="Header"/>
@@ -12117,7 +11199,7 @@
 </file>
 
 <file path=word/numbering.xml><?xml version="1.0" encoding="utf-8"?>
-<w:numbering xmlns:wpc="http://schemas.microsoft.com/office/word/2010/wordprocessingCanvas" xmlns:cx="http://schemas.microsoft.com/office/drawing/2014/chartex" xmlns:cx1="http://schemas.microsoft.com/office/drawing/2015/9/8/chartex" xmlns:cx2="http://schemas.microsoft.com/office/drawing/2015/10/21/chartex" xmlns:cx3="http://schemas.microsoft.com/office/drawing/2016/5/9/chartex" xmlns:cx4="http://schemas.microsoft.com/office/drawing/2016/5/10/chartex" xmlns:cx5="http://schemas.microsoft.com/office/drawing/2016/5/11/chartex" xmlns:cx6="http://schemas.microsoft.com/office/drawing/2016/5/12/chartex" xmlns:cx7="http://schemas.microsoft.com/office/drawing/2016/5/13/chartex" xmlns:cx8="http://schemas.microsoft.com/office/drawing/2016/5/14/chartex" xmlns:mc="http://schemas.openxmlformats.org/markup-compatibility/2006" xmlns:aink="http://schemas.microsoft.com/office/drawing/2016/ink" xmlns:am3d="http://schemas.microsoft.com/office/drawing/2017/model3d" xmlns:o="urn:schemas-microsoft-com:office:office" xmlns:r="http://schemas.openxmlformats.org/officeDocument/2006/relationships" xmlns:m="http://schemas.openxmlformats.org/officeDocument/2006/math" xmlns:v="urn:schemas-microsoft-com:vml" xmlns:wp14="http://schemas.microsoft.com/office/word/2010/wordprocessingDrawing" xmlns:wp="http://schemas.openxmlformats.org/drawingml/2006/wordprocessingDrawing" xmlns:w10="urn:schemas-microsoft-com:office:word" xmlns:w="http://schemas.openxmlformats.org/wordprocessingml/2006/main" xmlns:w14="http://schemas.microsoft.com/office/word/2010/wordml" xmlns:w15="http://schemas.microsoft.com/office/word/2012/wordml" xmlns:w16cid="http://schemas.microsoft.com/office/word/2016/wordml/cid" xmlns:w16se="http://schemas.microsoft.com/office/word/2015/wordml/symex" xmlns:wpg="http://schemas.microsoft.com/office/word/2010/wordprocessingGroup" xmlns:wpi="http://schemas.microsoft.com/office/word/2010/wordprocessingInk" xmlns:wne="http://schemas.microsoft.com/office/word/2006/wordml" xmlns:wps="http://schemas.microsoft.com/office/word/2010/wordprocessingShape" mc:Ignorable="w14 w15 w16se w16cid wp14">
+<w:numbering xmlns:wpc="http://schemas.microsoft.com/office/word/2010/wordprocessingCanvas" xmlns:cx="http://schemas.microsoft.com/office/drawing/2014/chartex" xmlns:cx1="http://schemas.microsoft.com/office/drawing/2015/9/8/chartex" xmlns:mc="http://schemas.openxmlformats.org/markup-compatibility/2006" xmlns:o="urn:schemas-microsoft-com:office:office" xmlns:r="http://schemas.openxmlformats.org/officeDocument/2006/relationships" xmlns:m="http://schemas.openxmlformats.org/officeDocument/2006/math" xmlns:v="urn:schemas-microsoft-com:vml" xmlns:wp14="http://schemas.microsoft.com/office/word/2010/wordprocessingDrawing" xmlns:wp="http://schemas.openxmlformats.org/drawingml/2006/wordprocessingDrawing" xmlns:w10="urn:schemas-microsoft-com:office:word" xmlns:w="http://schemas.openxmlformats.org/wordprocessingml/2006/main" xmlns:w14="http://schemas.microsoft.com/office/word/2010/wordml" xmlns:w15="http://schemas.microsoft.com/office/word/2012/wordml" xmlns:w16se="http://schemas.microsoft.com/office/word/2015/wordml/symex" xmlns:wpg="http://schemas.microsoft.com/office/word/2010/wordprocessingGroup" xmlns:wpi="http://schemas.microsoft.com/office/word/2010/wordprocessingInk" xmlns:wne="http://schemas.microsoft.com/office/word/2006/wordml" xmlns:wps="http://schemas.microsoft.com/office/word/2010/wordprocessingShape" mc:Ignorable="w14 w15 w16se wp14">
   <w:abstractNum w:abstractNumId="0" w15:restartNumberingAfterBreak="0">
     <w:nsid w:val="FFFFFF81"/>
     <w:multiLevelType w:val="singleLevel"/>
@@ -13983,21 +13065,15 @@
 </file>
 
 <file path=word/people.xml><?xml version="1.0" encoding="utf-8"?>
-<w15:people xmlns:wpc="http://schemas.microsoft.com/office/word/2010/wordprocessingCanvas" xmlns:cx="http://schemas.microsoft.com/office/drawing/2014/chartex" xmlns:cx1="http://schemas.microsoft.com/office/drawing/2015/9/8/chartex" xmlns:cx2="http://schemas.microsoft.com/office/drawing/2015/10/21/chartex" xmlns:cx3="http://schemas.microsoft.com/office/drawing/2016/5/9/chartex" xmlns:cx4="http://schemas.microsoft.com/office/drawing/2016/5/10/chartex" xmlns:cx5="http://schemas.microsoft.com/office/drawing/2016/5/11/chartex" xmlns:cx6="http://schemas.microsoft.com/office/drawing/2016/5/12/chartex" xmlns:cx7="http://schemas.microsoft.com/office/drawing/2016/5/13/chartex" xmlns:cx8="http://schemas.microsoft.com/office/drawing/2016/5/14/chartex" xmlns:mc="http://schemas.openxmlformats.org/markup-compatibility/2006" xmlns:aink="http://schemas.microsoft.com/office/drawing/2016/ink" xmlns:am3d="http://schemas.microsoft.com/office/drawing/2017/model3d" xmlns:o="urn:schemas-microsoft-com:office:office" xmlns:r="http://schemas.openxmlformats.org/officeDocument/2006/relationships" xmlns:m="http://schemas.openxmlformats.org/officeDocument/2006/math" xmlns:v="urn:schemas-microsoft-com:vml" xmlns:wp14="http://schemas.microsoft.com/office/word/2010/wordprocessingDrawing" xmlns:wp="http://schemas.openxmlformats.org/drawingml/2006/wordprocessingDrawing" xmlns:w10="urn:schemas-microsoft-com:office:word" xmlns:w="http://schemas.openxmlformats.org/wordprocessingml/2006/main" xmlns:w14="http://schemas.microsoft.com/office/word/2010/wordml" xmlns:w15="http://schemas.microsoft.com/office/word/2012/wordml" xmlns:w16cid="http://schemas.microsoft.com/office/word/2016/wordml/cid" xmlns:w16se="http://schemas.microsoft.com/office/word/2015/wordml/symex" xmlns:wpg="http://schemas.microsoft.com/office/word/2010/wordprocessingGroup" xmlns:wpi="http://schemas.microsoft.com/office/word/2010/wordprocessingInk" xmlns:wne="http://schemas.microsoft.com/office/word/2006/wordml" xmlns:wps="http://schemas.microsoft.com/office/word/2010/wordprocessingShape" mc:Ignorable="w14 w15 w16se w16cid wp14">
+<w15:people xmlns:wpc="http://schemas.microsoft.com/office/word/2010/wordprocessingCanvas" xmlns:cx="http://schemas.microsoft.com/office/drawing/2014/chartex" xmlns:cx1="http://schemas.microsoft.com/office/drawing/2015/9/8/chartex" xmlns:mc="http://schemas.openxmlformats.org/markup-compatibility/2006" xmlns:o="urn:schemas-microsoft-com:office:office" xmlns:r="http://schemas.openxmlformats.org/officeDocument/2006/relationships" xmlns:m="http://schemas.openxmlformats.org/officeDocument/2006/math" xmlns:v="urn:schemas-microsoft-com:vml" xmlns:wp14="http://schemas.microsoft.com/office/word/2010/wordprocessingDrawing" xmlns:wp="http://schemas.openxmlformats.org/drawingml/2006/wordprocessingDrawing" xmlns:w10="urn:schemas-microsoft-com:office:word" xmlns:w="http://schemas.openxmlformats.org/wordprocessingml/2006/main" xmlns:w14="http://schemas.microsoft.com/office/word/2010/wordml" xmlns:w15="http://schemas.microsoft.com/office/word/2012/wordml" xmlns:w16se="http://schemas.microsoft.com/office/word/2015/wordml/symex" xmlns:wpg="http://schemas.microsoft.com/office/word/2010/wordprocessingGroup" xmlns:wpi="http://schemas.microsoft.com/office/word/2010/wordprocessingInk" xmlns:wne="http://schemas.microsoft.com/office/word/2006/wordml" xmlns:wps="http://schemas.microsoft.com/office/word/2010/wordprocessingShape" mc:Ignorable="w14 w15 w16se wp14">
   <w15:person w15:author="Harvey (US), Melissa K">
     <w15:presenceInfo w15:providerId="AD" w15:userId="S-1-5-21-2025429265-1303643608-1417001333-1006850"/>
-  </w15:person>
-  <w15:person w15:author="Krima, Sylvere I. (Assoc)">
-    <w15:presenceInfo w15:providerId="AD" w15:userId="S::krimas@NIST.GOV::8c53a25d-5d79-49b2-90a6-5867ef0926a4"/>
-  </w15:person>
-  <w15:person w15:author="Sapp (US), Brandon">
-    <w15:presenceInfo w15:providerId="AD" w15:userId="S-1-5-21-2025429265-1303643608-1417001333-735493"/>
   </w15:person>
 </w15:people>
 </file>
 
 <file path=word/styles.xml><?xml version="1.0" encoding="utf-8"?>
-<w:styles xmlns:mc="http://schemas.openxmlformats.org/markup-compatibility/2006" xmlns:r="http://schemas.openxmlformats.org/officeDocument/2006/relationships" xmlns:w="http://schemas.openxmlformats.org/wordprocessingml/2006/main" xmlns:w14="http://schemas.microsoft.com/office/word/2010/wordml" xmlns:w15="http://schemas.microsoft.com/office/word/2012/wordml" xmlns:w16cid="http://schemas.microsoft.com/office/word/2016/wordml/cid" xmlns:w16se="http://schemas.microsoft.com/office/word/2015/wordml/symex" mc:Ignorable="w14 w15 w16se w16cid">
+<w:styles xmlns:mc="http://schemas.openxmlformats.org/markup-compatibility/2006" xmlns:r="http://schemas.openxmlformats.org/officeDocument/2006/relationships" xmlns:w="http://schemas.openxmlformats.org/wordprocessingml/2006/main" xmlns:w14="http://schemas.microsoft.com/office/word/2010/wordml" xmlns:w15="http://schemas.microsoft.com/office/word/2012/wordml" xmlns:w16se="http://schemas.microsoft.com/office/word/2015/wordml/symex" mc:Ignorable="w14 w15 w16se">
   <w:docDefaults>
     <w:rPrDefault>
       <w:rPr>
@@ -14007,7 +13083,7 @@
     </w:rPrDefault>
     <w:pPrDefault/>
   </w:docDefaults>
-  <w:latentStyles w:defLockedState="0" w:defUIPriority="0" w:defSemiHidden="0" w:defUnhideWhenUsed="0" w:defQFormat="0" w:count="376">
+  <w:latentStyles w:defLockedState="0" w:defUIPriority="0" w:defSemiHidden="0" w:defUnhideWhenUsed="0" w:defQFormat="0" w:count="371">
     <w:lsdException w:name="Normal" w:qFormat="1"/>
     <w:lsdException w:name="heading 1" w:uiPriority="9" w:qFormat="1"/>
     <w:lsdException w:name="heading 2" w:semiHidden="1" w:uiPriority="9" w:unhideWhenUsed="1" w:qFormat="1"/>
@@ -14103,6 +13179,7 @@
     <w:lsdException w:name="HTML Sample" w:semiHidden="1" w:unhideWhenUsed="1"/>
     <w:lsdException w:name="HTML Typewriter" w:semiHidden="1" w:unhideWhenUsed="1"/>
     <w:lsdException w:name="HTML Variable" w:semiHidden="1" w:unhideWhenUsed="1"/>
+    <w:lsdException w:name="Normal Table" w:semiHidden="1" w:unhideWhenUsed="1"/>
     <w:lsdException w:name="annotation subject" w:semiHidden="1" w:uiPriority="99" w:unhideWhenUsed="1"/>
     <w:lsdException w:name="No List" w:semiHidden="1" w:uiPriority="99" w:unhideWhenUsed="1"/>
     <w:lsdException w:name="Outline List 1" w:semiHidden="1" w:unhideWhenUsed="1"/>
@@ -14149,7 +13226,9 @@
     <w:lsdException w:name="Table Subtle 2" w:semiHidden="1" w:unhideWhenUsed="1"/>
     <w:lsdException w:name="Table Web 1" w:semiHidden="1" w:unhideWhenUsed="1"/>
     <w:lsdException w:name="Table Web 2" w:semiHidden="1" w:unhideWhenUsed="1"/>
+    <w:lsdException w:name="Table Web 3" w:semiHidden="1" w:unhideWhenUsed="1"/>
     <w:lsdException w:name="Balloon Text" w:semiHidden="1" w:uiPriority="99" w:unhideWhenUsed="1"/>
+    <w:lsdException w:name="Table Theme" w:semiHidden="1" w:unhideWhenUsed="1"/>
     <w:lsdException w:name="Placeholder Text" w:semiHidden="1" w:uiPriority="99"/>
     <w:lsdException w:name="No Spacing" w:uiPriority="1"/>
     <w:lsdException w:name="Light Shading" w:uiPriority="60"/>
@@ -14365,11 +13444,6 @@
     <w:lsdException w:name="List Table 5 Dark Accent 6" w:uiPriority="50"/>
     <w:lsdException w:name="List Table 6 Colorful Accent 6" w:uiPriority="51"/>
     <w:lsdException w:name="List Table 7 Colorful Accent 6" w:uiPriority="52"/>
-    <w:lsdException w:name="Mention" w:semiHidden="1" w:uiPriority="99" w:unhideWhenUsed="1"/>
-    <w:lsdException w:name="Smart Hyperlink" w:semiHidden="1" w:uiPriority="99" w:unhideWhenUsed="1"/>
-    <w:lsdException w:name="Hashtag" w:semiHidden="1" w:uiPriority="99" w:unhideWhenUsed="1"/>
-    <w:lsdException w:name="Unresolved Mention" w:semiHidden="1" w:uiPriority="99" w:unhideWhenUsed="1"/>
-    <w:lsdException w:name="Smart Link" w:semiHidden="1" w:uiPriority="99" w:unhideWhenUsed="1"/>
   </w:latentStyles>
   <w:style w:type="paragraph" w:default="1" w:styleId="Normal">
     <w:name w:val="Normal"/>
@@ -15242,7 +14316,7 @@
       <w:lang w:val="en-GB"/>
     </w:rPr>
   </w:style>
-  <w:style w:type="character" w:styleId="UnresolvedMention">
+  <w:style w:type="character" w:customStyle="1" w:styleId="UnresolvedMention">
     <w:name w:val="Unresolved Mention"/>
     <w:basedOn w:val="DefaultParagraphFont"/>
     <w:uiPriority w:val="99"/>
@@ -15547,7 +14621,7 @@
 </file>
 
 <file path=customXml/itemProps1.xml><?xml version="1.0" encoding="utf-8"?>
-<ds:datastoreItem xmlns:ds="http://schemas.openxmlformats.org/officeDocument/2006/customXml" ds:itemID="{C20FA663-B4B1-EB40-91C1-EFAC8C59E306}">
+<ds:datastoreItem xmlns:ds="http://schemas.openxmlformats.org/officeDocument/2006/customXml" ds:itemID="{E2D00694-A837-4026-8D1C-46BDA0450EE2}">
   <ds:schemaRefs>
     <ds:schemaRef ds:uri="http://schemas.openxmlformats.org/officeDocument/2006/bibliography"/>
   </ds:schemaRefs>

</xml_diff>